<commit_message>
Training process aligned with Einframe
</commit_message>
<xml_diff>
--- a/Support/Training/PRCD_TRAING.docx
+++ b/Support/Training/PRCD_TRAING.docx
@@ -165,34 +165,21 @@
                     <w:rFonts w:asciiTheme="majorHAnsi" w:eastAsiaTheme="majorEastAsia" w:hAnsiTheme="majorHAnsi" w:cstheme="majorBidi"/>
                   </w:rPr>
                 </w:pPr>
-                <w:r>
-                  <w:fldChar w:fldCharType="begin"/>
-                </w:r>
-                <w:r>
-                  <w:instrText xml:space="preserve"> FILENAME   \* MERGEFORMAT </w:instrText>
-                </w:r>
-                <w:r>
-                  <w:fldChar w:fldCharType="separate"/>
-                </w:r>
-                <w:r>
-                  <w:rPr>
-                    <w:rFonts w:asciiTheme="majorHAnsi" w:eastAsiaTheme="majorEastAsia" w:hAnsiTheme="majorHAnsi" w:cstheme="majorBidi"/>
-                    <w:noProof/>
-                  </w:rPr>
-                  <w:t>PRCD_TRAING</w:t>
-                </w:r>
-                <w:r>
-                  <w:rPr>
-                    <w:noProof/>
-                  </w:rPr>
-                  <w:t>.docx</w:t>
-                </w:r>
-                <w:r>
-                  <w:rPr>
-                    <w:noProof/>
-                  </w:rPr>
-                  <w:fldChar w:fldCharType="end"/>
-                </w:r>
+                <w:fldSimple w:instr=" FILENAME   \* MERGEFORMAT ">
+                  <w:r>
+                    <w:rPr>
+                      <w:rFonts w:asciiTheme="majorHAnsi" w:eastAsiaTheme="majorEastAsia" w:hAnsiTheme="majorHAnsi" w:cstheme="majorBidi"/>
+                      <w:noProof/>
+                    </w:rPr>
+                    <w:t>PRCD_TRAING</w:t>
+                  </w:r>
+                  <w:r>
+                    <w:rPr>
+                      <w:noProof/>
+                    </w:rPr>
+                    <w:t>.docx</w:t>
+                  </w:r>
+                </w:fldSimple>
               </w:p>
             </w:tc>
           </w:tr>
@@ -1115,6 +1102,7 @@
       </w:pPr>
       <w:bookmarkStart w:id="0" w:name="_Toc442864755"/>
       <w:r>
+        <w:lastRenderedPageBreak/>
         <w:t>Overview</w:t>
       </w:r>
       <w:bookmarkEnd w:id="0"/>
@@ -1521,6 +1509,7 @@
       </w:pPr>
       <w:bookmarkStart w:id="5" w:name="_Toc442864760"/>
       <w:r>
+        <w:lastRenderedPageBreak/>
         <w:t>Tasks</w:t>
       </w:r>
       <w:bookmarkEnd w:id="5"/>
@@ -1780,16 +1769,12 @@
       <w:tr>
         <w:trPr>
           <w:cnfStyle w:val="000000100000" w:firstRow="0" w:lastRow="0" w:firstColumn="0" w:lastColumn="0" w:oddVBand="0" w:evenVBand="0" w:oddHBand="1" w:evenHBand="0" w:firstRowFirstColumn="0" w:firstRowLastColumn="0" w:lastRowFirstColumn="0" w:lastRowLastColumn="0"/>
+          <w:ins w:id="6" w:author="Jalaj Mathur" w:date="2022-04-25T12:01:00Z"/>
         </w:trPr>
         <w:tc>
           <w:tcPr>
             <w:cnfStyle w:val="001000000000" w:firstRow="0" w:lastRow="0" w:firstColumn="1" w:lastColumn="0" w:oddVBand="0" w:evenVBand="0" w:oddHBand="0" w:evenHBand="0" w:firstRowFirstColumn="0" w:firstRowLastColumn="0" w:lastRowFirstColumn="0" w:lastRowLastColumn="0"/>
             <w:tcW w:w="918" w:type="dxa"/>
-            <w:tcBorders>
-              <w:top w:val="none" w:sz="0" w:space="0" w:color="auto"/>
-              <w:left w:val="none" w:sz="0" w:space="0" w:color="auto"/>
-              <w:bottom w:val="none" w:sz="0" w:space="0" w:color="auto"/>
-            </w:tcBorders>
           </w:tcPr>
           <w:p>
             <w:pPr>
@@ -1799,48 +1784,89 @@
                 <w:numId w:val="3"/>
               </w:numPr>
               <w:ind w:hanging="686"/>
+              <w:rPr>
+                <w:ins w:id="7" w:author="Jalaj Mathur" w:date="2022-04-25T12:01:00Z"/>
+              </w:rPr>
             </w:pPr>
           </w:p>
         </w:tc>
         <w:tc>
           <w:tcPr>
             <w:tcW w:w="6521" w:type="dxa"/>
-            <w:tcBorders>
-              <w:top w:val="none" w:sz="0" w:space="0" w:color="auto"/>
-              <w:bottom w:val="none" w:sz="0" w:space="0" w:color="auto"/>
-            </w:tcBorders>
           </w:tcPr>
           <w:p>
             <w:pPr>
               <w:cnfStyle w:val="000000100000" w:firstRow="0" w:lastRow="0" w:firstColumn="0" w:lastColumn="0" w:oddVBand="0" w:evenVBand="0" w:oddHBand="1" w:evenHBand="0" w:firstRowFirstColumn="0" w:firstRowLastColumn="0" w:lastRowFirstColumn="0" w:lastRowLastColumn="0"/>
               <w:rPr>
+                <w:ins w:id="8" w:author="Jalaj Mathur" w:date="2022-04-25T12:01:00Z"/>
                 <w:bCs/>
               </w:rPr>
             </w:pPr>
-            <w:r>
-              <w:rPr>
-                <w:bCs/>
-              </w:rPr>
-              <w:t>Identify the Scope and vision of the training activities for the year.</w:t>
-            </w:r>
+            <w:ins w:id="9" w:author="Jalaj Mathur" w:date="2022-04-25T12:02:00Z">
+              <w:r>
+                <w:rPr>
+                  <w:bCs/>
+                </w:rPr>
+                <w:t xml:space="preserve">Create a project using </w:t>
+              </w:r>
+              <w:proofErr w:type="spellStart"/>
+              <w:r>
+                <w:rPr>
+                  <w:bCs/>
+                </w:rPr>
+                <w:t>GIL.ef</w:t>
+              </w:r>
+              <w:proofErr w:type="spellEnd"/>
+              <w:r>
+                <w:rPr>
+                  <w:bCs/>
+                </w:rPr>
+                <w:t xml:space="preserve"> as the training plan for the year </w:t>
+              </w:r>
+            </w:ins>
+            <w:ins w:id="10" w:author="Jalaj Mathur" w:date="2022-04-25T12:03:00Z">
+              <w:r>
+                <w:rPr>
+                  <w:bCs/>
+                </w:rPr>
+                <w:t xml:space="preserve">named “Annual Training Plan </w:t>
+              </w:r>
+              <w:proofErr w:type="spellStart"/>
+              <w:r>
+                <w:rPr>
+                  <w:bCs/>
+                </w:rPr>
+                <w:t>yyyy-yy</w:t>
+              </w:r>
+              <w:proofErr w:type="spellEnd"/>
+              <w:r>
+                <w:rPr>
+                  <w:bCs/>
+                </w:rPr>
+                <w:t>”.</w:t>
+              </w:r>
+            </w:ins>
+            <w:ins w:id="11" w:author="Jalaj Mathur" w:date="2022-04-25T12:02:00Z">
+              <w:r>
+                <w:rPr>
+                  <w:bCs/>
+                </w:rPr>
+                <w:t xml:space="preserve"> </w:t>
+              </w:r>
+            </w:ins>
           </w:p>
         </w:tc>
         <w:tc>
           <w:tcPr>
             <w:tcW w:w="2126" w:type="dxa"/>
-            <w:tcBorders>
-              <w:top w:val="none" w:sz="0" w:space="0" w:color="auto"/>
-              <w:bottom w:val="none" w:sz="0" w:space="0" w:color="auto"/>
-              <w:right w:val="none" w:sz="0" w:space="0" w:color="auto"/>
-            </w:tcBorders>
           </w:tcPr>
           <w:p>
             <w:pPr>
               <w:cnfStyle w:val="000000100000" w:firstRow="0" w:lastRow="0" w:firstColumn="0" w:lastColumn="0" w:oddVBand="0" w:evenVBand="0" w:oddHBand="1" w:evenHBand="0" w:firstRowFirstColumn="0" w:firstRowLastColumn="0" w:lastRowFirstColumn="0" w:lastRowLastColumn="0"/>
-            </w:pPr>
-            <w:r>
-              <w:t>Training Coordinator</w:t>
-            </w:r>
+              <w:rPr>
+                <w:ins w:id="12" w:author="Jalaj Mathur" w:date="2022-04-25T12:01:00Z"/>
+              </w:rPr>
+            </w:pPr>
           </w:p>
         </w:tc>
       </w:tr>
@@ -1876,123 +1902,7 @@
               <w:rPr>
                 <w:bCs/>
               </w:rPr>
-              <w:t>Identify the list of trainings required for the year and prepare a</w:t>
-            </w:r>
-            <w:r>
-              <w:rPr>
-                <w:bCs/>
-              </w:rPr>
-              <w:t>n</w:t>
-            </w:r>
-            <w:r>
-              <w:rPr>
-                <w:bCs/>
-              </w:rPr>
-              <w:t xml:space="preserve"> annual training calendar.</w:t>
-            </w:r>
-            <w:r>
-              <w:rPr>
-                <w:bCs/>
-              </w:rPr>
-              <w:t xml:space="preserve"> </w:t>
-            </w:r>
-            <w:r>
-              <w:rPr>
-                <w:bCs/>
-              </w:rPr>
-              <w:t xml:space="preserve">Prioritization of Training </w:t>
-            </w:r>
-            <w:r>
-              <w:rPr>
-                <w:bCs/>
-              </w:rPr>
-              <w:t xml:space="preserve">is done </w:t>
-            </w:r>
-            <w:r>
-              <w:rPr>
-                <w:bCs/>
-              </w:rPr>
-              <w:t>based on:</w:t>
-            </w:r>
-          </w:p>
-          <w:p>
-            <w:pPr>
-              <w:numPr>
-                <w:ilvl w:val="0"/>
-                <w:numId w:val="25"/>
-              </w:numPr>
-              <w:cnfStyle w:val="000000000000" w:firstRow="0" w:lastRow="0" w:firstColumn="0" w:lastColumn="0" w:oddVBand="0" w:evenVBand="0" w:oddHBand="0" w:evenHBand="0" w:firstRowFirstColumn="0" w:firstRowLastColumn="0" w:lastRowFirstColumn="0" w:lastRowLastColumn="0"/>
-              <w:rPr>
-                <w:bCs/>
-              </w:rPr>
-            </w:pPr>
-            <w:r>
-              <w:rPr>
-                <w:bCs/>
-              </w:rPr>
-              <w:t>Short term = Training required to fulfill roles of employees.</w:t>
-            </w:r>
-          </w:p>
-          <w:p>
-            <w:pPr>
-              <w:numPr>
-                <w:ilvl w:val="0"/>
-                <w:numId w:val="25"/>
-              </w:numPr>
-              <w:cnfStyle w:val="000000000000" w:firstRow="0" w:lastRow="0" w:firstColumn="0" w:lastColumn="0" w:oddVBand="0" w:evenVBand="0" w:oddHBand="0" w:evenHBand="0" w:firstRowFirstColumn="0" w:firstRowLastColumn="0" w:lastRowFirstColumn="0" w:lastRowLastColumn="0"/>
-              <w:rPr>
-                <w:bCs/>
-              </w:rPr>
-            </w:pPr>
-            <w:r>
-              <w:rPr>
-                <w:bCs/>
-              </w:rPr>
-              <w:t>Medium term = Training required to move either to next role or to adapt to any future changes in the current role.</w:t>
-            </w:r>
-          </w:p>
-          <w:p>
-            <w:pPr>
-              <w:numPr>
-                <w:ilvl w:val="0"/>
-                <w:numId w:val="25"/>
-              </w:numPr>
-              <w:cnfStyle w:val="000000000000" w:firstRow="0" w:lastRow="0" w:firstColumn="0" w:lastColumn="0" w:oddVBand="0" w:evenVBand="0" w:oddHBand="0" w:evenHBand="0" w:firstRowFirstColumn="0" w:firstRowLastColumn="0" w:lastRowFirstColumn="0" w:lastRowLastColumn="0"/>
-              <w:rPr>
-                <w:bCs/>
-              </w:rPr>
-            </w:pPr>
-            <w:r>
-              <w:rPr>
-                <w:bCs/>
-              </w:rPr>
-              <w:t>Long term = Training required for personal development and possible long term business benefit.</w:t>
-            </w:r>
-          </w:p>
-          <w:p>
-            <w:pPr>
-              <w:cnfStyle w:val="000000000000" w:firstRow="0" w:lastRow="0" w:firstColumn="0" w:lastColumn="0" w:oddVBand="0" w:evenVBand="0" w:oddHBand="0" w:evenHBand="0" w:firstRowFirstColumn="0" w:firstRowLastColumn="0" w:lastRowFirstColumn="0" w:lastRowLastColumn="0"/>
-              <w:rPr>
-                <w:bCs/>
-              </w:rPr>
-            </w:pPr>
-            <w:r>
-              <w:rPr>
-                <w:bCs/>
-              </w:rPr>
-              <w:t xml:space="preserve">These categorizations will be used to identify the trainings that need to be planned in each </w:t>
-            </w:r>
-            <w:r>
-              <w:rPr>
-                <w:bCs/>
-              </w:rPr>
-              <w:t>month</w:t>
-            </w:r>
-            <w:r>
-              <w:rPr>
-                <w:bCs/>
-              </w:rPr>
-              <w:t xml:space="preserve">. </w:t>
+              <w:t>Identify the Scope and vision of the training activities for the year.</w:t>
             </w:r>
           </w:p>
         </w:tc>
@@ -2018,11 +1928,6 @@
           <w:tcPr>
             <w:cnfStyle w:val="001000000000" w:firstRow="0" w:lastRow="0" w:firstColumn="1" w:lastColumn="0" w:oddVBand="0" w:evenVBand="0" w:oddHBand="0" w:evenHBand="0" w:firstRowFirstColumn="0" w:firstRowLastColumn="0" w:lastRowFirstColumn="0" w:lastRowLastColumn="0"/>
             <w:tcW w:w="918" w:type="dxa"/>
-            <w:tcBorders>
-              <w:top w:val="none" w:sz="0" w:space="0" w:color="auto"/>
-              <w:left w:val="none" w:sz="0" w:space="0" w:color="auto"/>
-              <w:bottom w:val="none" w:sz="0" w:space="0" w:color="auto"/>
-            </w:tcBorders>
           </w:tcPr>
           <w:p>
             <w:pPr>
@@ -2038,10 +1943,6 @@
         <w:tc>
           <w:tcPr>
             <w:tcW w:w="6521" w:type="dxa"/>
-            <w:tcBorders>
-              <w:top w:val="none" w:sz="0" w:space="0" w:color="auto"/>
-              <w:bottom w:val="none" w:sz="0" w:space="0" w:color="auto"/>
-            </w:tcBorders>
           </w:tcPr>
           <w:p>
             <w:pPr>
@@ -2054,42 +1955,311 @@
               <w:rPr>
                 <w:bCs/>
               </w:rPr>
-              <w:t xml:space="preserve">Identify the resources required for the training. This involves, but is not limited to, </w:t>
-            </w:r>
+              <w:t>Identify the list of trainings required for the year</w:t>
+            </w:r>
+            <w:del w:id="13" w:author="Jalaj Mathur" w:date="2022-04-25T12:05:00Z">
+              <w:r>
+                <w:rPr>
+                  <w:bCs/>
+                </w:rPr>
+                <w:delText xml:space="preserve"> and prepare a</w:delText>
+              </w:r>
+              <w:r>
+                <w:rPr>
+                  <w:bCs/>
+                </w:rPr>
+                <w:delText>n</w:delText>
+              </w:r>
+              <w:r>
+                <w:rPr>
+                  <w:bCs/>
+                </w:rPr>
+                <w:delText xml:space="preserve"> annual training calendar</w:delText>
+              </w:r>
+            </w:del>
             <w:r>
               <w:rPr>
                 <w:bCs/>
               </w:rPr>
-              <w:t xml:space="preserve">training venue with adequate seating arrangements, </w:t>
+              <w:t>.</w:t>
             </w:r>
             <w:r>
               <w:rPr>
                 <w:bCs/>
               </w:rPr>
-              <w:t>computing resources such as a Laptop, Project</w:t>
+              <w:t xml:space="preserve"> </w:t>
             </w:r>
             <w:r>
               <w:rPr>
                 <w:bCs/>
               </w:rPr>
-              <w:t>or</w:t>
+              <w:t xml:space="preserve">Prioritization of Training </w:t>
             </w:r>
             <w:r>
               <w:rPr>
                 <w:bCs/>
               </w:rPr>
-              <w:t xml:space="preserve">, sound amplifier for AV, White boards, printing and material reproduction, stationery etc. </w:t>
-            </w:r>
+              <w:t xml:space="preserve">is done </w:t>
+            </w:r>
+            <w:r>
+              <w:rPr>
+                <w:bCs/>
+              </w:rPr>
+              <w:t>based on:</w:t>
+            </w:r>
+          </w:p>
+          <w:p>
+            <w:pPr>
+              <w:numPr>
+                <w:ilvl w:val="0"/>
+                <w:numId w:val="25"/>
+              </w:numPr>
+              <w:cnfStyle w:val="000000100000" w:firstRow="0" w:lastRow="0" w:firstColumn="0" w:lastColumn="0" w:oddVBand="0" w:evenVBand="0" w:oddHBand="1" w:evenHBand="0" w:firstRowFirstColumn="0" w:firstRowLastColumn="0" w:lastRowFirstColumn="0" w:lastRowLastColumn="0"/>
+              <w:rPr>
+                <w:bCs/>
+              </w:rPr>
+            </w:pPr>
+            <w:del w:id="14" w:author="Jalaj Mathur" w:date="2022-04-25T12:04:00Z">
+              <w:r>
+                <w:rPr>
+                  <w:bCs/>
+                </w:rPr>
+                <w:delText>Short term</w:delText>
+              </w:r>
+            </w:del>
+            <w:ins w:id="15" w:author="Jalaj Mathur" w:date="2022-04-25T12:04:00Z">
+              <w:r>
+                <w:rPr>
+                  <w:bCs/>
+                </w:rPr>
+                <w:t>Primary</w:t>
+              </w:r>
+            </w:ins>
+            <w:r>
+              <w:rPr>
+                <w:bCs/>
+              </w:rPr>
+              <w:t xml:space="preserve"> = Training required to fulfill roles of employees.</w:t>
+            </w:r>
+          </w:p>
+          <w:p>
+            <w:pPr>
+              <w:numPr>
+                <w:ilvl w:val="0"/>
+                <w:numId w:val="25"/>
+              </w:numPr>
+              <w:cnfStyle w:val="000000100000" w:firstRow="0" w:lastRow="0" w:firstColumn="0" w:lastColumn="0" w:oddVBand="0" w:evenVBand="0" w:oddHBand="1" w:evenHBand="0" w:firstRowFirstColumn="0" w:firstRowLastColumn="0" w:lastRowFirstColumn="0" w:lastRowLastColumn="0"/>
+              <w:rPr>
+                <w:bCs/>
+              </w:rPr>
+            </w:pPr>
+            <w:del w:id="16" w:author="Jalaj Mathur" w:date="2022-04-25T12:04:00Z">
+              <w:r>
+                <w:rPr>
+                  <w:bCs/>
+                </w:rPr>
+                <w:delText>Medium term</w:delText>
+              </w:r>
+            </w:del>
+            <w:r>
+              <w:rPr>
+                <w:bCs/>
+              </w:rPr>
+              <w:t xml:space="preserve"> </w:t>
+            </w:r>
+            <w:ins w:id="17" w:author="Jalaj Mathur" w:date="2022-04-25T12:04:00Z">
+              <w:r>
+                <w:rPr>
+                  <w:bCs/>
+                </w:rPr>
+                <w:t xml:space="preserve">Regular </w:t>
+              </w:r>
+            </w:ins>
+            <w:r>
+              <w:rPr>
+                <w:bCs/>
+              </w:rPr>
+              <w:t>= Training required to move either to next role or to adapt to any future changes in the current role.</w:t>
+            </w:r>
+          </w:p>
+          <w:p>
+            <w:pPr>
+              <w:numPr>
+                <w:ilvl w:val="0"/>
+                <w:numId w:val="25"/>
+              </w:numPr>
+              <w:cnfStyle w:val="000000100000" w:firstRow="0" w:lastRow="0" w:firstColumn="0" w:lastColumn="0" w:oddVBand="0" w:evenVBand="0" w:oddHBand="1" w:evenHBand="0" w:firstRowFirstColumn="0" w:firstRowLastColumn="0" w:lastRowFirstColumn="0" w:lastRowLastColumn="0"/>
+              <w:rPr>
+                <w:bCs/>
+              </w:rPr>
+            </w:pPr>
+            <w:ins w:id="18" w:author="Jalaj Mathur" w:date="2022-04-25T12:04:00Z">
+              <w:r>
+                <w:rPr>
+                  <w:bCs/>
+                </w:rPr>
+                <w:t>Occasional</w:t>
+              </w:r>
+              <w:r>
+                <w:rPr>
+                  <w:bCs/>
+                </w:rPr>
+                <w:t xml:space="preserve"> </w:t>
+              </w:r>
+            </w:ins>
+            <w:del w:id="19" w:author="Jalaj Mathur" w:date="2022-04-25T12:04:00Z">
+              <w:r>
+                <w:rPr>
+                  <w:bCs/>
+                </w:rPr>
+                <w:delText xml:space="preserve">Long term </w:delText>
+              </w:r>
+            </w:del>
+            <w:r>
+              <w:rPr>
+                <w:bCs/>
+              </w:rPr>
+              <w:t>= Training required for personal development and possible long term business benefit.</w:t>
+            </w:r>
+          </w:p>
+          <w:p>
+            <w:pPr>
+              <w:cnfStyle w:val="000000100000" w:firstRow="0" w:lastRow="0" w:firstColumn="0" w:lastColumn="0" w:oddVBand="0" w:evenVBand="0" w:oddHBand="1" w:evenHBand="0" w:firstRowFirstColumn="0" w:firstRowLastColumn="0" w:lastRowFirstColumn="0" w:lastRowLastColumn="0"/>
+              <w:rPr>
+                <w:ins w:id="20" w:author="Jalaj Mathur" w:date="2022-04-25T12:05:00Z"/>
+                <w:bCs/>
+              </w:rPr>
+            </w:pPr>
+            <w:r>
+              <w:rPr>
+                <w:bCs/>
+              </w:rPr>
+              <w:t xml:space="preserve">These categorizations will be used to identify the trainings that need to be planned in each </w:t>
+            </w:r>
+            <w:r>
+              <w:rPr>
+                <w:bCs/>
+              </w:rPr>
+              <w:t>month</w:t>
+            </w:r>
+            <w:r>
+              <w:rPr>
+                <w:bCs/>
+              </w:rPr>
+              <w:t xml:space="preserve">. </w:t>
+            </w:r>
+          </w:p>
+          <w:p>
+            <w:pPr>
+              <w:cnfStyle w:val="000000100000" w:firstRow="0" w:lastRow="0" w:firstColumn="0" w:lastColumn="0" w:oddVBand="0" w:evenVBand="0" w:oddHBand="1" w:evenHBand="0" w:firstRowFirstColumn="0" w:firstRowLastColumn="0" w:lastRowFirstColumn="0" w:lastRowLastColumn="0"/>
+              <w:rPr>
+                <w:ins w:id="21" w:author="Jalaj Mathur" w:date="2022-04-25T12:07:00Z"/>
+                <w:bCs/>
+              </w:rPr>
+            </w:pPr>
+            <w:ins w:id="22" w:author="Jalaj Mathur" w:date="2022-04-25T12:05:00Z">
+              <w:r>
+                <w:rPr>
+                  <w:bCs/>
+                </w:rPr>
+                <w:t xml:space="preserve">Use </w:t>
+              </w:r>
+              <w:proofErr w:type="spellStart"/>
+              <w:r>
+                <w:rPr>
+                  <w:bCs/>
+                </w:rPr>
+                <w:t>GIL.ef</w:t>
+              </w:r>
+              <w:proofErr w:type="spellEnd"/>
+              <w:r>
+                <w:rPr>
+                  <w:bCs/>
+                </w:rPr>
+                <w:t xml:space="preserve"> “Enterprise Definition&gt;Training Framework” to list the identified trainings, </w:t>
+              </w:r>
+            </w:ins>
+            <w:ins w:id="23" w:author="Jalaj Mathur" w:date="2022-04-25T12:06:00Z">
+              <w:r>
+                <w:rPr>
+                  <w:bCs/>
+                </w:rPr>
+                <w:t>along</w:t>
+              </w:r>
+            </w:ins>
+            <w:ins w:id="24" w:author="Jalaj Mathur" w:date="2022-04-25T12:05:00Z">
+              <w:r>
+                <w:rPr>
+                  <w:bCs/>
+                </w:rPr>
+                <w:t xml:space="preserve"> </w:t>
+              </w:r>
+            </w:ins>
+            <w:ins w:id="25" w:author="Jalaj Mathur" w:date="2022-04-25T12:06:00Z">
+              <w:r>
+                <w:rPr>
+                  <w:bCs/>
+                </w:rPr>
+                <w:t>with all other required information. Map the trainings identified to Grades of the employees in order to create a Trai</w:t>
+              </w:r>
+            </w:ins>
+            <w:ins w:id="26" w:author="Jalaj Mathur" w:date="2022-04-25T12:07:00Z">
+              <w:r>
+                <w:rPr>
+                  <w:bCs/>
+                </w:rPr>
+                <w:t>n</w:t>
+              </w:r>
+            </w:ins>
+            <w:ins w:id="27" w:author="Jalaj Mathur" w:date="2022-04-25T12:06:00Z">
+              <w:r>
+                <w:rPr>
+                  <w:bCs/>
+                </w:rPr>
+                <w:t>ing calendar.</w:t>
+              </w:r>
+            </w:ins>
+          </w:p>
+          <w:p>
+            <w:pPr>
+              <w:cnfStyle w:val="000000100000" w:firstRow="0" w:lastRow="0" w:firstColumn="0" w:lastColumn="0" w:oddVBand="0" w:evenVBand="0" w:oddHBand="1" w:evenHBand="0" w:firstRowFirstColumn="0" w:firstRowLastColumn="0" w:lastRowFirstColumn="0" w:lastRowLastColumn="0"/>
+              <w:rPr>
+                <w:bCs/>
+              </w:rPr>
+            </w:pPr>
+            <w:ins w:id="28" w:author="Jalaj Mathur" w:date="2022-04-25T12:07:00Z">
+              <w:r>
+                <w:rPr>
+                  <w:bCs/>
+                </w:rPr>
+                <w:t xml:space="preserve">Make sure that the </w:t>
+              </w:r>
+              <w:proofErr w:type="spellStart"/>
+              <w:r>
+                <w:rPr>
+                  <w:bCs/>
+                </w:rPr>
+                <w:t>the</w:t>
+              </w:r>
+              <w:proofErr w:type="spellEnd"/>
+              <w:r>
+                <w:rPr>
+                  <w:bCs/>
+                </w:rPr>
+                <w:t xml:space="preserve"> trainings that are required by the training personnel themselves for effective conduct of Training and Development activities</w:t>
+              </w:r>
+              <w:r>
+                <w:rPr>
+                  <w:bCs/>
+                </w:rPr>
+                <w:t xml:space="preserve"> are also included.</w:t>
+              </w:r>
+            </w:ins>
           </w:p>
         </w:tc>
         <w:tc>
           <w:tcPr>
             <w:tcW w:w="2126" w:type="dxa"/>
-            <w:tcBorders>
-              <w:top w:val="none" w:sz="0" w:space="0" w:color="auto"/>
-              <w:bottom w:val="none" w:sz="0" w:space="0" w:color="auto"/>
-              <w:right w:val="none" w:sz="0" w:space="0" w:color="auto"/>
-            </w:tcBorders>
           </w:tcPr>
           <w:p>
             <w:pPr>
@@ -2133,7 +2303,31 @@
               <w:rPr>
                 <w:bCs/>
               </w:rPr>
-              <w:t xml:space="preserve">Identify the trainings that are required by the training personnel themselves for effective conduct of Training and Development activities. These include process trainings as well as specific skill based trainings.  </w:t>
+              <w:t xml:space="preserve">Identify the resources required for the training. This involves, but is not limited to, </w:t>
+            </w:r>
+            <w:r>
+              <w:rPr>
+                <w:bCs/>
+              </w:rPr>
+              <w:t xml:space="preserve">training venue with adequate seating arrangements, </w:t>
+            </w:r>
+            <w:r>
+              <w:rPr>
+                <w:bCs/>
+              </w:rPr>
+              <w:t>computing resources such as a Laptop, Project</w:t>
+            </w:r>
+            <w:r>
+              <w:rPr>
+                <w:bCs/>
+              </w:rPr>
+              <w:t>or</w:t>
+            </w:r>
+            <w:r>
+              <w:rPr>
+                <w:bCs/>
+              </w:rPr>
+              <w:t xml:space="preserve">, sound amplifier for AV, White boards, printing and material reproduction, stationery etc. </w:t>
             </w:r>
           </w:p>
         </w:tc>
@@ -2159,11 +2353,6 @@
           <w:tcPr>
             <w:cnfStyle w:val="001000000000" w:firstRow="0" w:lastRow="0" w:firstColumn="1" w:lastColumn="0" w:oddVBand="0" w:evenVBand="0" w:oddHBand="0" w:evenHBand="0" w:firstRowFirstColumn="0" w:firstRowLastColumn="0" w:lastRowFirstColumn="0" w:lastRowLastColumn="0"/>
             <w:tcW w:w="918" w:type="dxa"/>
-            <w:tcBorders>
-              <w:top w:val="none" w:sz="0" w:space="0" w:color="auto"/>
-              <w:left w:val="none" w:sz="0" w:space="0" w:color="auto"/>
-              <w:bottom w:val="none" w:sz="0" w:space="0" w:color="auto"/>
-            </w:tcBorders>
           </w:tcPr>
           <w:p>
             <w:pPr>
@@ -2179,10 +2368,6 @@
         <w:tc>
           <w:tcPr>
             <w:tcW w:w="6521" w:type="dxa"/>
-            <w:tcBorders>
-              <w:top w:val="none" w:sz="0" w:space="0" w:color="auto"/>
-              <w:bottom w:val="none" w:sz="0" w:space="0" w:color="auto"/>
-            </w:tcBorders>
           </w:tcPr>
           <w:p>
             <w:pPr>
@@ -2191,42 +2376,29 @@
                 <w:bCs/>
               </w:rPr>
             </w:pPr>
-            <w:r>
-              <w:rPr>
-                <w:bCs/>
-              </w:rPr>
-              <w:t xml:space="preserve">Plan for the </w:t>
-            </w:r>
-            <w:r>
-              <w:rPr>
-                <w:bCs/>
-              </w:rPr>
-              <w:t>Audit</w:t>
-            </w:r>
-            <w:r>
-              <w:rPr>
-                <w:bCs/>
-              </w:rPr>
-              <w:t xml:space="preserve"> of the training function.</w:t>
-            </w:r>
+            <w:del w:id="29" w:author="Jalaj Mathur" w:date="2022-04-25T12:07:00Z">
+              <w:r>
+                <w:rPr>
+                  <w:bCs/>
+                </w:rPr>
+                <w:delText xml:space="preserve">Identify the trainings that are required by the training personnel themselves for effective conduct of Training and Development activities. These include process trainings as well as specific skill based trainings.  </w:delText>
+              </w:r>
+            </w:del>
           </w:p>
         </w:tc>
         <w:tc>
           <w:tcPr>
             <w:tcW w:w="2126" w:type="dxa"/>
-            <w:tcBorders>
-              <w:top w:val="none" w:sz="0" w:space="0" w:color="auto"/>
-              <w:bottom w:val="none" w:sz="0" w:space="0" w:color="auto"/>
-              <w:right w:val="none" w:sz="0" w:space="0" w:color="auto"/>
-            </w:tcBorders>
           </w:tcPr>
           <w:p>
             <w:pPr>
               <w:cnfStyle w:val="000000100000" w:firstRow="0" w:lastRow="0" w:firstColumn="0" w:lastColumn="0" w:oddVBand="0" w:evenVBand="0" w:oddHBand="1" w:evenHBand="0" w:firstRowFirstColumn="0" w:firstRowLastColumn="0" w:lastRowFirstColumn="0" w:lastRowLastColumn="0"/>
             </w:pPr>
-            <w:r>
-              <w:t>Training Coordinator</w:t>
-            </w:r>
+            <w:del w:id="30" w:author="Jalaj Mathur" w:date="2022-04-25T12:07:00Z">
+              <w:r>
+                <w:delText>Training Coordinator</w:delText>
+              </w:r>
+            </w:del>
           </w:p>
         </w:tc>
       </w:tr>
@@ -2235,169 +2407,6 @@
           <w:tcPr>
             <w:cnfStyle w:val="001000000000" w:firstRow="0" w:lastRow="0" w:firstColumn="1" w:lastColumn="0" w:oddVBand="0" w:evenVBand="0" w:oddHBand="0" w:evenHBand="0" w:firstRowFirstColumn="0" w:firstRowLastColumn="0" w:lastRowFirstColumn="0" w:lastRowLastColumn="0"/>
             <w:tcW w:w="918" w:type="dxa"/>
-          </w:tcPr>
-          <w:p>
-            <w:pPr>
-              <w:pStyle w:val="ListParagraph"/>
-              <w:numPr>
-                <w:ilvl w:val="1"/>
-                <w:numId w:val="3"/>
-              </w:numPr>
-            </w:pPr>
-          </w:p>
-        </w:tc>
-        <w:tc>
-          <w:tcPr>
-            <w:tcW w:w="6521" w:type="dxa"/>
-          </w:tcPr>
-          <w:p>
-            <w:pPr>
-              <w:cnfStyle w:val="000000000000" w:firstRow="0" w:lastRow="0" w:firstColumn="0" w:lastColumn="0" w:oddVBand="0" w:evenVBand="0" w:oddHBand="0" w:evenHBand="0" w:firstRowFirstColumn="0" w:firstRowLastColumn="0" w:lastRowFirstColumn="0" w:lastRowLastColumn="0"/>
-              <w:rPr>
-                <w:bCs/>
-              </w:rPr>
-            </w:pPr>
-            <w:r>
-              <w:rPr>
-                <w:bCs/>
-              </w:rPr>
-              <w:t>Plan for Audits of the training activities. Care must be taken so as to ensure objectivity, independence and coverage in Audits.</w:t>
-            </w:r>
-          </w:p>
-        </w:tc>
-        <w:tc>
-          <w:tcPr>
-            <w:tcW w:w="2126" w:type="dxa"/>
-          </w:tcPr>
-          <w:p>
-            <w:pPr>
-              <w:cnfStyle w:val="000000000000" w:firstRow="0" w:lastRow="0" w:firstColumn="0" w:lastColumn="0" w:oddVBand="0" w:evenVBand="0" w:oddHBand="0" w:evenHBand="0" w:firstRowFirstColumn="0" w:firstRowLastColumn="0" w:lastRowFirstColumn="0" w:lastRowLastColumn="0"/>
-            </w:pPr>
-          </w:p>
-        </w:tc>
-      </w:tr>
-      <w:tr>
-        <w:trPr>
-          <w:cnfStyle w:val="000000100000" w:firstRow="0" w:lastRow="0" w:firstColumn="0" w:lastColumn="0" w:oddVBand="0" w:evenVBand="0" w:oddHBand="1" w:evenHBand="0" w:firstRowFirstColumn="0" w:firstRowLastColumn="0" w:lastRowFirstColumn="0" w:lastRowLastColumn="0"/>
-        </w:trPr>
-        <w:tc>
-          <w:tcPr>
-            <w:cnfStyle w:val="001000000000" w:firstRow="0" w:lastRow="0" w:firstColumn="1" w:lastColumn="0" w:oddVBand="0" w:evenVBand="0" w:oddHBand="0" w:evenHBand="0" w:firstRowFirstColumn="0" w:firstRowLastColumn="0" w:lastRowFirstColumn="0" w:lastRowLastColumn="0"/>
-            <w:tcW w:w="918" w:type="dxa"/>
-            <w:tcBorders>
-              <w:top w:val="none" w:sz="0" w:space="0" w:color="auto"/>
-              <w:left w:val="none" w:sz="0" w:space="0" w:color="auto"/>
-              <w:bottom w:val="none" w:sz="0" w:space="0" w:color="auto"/>
-            </w:tcBorders>
-          </w:tcPr>
-          <w:p>
-            <w:pPr>
-              <w:pStyle w:val="ListParagraph"/>
-              <w:numPr>
-                <w:ilvl w:val="1"/>
-                <w:numId w:val="3"/>
-              </w:numPr>
-            </w:pPr>
-          </w:p>
-        </w:tc>
-        <w:tc>
-          <w:tcPr>
-            <w:tcW w:w="6521" w:type="dxa"/>
-            <w:tcBorders>
-              <w:top w:val="none" w:sz="0" w:space="0" w:color="auto"/>
-              <w:bottom w:val="none" w:sz="0" w:space="0" w:color="auto"/>
-            </w:tcBorders>
-          </w:tcPr>
-          <w:p>
-            <w:pPr>
-              <w:cnfStyle w:val="000000100000" w:firstRow="0" w:lastRow="0" w:firstColumn="0" w:lastColumn="0" w:oddVBand="0" w:evenVBand="0" w:oddHBand="1" w:evenHBand="0" w:firstRowFirstColumn="0" w:firstRowLastColumn="0" w:lastRowFirstColumn="0" w:lastRowLastColumn="0"/>
-              <w:rPr>
-                <w:bCs/>
-              </w:rPr>
-            </w:pPr>
-            <w:r>
-              <w:rPr>
-                <w:bCs/>
-              </w:rPr>
-              <w:t>Plan for reviews with the senior management.</w:t>
-            </w:r>
-          </w:p>
-        </w:tc>
-        <w:tc>
-          <w:tcPr>
-            <w:tcW w:w="2126" w:type="dxa"/>
-            <w:tcBorders>
-              <w:top w:val="none" w:sz="0" w:space="0" w:color="auto"/>
-              <w:bottom w:val="none" w:sz="0" w:space="0" w:color="auto"/>
-              <w:right w:val="none" w:sz="0" w:space="0" w:color="auto"/>
-            </w:tcBorders>
-          </w:tcPr>
-          <w:p>
-            <w:pPr>
-              <w:cnfStyle w:val="000000100000" w:firstRow="0" w:lastRow="0" w:firstColumn="0" w:lastColumn="0" w:oddVBand="0" w:evenVBand="0" w:oddHBand="1" w:evenHBand="0" w:firstRowFirstColumn="0" w:firstRowLastColumn="0" w:lastRowFirstColumn="0" w:lastRowLastColumn="0"/>
-            </w:pPr>
-          </w:p>
-        </w:tc>
-      </w:tr>
-      <w:tr>
-        <w:tc>
-          <w:tcPr>
-            <w:cnfStyle w:val="001000000000" w:firstRow="0" w:lastRow="0" w:firstColumn="1" w:lastColumn="0" w:oddVBand="0" w:evenVBand="0" w:oddHBand="0" w:evenHBand="0" w:firstRowFirstColumn="0" w:firstRowLastColumn="0" w:lastRowFirstColumn="0" w:lastRowLastColumn="0"/>
-            <w:tcW w:w="918" w:type="dxa"/>
-          </w:tcPr>
-          <w:p>
-            <w:pPr>
-              <w:pStyle w:val="ListParagraph"/>
-              <w:numPr>
-                <w:ilvl w:val="1"/>
-                <w:numId w:val="3"/>
-              </w:numPr>
-            </w:pPr>
-          </w:p>
-        </w:tc>
-        <w:tc>
-          <w:tcPr>
-            <w:tcW w:w="6521" w:type="dxa"/>
-          </w:tcPr>
-          <w:p>
-            <w:pPr>
-              <w:cnfStyle w:val="000000000000" w:firstRow="0" w:lastRow="0" w:firstColumn="0" w:lastColumn="0" w:oddVBand="0" w:evenVBand="0" w:oddHBand="0" w:evenHBand="0" w:firstRowFirstColumn="0" w:firstRowLastColumn="0" w:lastRowFirstColumn="0" w:lastRowLastColumn="0"/>
-              <w:rPr>
-                <w:bCs/>
-              </w:rPr>
-            </w:pPr>
-            <w:r>
-              <w:rPr>
-                <w:bCs/>
-              </w:rPr>
-              <w:t>Plan for the measurement and analysis activities pertaining to the training function.</w:t>
-            </w:r>
-          </w:p>
-        </w:tc>
-        <w:tc>
-          <w:tcPr>
-            <w:tcW w:w="2126" w:type="dxa"/>
-          </w:tcPr>
-          <w:p>
-            <w:pPr>
-              <w:cnfStyle w:val="000000000000" w:firstRow="0" w:lastRow="0" w:firstColumn="0" w:lastColumn="0" w:oddVBand="0" w:evenVBand="0" w:oddHBand="0" w:evenHBand="0" w:firstRowFirstColumn="0" w:firstRowLastColumn="0" w:lastRowFirstColumn="0" w:lastRowLastColumn="0"/>
-            </w:pPr>
-          </w:p>
-        </w:tc>
-      </w:tr>
-      <w:tr>
-        <w:trPr>
-          <w:cnfStyle w:val="000000100000" w:firstRow="0" w:lastRow="0" w:firstColumn="0" w:lastColumn="0" w:oddVBand="0" w:evenVBand="0" w:oddHBand="1" w:evenHBand="0" w:firstRowFirstColumn="0" w:firstRowLastColumn="0" w:lastRowFirstColumn="0" w:lastRowLastColumn="0"/>
-        </w:trPr>
-        <w:tc>
-          <w:tcPr>
-            <w:cnfStyle w:val="001000000000" w:firstRow="0" w:lastRow="0" w:firstColumn="1" w:lastColumn="0" w:oddVBand="0" w:evenVBand="0" w:oddHBand="0" w:evenHBand="0" w:firstRowFirstColumn="0" w:firstRowLastColumn="0" w:lastRowFirstColumn="0" w:lastRowLastColumn="0"/>
-            <w:tcW w:w="918" w:type="dxa"/>
-            <w:tcBorders>
-              <w:top w:val="none" w:sz="0" w:space="0" w:color="auto"/>
-              <w:left w:val="none" w:sz="0" w:space="0" w:color="auto"/>
-              <w:bottom w:val="none" w:sz="0" w:space="0" w:color="auto"/>
-            </w:tcBorders>
           </w:tcPr>
           <w:p>
             <w:pPr>
@@ -2413,10 +2422,108 @@
         <w:tc>
           <w:tcPr>
             <w:tcW w:w="6521" w:type="dxa"/>
-            <w:tcBorders>
-              <w:top w:val="none" w:sz="0" w:space="0" w:color="auto"/>
-              <w:bottom w:val="none" w:sz="0" w:space="0" w:color="auto"/>
-            </w:tcBorders>
+          </w:tcPr>
+          <w:p>
+            <w:pPr>
+              <w:cnfStyle w:val="000000000000" w:firstRow="0" w:lastRow="0" w:firstColumn="0" w:lastColumn="0" w:oddVBand="0" w:evenVBand="0" w:oddHBand="0" w:evenHBand="0" w:firstRowFirstColumn="0" w:firstRowLastColumn="0" w:lastRowFirstColumn="0" w:lastRowLastColumn="0"/>
+              <w:rPr>
+                <w:bCs/>
+              </w:rPr>
+            </w:pPr>
+            <w:r>
+              <w:rPr>
+                <w:bCs/>
+              </w:rPr>
+              <w:t xml:space="preserve">Plan for the </w:t>
+            </w:r>
+            <w:del w:id="31" w:author="Jalaj Mathur" w:date="2022-04-25T12:08:00Z">
+              <w:r>
+                <w:rPr>
+                  <w:bCs/>
+                </w:rPr>
+                <w:delText>Audit</w:delText>
+              </w:r>
+              <w:r>
+                <w:rPr>
+                  <w:bCs/>
+                </w:rPr>
+                <w:delText xml:space="preserve"> </w:delText>
+              </w:r>
+            </w:del>
+            <w:ins w:id="32" w:author="Jalaj Mathur" w:date="2022-04-25T12:08:00Z">
+              <w:r>
+                <w:rPr>
+                  <w:bCs/>
+                </w:rPr>
+                <w:t>Quality</w:t>
+              </w:r>
+              <w:r>
+                <w:rPr>
+                  <w:bCs/>
+                </w:rPr>
+                <w:t xml:space="preserve"> </w:t>
+              </w:r>
+            </w:ins>
+            <w:r>
+              <w:rPr>
+                <w:bCs/>
+              </w:rPr>
+              <w:t>of the training function</w:t>
+            </w:r>
+            <w:ins w:id="33" w:author="Jalaj Mathur" w:date="2022-04-25T12:08:00Z">
+              <w:r>
+                <w:rPr>
+                  <w:bCs/>
+                </w:rPr>
+                <w:t xml:space="preserve"> in the Annual Training Plan.</w:t>
+              </w:r>
+            </w:ins>
+            <w:del w:id="34" w:author="Jalaj Mathur" w:date="2022-04-25T12:08:00Z">
+              <w:r>
+                <w:rPr>
+                  <w:bCs/>
+                </w:rPr>
+                <w:delText>.</w:delText>
+              </w:r>
+            </w:del>
+          </w:p>
+        </w:tc>
+        <w:tc>
+          <w:tcPr>
+            <w:tcW w:w="2126" w:type="dxa"/>
+          </w:tcPr>
+          <w:p>
+            <w:pPr>
+              <w:cnfStyle w:val="000000000000" w:firstRow="0" w:lastRow="0" w:firstColumn="0" w:lastColumn="0" w:oddVBand="0" w:evenVBand="0" w:oddHBand="0" w:evenHBand="0" w:firstRowFirstColumn="0" w:firstRowLastColumn="0" w:lastRowFirstColumn="0" w:lastRowLastColumn="0"/>
+            </w:pPr>
+            <w:r>
+              <w:t>Training Coordinator</w:t>
+            </w:r>
+          </w:p>
+        </w:tc>
+      </w:tr>
+      <w:tr>
+        <w:trPr>
+          <w:cnfStyle w:val="000000100000" w:firstRow="0" w:lastRow="0" w:firstColumn="0" w:lastColumn="0" w:oddVBand="0" w:evenVBand="0" w:oddHBand="1" w:evenHBand="0" w:firstRowFirstColumn="0" w:firstRowLastColumn="0" w:lastRowFirstColumn="0" w:lastRowLastColumn="0"/>
+        </w:trPr>
+        <w:tc>
+          <w:tcPr>
+            <w:cnfStyle w:val="001000000000" w:firstRow="0" w:lastRow="0" w:firstColumn="1" w:lastColumn="0" w:oddVBand="0" w:evenVBand="0" w:oddHBand="0" w:evenHBand="0" w:firstRowFirstColumn="0" w:firstRowLastColumn="0" w:lastRowFirstColumn="0" w:lastRowLastColumn="0"/>
+            <w:tcW w:w="918" w:type="dxa"/>
+          </w:tcPr>
+          <w:p>
+            <w:pPr>
+              <w:pStyle w:val="ListParagraph"/>
+              <w:numPr>
+                <w:ilvl w:val="1"/>
+                <w:numId w:val="3"/>
+              </w:numPr>
+            </w:pPr>
+          </w:p>
+        </w:tc>
+        <w:tc>
+          <w:tcPr>
+            <w:tcW w:w="6521" w:type="dxa"/>
           </w:tcPr>
           <w:p>
             <w:pPr>
@@ -2429,26 +2536,113 @@
               <w:rPr>
                 <w:bCs/>
               </w:rPr>
-              <w:t>Identify and plan for the Budget requirements for the year.</w:t>
+              <w:t>Plan for Audits of the training activities. Care must be taken so as to ensure objectivity, independence and coverage in Audits.</w:t>
             </w:r>
           </w:p>
         </w:tc>
         <w:tc>
           <w:tcPr>
             <w:tcW w:w="2126" w:type="dxa"/>
-            <w:tcBorders>
-              <w:top w:val="none" w:sz="0" w:space="0" w:color="auto"/>
-              <w:bottom w:val="none" w:sz="0" w:space="0" w:color="auto"/>
-              <w:right w:val="none" w:sz="0" w:space="0" w:color="auto"/>
-            </w:tcBorders>
           </w:tcPr>
           <w:p>
             <w:pPr>
               <w:cnfStyle w:val="000000100000" w:firstRow="0" w:lastRow="0" w:firstColumn="0" w:lastColumn="0" w:oddVBand="0" w:evenVBand="0" w:oddHBand="1" w:evenHBand="0" w:firstRowFirstColumn="0" w:firstRowLastColumn="0" w:lastRowFirstColumn="0" w:lastRowLastColumn="0"/>
             </w:pPr>
-            <w:r>
-              <w:t>Training Coordinator</w:t>
-            </w:r>
+          </w:p>
+        </w:tc>
+      </w:tr>
+      <w:tr>
+        <w:tc>
+          <w:tcPr>
+            <w:cnfStyle w:val="001000000000" w:firstRow="0" w:lastRow="0" w:firstColumn="1" w:lastColumn="0" w:oddVBand="0" w:evenVBand="0" w:oddHBand="0" w:evenHBand="0" w:firstRowFirstColumn="0" w:firstRowLastColumn="0" w:lastRowFirstColumn="0" w:lastRowLastColumn="0"/>
+            <w:tcW w:w="918" w:type="dxa"/>
+          </w:tcPr>
+          <w:p>
+            <w:pPr>
+              <w:pStyle w:val="ListParagraph"/>
+              <w:numPr>
+                <w:ilvl w:val="1"/>
+                <w:numId w:val="3"/>
+              </w:numPr>
+            </w:pPr>
+          </w:p>
+        </w:tc>
+        <w:tc>
+          <w:tcPr>
+            <w:tcW w:w="6521" w:type="dxa"/>
+          </w:tcPr>
+          <w:p>
+            <w:pPr>
+              <w:cnfStyle w:val="000000000000" w:firstRow="0" w:lastRow="0" w:firstColumn="0" w:lastColumn="0" w:oddVBand="0" w:evenVBand="0" w:oddHBand="0" w:evenHBand="0" w:firstRowFirstColumn="0" w:firstRowLastColumn="0" w:lastRowFirstColumn="0" w:lastRowLastColumn="0"/>
+              <w:rPr>
+                <w:bCs/>
+              </w:rPr>
+            </w:pPr>
+            <w:r>
+              <w:rPr>
+                <w:bCs/>
+              </w:rPr>
+              <w:t>Plan for reviews with the senior management.</w:t>
+            </w:r>
+          </w:p>
+        </w:tc>
+        <w:tc>
+          <w:tcPr>
+            <w:tcW w:w="2126" w:type="dxa"/>
+          </w:tcPr>
+          <w:p>
+            <w:pPr>
+              <w:cnfStyle w:val="000000000000" w:firstRow="0" w:lastRow="0" w:firstColumn="0" w:lastColumn="0" w:oddVBand="0" w:evenVBand="0" w:oddHBand="0" w:evenHBand="0" w:firstRowFirstColumn="0" w:firstRowLastColumn="0" w:lastRowFirstColumn="0" w:lastRowLastColumn="0"/>
+            </w:pPr>
+          </w:p>
+        </w:tc>
+      </w:tr>
+      <w:tr>
+        <w:trPr>
+          <w:cnfStyle w:val="000000100000" w:firstRow="0" w:lastRow="0" w:firstColumn="0" w:lastColumn="0" w:oddVBand="0" w:evenVBand="0" w:oddHBand="1" w:evenHBand="0" w:firstRowFirstColumn="0" w:firstRowLastColumn="0" w:lastRowFirstColumn="0" w:lastRowLastColumn="0"/>
+        </w:trPr>
+        <w:tc>
+          <w:tcPr>
+            <w:cnfStyle w:val="001000000000" w:firstRow="0" w:lastRow="0" w:firstColumn="1" w:lastColumn="0" w:oddVBand="0" w:evenVBand="0" w:oddHBand="0" w:evenHBand="0" w:firstRowFirstColumn="0" w:firstRowLastColumn="0" w:lastRowFirstColumn="0" w:lastRowLastColumn="0"/>
+            <w:tcW w:w="918" w:type="dxa"/>
+          </w:tcPr>
+          <w:p>
+            <w:pPr>
+              <w:pStyle w:val="ListParagraph"/>
+              <w:numPr>
+                <w:ilvl w:val="1"/>
+                <w:numId w:val="3"/>
+              </w:numPr>
+            </w:pPr>
+          </w:p>
+        </w:tc>
+        <w:tc>
+          <w:tcPr>
+            <w:tcW w:w="6521" w:type="dxa"/>
+          </w:tcPr>
+          <w:p>
+            <w:pPr>
+              <w:cnfStyle w:val="000000100000" w:firstRow="0" w:lastRow="0" w:firstColumn="0" w:lastColumn="0" w:oddVBand="0" w:evenVBand="0" w:oddHBand="1" w:evenHBand="0" w:firstRowFirstColumn="0" w:firstRowLastColumn="0" w:lastRowFirstColumn="0" w:lastRowLastColumn="0"/>
+              <w:rPr>
+                <w:bCs/>
+              </w:rPr>
+            </w:pPr>
+            <w:r>
+              <w:rPr>
+                <w:bCs/>
+              </w:rPr>
+              <w:t>Plan for the measurement and analysis activities pertaining to the training function.</w:t>
+            </w:r>
+          </w:p>
+        </w:tc>
+        <w:tc>
+          <w:tcPr>
+            <w:tcW w:w="2126" w:type="dxa"/>
+          </w:tcPr>
+          <w:p>
+            <w:pPr>
+              <w:cnfStyle w:val="000000100000" w:firstRow="0" w:lastRow="0" w:firstColumn="0" w:lastColumn="0" w:oddVBand="0" w:evenVBand="0" w:oddHBand="1" w:evenHBand="0" w:firstRowFirstColumn="0" w:firstRowLastColumn="0" w:lastRowFirstColumn="0" w:lastRowLastColumn="0"/>
+            </w:pPr>
           </w:p>
         </w:tc>
       </w:tr>
@@ -2484,21 +2678,7 @@
               <w:rPr>
                 <w:bCs/>
               </w:rPr>
-              <w:t xml:space="preserve">Plan for configuration management and data management for training </w:t>
-            </w:r>
-            <w:proofErr w:type="spellStart"/>
-            <w:r>
-              <w:rPr>
-                <w:bCs/>
-              </w:rPr>
-              <w:t>artefacts</w:t>
-            </w:r>
-            <w:proofErr w:type="spellEnd"/>
-            <w:r>
-              <w:rPr>
-                <w:bCs/>
-              </w:rPr>
-              <w:t>. This will include the naming conventions used, storage and retrieval mechanisms, change control, backup and restoration planning, access control.</w:t>
+              <w:t>Identify and plan for the Budget requirements for the year.</w:t>
             </w:r>
           </w:p>
         </w:tc>
@@ -2524,11 +2704,6 @@
           <w:tcPr>
             <w:cnfStyle w:val="001000000000" w:firstRow="0" w:lastRow="0" w:firstColumn="1" w:lastColumn="0" w:oddVBand="0" w:evenVBand="0" w:oddHBand="0" w:evenHBand="0" w:firstRowFirstColumn="0" w:firstRowLastColumn="0" w:lastRowFirstColumn="0" w:lastRowLastColumn="0"/>
             <w:tcW w:w="918" w:type="dxa"/>
-            <w:tcBorders>
-              <w:top w:val="none" w:sz="0" w:space="0" w:color="auto"/>
-              <w:left w:val="none" w:sz="0" w:space="0" w:color="auto"/>
-              <w:bottom w:val="none" w:sz="0" w:space="0" w:color="auto"/>
-            </w:tcBorders>
           </w:tcPr>
           <w:p>
             <w:pPr>
@@ -2544,10 +2719,6 @@
         <w:tc>
           <w:tcPr>
             <w:tcW w:w="6521" w:type="dxa"/>
-            <w:tcBorders>
-              <w:top w:val="none" w:sz="0" w:space="0" w:color="auto"/>
-              <w:bottom w:val="none" w:sz="0" w:space="0" w:color="auto"/>
-            </w:tcBorders>
           </w:tcPr>
           <w:p>
             <w:pPr>
@@ -2560,18 +2731,49 @@
               <w:rPr>
                 <w:bCs/>
               </w:rPr>
-              <w:t>Identify the Roles and responsibilities of the personnel involved in the training and development function.</w:t>
-            </w:r>
+              <w:t xml:space="preserve">Plan for configuration management and data management for training </w:t>
+            </w:r>
+            <w:proofErr w:type="spellStart"/>
+            <w:r>
+              <w:rPr>
+                <w:bCs/>
+              </w:rPr>
+              <w:t>artefacts</w:t>
+            </w:r>
+            <w:proofErr w:type="spellEnd"/>
+            <w:r>
+              <w:rPr>
+                <w:bCs/>
+              </w:rPr>
+              <w:t>. This will include the naming conventions used, storage and retrieval mechanisms, change control, backup and restoration planning, access control</w:t>
+            </w:r>
+            <w:ins w:id="35" w:author="Jalaj Mathur" w:date="2022-04-25T12:08:00Z">
+              <w:r>
+                <w:rPr>
+                  <w:bCs/>
+                </w:rPr>
+                <w:t xml:space="preserve"> </w:t>
+              </w:r>
+              <w:r>
+                <w:rPr>
+                  <w:bCs/>
+                </w:rPr>
+                <w:t>in the Annual Training Plan.</w:t>
+              </w:r>
+            </w:ins>
+            <w:del w:id="36" w:author="Jalaj Mathur" w:date="2022-04-25T12:08:00Z">
+              <w:r>
+                <w:rPr>
+                  <w:bCs/>
+                </w:rPr>
+                <w:delText>.</w:delText>
+              </w:r>
+            </w:del>
           </w:p>
         </w:tc>
         <w:tc>
           <w:tcPr>
             <w:tcW w:w="2126" w:type="dxa"/>
-            <w:tcBorders>
-              <w:top w:val="none" w:sz="0" w:space="0" w:color="auto"/>
-              <w:bottom w:val="none" w:sz="0" w:space="0" w:color="auto"/>
-              <w:right w:val="none" w:sz="0" w:space="0" w:color="auto"/>
-            </w:tcBorders>
           </w:tcPr>
           <w:p>
             <w:pPr>
@@ -2609,101 +2811,13 @@
               <w:cnfStyle w:val="000000000000" w:firstRow="0" w:lastRow="0" w:firstColumn="0" w:lastColumn="0" w:oddVBand="0" w:evenVBand="0" w:oddHBand="0" w:evenHBand="0" w:firstRowFirstColumn="0" w:firstRowLastColumn="0" w:lastRowFirstColumn="0" w:lastRowLastColumn="0"/>
               <w:rPr>
                 <w:bCs/>
-                <w:highlight w:val="yellow"/>
               </w:rPr>
             </w:pPr>
             <w:r>
               <w:rPr>
                 <w:bCs/>
               </w:rPr>
-              <w:t xml:space="preserve">Establish the </w:t>
-            </w:r>
-            <w:r>
-              <w:rPr>
-                <w:bCs/>
-              </w:rPr>
-              <w:t>Training Plan for the year in the beginning of financial year using template “Training</w:t>
-            </w:r>
-            <w:r>
-              <w:rPr>
-                <w:bCs/>
-              </w:rPr>
-              <w:t xml:space="preserve"> </w:t>
-            </w:r>
-            <w:r>
-              <w:rPr>
-                <w:bCs/>
-              </w:rPr>
-              <w:t>Annual</w:t>
-            </w:r>
-            <w:r>
-              <w:rPr>
-                <w:bCs/>
-              </w:rPr>
-              <w:t xml:space="preserve"> Plan Template” (TMPL_TRG</w:t>
-            </w:r>
-            <w:r>
-              <w:rPr>
-                <w:bCs/>
-              </w:rPr>
-              <w:t>STR</w:t>
-            </w:r>
-            <w:r>
-              <w:rPr>
-                <w:bCs/>
-              </w:rPr>
-              <w:t xml:space="preserve">). </w:t>
-            </w:r>
-            <w:r>
-              <w:rPr>
-                <w:bCs/>
-              </w:rPr>
-              <w:t xml:space="preserve"> </w:t>
-            </w:r>
-            <w:r>
-              <w:rPr>
-                <w:bCs/>
-              </w:rPr>
-              <w:t xml:space="preserve">Rename Annual Training Plan </w:t>
-            </w:r>
-            <w:r>
-              <w:rPr>
-                <w:bCs/>
-              </w:rPr>
-              <w:t xml:space="preserve">as </w:t>
-            </w:r>
-            <w:r>
-              <w:t xml:space="preserve">Genus </w:t>
-            </w:r>
-            <w:proofErr w:type="spellStart"/>
-            <w:r>
-              <w:t>yyyy-yy_TRGSTR</w:t>
-            </w:r>
-            <w:proofErr w:type="spellEnd"/>
-            <w:r>
-              <w:t xml:space="preserve"> where </w:t>
-            </w:r>
-            <w:proofErr w:type="spellStart"/>
-            <w:r>
-              <w:t>yyyy-yy</w:t>
-            </w:r>
-            <w:proofErr w:type="spellEnd"/>
-            <w:r>
-              <w:t xml:space="preserve"> represents the financial year for the planned period. For </w:t>
-            </w:r>
-            <w:proofErr w:type="spellStart"/>
-            <w:r>
-              <w:t>eg</w:t>
-            </w:r>
-            <w:proofErr w:type="spellEnd"/>
-            <w:r>
-              <w:t>. Genus 2014-15_TRGSTR</w:t>
-            </w:r>
-            <w:r>
-              <w:rPr>
-                <w:bCs/>
-              </w:rPr>
-              <w:t>.</w:t>
+              <w:t>Identify the Roles and responsibilities of the personnel involved in the training and development function.</w:t>
             </w:r>
           </w:p>
         </w:tc>
@@ -2729,11 +2843,6 @@
           <w:tcPr>
             <w:cnfStyle w:val="001000000000" w:firstRow="0" w:lastRow="0" w:firstColumn="1" w:lastColumn="0" w:oddVBand="0" w:evenVBand="0" w:oddHBand="0" w:evenHBand="0" w:firstRowFirstColumn="0" w:firstRowLastColumn="0" w:lastRowFirstColumn="0" w:lastRowLastColumn="0"/>
             <w:tcW w:w="918" w:type="dxa"/>
-            <w:tcBorders>
-              <w:top w:val="none" w:sz="0" w:space="0" w:color="auto"/>
-              <w:left w:val="none" w:sz="0" w:space="0" w:color="auto"/>
-              <w:bottom w:val="none" w:sz="0" w:space="0" w:color="auto"/>
-            </w:tcBorders>
           </w:tcPr>
           <w:p>
             <w:pPr>
@@ -2749,34 +2858,127 @@
         <w:tc>
           <w:tcPr>
             <w:tcW w:w="6521" w:type="dxa"/>
-            <w:tcBorders>
-              <w:top w:val="none" w:sz="0" w:space="0" w:color="auto"/>
-              <w:bottom w:val="none" w:sz="0" w:space="0" w:color="auto"/>
-            </w:tcBorders>
           </w:tcPr>
           <w:p>
             <w:pPr>
               <w:cnfStyle w:val="000000100000" w:firstRow="0" w:lastRow="0" w:firstColumn="0" w:lastColumn="0" w:oddVBand="0" w:evenVBand="0" w:oddHBand="1" w:evenHBand="0" w:firstRowFirstColumn="0" w:firstRowLastColumn="0" w:lastRowFirstColumn="0" w:lastRowLastColumn="0"/>
               <w:rPr>
                 <w:bCs/>
-              </w:rPr>
-            </w:pPr>
+                <w:highlight w:val="yellow"/>
+              </w:rPr>
+            </w:pPr>
+            <w:del w:id="37" w:author="Jalaj Mathur" w:date="2022-04-25T12:09:00Z">
+              <w:r>
+                <w:rPr>
+                  <w:bCs/>
+                </w:rPr>
+                <w:delText xml:space="preserve">Establish </w:delText>
+              </w:r>
+            </w:del>
+            <w:ins w:id="38" w:author="Jalaj Mathur" w:date="2022-04-25T12:09:00Z">
+              <w:r>
+                <w:rPr>
+                  <w:bCs/>
+                </w:rPr>
+                <w:t>Publish</w:t>
+              </w:r>
+              <w:r>
+                <w:rPr>
+                  <w:bCs/>
+                </w:rPr>
+                <w:t xml:space="preserve"> </w:t>
+              </w:r>
+            </w:ins>
             <w:r>
               <w:rPr>
                 <w:bCs/>
               </w:rPr>
-              <w:t>Send the plan for approval to the senior management and seek their approval.</w:t>
-            </w:r>
+              <w:t xml:space="preserve">the </w:t>
+            </w:r>
+            <w:r>
+              <w:rPr>
+                <w:bCs/>
+              </w:rPr>
+              <w:t>Training Plan for the year in the beginning of financial year</w:t>
+            </w:r>
+            <w:ins w:id="39" w:author="Jalaj Mathur" w:date="2022-04-25T12:09:00Z">
+              <w:r>
+                <w:rPr>
+                  <w:bCs/>
+                </w:rPr>
+                <w:t>.</w:t>
+              </w:r>
+            </w:ins>
+            <w:del w:id="40" w:author="Jalaj Mathur" w:date="2022-04-25T12:09:00Z">
+              <w:r>
+                <w:rPr>
+                  <w:bCs/>
+                </w:rPr>
+                <w:delText xml:space="preserve"> using template “Training</w:delText>
+              </w:r>
+              <w:r>
+                <w:rPr>
+                  <w:bCs/>
+                </w:rPr>
+                <w:delText xml:space="preserve"> </w:delText>
+              </w:r>
+              <w:r>
+                <w:rPr>
+                  <w:bCs/>
+                </w:rPr>
+                <w:delText>Annual</w:delText>
+              </w:r>
+              <w:r>
+                <w:rPr>
+                  <w:bCs/>
+                </w:rPr>
+                <w:delText xml:space="preserve"> Plan Template” (TMPL_TRG</w:delText>
+              </w:r>
+              <w:r>
+                <w:rPr>
+                  <w:bCs/>
+                </w:rPr>
+                <w:delText>STR</w:delText>
+              </w:r>
+              <w:r>
+                <w:rPr>
+                  <w:bCs/>
+                </w:rPr>
+                <w:delText xml:space="preserve">). </w:delText>
+              </w:r>
+              <w:r>
+                <w:rPr>
+                  <w:bCs/>
+                </w:rPr>
+                <w:delText xml:space="preserve"> </w:delText>
+              </w:r>
+              <w:r>
+                <w:rPr>
+                  <w:bCs/>
+                </w:rPr>
+                <w:delText xml:space="preserve">Rename Annual Training Plan </w:delText>
+              </w:r>
+              <w:r>
+                <w:rPr>
+                  <w:bCs/>
+                </w:rPr>
+                <w:delText xml:space="preserve">as </w:delText>
+              </w:r>
+              <w:r>
+                <w:delText>Genus yyyy-yy_TRGSTR where yyyy-yy represents the financial year for the planned period. For eg. Genus 2014-15_TRGSTR</w:delText>
+              </w:r>
+              <w:r>
+                <w:rPr>
+                  <w:bCs/>
+                </w:rPr>
+                <w:delText>.</w:delText>
+              </w:r>
+            </w:del>
           </w:p>
         </w:tc>
         <w:tc>
           <w:tcPr>
             <w:tcW w:w="2126" w:type="dxa"/>
-            <w:tcBorders>
-              <w:top w:val="none" w:sz="0" w:space="0" w:color="auto"/>
-              <w:bottom w:val="none" w:sz="0" w:space="0" w:color="auto"/>
-              <w:right w:val="none" w:sz="0" w:space="0" w:color="auto"/>
-            </w:tcBorders>
           </w:tcPr>
           <w:p>
             <w:pPr>
@@ -2820,6 +3022,59 @@
               <w:rPr>
                 <w:bCs/>
               </w:rPr>
+              <w:t>Send the plan for approval to the senior management and seek their approval.</w:t>
+            </w:r>
+          </w:p>
+        </w:tc>
+        <w:tc>
+          <w:tcPr>
+            <w:tcW w:w="2126" w:type="dxa"/>
+          </w:tcPr>
+          <w:p>
+            <w:pPr>
+              <w:cnfStyle w:val="000000000000" w:firstRow="0" w:lastRow="0" w:firstColumn="0" w:lastColumn="0" w:oddVBand="0" w:evenVBand="0" w:oddHBand="0" w:evenHBand="0" w:firstRowFirstColumn="0" w:firstRowLastColumn="0" w:lastRowFirstColumn="0" w:lastRowLastColumn="0"/>
+            </w:pPr>
+            <w:r>
+              <w:t>Training Coordinator</w:t>
+            </w:r>
+          </w:p>
+        </w:tc>
+      </w:tr>
+      <w:tr>
+        <w:trPr>
+          <w:cnfStyle w:val="000000100000" w:firstRow="0" w:lastRow="0" w:firstColumn="0" w:lastColumn="0" w:oddVBand="0" w:evenVBand="0" w:oddHBand="1" w:evenHBand="0" w:firstRowFirstColumn="0" w:firstRowLastColumn="0" w:lastRowFirstColumn="0" w:lastRowLastColumn="0"/>
+        </w:trPr>
+        <w:tc>
+          <w:tcPr>
+            <w:cnfStyle w:val="001000000000" w:firstRow="0" w:lastRow="0" w:firstColumn="1" w:lastColumn="0" w:oddVBand="0" w:evenVBand="0" w:oddHBand="0" w:evenHBand="0" w:firstRowFirstColumn="0" w:firstRowLastColumn="0" w:lastRowFirstColumn="0" w:lastRowLastColumn="0"/>
+            <w:tcW w:w="918" w:type="dxa"/>
+          </w:tcPr>
+          <w:p>
+            <w:pPr>
+              <w:pStyle w:val="ListParagraph"/>
+              <w:numPr>
+                <w:ilvl w:val="0"/>
+                <w:numId w:val="3"/>
+              </w:numPr>
+              <w:ind w:hanging="686"/>
+            </w:pPr>
+          </w:p>
+        </w:tc>
+        <w:tc>
+          <w:tcPr>
+            <w:tcW w:w="6521" w:type="dxa"/>
+          </w:tcPr>
+          <w:p>
+            <w:pPr>
+              <w:cnfStyle w:val="000000100000" w:firstRow="0" w:lastRow="0" w:firstColumn="0" w:lastColumn="0" w:oddVBand="0" w:evenVBand="0" w:oddHBand="1" w:evenHBand="0" w:firstRowFirstColumn="0" w:firstRowLastColumn="0" w:lastRowFirstColumn="0" w:lastRowLastColumn="0"/>
+              <w:rPr>
+                <w:bCs/>
+              </w:rPr>
+            </w:pPr>
+            <w:r>
+              <w:rPr>
+                <w:bCs/>
+              </w:rPr>
               <w:t>Place the plan under configuration management and manage changes to it throughout the applicable period.</w:t>
             </w:r>
           </w:p>
@@ -2830,11 +3085,1050 @@
           </w:tcPr>
           <w:p>
             <w:pPr>
+              <w:cnfStyle w:val="000000100000" w:firstRow="0" w:lastRow="0" w:firstColumn="0" w:lastColumn="0" w:oddVBand="0" w:evenVBand="0" w:oddHBand="1" w:evenHBand="0" w:firstRowFirstColumn="0" w:firstRowLastColumn="0" w:lastRowFirstColumn="0" w:lastRowLastColumn="0"/>
+            </w:pPr>
+            <w:r>
+              <w:t>Training Coordinator</w:t>
+            </w:r>
+          </w:p>
+        </w:tc>
+      </w:tr>
+      <w:tr>
+        <w:tc>
+          <w:tcPr>
+            <w:cnfStyle w:val="001000000000" w:firstRow="0" w:lastRow="0" w:firstColumn="1" w:lastColumn="0" w:oddVBand="0" w:evenVBand="0" w:oddHBand="0" w:evenHBand="0" w:firstRowFirstColumn="0" w:firstRowLastColumn="0" w:lastRowFirstColumn="0" w:lastRowLastColumn="0"/>
+            <w:tcW w:w="918" w:type="dxa"/>
+            <w:shd w:val="clear" w:color="auto" w:fill="B8CCE4" w:themeFill="accent1" w:themeFillTint="66"/>
+          </w:tcPr>
+          <w:p>
+            <w:pPr>
+              <w:pStyle w:val="ListParagraph"/>
+            </w:pPr>
+          </w:p>
+        </w:tc>
+        <w:tc>
+          <w:tcPr>
+            <w:tcW w:w="6521" w:type="dxa"/>
+            <w:shd w:val="clear" w:color="auto" w:fill="B8CCE4" w:themeFill="accent1" w:themeFillTint="66"/>
+          </w:tcPr>
+          <w:p>
+            <w:pPr>
               <w:cnfStyle w:val="000000000000" w:firstRow="0" w:lastRow="0" w:firstColumn="0" w:lastColumn="0" w:oddVBand="0" w:evenVBand="0" w:oddHBand="0" w:evenHBand="0" w:firstRowFirstColumn="0" w:firstRowLastColumn="0" w:lastRowFirstColumn="0" w:lastRowLastColumn="0"/>
+              <w:rPr>
+                <w:b/>
+                <w:bCs/>
+              </w:rPr>
+            </w:pPr>
+            <w:del w:id="41" w:author="Jalaj Mathur" w:date="2022-04-25T12:09:00Z">
+              <w:r>
+                <w:rPr>
+                  <w:b/>
+                  <w:bCs/>
+                </w:rPr>
+                <w:delText xml:space="preserve">Prepare </w:delText>
+              </w:r>
+            </w:del>
+            <w:ins w:id="42" w:author="Jalaj Mathur" w:date="2022-04-25T12:10:00Z">
+              <w:r>
+                <w:rPr>
+                  <w:b/>
+                  <w:bCs/>
+                </w:rPr>
+                <w:t>Schedule</w:t>
+              </w:r>
+            </w:ins>
+            <w:ins w:id="43" w:author="Jalaj Mathur" w:date="2022-04-25T12:09:00Z">
+              <w:r>
+                <w:rPr>
+                  <w:b/>
+                  <w:bCs/>
+                </w:rPr>
+                <w:t xml:space="preserve"> </w:t>
+              </w:r>
+            </w:ins>
+            <w:del w:id="44" w:author="Jalaj Mathur" w:date="2022-04-25T12:09:00Z">
+              <w:r>
+                <w:rPr>
+                  <w:b/>
+                  <w:bCs/>
+                </w:rPr>
+                <w:delText xml:space="preserve">Monthly </w:delText>
+              </w:r>
+            </w:del>
+            <w:r>
+              <w:rPr>
+                <w:b/>
+                <w:bCs/>
+              </w:rPr>
+              <w:t xml:space="preserve">Training </w:t>
+            </w:r>
+            <w:del w:id="45" w:author="Jalaj Mathur" w:date="2022-04-25T12:10:00Z">
+              <w:r>
+                <w:rPr>
+                  <w:b/>
+                  <w:bCs/>
+                </w:rPr>
+                <w:delText>P</w:delText>
+              </w:r>
+              <w:r>
+                <w:rPr>
+                  <w:b/>
+                  <w:bCs/>
+                </w:rPr>
+                <w:delText>lan</w:delText>
+              </w:r>
+            </w:del>
+            <w:ins w:id="46" w:author="Jalaj Mathur" w:date="2022-04-25T12:10:00Z">
+              <w:r>
+                <w:rPr>
+                  <w:b/>
+                  <w:bCs/>
+                </w:rPr>
+                <w:t>Events</w:t>
+              </w:r>
+            </w:ins>
+            <w:r>
+              <w:rPr>
+                <w:b/>
+                <w:bCs/>
+              </w:rPr>
+              <w:t>.</w:t>
+            </w:r>
+            <w:r>
+              <w:rPr>
+                <w:b/>
+                <w:bCs/>
+              </w:rPr>
+              <w:t xml:space="preserve"> Identify Training Needs. Review progress.</w:t>
+            </w:r>
+          </w:p>
+        </w:tc>
+        <w:tc>
+          <w:tcPr>
+            <w:tcW w:w="2126" w:type="dxa"/>
+            <w:shd w:val="clear" w:color="auto" w:fill="B8CCE4" w:themeFill="accent1" w:themeFillTint="66"/>
+          </w:tcPr>
+          <w:p>
+            <w:pPr>
+              <w:cnfStyle w:val="000000000000" w:firstRow="0" w:lastRow="0" w:firstColumn="0" w:lastColumn="0" w:oddVBand="0" w:evenVBand="0" w:oddHBand="0" w:evenHBand="0" w:firstRowFirstColumn="0" w:firstRowLastColumn="0" w:lastRowFirstColumn="0" w:lastRowLastColumn="0"/>
+              <w:rPr>
+                <w:b/>
+                <w:bCs/>
+              </w:rPr>
+            </w:pPr>
+          </w:p>
+        </w:tc>
+      </w:tr>
+      <w:tr>
+        <w:trPr>
+          <w:cnfStyle w:val="000000100000" w:firstRow="0" w:lastRow="0" w:firstColumn="0" w:lastColumn="0" w:oddVBand="0" w:evenVBand="0" w:oddHBand="1" w:evenHBand="0" w:firstRowFirstColumn="0" w:firstRowLastColumn="0" w:lastRowFirstColumn="0" w:lastRowLastColumn="0"/>
+        </w:trPr>
+        <w:tc>
+          <w:tcPr>
+            <w:cnfStyle w:val="001000000000" w:firstRow="0" w:lastRow="0" w:firstColumn="1" w:lastColumn="0" w:oddVBand="0" w:evenVBand="0" w:oddHBand="0" w:evenHBand="0" w:firstRowFirstColumn="0" w:firstRowLastColumn="0" w:lastRowFirstColumn="0" w:lastRowLastColumn="0"/>
+            <w:tcW w:w="918" w:type="dxa"/>
+          </w:tcPr>
+          <w:p>
+            <w:pPr>
+              <w:pStyle w:val="ListParagraph"/>
+              <w:numPr>
+                <w:ilvl w:val="0"/>
+                <w:numId w:val="3"/>
+              </w:numPr>
+              <w:ind w:hanging="686"/>
+            </w:pPr>
+          </w:p>
+        </w:tc>
+        <w:tc>
+          <w:tcPr>
+            <w:tcW w:w="6521" w:type="dxa"/>
+          </w:tcPr>
+          <w:p>
+            <w:pPr>
+              <w:cnfStyle w:val="000000100000" w:firstRow="0" w:lastRow="0" w:firstColumn="0" w:lastColumn="0" w:oddVBand="0" w:evenVBand="0" w:oddHBand="1" w:evenHBand="0" w:firstRowFirstColumn="0" w:firstRowLastColumn="0" w:lastRowFirstColumn="0" w:lastRowLastColumn="0"/>
+              <w:rPr>
+                <w:bCs/>
+              </w:rPr>
+            </w:pPr>
+            <w:r>
+              <w:rPr>
+                <w:bCs/>
+              </w:rPr>
+              <w:t xml:space="preserve">Review the annual </w:t>
+            </w:r>
+            <w:r>
+              <w:rPr>
+                <w:bCs/>
+              </w:rPr>
+              <w:t xml:space="preserve">plan to identify deviations from the plan till the end of the last month. Identify the </w:t>
+            </w:r>
+            <w:r>
+              <w:rPr>
+                <w:bCs/>
+              </w:rPr>
+              <w:t>corrective and preventive actions, if any, against the annual plan.</w:t>
+            </w:r>
+          </w:p>
+        </w:tc>
+        <w:tc>
+          <w:tcPr>
+            <w:tcW w:w="2126" w:type="dxa"/>
+          </w:tcPr>
+          <w:p>
+            <w:pPr>
+              <w:cnfStyle w:val="000000100000" w:firstRow="0" w:lastRow="0" w:firstColumn="0" w:lastColumn="0" w:oddVBand="0" w:evenVBand="0" w:oddHBand="1" w:evenHBand="0" w:firstRowFirstColumn="0" w:firstRowLastColumn="0" w:lastRowFirstColumn="0" w:lastRowLastColumn="0"/>
             </w:pPr>
             <w:r>
               <w:t>Training Coordinator</w:t>
             </w:r>
+          </w:p>
+        </w:tc>
+      </w:tr>
+      <w:tr>
+        <w:tc>
+          <w:tcPr>
+            <w:cnfStyle w:val="001000000000" w:firstRow="0" w:lastRow="0" w:firstColumn="1" w:lastColumn="0" w:oddVBand="0" w:evenVBand="0" w:oddHBand="0" w:evenHBand="0" w:firstRowFirstColumn="0" w:firstRowLastColumn="0" w:lastRowFirstColumn="0" w:lastRowLastColumn="0"/>
+            <w:tcW w:w="918" w:type="dxa"/>
+          </w:tcPr>
+          <w:p>
+            <w:pPr>
+              <w:pStyle w:val="ListParagraph"/>
+              <w:numPr>
+                <w:ilvl w:val="0"/>
+                <w:numId w:val="3"/>
+              </w:numPr>
+              <w:ind w:hanging="686"/>
+            </w:pPr>
+          </w:p>
+        </w:tc>
+        <w:tc>
+          <w:tcPr>
+            <w:tcW w:w="6521" w:type="dxa"/>
+          </w:tcPr>
+          <w:p>
+            <w:pPr>
+              <w:cnfStyle w:val="000000000000" w:firstRow="0" w:lastRow="0" w:firstColumn="0" w:lastColumn="0" w:oddVBand="0" w:evenVBand="0" w:oddHBand="0" w:evenHBand="0" w:firstRowFirstColumn="0" w:firstRowLastColumn="0" w:lastRowFirstColumn="0" w:lastRowLastColumn="0"/>
+              <w:rPr>
+                <w:bCs/>
+              </w:rPr>
+            </w:pPr>
+            <w:r>
+              <w:rPr>
+                <w:bCs/>
+              </w:rPr>
+              <w:t xml:space="preserve">Review the previous month’s </w:t>
+            </w:r>
+            <w:del w:id="47" w:author="Jalaj Mathur" w:date="2022-04-25T12:10:00Z">
+              <w:r>
+                <w:rPr>
+                  <w:bCs/>
+                </w:rPr>
+                <w:delText xml:space="preserve">Monthly plan </w:delText>
+              </w:r>
+            </w:del>
+            <w:ins w:id="48" w:author="Jalaj Mathur" w:date="2022-04-25T12:10:00Z">
+              <w:r>
+                <w:rPr>
+                  <w:bCs/>
+                </w:rPr>
+                <w:t xml:space="preserve">event schedule </w:t>
+              </w:r>
+            </w:ins>
+            <w:r>
+              <w:rPr>
+                <w:bCs/>
+              </w:rPr>
+              <w:t>to identify deviations from the plan. Identify the corrective and preventive actions, if any, against the plan.</w:t>
+            </w:r>
+          </w:p>
+        </w:tc>
+        <w:tc>
+          <w:tcPr>
+            <w:tcW w:w="2126" w:type="dxa"/>
+          </w:tcPr>
+          <w:p>
+            <w:pPr>
+              <w:cnfStyle w:val="000000000000" w:firstRow="0" w:lastRow="0" w:firstColumn="0" w:lastColumn="0" w:oddVBand="0" w:evenVBand="0" w:oddHBand="0" w:evenHBand="0" w:firstRowFirstColumn="0" w:firstRowLastColumn="0" w:lastRowFirstColumn="0" w:lastRowLastColumn="0"/>
+            </w:pPr>
+            <w:r>
+              <w:t>Training Coordinator</w:t>
+            </w:r>
+          </w:p>
+        </w:tc>
+      </w:tr>
+      <w:tr>
+        <w:trPr>
+          <w:cnfStyle w:val="000000100000" w:firstRow="0" w:lastRow="0" w:firstColumn="0" w:lastColumn="0" w:oddVBand="0" w:evenVBand="0" w:oddHBand="1" w:evenHBand="0" w:firstRowFirstColumn="0" w:firstRowLastColumn="0" w:lastRowFirstColumn="0" w:lastRowLastColumn="0"/>
+        </w:trPr>
+        <w:tc>
+          <w:tcPr>
+            <w:cnfStyle w:val="001000000000" w:firstRow="0" w:lastRow="0" w:firstColumn="1" w:lastColumn="0" w:oddVBand="0" w:evenVBand="0" w:oddHBand="0" w:evenHBand="0" w:firstRowFirstColumn="0" w:firstRowLastColumn="0" w:lastRowFirstColumn="0" w:lastRowLastColumn="0"/>
+            <w:tcW w:w="918" w:type="dxa"/>
+          </w:tcPr>
+          <w:p>
+            <w:pPr>
+              <w:pStyle w:val="ListParagraph"/>
+              <w:numPr>
+                <w:ilvl w:val="0"/>
+                <w:numId w:val="3"/>
+              </w:numPr>
+              <w:ind w:hanging="686"/>
+            </w:pPr>
+          </w:p>
+        </w:tc>
+        <w:tc>
+          <w:tcPr>
+            <w:tcW w:w="6521" w:type="dxa"/>
+          </w:tcPr>
+          <w:p>
+            <w:pPr>
+              <w:cnfStyle w:val="000000100000" w:firstRow="0" w:lastRow="0" w:firstColumn="0" w:lastColumn="0" w:oddVBand="0" w:evenVBand="0" w:oddHBand="1" w:evenHBand="0" w:firstRowFirstColumn="0" w:firstRowLastColumn="0" w:lastRowFirstColumn="0" w:lastRowLastColumn="0"/>
+              <w:rPr>
+                <w:bCs/>
+              </w:rPr>
+            </w:pPr>
+            <w:r>
+              <w:rPr>
+                <w:bCs/>
+              </w:rPr>
+              <w:t xml:space="preserve">Identify the trainings that </w:t>
+            </w:r>
+            <w:del w:id="49" w:author="Jalaj Mathur" w:date="2022-04-25T12:10:00Z">
+              <w:r>
+                <w:rPr>
+                  <w:bCs/>
+                </w:rPr>
+                <w:delText>have been</w:delText>
+              </w:r>
+            </w:del>
+            <w:ins w:id="50" w:author="Jalaj Mathur" w:date="2022-04-25T12:10:00Z">
+              <w:r>
+                <w:rPr>
+                  <w:bCs/>
+                </w:rPr>
+                <w:t>should be</w:t>
+              </w:r>
+            </w:ins>
+            <w:r>
+              <w:rPr>
+                <w:bCs/>
+              </w:rPr>
+              <w:t xml:space="preserve"> planned for this month using the published training calendar. This should also include the trainings that are pending from previous months. This should also address ad-hoc additions to the training calendar, with due approvals from the senior management.</w:t>
+            </w:r>
+          </w:p>
+        </w:tc>
+        <w:tc>
+          <w:tcPr>
+            <w:tcW w:w="2126" w:type="dxa"/>
+          </w:tcPr>
+          <w:p>
+            <w:pPr>
+              <w:cnfStyle w:val="000000100000" w:firstRow="0" w:lastRow="0" w:firstColumn="0" w:lastColumn="0" w:oddVBand="0" w:evenVBand="0" w:oddHBand="1" w:evenHBand="0" w:firstRowFirstColumn="0" w:firstRowLastColumn="0" w:lastRowFirstColumn="0" w:lastRowLastColumn="0"/>
+            </w:pPr>
+            <w:r>
+              <w:t>Training Coordinator</w:t>
+            </w:r>
+          </w:p>
+        </w:tc>
+      </w:tr>
+      <w:tr>
+        <w:tc>
+          <w:tcPr>
+            <w:cnfStyle w:val="001000000000" w:firstRow="0" w:lastRow="0" w:firstColumn="1" w:lastColumn="0" w:oddVBand="0" w:evenVBand="0" w:oddHBand="0" w:evenHBand="0" w:firstRowFirstColumn="0" w:firstRowLastColumn="0" w:lastRowFirstColumn="0" w:lastRowLastColumn="0"/>
+            <w:tcW w:w="918" w:type="dxa"/>
+          </w:tcPr>
+          <w:p>
+            <w:pPr>
+              <w:pStyle w:val="ListParagraph"/>
+              <w:numPr>
+                <w:ilvl w:val="0"/>
+                <w:numId w:val="3"/>
+              </w:numPr>
+              <w:ind w:hanging="686"/>
+            </w:pPr>
+          </w:p>
+        </w:tc>
+        <w:tc>
+          <w:tcPr>
+            <w:tcW w:w="6521" w:type="dxa"/>
+          </w:tcPr>
+          <w:p>
+            <w:pPr>
+              <w:cnfStyle w:val="000000000000" w:firstRow="0" w:lastRow="0" w:firstColumn="0" w:lastColumn="0" w:oddVBand="0" w:evenVBand="0" w:oddHBand="0" w:evenHBand="0" w:firstRowFirstColumn="0" w:firstRowLastColumn="0" w:lastRowFirstColumn="0" w:lastRowLastColumn="0"/>
+              <w:rPr>
+                <w:bCs/>
+              </w:rPr>
+            </w:pPr>
+            <w:r>
+              <w:rPr>
+                <w:bCs/>
+              </w:rPr>
+              <w:t xml:space="preserve">Identify the trainer, </w:t>
+            </w:r>
+            <w:r>
+              <w:rPr>
+                <w:bCs/>
+              </w:rPr>
+              <w:t xml:space="preserve">Training method, </w:t>
+            </w:r>
+            <w:r>
+              <w:rPr>
+                <w:bCs/>
+              </w:rPr>
+              <w:t>the resources, venue and exact Schedule for the identified trainings</w:t>
+            </w:r>
+            <w:ins w:id="51" w:author="Jalaj Mathur" w:date="2022-04-25T12:10:00Z">
+              <w:r>
+                <w:rPr>
+                  <w:bCs/>
+                </w:rPr>
+                <w:t xml:space="preserve">. Use </w:t>
+              </w:r>
+              <w:proofErr w:type="spellStart"/>
+              <w:r>
+                <w:rPr>
+                  <w:bCs/>
+                </w:rPr>
+                <w:t>GIL</w:t>
+              </w:r>
+            </w:ins>
+            <w:ins w:id="52" w:author="Jalaj Mathur" w:date="2022-04-25T12:11:00Z">
+              <w:r>
+                <w:rPr>
+                  <w:bCs/>
+                </w:rPr>
+                <w:t>.ef</w:t>
+              </w:r>
+              <w:proofErr w:type="spellEnd"/>
+              <w:r>
+                <w:rPr>
+                  <w:bCs/>
+                </w:rPr>
+                <w:t xml:space="preserve"> “Training Events” for scheduling the event.</w:t>
+              </w:r>
+            </w:ins>
+            <w:del w:id="53" w:author="Jalaj Mathur" w:date="2022-04-25T12:10:00Z">
+              <w:r>
+                <w:rPr>
+                  <w:bCs/>
+                </w:rPr>
+                <w:delText xml:space="preserve">. </w:delText>
+              </w:r>
+            </w:del>
+          </w:p>
+        </w:tc>
+        <w:tc>
+          <w:tcPr>
+            <w:tcW w:w="2126" w:type="dxa"/>
+          </w:tcPr>
+          <w:p>
+            <w:pPr>
+              <w:cnfStyle w:val="000000000000" w:firstRow="0" w:lastRow="0" w:firstColumn="0" w:lastColumn="0" w:oddVBand="0" w:evenVBand="0" w:oddHBand="0" w:evenHBand="0" w:firstRowFirstColumn="0" w:firstRowLastColumn="0" w:lastRowFirstColumn="0" w:lastRowLastColumn="0"/>
+            </w:pPr>
+            <w:r>
+              <w:t>Training Coordinator</w:t>
+            </w:r>
+          </w:p>
+        </w:tc>
+      </w:tr>
+      <w:tr>
+        <w:trPr>
+          <w:cnfStyle w:val="000000100000" w:firstRow="0" w:lastRow="0" w:firstColumn="0" w:lastColumn="0" w:oddVBand="0" w:evenVBand="0" w:oddHBand="1" w:evenHBand="0" w:firstRowFirstColumn="0" w:firstRowLastColumn="0" w:lastRowFirstColumn="0" w:lastRowLastColumn="0"/>
+        </w:trPr>
+        <w:tc>
+          <w:tcPr>
+            <w:cnfStyle w:val="001000000000" w:firstRow="0" w:lastRow="0" w:firstColumn="1" w:lastColumn="0" w:oddVBand="0" w:evenVBand="0" w:oddHBand="0" w:evenHBand="0" w:firstRowFirstColumn="0" w:firstRowLastColumn="0" w:lastRowFirstColumn="0" w:lastRowLastColumn="0"/>
+            <w:tcW w:w="918" w:type="dxa"/>
+          </w:tcPr>
+          <w:p>
+            <w:pPr>
+              <w:pStyle w:val="ListParagraph"/>
+              <w:numPr>
+                <w:ilvl w:val="0"/>
+                <w:numId w:val="3"/>
+              </w:numPr>
+              <w:ind w:hanging="686"/>
+            </w:pPr>
+          </w:p>
+        </w:tc>
+        <w:tc>
+          <w:tcPr>
+            <w:tcW w:w="6521" w:type="dxa"/>
+          </w:tcPr>
+          <w:p>
+            <w:pPr>
+              <w:cnfStyle w:val="000000100000" w:firstRow="0" w:lastRow="0" w:firstColumn="0" w:lastColumn="0" w:oddVBand="0" w:evenVBand="0" w:oddHBand="1" w:evenHBand="0" w:firstRowFirstColumn="0" w:firstRowLastColumn="0" w:lastRowFirstColumn="0" w:lastRowLastColumn="0"/>
+              <w:rPr>
+                <w:bCs/>
+              </w:rPr>
+            </w:pPr>
+            <w:del w:id="54" w:author="Jalaj Mathur" w:date="2022-04-25T12:11:00Z">
+              <w:r>
+                <w:rPr>
+                  <w:bCs/>
+                </w:rPr>
+                <w:delText>Review Monthly training plan</w:delText>
+              </w:r>
+              <w:r>
+                <w:rPr>
+                  <w:bCs/>
+                </w:rPr>
+                <w:delText xml:space="preserve"> before publishing</w:delText>
+              </w:r>
+              <w:r>
+                <w:rPr>
+                  <w:bCs/>
+                </w:rPr>
+                <w:delText xml:space="preserve"> </w:delText>
+              </w:r>
+            </w:del>
+          </w:p>
+        </w:tc>
+        <w:tc>
+          <w:tcPr>
+            <w:tcW w:w="2126" w:type="dxa"/>
+          </w:tcPr>
+          <w:p>
+            <w:pPr>
+              <w:cnfStyle w:val="000000100000" w:firstRow="0" w:lastRow="0" w:firstColumn="0" w:lastColumn="0" w:oddVBand="0" w:evenVBand="0" w:oddHBand="1" w:evenHBand="0" w:firstRowFirstColumn="0" w:firstRowLastColumn="0" w:lastRowFirstColumn="0" w:lastRowLastColumn="0"/>
+            </w:pPr>
+            <w:del w:id="55" w:author="Jalaj Mathur" w:date="2022-04-25T12:11:00Z">
+              <w:r>
+                <w:delText>Training Coordinator</w:delText>
+              </w:r>
+            </w:del>
+          </w:p>
+        </w:tc>
+      </w:tr>
+      <w:tr>
+        <w:tc>
+          <w:tcPr>
+            <w:cnfStyle w:val="001000000000" w:firstRow="0" w:lastRow="0" w:firstColumn="1" w:lastColumn="0" w:oddVBand="0" w:evenVBand="0" w:oddHBand="0" w:evenHBand="0" w:firstRowFirstColumn="0" w:firstRowLastColumn="0" w:lastRowFirstColumn="0" w:lastRowLastColumn="0"/>
+            <w:tcW w:w="918" w:type="dxa"/>
+          </w:tcPr>
+          <w:p>
+            <w:pPr>
+              <w:pStyle w:val="ListParagraph"/>
+              <w:numPr>
+                <w:ilvl w:val="0"/>
+                <w:numId w:val="3"/>
+              </w:numPr>
+              <w:ind w:hanging="686"/>
+            </w:pPr>
+          </w:p>
+        </w:tc>
+        <w:tc>
+          <w:tcPr>
+            <w:tcW w:w="6521" w:type="dxa"/>
+          </w:tcPr>
+          <w:p>
+            <w:pPr>
+              <w:cnfStyle w:val="000000000000" w:firstRow="0" w:lastRow="0" w:firstColumn="0" w:lastColumn="0" w:oddVBand="0" w:evenVBand="0" w:oddHBand="0" w:evenHBand="0" w:firstRowFirstColumn="0" w:firstRowLastColumn="0" w:lastRowFirstColumn="0" w:lastRowLastColumn="0"/>
+              <w:rPr>
+                <w:bCs/>
+              </w:rPr>
+            </w:pPr>
+            <w:r>
+              <w:rPr>
+                <w:bCs/>
+              </w:rPr>
+              <w:t xml:space="preserve">Publish the </w:t>
+            </w:r>
+            <w:del w:id="56" w:author="Jalaj Mathur" w:date="2022-04-25T12:12:00Z">
+              <w:r>
+                <w:rPr>
+                  <w:bCs/>
+                </w:rPr>
+                <w:delText>Monthly training plan</w:delText>
+              </w:r>
+            </w:del>
+            <w:ins w:id="57" w:author="Jalaj Mathur" w:date="2022-04-25T12:12:00Z">
+              <w:r>
+                <w:rPr>
+                  <w:bCs/>
+                </w:rPr>
+                <w:t>training event</w:t>
+              </w:r>
+            </w:ins>
+            <w:r>
+              <w:rPr>
+                <w:bCs/>
+              </w:rPr>
+              <w:t xml:space="preserve">. </w:t>
+            </w:r>
+            <w:del w:id="58" w:author="Jalaj Mathur" w:date="2022-04-25T12:12:00Z">
+              <w:r>
+                <w:rPr>
+                  <w:bCs/>
+                </w:rPr>
+                <w:delText>Communicate t</w:delText>
+              </w:r>
+            </w:del>
+            <w:ins w:id="59" w:author="Jalaj Mathur" w:date="2022-04-25T12:12:00Z">
+              <w:r>
+                <w:rPr>
+                  <w:bCs/>
+                </w:rPr>
+                <w:t>T</w:t>
+              </w:r>
+            </w:ins>
+            <w:r>
+              <w:rPr>
+                <w:bCs/>
+              </w:rPr>
+              <w:t xml:space="preserve">he same </w:t>
+            </w:r>
+            <w:ins w:id="60" w:author="Jalaj Mathur" w:date="2022-04-25T12:12:00Z">
+              <w:r>
+                <w:rPr>
+                  <w:bCs/>
+                </w:rPr>
+                <w:t xml:space="preserve">is communicated </w:t>
+              </w:r>
+            </w:ins>
+            <w:r>
+              <w:rPr>
+                <w:bCs/>
+              </w:rPr>
+              <w:t>to stakeholders using Emails</w:t>
+            </w:r>
+            <w:del w:id="61" w:author="Jalaj Mathur" w:date="2022-04-25T12:12:00Z">
+              <w:r>
+                <w:rPr>
+                  <w:bCs/>
+                </w:rPr>
+                <w:delText xml:space="preserve"> and Notice boards</w:delText>
+              </w:r>
+            </w:del>
+            <w:r>
+              <w:rPr>
+                <w:bCs/>
+              </w:rPr>
+              <w:t xml:space="preserve">. </w:t>
+            </w:r>
+          </w:p>
+        </w:tc>
+        <w:tc>
+          <w:tcPr>
+            <w:tcW w:w="2126" w:type="dxa"/>
+          </w:tcPr>
+          <w:p>
+            <w:pPr>
+              <w:cnfStyle w:val="000000000000" w:firstRow="0" w:lastRow="0" w:firstColumn="0" w:lastColumn="0" w:oddVBand="0" w:evenVBand="0" w:oddHBand="0" w:evenHBand="0" w:firstRowFirstColumn="0" w:firstRowLastColumn="0" w:lastRowFirstColumn="0" w:lastRowLastColumn="0"/>
+            </w:pPr>
+            <w:r>
+              <w:t>Training Coordinator</w:t>
+            </w:r>
+          </w:p>
+        </w:tc>
+      </w:tr>
+      <w:tr>
+        <w:trPr>
+          <w:cnfStyle w:val="000000100000" w:firstRow="0" w:lastRow="0" w:firstColumn="0" w:lastColumn="0" w:oddVBand="0" w:evenVBand="0" w:oddHBand="1" w:evenHBand="0" w:firstRowFirstColumn="0" w:firstRowLastColumn="0" w:lastRowFirstColumn="0" w:lastRowLastColumn="0"/>
+        </w:trPr>
+        <w:tc>
+          <w:tcPr>
+            <w:cnfStyle w:val="001000000000" w:firstRow="0" w:lastRow="0" w:firstColumn="1" w:lastColumn="0" w:oddVBand="0" w:evenVBand="0" w:oddHBand="0" w:evenHBand="0" w:firstRowFirstColumn="0" w:firstRowLastColumn="0" w:lastRowFirstColumn="0" w:lastRowLastColumn="0"/>
+            <w:tcW w:w="918" w:type="dxa"/>
+            <w:shd w:val="clear" w:color="auto" w:fill="B8CCE4" w:themeFill="accent1" w:themeFillTint="66"/>
+          </w:tcPr>
+          <w:p>
+            <w:pPr>
+              <w:pStyle w:val="ListParagraph"/>
+            </w:pPr>
+          </w:p>
+        </w:tc>
+        <w:tc>
+          <w:tcPr>
+            <w:tcW w:w="6521" w:type="dxa"/>
+            <w:shd w:val="clear" w:color="auto" w:fill="B8CCE4" w:themeFill="accent1" w:themeFillTint="66"/>
+          </w:tcPr>
+          <w:p>
+            <w:pPr>
+              <w:jc w:val="both"/>
+              <w:cnfStyle w:val="000000100000" w:firstRow="0" w:lastRow="0" w:firstColumn="0" w:lastColumn="0" w:oddVBand="0" w:evenVBand="0" w:oddHBand="1" w:evenHBand="0" w:firstRowFirstColumn="0" w:firstRowLastColumn="0" w:lastRowFirstColumn="0" w:lastRowLastColumn="0"/>
+            </w:pPr>
+            <w:r>
+              <w:rPr>
+                <w:b/>
+                <w:bCs/>
+              </w:rPr>
+              <w:t>Conduct Training</w:t>
+            </w:r>
+          </w:p>
+        </w:tc>
+        <w:tc>
+          <w:tcPr>
+            <w:tcW w:w="2126" w:type="dxa"/>
+            <w:shd w:val="clear" w:color="auto" w:fill="B8CCE4" w:themeFill="accent1" w:themeFillTint="66"/>
+          </w:tcPr>
+          <w:p>
+            <w:pPr>
+              <w:cnfStyle w:val="000000100000" w:firstRow="0" w:lastRow="0" w:firstColumn="0" w:lastColumn="0" w:oddVBand="0" w:evenVBand="0" w:oddHBand="1" w:evenHBand="0" w:firstRowFirstColumn="0" w:firstRowLastColumn="0" w:lastRowFirstColumn="0" w:lastRowLastColumn="0"/>
+            </w:pPr>
+          </w:p>
+        </w:tc>
+      </w:tr>
+      <w:tr>
+        <w:tc>
+          <w:tcPr>
+            <w:cnfStyle w:val="001000000000" w:firstRow="0" w:lastRow="0" w:firstColumn="1" w:lastColumn="0" w:oddVBand="0" w:evenVBand="0" w:oddHBand="0" w:evenHBand="0" w:firstRowFirstColumn="0" w:firstRowLastColumn="0" w:lastRowFirstColumn="0" w:lastRowLastColumn="0"/>
+            <w:tcW w:w="918" w:type="dxa"/>
+          </w:tcPr>
+          <w:p>
+            <w:pPr>
+              <w:pStyle w:val="ListParagraph"/>
+              <w:numPr>
+                <w:ilvl w:val="0"/>
+                <w:numId w:val="3"/>
+              </w:numPr>
+              <w:ind w:hanging="686"/>
+            </w:pPr>
+          </w:p>
+        </w:tc>
+        <w:tc>
+          <w:tcPr>
+            <w:tcW w:w="6521" w:type="dxa"/>
+          </w:tcPr>
+          <w:p>
+            <w:pPr>
+              <w:cnfStyle w:val="000000000000" w:firstRow="0" w:lastRow="0" w:firstColumn="0" w:lastColumn="0" w:oddVBand="0" w:evenVBand="0" w:oddHBand="0" w:evenHBand="0" w:firstRowFirstColumn="0" w:firstRowLastColumn="0" w:lastRowFirstColumn="0" w:lastRowLastColumn="0"/>
+            </w:pPr>
+            <w:r>
+              <w:t xml:space="preserve">Arrive upon a final date, </w:t>
+            </w:r>
+            <w:r>
+              <w:t xml:space="preserve">time </w:t>
+            </w:r>
+            <w:r>
+              <w:t xml:space="preserve">and venue </w:t>
+            </w:r>
+            <w:r>
+              <w:t xml:space="preserve">after negotiation of schedule and budget (if applicable) by suitable </w:t>
+            </w:r>
+            <w:r>
+              <w:t>mode of communication with the T</w:t>
+            </w:r>
+            <w:r>
+              <w:t xml:space="preserve">rainer and the </w:t>
+            </w:r>
+            <w:r>
+              <w:t>R</w:t>
+            </w:r>
+            <w:r>
+              <w:t>equestor</w:t>
+            </w:r>
+            <w:r>
+              <w:t>.</w:t>
+            </w:r>
+            <w:ins w:id="62" w:author="Jalaj Mathur" w:date="2022-04-25T12:12:00Z">
+              <w:r>
+                <w:t xml:space="preserve"> Update the event if necessary.</w:t>
+              </w:r>
+            </w:ins>
+          </w:p>
+        </w:tc>
+        <w:tc>
+          <w:tcPr>
+            <w:tcW w:w="2126" w:type="dxa"/>
+          </w:tcPr>
+          <w:p>
+            <w:pPr>
+              <w:cnfStyle w:val="000000000000" w:firstRow="0" w:lastRow="0" w:firstColumn="0" w:lastColumn="0" w:oddVBand="0" w:evenVBand="0" w:oddHBand="0" w:evenHBand="0" w:firstRowFirstColumn="0" w:firstRowLastColumn="0" w:lastRowFirstColumn="0" w:lastRowLastColumn="0"/>
+            </w:pPr>
+            <w:r>
+              <w:t>Training Coordinator</w:t>
+            </w:r>
+          </w:p>
+        </w:tc>
+      </w:tr>
+      <w:tr>
+        <w:trPr>
+          <w:cnfStyle w:val="000000100000" w:firstRow="0" w:lastRow="0" w:firstColumn="0" w:lastColumn="0" w:oddVBand="0" w:evenVBand="0" w:oddHBand="1" w:evenHBand="0" w:firstRowFirstColumn="0" w:firstRowLastColumn="0" w:lastRowFirstColumn="0" w:lastRowLastColumn="0"/>
+        </w:trPr>
+        <w:tc>
+          <w:tcPr>
+            <w:cnfStyle w:val="001000000000" w:firstRow="0" w:lastRow="0" w:firstColumn="1" w:lastColumn="0" w:oddVBand="0" w:evenVBand="0" w:oddHBand="0" w:evenHBand="0" w:firstRowFirstColumn="0" w:firstRowLastColumn="0" w:lastRowFirstColumn="0" w:lastRowLastColumn="0"/>
+            <w:tcW w:w="918" w:type="dxa"/>
+          </w:tcPr>
+          <w:p>
+            <w:pPr>
+              <w:pStyle w:val="ListParagraph"/>
+              <w:numPr>
+                <w:ilvl w:val="0"/>
+                <w:numId w:val="3"/>
+              </w:numPr>
+              <w:ind w:hanging="686"/>
+            </w:pPr>
+          </w:p>
+        </w:tc>
+        <w:tc>
+          <w:tcPr>
+            <w:tcW w:w="6521" w:type="dxa"/>
+          </w:tcPr>
+          <w:p>
+            <w:pPr>
+              <w:cnfStyle w:val="000000100000" w:firstRow="0" w:lastRow="0" w:firstColumn="0" w:lastColumn="0" w:oddVBand="0" w:evenVBand="0" w:oddHBand="1" w:evenHBand="0" w:firstRowFirstColumn="0" w:firstRowLastColumn="0" w:lastRowFirstColumn="0" w:lastRowLastColumn="0"/>
+            </w:pPr>
+            <w:r>
+              <w:t>Inform the T</w:t>
+            </w:r>
+            <w:r>
+              <w:t>rainer</w:t>
+            </w:r>
+            <w:r>
+              <w:t>, Requestor and Trainees about the final date, time and venue.</w:t>
+            </w:r>
+          </w:p>
+          <w:p>
+            <w:pPr>
+              <w:cnfStyle w:val="000000100000" w:firstRow="0" w:lastRow="0" w:firstColumn="0" w:lastColumn="0" w:oddVBand="0" w:evenVBand="0" w:oddHBand="1" w:evenHBand="0" w:firstRowFirstColumn="0" w:firstRowLastColumn="0" w:lastRowFirstColumn="0" w:lastRowLastColumn="0"/>
+            </w:pPr>
+            <w:r>
+              <w:t xml:space="preserve">Seek their commitment. </w:t>
+            </w:r>
+          </w:p>
+          <w:p>
+            <w:pPr>
+              <w:cnfStyle w:val="000000100000" w:firstRow="0" w:lastRow="0" w:firstColumn="0" w:lastColumn="0" w:oddVBand="0" w:evenVBand="0" w:oddHBand="1" w:evenHBand="0" w:firstRowFirstColumn="0" w:firstRowLastColumn="0" w:lastRowFirstColumn="0" w:lastRowLastColumn="0"/>
+            </w:pPr>
+            <w:r>
+              <w:t xml:space="preserve">The training material for the scheduled training may also be sought and reviewed at this point to ensure adequacy and coverage of the topic of training. </w:t>
+            </w:r>
+          </w:p>
+        </w:tc>
+        <w:tc>
+          <w:tcPr>
+            <w:tcW w:w="2126" w:type="dxa"/>
+          </w:tcPr>
+          <w:p>
+            <w:pPr>
+              <w:cnfStyle w:val="000000100000" w:firstRow="0" w:lastRow="0" w:firstColumn="0" w:lastColumn="0" w:oddVBand="0" w:evenVBand="0" w:oddHBand="1" w:evenHBand="0" w:firstRowFirstColumn="0" w:firstRowLastColumn="0" w:lastRowFirstColumn="0" w:lastRowLastColumn="0"/>
+            </w:pPr>
+            <w:r>
+              <w:t>Training Coordinator</w:t>
+            </w:r>
+          </w:p>
+        </w:tc>
+      </w:tr>
+      <w:tr>
+        <w:tc>
+          <w:tcPr>
+            <w:cnfStyle w:val="001000000000" w:firstRow="0" w:lastRow="0" w:firstColumn="1" w:lastColumn="0" w:oddVBand="0" w:evenVBand="0" w:oddHBand="0" w:evenHBand="0" w:firstRowFirstColumn="0" w:firstRowLastColumn="0" w:lastRowFirstColumn="0" w:lastRowLastColumn="0"/>
+            <w:tcW w:w="918" w:type="dxa"/>
+          </w:tcPr>
+          <w:p>
+            <w:pPr>
+              <w:pStyle w:val="ListParagraph"/>
+              <w:numPr>
+                <w:ilvl w:val="0"/>
+                <w:numId w:val="3"/>
+              </w:numPr>
+              <w:ind w:hanging="686"/>
+            </w:pPr>
+          </w:p>
+        </w:tc>
+        <w:tc>
+          <w:tcPr>
+            <w:tcW w:w="6521" w:type="dxa"/>
+          </w:tcPr>
+          <w:p>
+            <w:pPr>
+              <w:jc w:val="both"/>
+              <w:cnfStyle w:val="000000000000" w:firstRow="0" w:lastRow="0" w:firstColumn="0" w:lastColumn="0" w:oddVBand="0" w:evenVBand="0" w:oddHBand="0" w:evenHBand="0" w:firstRowFirstColumn="0" w:firstRowLastColumn="0" w:lastRowFirstColumn="0" w:lastRowLastColumn="0"/>
+            </w:pPr>
+            <w:r>
+              <w:t xml:space="preserve">Ensure </w:t>
+            </w:r>
+            <w:r>
+              <w:t xml:space="preserve">the availability of </w:t>
+            </w:r>
+            <w:r>
+              <w:t xml:space="preserve">all necessary arrangements for </w:t>
+            </w:r>
+            <w:r>
+              <w:t>Training such as</w:t>
+            </w:r>
+          </w:p>
+          <w:p>
+            <w:pPr>
+              <w:pStyle w:val="ListParagraph"/>
+              <w:numPr>
+                <w:ilvl w:val="0"/>
+                <w:numId w:val="18"/>
+              </w:numPr>
+              <w:jc w:val="both"/>
+              <w:cnfStyle w:val="000000000000" w:firstRow="0" w:lastRow="0" w:firstColumn="0" w:lastColumn="0" w:oddVBand="0" w:evenVBand="0" w:oddHBand="0" w:evenHBand="0" w:firstRowFirstColumn="0" w:firstRowLastColumn="0" w:lastRowFirstColumn="0" w:lastRowLastColumn="0"/>
+            </w:pPr>
+            <w:r>
+              <w:t>Study Material</w:t>
+            </w:r>
+          </w:p>
+          <w:p>
+            <w:pPr>
+              <w:pStyle w:val="ListParagraph"/>
+              <w:numPr>
+                <w:ilvl w:val="0"/>
+                <w:numId w:val="18"/>
+              </w:numPr>
+              <w:jc w:val="both"/>
+              <w:cnfStyle w:val="000000000000" w:firstRow="0" w:lastRow="0" w:firstColumn="0" w:lastColumn="0" w:oddVBand="0" w:evenVBand="0" w:oddHBand="0" w:evenHBand="0" w:firstRowFirstColumn="0" w:firstRowLastColumn="0" w:lastRowFirstColumn="0" w:lastRowLastColumn="0"/>
+            </w:pPr>
+            <w:r>
+              <w:t>Stationary</w:t>
+            </w:r>
+          </w:p>
+          <w:p>
+            <w:pPr>
+              <w:pStyle w:val="ListParagraph"/>
+              <w:numPr>
+                <w:ilvl w:val="0"/>
+                <w:numId w:val="18"/>
+              </w:numPr>
+              <w:jc w:val="both"/>
+              <w:cnfStyle w:val="000000000000" w:firstRow="0" w:lastRow="0" w:firstColumn="0" w:lastColumn="0" w:oddVBand="0" w:evenVBand="0" w:oddHBand="0" w:evenHBand="0" w:firstRowFirstColumn="0" w:firstRowLastColumn="0" w:lastRowFirstColumn="0" w:lastRowLastColumn="0"/>
+            </w:pPr>
+            <w:r>
+              <w:t>Proper sea</w:t>
+            </w:r>
+            <w:r>
+              <w:t>ting arrangement</w:t>
+            </w:r>
+          </w:p>
+          <w:p>
+            <w:pPr>
+              <w:pStyle w:val="ListParagraph"/>
+              <w:numPr>
+                <w:ilvl w:val="0"/>
+                <w:numId w:val="18"/>
+              </w:numPr>
+              <w:jc w:val="both"/>
+              <w:cnfStyle w:val="000000000000" w:firstRow="0" w:lastRow="0" w:firstColumn="0" w:lastColumn="0" w:oddVBand="0" w:evenVBand="0" w:oddHBand="0" w:evenHBand="0" w:firstRowFirstColumn="0" w:firstRowLastColumn="0" w:lastRowFirstColumn="0" w:lastRowLastColumn="0"/>
+            </w:pPr>
+            <w:r>
+              <w:t>Tools etc.</w:t>
+            </w:r>
+          </w:p>
+        </w:tc>
+        <w:tc>
+          <w:tcPr>
+            <w:tcW w:w="2126" w:type="dxa"/>
+          </w:tcPr>
+          <w:p>
+            <w:pPr>
+              <w:cnfStyle w:val="000000000000" w:firstRow="0" w:lastRow="0" w:firstColumn="0" w:lastColumn="0" w:oddVBand="0" w:evenVBand="0" w:oddHBand="0" w:evenHBand="0" w:firstRowFirstColumn="0" w:firstRowLastColumn="0" w:lastRowFirstColumn="0" w:lastRowLastColumn="0"/>
+            </w:pPr>
+            <w:r>
+              <w:t>Training Coordinator</w:t>
+            </w:r>
+          </w:p>
+        </w:tc>
+      </w:tr>
+      <w:tr>
+        <w:trPr>
+          <w:cnfStyle w:val="000000100000" w:firstRow="0" w:lastRow="0" w:firstColumn="0" w:lastColumn="0" w:oddVBand="0" w:evenVBand="0" w:oddHBand="1" w:evenHBand="0" w:firstRowFirstColumn="0" w:firstRowLastColumn="0" w:lastRowFirstColumn="0" w:lastRowLastColumn="0"/>
+        </w:trPr>
+        <w:tc>
+          <w:tcPr>
+            <w:cnfStyle w:val="001000000000" w:firstRow="0" w:lastRow="0" w:firstColumn="1" w:lastColumn="0" w:oddVBand="0" w:evenVBand="0" w:oddHBand="0" w:evenHBand="0" w:firstRowFirstColumn="0" w:firstRowLastColumn="0" w:lastRowFirstColumn="0" w:lastRowLastColumn="0"/>
+            <w:tcW w:w="918" w:type="dxa"/>
+          </w:tcPr>
+          <w:p>
+            <w:pPr>
+              <w:pStyle w:val="ListParagraph"/>
+              <w:numPr>
+                <w:ilvl w:val="0"/>
+                <w:numId w:val="3"/>
+              </w:numPr>
+              <w:ind w:hanging="686"/>
+            </w:pPr>
+          </w:p>
+        </w:tc>
+        <w:tc>
+          <w:tcPr>
+            <w:tcW w:w="6521" w:type="dxa"/>
+          </w:tcPr>
+          <w:p>
+            <w:pPr>
+              <w:jc w:val="both"/>
+              <w:cnfStyle w:val="000000100000" w:firstRow="0" w:lastRow="0" w:firstColumn="0" w:lastColumn="0" w:oddVBand="0" w:evenVBand="0" w:oddHBand="1" w:evenHBand="0" w:firstRowFirstColumn="0" w:firstRowLastColumn="0" w:lastRowFirstColumn="0" w:lastRowLastColumn="0"/>
+            </w:pPr>
+            <w:r>
+              <w:t>Conduct the training as planned.</w:t>
+            </w:r>
+          </w:p>
+        </w:tc>
+        <w:tc>
+          <w:tcPr>
+            <w:tcW w:w="2126" w:type="dxa"/>
+          </w:tcPr>
+          <w:p>
+            <w:pPr>
+              <w:cnfStyle w:val="000000100000" w:firstRow="0" w:lastRow="0" w:firstColumn="0" w:lastColumn="0" w:oddVBand="0" w:evenVBand="0" w:oddHBand="1" w:evenHBand="0" w:firstRowFirstColumn="0" w:firstRowLastColumn="0" w:lastRowFirstColumn="0" w:lastRowLastColumn="0"/>
+            </w:pPr>
+            <w:r>
+              <w:t>Training Coordinator</w:t>
+            </w:r>
+          </w:p>
+        </w:tc>
+      </w:tr>
+      <w:tr>
+        <w:trPr>
+          <w:ins w:id="63" w:author="Jalaj Mathur" w:date="2022-04-25T12:13:00Z"/>
+        </w:trPr>
+        <w:tc>
+          <w:tcPr>
+            <w:cnfStyle w:val="001000000000" w:firstRow="0" w:lastRow="0" w:firstColumn="1" w:lastColumn="0" w:oddVBand="0" w:evenVBand="0" w:oddHBand="0" w:evenHBand="0" w:firstRowFirstColumn="0" w:firstRowLastColumn="0" w:lastRowFirstColumn="0" w:lastRowLastColumn="0"/>
+            <w:tcW w:w="918" w:type="dxa"/>
+          </w:tcPr>
+          <w:p>
+            <w:pPr>
+              <w:pStyle w:val="ListParagraph"/>
+              <w:numPr>
+                <w:ilvl w:val="0"/>
+                <w:numId w:val="3"/>
+              </w:numPr>
+              <w:ind w:hanging="686"/>
+              <w:rPr>
+                <w:ins w:id="64" w:author="Jalaj Mathur" w:date="2022-04-25T12:13:00Z"/>
+              </w:rPr>
+            </w:pPr>
+          </w:p>
+        </w:tc>
+        <w:tc>
+          <w:tcPr>
+            <w:tcW w:w="6521" w:type="dxa"/>
+          </w:tcPr>
+          <w:p>
+            <w:pPr>
+              <w:jc w:val="both"/>
+              <w:cnfStyle w:val="000000000000" w:firstRow="0" w:lastRow="0" w:firstColumn="0" w:lastColumn="0" w:oddVBand="0" w:evenVBand="0" w:oddHBand="0" w:evenHBand="0" w:firstRowFirstColumn="0" w:firstRowLastColumn="0" w:lastRowFirstColumn="0" w:lastRowLastColumn="0"/>
+              <w:rPr>
+                <w:ins w:id="65" w:author="Jalaj Mathur" w:date="2022-04-25T12:13:00Z"/>
+              </w:rPr>
+            </w:pPr>
+            <w:ins w:id="66" w:author="Jalaj Mathur" w:date="2022-04-25T12:13:00Z">
+              <w:r>
+                <w:t xml:space="preserve">Mark the status of the training event as delivered and update the list </w:t>
+              </w:r>
+              <w:r>
+                <w:lastRenderedPageBreak/>
+                <w:t>of participants as per actual attendance status.</w:t>
+              </w:r>
+            </w:ins>
+          </w:p>
+        </w:tc>
+        <w:tc>
+          <w:tcPr>
+            <w:tcW w:w="2126" w:type="dxa"/>
+          </w:tcPr>
+          <w:p>
+            <w:pPr>
+              <w:cnfStyle w:val="000000000000" w:firstRow="0" w:lastRow="0" w:firstColumn="0" w:lastColumn="0" w:oddVBand="0" w:evenVBand="0" w:oddHBand="0" w:evenHBand="0" w:firstRowFirstColumn="0" w:firstRowLastColumn="0" w:lastRowFirstColumn="0" w:lastRowLastColumn="0"/>
+              <w:rPr>
+                <w:ins w:id="67" w:author="Jalaj Mathur" w:date="2022-04-25T12:13:00Z"/>
+              </w:rPr>
+            </w:pPr>
           </w:p>
         </w:tc>
       </w:tr>
@@ -2870,32 +4164,38 @@
           </w:tcPr>
           <w:p>
             <w:pPr>
+              <w:jc w:val="both"/>
               <w:cnfStyle w:val="000000100000" w:firstRow="0" w:lastRow="0" w:firstColumn="0" w:lastColumn="0" w:oddVBand="0" w:evenVBand="0" w:oddHBand="1" w:evenHBand="0" w:firstRowFirstColumn="0" w:firstRowLastColumn="0" w:lastRowFirstColumn="0" w:lastRowLastColumn="0"/>
+            </w:pPr>
+            <w:r>
               <w:rPr>
                 <w:b/>
-                <w:bCs/>
-              </w:rPr>
-            </w:pPr>
+              </w:rPr>
+              <w:t>Maintain Training Records</w:t>
+            </w:r>
             <w:r>
               <w:rPr>
                 <w:b/>
-                <w:bCs/>
-              </w:rPr>
-              <w:t>Prepare Monthly Training P</w:t>
+              </w:rPr>
+              <w:t xml:space="preserve">, </w:t>
             </w:r>
             <w:r>
               <w:rPr>
                 <w:b/>
-                <w:bCs/>
-              </w:rPr>
-              <w:t>lan.</w:t>
+              </w:rPr>
+              <w:t xml:space="preserve">Obtain </w:t>
             </w:r>
             <w:r>
               <w:rPr>
                 <w:b/>
-                <w:bCs/>
-              </w:rPr>
-              <w:t xml:space="preserve"> Identify Training Needs. Review progress.</w:t>
+              </w:rPr>
+              <w:t xml:space="preserve">and Analyze </w:t>
+            </w:r>
+            <w:r>
+              <w:rPr>
+                <w:b/>
+              </w:rPr>
+              <w:t xml:space="preserve">Feedbacks </w:t>
             </w:r>
           </w:p>
         </w:tc>
@@ -2912,10 +4212,6 @@
           <w:p>
             <w:pPr>
               <w:cnfStyle w:val="000000100000" w:firstRow="0" w:lastRow="0" w:firstColumn="0" w:lastColumn="0" w:oddVBand="0" w:evenVBand="0" w:oddHBand="1" w:evenHBand="0" w:firstRowFirstColumn="0" w:firstRowLastColumn="0" w:lastRowFirstColumn="0" w:lastRowLastColumn="0"/>
-              <w:rPr>
-                <w:b/>
-                <w:bCs/>
-              </w:rPr>
             </w:pPr>
           </w:p>
         </w:tc>
@@ -2943,28 +4239,30 @@
           </w:tcPr>
           <w:p>
             <w:pPr>
+              <w:jc w:val="both"/>
               <w:cnfStyle w:val="000000000000" w:firstRow="0" w:lastRow="0" w:firstColumn="0" w:lastColumn="0" w:oddVBand="0" w:evenVBand="0" w:oddHBand="0" w:evenHBand="0" w:firstRowFirstColumn="0" w:firstRowLastColumn="0" w:lastRowFirstColumn="0" w:lastRowLastColumn="0"/>
-              <w:rPr>
-                <w:bCs/>
-              </w:rPr>
-            </w:pPr>
-            <w:r>
-              <w:rPr>
-                <w:bCs/>
-              </w:rPr>
-              <w:t xml:space="preserve">Review the annual </w:t>
-            </w:r>
-            <w:r>
-              <w:rPr>
-                <w:bCs/>
-              </w:rPr>
-              <w:t xml:space="preserve">plan to identify deviations from the plan till the end of the last month. Identify the </w:t>
-            </w:r>
-            <w:r>
-              <w:rPr>
-                <w:bCs/>
-              </w:rPr>
-              <w:t>corrective and preventive actions, if any, against the annual plan.</w:t>
+            </w:pPr>
+            <w:r>
+              <w:t>Maintain Training Attendance Records</w:t>
+            </w:r>
+            <w:ins w:id="68" w:author="Jalaj Mathur" w:date="2022-04-25T12:14:00Z">
+              <w:r>
+                <w:t xml:space="preserve"> using </w:t>
+              </w:r>
+              <w:proofErr w:type="spellStart"/>
+              <w:r>
+                <w:t>GIL.ef</w:t>
+              </w:r>
+            </w:ins>
+            <w:proofErr w:type="spellEnd"/>
+            <w:r>
+              <w:t>.</w:t>
+            </w:r>
+            <w:r>
+              <w:t xml:space="preserve"> The training attendance records are stored in line with the configuration management plan section of the annual plan.</w:t>
+            </w:r>
+            <w:r>
+              <w:t xml:space="preserve"> Use “Attendance sheet for Training” (TMPL_ATNSHT) for keeping the records of attendance of training session.</w:t>
             </w:r>
           </w:p>
         </w:tc>
@@ -3017,17 +4315,101 @@
           </w:tcPr>
           <w:p>
             <w:pPr>
+              <w:jc w:val="both"/>
               <w:cnfStyle w:val="000000100000" w:firstRow="0" w:lastRow="0" w:firstColumn="0" w:lastColumn="0" w:oddVBand="0" w:evenVBand="0" w:oddHBand="1" w:evenHBand="0" w:firstRowFirstColumn="0" w:firstRowLastColumn="0" w:lastRowFirstColumn="0" w:lastRowLastColumn="0"/>
               <w:rPr>
-                <w:bCs/>
-              </w:rPr>
-            </w:pPr>
-            <w:r>
-              <w:rPr>
-                <w:bCs/>
-              </w:rPr>
-              <w:t>Review the previous month’s Monthly plan to identify deviations from the plan. Identify the corrective and preventive actions, if any, against the plan.</w:t>
-            </w:r>
+                <w:del w:id="69" w:author="Jalaj Mathur" w:date="2022-04-25T12:20:00Z"/>
+              </w:rPr>
+              <w:pPrChange w:id="70" w:author="Jalaj Mathur" w:date="2022-04-25T12:20:00Z">
+                <w:pPr>
+                  <w:jc w:val="both"/>
+                  <w:cnfStyle w:val="000000100000" w:firstRow="0" w:lastRow="0" w:firstColumn="0" w:lastColumn="0" w:oddVBand="0" w:evenVBand="0" w:oddHBand="1" w:evenHBand="0" w:firstRowFirstColumn="0" w:firstRowLastColumn="0" w:lastRowFirstColumn="0" w:lastRowLastColumn="0"/>
+                </w:pPr>
+              </w:pPrChange>
+            </w:pPr>
+            <w:ins w:id="71" w:author="Jalaj Mathur" w:date="2022-04-25T12:21:00Z">
+              <w:r>
+                <w:t xml:space="preserve">Create feedback form and </w:t>
+              </w:r>
+            </w:ins>
+            <w:ins w:id="72" w:author="Jalaj Mathur" w:date="2022-04-25T12:22:00Z">
+              <w:r>
+                <w:t>c</w:t>
+              </w:r>
+            </w:ins>
+            <w:ins w:id="73" w:author="Jalaj Mathur" w:date="2022-04-25T12:21:00Z">
+              <w:r>
+                <w:t xml:space="preserve">ollect feedback using Surveys module </w:t>
+              </w:r>
+              <w:proofErr w:type="spellStart"/>
+              <w:r>
+                <w:t>ofGIL.ef</w:t>
+              </w:r>
+              <w:proofErr w:type="spellEnd"/>
+              <w:r>
+                <w:t>.</w:t>
+              </w:r>
+            </w:ins>
+            <w:del w:id="74" w:author="Jalaj Mathur" w:date="2022-04-25T12:21:00Z">
+              <w:r>
+                <w:delText xml:space="preserve">Distribute and </w:delText>
+              </w:r>
+              <w:r>
+                <w:delText>Collect</w:delText>
+              </w:r>
+              <w:r>
+                <w:delText xml:space="preserve"> the filled</w:delText>
+              </w:r>
+              <w:r>
+                <w:delText xml:space="preserve"> </w:delText>
+              </w:r>
+            </w:del>
+            <w:del w:id="75" w:author="Jalaj Mathur" w:date="2022-04-25T12:20:00Z">
+              <w:r>
+                <w:delText>“Training Feedback Form”</w:delText>
+              </w:r>
+              <w:r>
+                <w:delText xml:space="preserve"> (TMPL_FBPRTC)</w:delText>
+              </w:r>
+              <w:r>
+                <w:delText xml:space="preserve"> from the participants after the Training.</w:delText>
+              </w:r>
+              <w:r>
+                <w:delText xml:space="preserve"> Store the feedback forms in line with the</w:delText>
+              </w:r>
+              <w:r>
+                <w:rPr>
+                  <w:color w:val="FF0000"/>
+                </w:rPr>
+                <w:delText xml:space="preserve"> </w:delText>
+              </w:r>
+              <w:r>
+                <w:delText xml:space="preserve">configuration management plan section of the annual plan. This is deemed to be an assessment of Level 1 training </w:delText>
+              </w:r>
+              <w:r>
+                <w:delText>effectiveness</w:delText>
+              </w:r>
+              <w:r>
+                <w:delText>.</w:delText>
+              </w:r>
+            </w:del>
+          </w:p>
+          <w:p>
+            <w:pPr>
+              <w:jc w:val="both"/>
+              <w:cnfStyle w:val="000000100000" w:firstRow="0" w:lastRow="0" w:firstColumn="0" w:lastColumn="0" w:oddVBand="0" w:evenVBand="0" w:oddHBand="1" w:evenHBand="0" w:firstRowFirstColumn="0" w:firstRowLastColumn="0" w:lastRowFirstColumn="0" w:lastRowLastColumn="0"/>
+              <w:rPr>
+                <w:color w:val="FF0000"/>
+              </w:rPr>
+            </w:pPr>
+            <w:del w:id="76" w:author="Jalaj Mathur" w:date="2022-04-25T12:20:00Z">
+              <w:r>
+                <w:delText xml:space="preserve">Collect Trainer’s feedback of training session using “Trainer Feedback Form” (TMPL_FBTRNR). This </w:delText>
+              </w:r>
+              <w:r>
+                <w:delText>will help to improve the upcoming sessions.</w:delText>
+              </w:r>
+            </w:del>
           </w:p>
         </w:tc>
         <w:tc>
@@ -3074,15 +4456,29 @@
             <w:pPr>
               <w:cnfStyle w:val="000000000000" w:firstRow="0" w:lastRow="0" w:firstColumn="0" w:lastColumn="0" w:oddVBand="0" w:evenVBand="0" w:oddHBand="0" w:evenHBand="0" w:firstRowFirstColumn="0" w:firstRowLastColumn="0" w:lastRowFirstColumn="0" w:lastRowLastColumn="0"/>
               <w:rPr>
-                <w:bCs/>
-              </w:rPr>
-            </w:pPr>
-            <w:r>
-              <w:rPr>
-                <w:bCs/>
-              </w:rPr>
-              <w:t>Identify the trainings that have been planned for this month using the published training calendar. This should also include the trainings that are pending from previous months. This should also address ad-hoc additions to the training calendar, with due approvals from the senior management.</w:t>
-            </w:r>
+                <w:color w:val="FF0000"/>
+              </w:rPr>
+            </w:pPr>
+            <w:del w:id="77" w:author="Jalaj Mathur" w:date="2022-04-25T12:22:00Z">
+              <w:r>
+                <w:delText>Update the Feedback in Training Records.</w:delText>
+              </w:r>
+              <w:r>
+                <w:delText xml:space="preserve"> Use the Training data analysis tool “</w:delText>
+              </w:r>
+              <w:r>
+                <w:delText>Training Database</w:delText>
+              </w:r>
+              <w:r>
+                <w:delText>”</w:delText>
+              </w:r>
+              <w:r>
+                <w:rPr>
+                  <w:bCs/>
+                </w:rPr>
+                <w:delText>.</w:delText>
+              </w:r>
+            </w:del>
           </w:p>
         </w:tc>
         <w:tc>
@@ -3093,9 +4489,11 @@
             <w:pPr>
               <w:cnfStyle w:val="000000000000" w:firstRow="0" w:lastRow="0" w:firstColumn="0" w:lastColumn="0" w:oddVBand="0" w:evenVBand="0" w:oddHBand="0" w:evenHBand="0" w:firstRowFirstColumn="0" w:firstRowLastColumn="0" w:lastRowFirstColumn="0" w:lastRowLastColumn="0"/>
             </w:pPr>
-            <w:r>
-              <w:t>Training Coordinator</w:t>
-            </w:r>
+            <w:del w:id="78" w:author="Jalaj Mathur" w:date="2022-04-25T12:22:00Z">
+              <w:r>
+                <w:delText>Training Coordinator</w:delText>
+              </w:r>
+            </w:del>
           </w:p>
         </w:tc>
       </w:tr>
@@ -3107,11 +4505,81 @@
           <w:tcPr>
             <w:cnfStyle w:val="001000000000" w:firstRow="0" w:lastRow="0" w:firstColumn="1" w:lastColumn="0" w:oddVBand="0" w:evenVBand="0" w:oddHBand="0" w:evenHBand="0" w:firstRowFirstColumn="0" w:firstRowLastColumn="0" w:lastRowFirstColumn="0" w:lastRowLastColumn="0"/>
             <w:tcW w:w="918" w:type="dxa"/>
-            <w:tcBorders>
-              <w:top w:val="none" w:sz="0" w:space="0" w:color="auto"/>
-              <w:left w:val="none" w:sz="0" w:space="0" w:color="auto"/>
-              <w:bottom w:val="none" w:sz="0" w:space="0" w:color="auto"/>
-            </w:tcBorders>
+          </w:tcPr>
+          <w:p>
+            <w:r>
+              <w:t>25.1</w:t>
+            </w:r>
+          </w:p>
+        </w:tc>
+        <w:tc>
+          <w:tcPr>
+            <w:tcW w:w="6521" w:type="dxa"/>
+          </w:tcPr>
+          <w:p>
+            <w:pPr>
+              <w:cnfStyle w:val="000000100000" w:firstRow="0" w:lastRow="0" w:firstColumn="0" w:lastColumn="0" w:oddVBand="0" w:evenVBand="0" w:oddHBand="1" w:evenHBand="0" w:firstRowFirstColumn="0" w:firstRowLastColumn="0" w:lastRowFirstColumn="0" w:lastRowLastColumn="0"/>
+            </w:pPr>
+            <w:r>
+              <w:t xml:space="preserve">Update the organization’s </w:t>
+            </w:r>
+            <w:del w:id="79" w:author="Jalaj Mathur" w:date="2022-04-25T12:22:00Z">
+              <w:r>
+                <w:delText>personnel database</w:delText>
+              </w:r>
+            </w:del>
+            <w:ins w:id="80" w:author="Jalaj Mathur" w:date="2022-04-25T12:22:00Z">
+              <w:r>
+                <w:t>Talent Map</w:t>
+              </w:r>
+            </w:ins>
+            <w:r>
+              <w:t xml:space="preserve">. </w:t>
+            </w:r>
+            <w:r>
+              <w:t xml:space="preserve"> </w:t>
+            </w:r>
+            <w:del w:id="81" w:author="Jalaj Mathur" w:date="2022-04-25T12:22:00Z">
+              <w:r>
+                <w:delText>(If any modifications required)</w:delText>
+              </w:r>
+              <w:r>
+                <w:delText xml:space="preserve">. Review with </w:delText>
+              </w:r>
+              <w:r>
+                <w:rPr>
+                  <w:bCs/>
+                </w:rPr>
+                <w:delText>Senior Management during Monthly Review Meeting</w:delText>
+              </w:r>
+              <w:r>
+                <w:rPr>
+                  <w:bCs/>
+                </w:rPr>
+                <w:delText>.</w:delText>
+              </w:r>
+            </w:del>
+          </w:p>
+        </w:tc>
+        <w:tc>
+          <w:tcPr>
+            <w:tcW w:w="2126" w:type="dxa"/>
+          </w:tcPr>
+          <w:p>
+            <w:pPr>
+              <w:cnfStyle w:val="000000100000" w:firstRow="0" w:lastRow="0" w:firstColumn="0" w:lastColumn="0" w:oddVBand="0" w:evenVBand="0" w:oddHBand="1" w:evenHBand="0" w:firstRowFirstColumn="0" w:firstRowLastColumn="0" w:lastRowFirstColumn="0" w:lastRowLastColumn="0"/>
+            </w:pPr>
+            <w:r>
+              <w:t>Training Coordinator</w:t>
+            </w:r>
+          </w:p>
+        </w:tc>
+      </w:tr>
+      <w:tr>
+        <w:tc>
+          <w:tcPr>
+            <w:cnfStyle w:val="001000000000" w:firstRow="0" w:lastRow="0" w:firstColumn="1" w:lastColumn="0" w:oddVBand="0" w:evenVBand="0" w:oddHBand="0" w:evenHBand="0" w:firstRowFirstColumn="0" w:firstRowLastColumn="0" w:lastRowFirstColumn="0" w:lastRowLastColumn="0"/>
+            <w:tcW w:w="918" w:type="dxa"/>
           </w:tcPr>
           <w:p>
             <w:pPr>
@@ -3127,54 +4595,97 @@
         <w:tc>
           <w:tcPr>
             <w:tcW w:w="6521" w:type="dxa"/>
-            <w:tcBorders>
-              <w:top w:val="none" w:sz="0" w:space="0" w:color="auto"/>
-              <w:bottom w:val="none" w:sz="0" w:space="0" w:color="auto"/>
-            </w:tcBorders>
+          </w:tcPr>
+          <w:p>
+            <w:pPr>
+              <w:cnfStyle w:val="000000000000" w:firstRow="0" w:lastRow="0" w:firstColumn="0" w:lastColumn="0" w:oddVBand="0" w:evenVBand="0" w:oddHBand="0" w:evenHBand="0" w:firstRowFirstColumn="0" w:firstRowLastColumn="0" w:lastRowFirstColumn="0" w:lastRowLastColumn="0"/>
+            </w:pPr>
+            <w:r>
+              <w:t xml:space="preserve">Analyze </w:t>
+            </w:r>
+            <w:r>
+              <w:t>the received f</w:t>
+            </w:r>
+            <w:r>
+              <w:t>eedbacks</w:t>
+            </w:r>
+            <w:r>
+              <w:t xml:space="preserve">. </w:t>
+            </w:r>
+            <w:r>
+              <w:t xml:space="preserve"> </w:t>
+            </w:r>
+            <w:r>
+              <w:t xml:space="preserve">If the efficacy is reported to be low, identify the </w:t>
+            </w:r>
+            <w:r>
+              <w:t xml:space="preserve">remedial steps needed to be taken, if any. </w:t>
+            </w:r>
+            <w:r>
+              <w:t>This is deemed to be an assessment of Level 1 training effectiveness.</w:t>
+            </w:r>
+          </w:p>
+        </w:tc>
+        <w:tc>
+          <w:tcPr>
+            <w:tcW w:w="2126" w:type="dxa"/>
+          </w:tcPr>
+          <w:p>
+            <w:pPr>
+              <w:cnfStyle w:val="000000000000" w:firstRow="0" w:lastRow="0" w:firstColumn="0" w:lastColumn="0" w:oddVBand="0" w:evenVBand="0" w:oddHBand="0" w:evenHBand="0" w:firstRowFirstColumn="0" w:firstRowLastColumn="0" w:lastRowFirstColumn="0" w:lastRowLastColumn="0"/>
+            </w:pPr>
+            <w:r>
+              <w:t>Training Coordinator</w:t>
+            </w:r>
+          </w:p>
+        </w:tc>
+      </w:tr>
+      <w:tr>
+        <w:trPr>
+          <w:cnfStyle w:val="000000100000" w:firstRow="0" w:lastRow="0" w:firstColumn="0" w:lastColumn="0" w:oddVBand="0" w:evenVBand="0" w:oddHBand="1" w:evenHBand="0" w:firstRowFirstColumn="0" w:firstRowLastColumn="0" w:lastRowFirstColumn="0" w:lastRowLastColumn="0"/>
+        </w:trPr>
+        <w:tc>
+          <w:tcPr>
+            <w:cnfStyle w:val="001000000000" w:firstRow="0" w:lastRow="0" w:firstColumn="1" w:lastColumn="0" w:oddVBand="0" w:evenVBand="0" w:oddHBand="0" w:evenHBand="0" w:firstRowFirstColumn="0" w:firstRowLastColumn="0" w:lastRowFirstColumn="0" w:lastRowLastColumn="0"/>
+            <w:tcW w:w="918" w:type="dxa"/>
+            <w:shd w:val="clear" w:color="auto" w:fill="B8CCE4" w:themeFill="accent1" w:themeFillTint="66"/>
+          </w:tcPr>
+          <w:p>
+            <w:pPr>
+              <w:pStyle w:val="ListParagraph"/>
+            </w:pPr>
+          </w:p>
+        </w:tc>
+        <w:tc>
+          <w:tcPr>
+            <w:tcW w:w="6521" w:type="dxa"/>
+            <w:shd w:val="clear" w:color="auto" w:fill="B8CCE4" w:themeFill="accent1" w:themeFillTint="66"/>
           </w:tcPr>
           <w:p>
             <w:pPr>
               <w:cnfStyle w:val="000000100000" w:firstRow="0" w:lastRow="0" w:firstColumn="0" w:lastColumn="0" w:oddVBand="0" w:evenVBand="0" w:oddHBand="1" w:evenHBand="0" w:firstRowFirstColumn="0" w:firstRowLastColumn="0" w:lastRowFirstColumn="0" w:lastRowLastColumn="0"/>
               <w:rPr>
-                <w:bCs/>
-              </w:rPr>
-            </w:pPr>
-            <w:r>
-              <w:rPr>
-                <w:bCs/>
-              </w:rPr>
-              <w:t xml:space="preserve">Identify the trainer, </w:t>
-            </w:r>
-            <w:r>
-              <w:rPr>
-                <w:bCs/>
-              </w:rPr>
-              <w:t xml:space="preserve">Training method, </w:t>
-            </w:r>
-            <w:r>
-              <w:rPr>
-                <w:bCs/>
-              </w:rPr>
-              <w:t xml:space="preserve">the resources, venue and exact Schedule for the identified trainings. </w:t>
+                <w:b/>
+              </w:rPr>
+            </w:pPr>
+            <w:r>
+              <w:rPr>
+                <w:b/>
+              </w:rPr>
+              <w:t>Training Reports</w:t>
             </w:r>
           </w:p>
         </w:tc>
         <w:tc>
           <w:tcPr>
             <w:tcW w:w="2126" w:type="dxa"/>
-            <w:tcBorders>
-              <w:top w:val="none" w:sz="0" w:space="0" w:color="auto"/>
-              <w:bottom w:val="none" w:sz="0" w:space="0" w:color="auto"/>
-              <w:right w:val="none" w:sz="0" w:space="0" w:color="auto"/>
-            </w:tcBorders>
-          </w:tcPr>
-          <w:p>
-            <w:pPr>
+            <w:shd w:val="clear" w:color="auto" w:fill="B8CCE4" w:themeFill="accent1" w:themeFillTint="66"/>
+          </w:tcPr>
+          <w:p>
+            <w:pPr>
+              <w:ind w:left="1440" w:hanging="1406"/>
               <w:cnfStyle w:val="000000100000" w:firstRow="0" w:lastRow="0" w:firstColumn="0" w:lastColumn="0" w:oddVBand="0" w:evenVBand="0" w:oddHBand="1" w:evenHBand="0" w:firstRowFirstColumn="0" w:firstRowLastColumn="0" w:lastRowFirstColumn="0" w:lastRowLastColumn="0"/>
             </w:pPr>
-            <w:r>
-              <w:t>Training Coordinator</w:t>
-            </w:r>
           </w:p>
         </w:tc>
       </w:tr>
@@ -3203,27 +4714,93 @@
             <w:pPr>
               <w:cnfStyle w:val="000000000000" w:firstRow="0" w:lastRow="0" w:firstColumn="0" w:lastColumn="0" w:oddVBand="0" w:evenVBand="0" w:oddHBand="0" w:evenHBand="0" w:firstRowFirstColumn="0" w:firstRowLastColumn="0" w:lastRowFirstColumn="0" w:lastRowLastColumn="0"/>
               <w:rPr>
+                <w:del w:id="82" w:author="Jalaj Mathur" w:date="2022-04-25T12:23:00Z"/>
                 <w:bCs/>
               </w:rPr>
             </w:pPr>
-            <w:r>
-              <w:rPr>
+            <w:del w:id="83" w:author="Jalaj Mathur" w:date="2022-04-25T12:23:00Z">
+              <w:r>
+                <w:rPr>
+                  <w:bCs/>
+                </w:rPr>
+                <w:delText>Generate Sess</w:delText>
+              </w:r>
+              <w:r>
+                <w:rPr>
+                  <w:bCs/>
+                </w:rPr>
+                <w:delText>ion Feedback Report and Monthly Feedback R</w:delText>
+              </w:r>
+              <w:r>
+                <w:rPr>
+                  <w:bCs/>
+                </w:rPr>
+                <w:delText xml:space="preserve">eports as applicable. </w:delText>
+              </w:r>
+              <w:r>
+                <w:rPr>
+                  <w:bCs/>
+                </w:rPr>
+                <w:delText xml:space="preserve"> </w:delText>
+              </w:r>
+              <w:r>
+                <w:rPr>
+                  <w:bCs/>
+                </w:rPr>
+                <w:delText>The reports are stored in line with the configuration management plan section of the annual training plan.</w:delText>
+              </w:r>
+            </w:del>
+          </w:p>
+          <w:p>
+            <w:pPr>
+              <w:cnfStyle w:val="000000000000" w:firstRow="0" w:lastRow="0" w:firstColumn="0" w:lastColumn="0" w:oddVBand="0" w:evenVBand="0" w:oddHBand="0" w:evenHBand="0" w:firstRowFirstColumn="0" w:firstRowLastColumn="0" w:lastRowFirstColumn="0" w:lastRowLastColumn="0"/>
+              <w:rPr>
+                <w:del w:id="84" w:author="Jalaj Mathur" w:date="2022-04-25T12:23:00Z"/>
                 <w:bCs/>
               </w:rPr>
-              <w:t>Review Monthly training plan</w:t>
-            </w:r>
-            <w:r>
+            </w:pPr>
+            <w:del w:id="85" w:author="Jalaj Mathur" w:date="2022-04-25T12:23:00Z">
+              <w:r>
+                <w:rPr>
+                  <w:bCs/>
+                </w:rPr>
+                <w:delText xml:space="preserve">The session feedback should cover the trainer’s performance as an average of ratings given by trainees in various areas </w:delText>
+              </w:r>
+              <w:r>
+                <w:rPr>
+                  <w:bCs/>
+                </w:rPr>
+                <w:delText>along with major learning achieved during the session and how it will help in improvi</w:delText>
+              </w:r>
+              <w:r>
+                <w:rPr>
+                  <w:bCs/>
+                </w:rPr>
+                <w:delText>ng the participants’ job profile</w:delText>
+              </w:r>
+              <w:r>
+                <w:rPr>
+                  <w:bCs/>
+                </w:rPr>
+                <w:delText xml:space="preserve">. This may also cover the suggestions for improvement. </w:delText>
+              </w:r>
+            </w:del>
+          </w:p>
+          <w:p>
+            <w:pPr>
+              <w:cnfStyle w:val="000000000000" w:firstRow="0" w:lastRow="0" w:firstColumn="0" w:lastColumn="0" w:oddVBand="0" w:evenVBand="0" w:oddHBand="0" w:evenHBand="0" w:firstRowFirstColumn="0" w:firstRowLastColumn="0" w:lastRowFirstColumn="0" w:lastRowLastColumn="0"/>
               <w:rPr>
                 <w:bCs/>
               </w:rPr>
-              <w:t xml:space="preserve"> before publishing</w:t>
-            </w:r>
-            <w:r>
-              <w:rPr>
-                <w:bCs/>
-              </w:rPr>
-              <w:t xml:space="preserve"> </w:t>
-            </w:r>
+            </w:pPr>
+            <w:del w:id="86" w:author="Jalaj Mathur" w:date="2022-04-25T12:23:00Z">
+              <w:r>
+                <w:rPr>
+                  <w:bCs/>
+                </w:rPr>
+                <w:delText>The monthly feedback report must contain an analysis of all trainings conduced in the month.</w:delText>
+              </w:r>
+            </w:del>
           </w:p>
         </w:tc>
         <w:tc>
@@ -3232,11 +4809,14 @@
           </w:tcPr>
           <w:p>
             <w:pPr>
+              <w:ind w:left="1440" w:hanging="1406"/>
               <w:cnfStyle w:val="000000000000" w:firstRow="0" w:lastRow="0" w:firstColumn="0" w:lastColumn="0" w:oddVBand="0" w:evenVBand="0" w:oddHBand="0" w:evenHBand="0" w:firstRowFirstColumn="0" w:firstRowLastColumn="0" w:lastRowFirstColumn="0" w:lastRowLastColumn="0"/>
             </w:pPr>
-            <w:r>
-              <w:t>Training Coordinator</w:t>
-            </w:r>
+            <w:del w:id="87" w:author="Jalaj Mathur" w:date="2022-04-25T12:23:00Z">
+              <w:r>
+                <w:delText>Training Coordinator</w:delText>
+              </w:r>
+            </w:del>
           </w:p>
         </w:tc>
       </w:tr>
@@ -3248,11 +4828,6 @@
           <w:tcPr>
             <w:cnfStyle w:val="001000000000" w:firstRow="0" w:lastRow="0" w:firstColumn="1" w:lastColumn="0" w:oddVBand="0" w:evenVBand="0" w:oddHBand="0" w:evenHBand="0" w:firstRowFirstColumn="0" w:firstRowLastColumn="0" w:lastRowFirstColumn="0" w:lastRowLastColumn="0"/>
             <w:tcW w:w="918" w:type="dxa"/>
-            <w:tcBorders>
-              <w:top w:val="none" w:sz="0" w:space="0" w:color="auto"/>
-              <w:left w:val="none" w:sz="0" w:space="0" w:color="auto"/>
-              <w:bottom w:val="none" w:sz="0" w:space="0" w:color="auto"/>
-            </w:tcBorders>
           </w:tcPr>
           <w:p>
             <w:pPr>
@@ -3268,42 +4843,47 @@
         <w:tc>
           <w:tcPr>
             <w:tcW w:w="6521" w:type="dxa"/>
-            <w:tcBorders>
-              <w:top w:val="none" w:sz="0" w:space="0" w:color="auto"/>
-              <w:bottom w:val="none" w:sz="0" w:space="0" w:color="auto"/>
-            </w:tcBorders>
           </w:tcPr>
           <w:p>
             <w:pPr>
               <w:cnfStyle w:val="000000100000" w:firstRow="0" w:lastRow="0" w:firstColumn="0" w:lastColumn="0" w:oddVBand="0" w:evenVBand="0" w:oddHBand="1" w:evenHBand="0" w:firstRowFirstColumn="0" w:firstRowLastColumn="0" w:lastRowFirstColumn="0" w:lastRowLastColumn="0"/>
-              <w:rPr>
-                <w:bCs/>
-              </w:rPr>
-            </w:pPr>
-            <w:r>
-              <w:rPr>
-                <w:bCs/>
-              </w:rPr>
-              <w:t xml:space="preserve">Publish the Monthly training plan. Communicate the same to stakeholders using Emails and Notice boards. </w:t>
-            </w:r>
+            </w:pPr>
+            <w:del w:id="88" w:author="Jalaj Mathur" w:date="2022-04-25T12:23:00Z">
+              <w:r>
+                <w:delText>Mail the “S</w:delText>
+              </w:r>
+              <w:r>
+                <w:delText>ession Feedback Report</w:delText>
+              </w:r>
+              <w:r>
+                <w:delText>”</w:delText>
+              </w:r>
+              <w:r>
+                <w:delText xml:space="preserve"> to the Trainer </w:delText>
+              </w:r>
+              <w:r>
+                <w:delText>after the receipt of all feedbacks.</w:delText>
+              </w:r>
+              <w:r>
+                <w:delText xml:space="preserve"> </w:delText>
+              </w:r>
+            </w:del>
           </w:p>
         </w:tc>
         <w:tc>
           <w:tcPr>
             <w:tcW w:w="2126" w:type="dxa"/>
-            <w:tcBorders>
-              <w:top w:val="none" w:sz="0" w:space="0" w:color="auto"/>
-              <w:bottom w:val="none" w:sz="0" w:space="0" w:color="auto"/>
-              <w:right w:val="none" w:sz="0" w:space="0" w:color="auto"/>
-            </w:tcBorders>
-          </w:tcPr>
-          <w:p>
-            <w:pPr>
+          </w:tcPr>
+          <w:p>
+            <w:pPr>
+              <w:ind w:left="1440" w:hanging="1406"/>
               <w:cnfStyle w:val="000000100000" w:firstRow="0" w:lastRow="0" w:firstColumn="0" w:lastColumn="0" w:oddVBand="0" w:evenVBand="0" w:oddHBand="1" w:evenHBand="0" w:firstRowFirstColumn="0" w:firstRowLastColumn="0" w:lastRowFirstColumn="0" w:lastRowLastColumn="0"/>
             </w:pPr>
-            <w:r>
-              <w:t>Training Coordinator</w:t>
-            </w:r>
+            <w:del w:id="89" w:author="Jalaj Mathur" w:date="2022-04-25T12:23:00Z">
+              <w:r>
+                <w:delText>Training Coordinator</w:delText>
+              </w:r>
+            </w:del>
           </w:p>
         </w:tc>
       </w:tr>
@@ -3312,58 +4892,6 @@
           <w:tcPr>
             <w:cnfStyle w:val="001000000000" w:firstRow="0" w:lastRow="0" w:firstColumn="1" w:lastColumn="0" w:oddVBand="0" w:evenVBand="0" w:oddHBand="0" w:evenHBand="0" w:firstRowFirstColumn="0" w:firstRowLastColumn="0" w:lastRowFirstColumn="0" w:lastRowLastColumn="0"/>
             <w:tcW w:w="918" w:type="dxa"/>
-            <w:shd w:val="clear" w:color="auto" w:fill="B8CCE4" w:themeFill="accent1" w:themeFillTint="66"/>
-          </w:tcPr>
-          <w:p>
-            <w:pPr>
-              <w:pStyle w:val="ListParagraph"/>
-            </w:pPr>
-          </w:p>
-        </w:tc>
-        <w:tc>
-          <w:tcPr>
-            <w:tcW w:w="6521" w:type="dxa"/>
-            <w:shd w:val="clear" w:color="auto" w:fill="B8CCE4" w:themeFill="accent1" w:themeFillTint="66"/>
-          </w:tcPr>
-          <w:p>
-            <w:pPr>
-              <w:jc w:val="both"/>
-              <w:cnfStyle w:val="000000000000" w:firstRow="0" w:lastRow="0" w:firstColumn="0" w:lastColumn="0" w:oddVBand="0" w:evenVBand="0" w:oddHBand="0" w:evenHBand="0" w:firstRowFirstColumn="0" w:firstRowLastColumn="0" w:lastRowFirstColumn="0" w:lastRowLastColumn="0"/>
-            </w:pPr>
-            <w:r>
-              <w:rPr>
-                <w:b/>
-                <w:bCs/>
-              </w:rPr>
-              <w:t>Conduct Training</w:t>
-            </w:r>
-          </w:p>
-        </w:tc>
-        <w:tc>
-          <w:tcPr>
-            <w:tcW w:w="2126" w:type="dxa"/>
-            <w:shd w:val="clear" w:color="auto" w:fill="B8CCE4" w:themeFill="accent1" w:themeFillTint="66"/>
-          </w:tcPr>
-          <w:p>
-            <w:pPr>
-              <w:cnfStyle w:val="000000000000" w:firstRow="0" w:lastRow="0" w:firstColumn="0" w:lastColumn="0" w:oddVBand="0" w:evenVBand="0" w:oddHBand="0" w:evenHBand="0" w:firstRowFirstColumn="0" w:firstRowLastColumn="0" w:lastRowFirstColumn="0" w:lastRowLastColumn="0"/>
-            </w:pPr>
-          </w:p>
-        </w:tc>
-      </w:tr>
-      <w:tr>
-        <w:trPr>
-          <w:cnfStyle w:val="000000100000" w:firstRow="0" w:lastRow="0" w:firstColumn="0" w:lastColumn="0" w:oddVBand="0" w:evenVBand="0" w:oddHBand="1" w:evenHBand="0" w:firstRowFirstColumn="0" w:firstRowLastColumn="0" w:lastRowFirstColumn="0" w:lastRowLastColumn="0"/>
-        </w:trPr>
-        <w:tc>
-          <w:tcPr>
-            <w:cnfStyle w:val="001000000000" w:firstRow="0" w:lastRow="0" w:firstColumn="1" w:lastColumn="0" w:oddVBand="0" w:evenVBand="0" w:oddHBand="0" w:evenHBand="0" w:firstRowFirstColumn="0" w:firstRowLastColumn="0" w:lastRowFirstColumn="0" w:lastRowLastColumn="0"/>
-            <w:tcW w:w="918" w:type="dxa"/>
-            <w:tcBorders>
-              <w:top w:val="none" w:sz="0" w:space="0" w:color="auto"/>
-              <w:left w:val="none" w:sz="0" w:space="0" w:color="auto"/>
-              <w:bottom w:val="none" w:sz="0" w:space="0" w:color="auto"/>
-            </w:tcBorders>
           </w:tcPr>
           <w:p>
             <w:pPr>
@@ -3379,994 +4907,6 @@
         <w:tc>
           <w:tcPr>
             <w:tcW w:w="6521" w:type="dxa"/>
-            <w:tcBorders>
-              <w:top w:val="none" w:sz="0" w:space="0" w:color="auto"/>
-              <w:bottom w:val="none" w:sz="0" w:space="0" w:color="auto"/>
-            </w:tcBorders>
-          </w:tcPr>
-          <w:p>
-            <w:pPr>
-              <w:cnfStyle w:val="000000100000" w:firstRow="0" w:lastRow="0" w:firstColumn="0" w:lastColumn="0" w:oddVBand="0" w:evenVBand="0" w:oddHBand="1" w:evenHBand="0" w:firstRowFirstColumn="0" w:firstRowLastColumn="0" w:lastRowFirstColumn="0" w:lastRowLastColumn="0"/>
-            </w:pPr>
-            <w:r>
-              <w:t xml:space="preserve">Arrive upon a final date, </w:t>
-            </w:r>
-            <w:r>
-              <w:t xml:space="preserve">time </w:t>
-            </w:r>
-            <w:r>
-              <w:t xml:space="preserve">and venue </w:t>
-            </w:r>
-            <w:r>
-              <w:t xml:space="preserve">after negotiation of schedule and budget (if applicable) by suitable </w:t>
-            </w:r>
-            <w:r>
-              <w:t>mode of communication with the T</w:t>
-            </w:r>
-            <w:r>
-              <w:t xml:space="preserve">rainer and the </w:t>
-            </w:r>
-            <w:r>
-              <w:t>R</w:t>
-            </w:r>
-            <w:r>
-              <w:t>equestor</w:t>
-            </w:r>
-            <w:r>
-              <w:t>.</w:t>
-            </w:r>
-          </w:p>
-        </w:tc>
-        <w:tc>
-          <w:tcPr>
-            <w:tcW w:w="2126" w:type="dxa"/>
-            <w:tcBorders>
-              <w:top w:val="none" w:sz="0" w:space="0" w:color="auto"/>
-              <w:bottom w:val="none" w:sz="0" w:space="0" w:color="auto"/>
-              <w:right w:val="none" w:sz="0" w:space="0" w:color="auto"/>
-            </w:tcBorders>
-          </w:tcPr>
-          <w:p>
-            <w:pPr>
-              <w:cnfStyle w:val="000000100000" w:firstRow="0" w:lastRow="0" w:firstColumn="0" w:lastColumn="0" w:oddVBand="0" w:evenVBand="0" w:oddHBand="1" w:evenHBand="0" w:firstRowFirstColumn="0" w:firstRowLastColumn="0" w:lastRowFirstColumn="0" w:lastRowLastColumn="0"/>
-            </w:pPr>
-            <w:r>
-              <w:t>Training Coordinator</w:t>
-            </w:r>
-          </w:p>
-        </w:tc>
-      </w:tr>
-      <w:tr>
-        <w:tc>
-          <w:tcPr>
-            <w:cnfStyle w:val="001000000000" w:firstRow="0" w:lastRow="0" w:firstColumn="1" w:lastColumn="0" w:oddVBand="0" w:evenVBand="0" w:oddHBand="0" w:evenHBand="0" w:firstRowFirstColumn="0" w:firstRowLastColumn="0" w:lastRowFirstColumn="0" w:lastRowLastColumn="0"/>
-            <w:tcW w:w="918" w:type="dxa"/>
-          </w:tcPr>
-          <w:p>
-            <w:pPr>
-              <w:pStyle w:val="ListParagraph"/>
-              <w:numPr>
-                <w:ilvl w:val="0"/>
-                <w:numId w:val="3"/>
-              </w:numPr>
-              <w:ind w:hanging="686"/>
-            </w:pPr>
-          </w:p>
-        </w:tc>
-        <w:tc>
-          <w:tcPr>
-            <w:tcW w:w="6521" w:type="dxa"/>
-          </w:tcPr>
-          <w:p>
-            <w:pPr>
-              <w:cnfStyle w:val="000000000000" w:firstRow="0" w:lastRow="0" w:firstColumn="0" w:lastColumn="0" w:oddVBand="0" w:evenVBand="0" w:oddHBand="0" w:evenHBand="0" w:firstRowFirstColumn="0" w:firstRowLastColumn="0" w:lastRowFirstColumn="0" w:lastRowLastColumn="0"/>
-            </w:pPr>
-            <w:r>
-              <w:t>Inform the T</w:t>
-            </w:r>
-            <w:r>
-              <w:t>rainer</w:t>
-            </w:r>
-            <w:r>
-              <w:t>, Requestor and Trainees about the final date, time and venue.</w:t>
-            </w:r>
-          </w:p>
-          <w:p>
-            <w:pPr>
-              <w:cnfStyle w:val="000000000000" w:firstRow="0" w:lastRow="0" w:firstColumn="0" w:lastColumn="0" w:oddVBand="0" w:evenVBand="0" w:oddHBand="0" w:evenHBand="0" w:firstRowFirstColumn="0" w:firstRowLastColumn="0" w:lastRowFirstColumn="0" w:lastRowLastColumn="0"/>
-            </w:pPr>
-            <w:r>
-              <w:t xml:space="preserve">Seek their commitment. </w:t>
-            </w:r>
-          </w:p>
-          <w:p>
-            <w:pPr>
-              <w:cnfStyle w:val="000000000000" w:firstRow="0" w:lastRow="0" w:firstColumn="0" w:lastColumn="0" w:oddVBand="0" w:evenVBand="0" w:oddHBand="0" w:evenHBand="0" w:firstRowFirstColumn="0" w:firstRowLastColumn="0" w:lastRowFirstColumn="0" w:lastRowLastColumn="0"/>
-            </w:pPr>
-            <w:r>
-              <w:t xml:space="preserve">The training material for the scheduled training may also be sought and reviewed at this point to ensure adequacy and coverage of the topic of training. </w:t>
-            </w:r>
-          </w:p>
-        </w:tc>
-        <w:tc>
-          <w:tcPr>
-            <w:tcW w:w="2126" w:type="dxa"/>
-          </w:tcPr>
-          <w:p>
-            <w:pPr>
-              <w:cnfStyle w:val="000000000000" w:firstRow="0" w:lastRow="0" w:firstColumn="0" w:lastColumn="0" w:oddVBand="0" w:evenVBand="0" w:oddHBand="0" w:evenHBand="0" w:firstRowFirstColumn="0" w:firstRowLastColumn="0" w:lastRowFirstColumn="0" w:lastRowLastColumn="0"/>
-            </w:pPr>
-            <w:r>
-              <w:t>Training Coordinator</w:t>
-            </w:r>
-          </w:p>
-        </w:tc>
-      </w:tr>
-      <w:tr>
-        <w:trPr>
-          <w:cnfStyle w:val="000000100000" w:firstRow="0" w:lastRow="0" w:firstColumn="0" w:lastColumn="0" w:oddVBand="0" w:evenVBand="0" w:oddHBand="1" w:evenHBand="0" w:firstRowFirstColumn="0" w:firstRowLastColumn="0" w:lastRowFirstColumn="0" w:lastRowLastColumn="0"/>
-        </w:trPr>
-        <w:tc>
-          <w:tcPr>
-            <w:cnfStyle w:val="001000000000" w:firstRow="0" w:lastRow="0" w:firstColumn="1" w:lastColumn="0" w:oddVBand="0" w:evenVBand="0" w:oddHBand="0" w:evenHBand="0" w:firstRowFirstColumn="0" w:firstRowLastColumn="0" w:lastRowFirstColumn="0" w:lastRowLastColumn="0"/>
-            <w:tcW w:w="918" w:type="dxa"/>
-            <w:tcBorders>
-              <w:top w:val="none" w:sz="0" w:space="0" w:color="auto"/>
-              <w:left w:val="none" w:sz="0" w:space="0" w:color="auto"/>
-              <w:bottom w:val="none" w:sz="0" w:space="0" w:color="auto"/>
-            </w:tcBorders>
-          </w:tcPr>
-          <w:p>
-            <w:pPr>
-              <w:pStyle w:val="ListParagraph"/>
-              <w:numPr>
-                <w:ilvl w:val="0"/>
-                <w:numId w:val="3"/>
-              </w:numPr>
-              <w:ind w:hanging="686"/>
-            </w:pPr>
-          </w:p>
-        </w:tc>
-        <w:tc>
-          <w:tcPr>
-            <w:tcW w:w="6521" w:type="dxa"/>
-            <w:tcBorders>
-              <w:top w:val="none" w:sz="0" w:space="0" w:color="auto"/>
-              <w:bottom w:val="none" w:sz="0" w:space="0" w:color="auto"/>
-            </w:tcBorders>
-          </w:tcPr>
-          <w:p>
-            <w:pPr>
-              <w:jc w:val="both"/>
-              <w:cnfStyle w:val="000000100000" w:firstRow="0" w:lastRow="0" w:firstColumn="0" w:lastColumn="0" w:oddVBand="0" w:evenVBand="0" w:oddHBand="1" w:evenHBand="0" w:firstRowFirstColumn="0" w:firstRowLastColumn="0" w:lastRowFirstColumn="0" w:lastRowLastColumn="0"/>
-            </w:pPr>
-            <w:r>
-              <w:t xml:space="preserve">Ensure </w:t>
-            </w:r>
-            <w:r>
-              <w:t xml:space="preserve">the availability of </w:t>
-            </w:r>
-            <w:r>
-              <w:t xml:space="preserve">all necessary arrangements for </w:t>
-            </w:r>
-            <w:r>
-              <w:t>Training such as</w:t>
-            </w:r>
-          </w:p>
-          <w:p>
-            <w:pPr>
-              <w:pStyle w:val="ListParagraph"/>
-              <w:numPr>
-                <w:ilvl w:val="0"/>
-                <w:numId w:val="18"/>
-              </w:numPr>
-              <w:jc w:val="both"/>
-              <w:cnfStyle w:val="000000100000" w:firstRow="0" w:lastRow="0" w:firstColumn="0" w:lastColumn="0" w:oddVBand="0" w:evenVBand="0" w:oddHBand="1" w:evenHBand="0" w:firstRowFirstColumn="0" w:firstRowLastColumn="0" w:lastRowFirstColumn="0" w:lastRowLastColumn="0"/>
-            </w:pPr>
-            <w:r>
-              <w:t>Study Material</w:t>
-            </w:r>
-          </w:p>
-          <w:p>
-            <w:pPr>
-              <w:pStyle w:val="ListParagraph"/>
-              <w:numPr>
-                <w:ilvl w:val="0"/>
-                <w:numId w:val="18"/>
-              </w:numPr>
-              <w:jc w:val="both"/>
-              <w:cnfStyle w:val="000000100000" w:firstRow="0" w:lastRow="0" w:firstColumn="0" w:lastColumn="0" w:oddVBand="0" w:evenVBand="0" w:oddHBand="1" w:evenHBand="0" w:firstRowFirstColumn="0" w:firstRowLastColumn="0" w:lastRowFirstColumn="0" w:lastRowLastColumn="0"/>
-            </w:pPr>
-            <w:r>
-              <w:t>Stationary</w:t>
-            </w:r>
-          </w:p>
-          <w:p>
-            <w:pPr>
-              <w:pStyle w:val="ListParagraph"/>
-              <w:numPr>
-                <w:ilvl w:val="0"/>
-                <w:numId w:val="18"/>
-              </w:numPr>
-              <w:jc w:val="both"/>
-              <w:cnfStyle w:val="000000100000" w:firstRow="0" w:lastRow="0" w:firstColumn="0" w:lastColumn="0" w:oddVBand="0" w:evenVBand="0" w:oddHBand="1" w:evenHBand="0" w:firstRowFirstColumn="0" w:firstRowLastColumn="0" w:lastRowFirstColumn="0" w:lastRowLastColumn="0"/>
-            </w:pPr>
-            <w:r>
-              <w:t>Proper sea</w:t>
-            </w:r>
-            <w:r>
-              <w:t>ting arrangement</w:t>
-            </w:r>
-          </w:p>
-          <w:p>
-            <w:pPr>
-              <w:pStyle w:val="ListParagraph"/>
-              <w:numPr>
-                <w:ilvl w:val="0"/>
-                <w:numId w:val="18"/>
-              </w:numPr>
-              <w:jc w:val="both"/>
-              <w:cnfStyle w:val="000000100000" w:firstRow="0" w:lastRow="0" w:firstColumn="0" w:lastColumn="0" w:oddVBand="0" w:evenVBand="0" w:oddHBand="1" w:evenHBand="0" w:firstRowFirstColumn="0" w:firstRowLastColumn="0" w:lastRowFirstColumn="0" w:lastRowLastColumn="0"/>
-            </w:pPr>
-            <w:r>
-              <w:t>Tools etc.</w:t>
-            </w:r>
-          </w:p>
-        </w:tc>
-        <w:tc>
-          <w:tcPr>
-            <w:tcW w:w="2126" w:type="dxa"/>
-            <w:tcBorders>
-              <w:top w:val="none" w:sz="0" w:space="0" w:color="auto"/>
-              <w:bottom w:val="none" w:sz="0" w:space="0" w:color="auto"/>
-              <w:right w:val="none" w:sz="0" w:space="0" w:color="auto"/>
-            </w:tcBorders>
-          </w:tcPr>
-          <w:p>
-            <w:pPr>
-              <w:cnfStyle w:val="000000100000" w:firstRow="0" w:lastRow="0" w:firstColumn="0" w:lastColumn="0" w:oddVBand="0" w:evenVBand="0" w:oddHBand="1" w:evenHBand="0" w:firstRowFirstColumn="0" w:firstRowLastColumn="0" w:lastRowFirstColumn="0" w:lastRowLastColumn="0"/>
-            </w:pPr>
-            <w:r>
-              <w:t>Training Coordinator</w:t>
-            </w:r>
-          </w:p>
-        </w:tc>
-      </w:tr>
-      <w:tr>
-        <w:tc>
-          <w:tcPr>
-            <w:cnfStyle w:val="001000000000" w:firstRow="0" w:lastRow="0" w:firstColumn="1" w:lastColumn="0" w:oddVBand="0" w:evenVBand="0" w:oddHBand="0" w:evenHBand="0" w:firstRowFirstColumn="0" w:firstRowLastColumn="0" w:lastRowFirstColumn="0" w:lastRowLastColumn="0"/>
-            <w:tcW w:w="918" w:type="dxa"/>
-          </w:tcPr>
-          <w:p>
-            <w:pPr>
-              <w:pStyle w:val="ListParagraph"/>
-              <w:numPr>
-                <w:ilvl w:val="0"/>
-                <w:numId w:val="3"/>
-              </w:numPr>
-              <w:ind w:hanging="686"/>
-            </w:pPr>
-          </w:p>
-        </w:tc>
-        <w:tc>
-          <w:tcPr>
-            <w:tcW w:w="6521" w:type="dxa"/>
-          </w:tcPr>
-          <w:p>
-            <w:pPr>
-              <w:jc w:val="both"/>
-              <w:cnfStyle w:val="000000000000" w:firstRow="0" w:lastRow="0" w:firstColumn="0" w:lastColumn="0" w:oddVBand="0" w:evenVBand="0" w:oddHBand="0" w:evenHBand="0" w:firstRowFirstColumn="0" w:firstRowLastColumn="0" w:lastRowFirstColumn="0" w:lastRowLastColumn="0"/>
-            </w:pPr>
-            <w:r>
-              <w:t>Conduct the training as planned.</w:t>
-            </w:r>
-          </w:p>
-        </w:tc>
-        <w:tc>
-          <w:tcPr>
-            <w:tcW w:w="2126" w:type="dxa"/>
-          </w:tcPr>
-          <w:p>
-            <w:pPr>
-              <w:cnfStyle w:val="000000000000" w:firstRow="0" w:lastRow="0" w:firstColumn="0" w:lastColumn="0" w:oddVBand="0" w:evenVBand="0" w:oddHBand="0" w:evenHBand="0" w:firstRowFirstColumn="0" w:firstRowLastColumn="0" w:lastRowFirstColumn="0" w:lastRowLastColumn="0"/>
-            </w:pPr>
-            <w:r>
-              <w:t>Training Coordinator</w:t>
-            </w:r>
-          </w:p>
-        </w:tc>
-      </w:tr>
-      <w:tr>
-        <w:trPr>
-          <w:cnfStyle w:val="000000100000" w:firstRow="0" w:lastRow="0" w:firstColumn="0" w:lastColumn="0" w:oddVBand="0" w:evenVBand="0" w:oddHBand="1" w:evenHBand="0" w:firstRowFirstColumn="0" w:firstRowLastColumn="0" w:lastRowFirstColumn="0" w:lastRowLastColumn="0"/>
-        </w:trPr>
-        <w:tc>
-          <w:tcPr>
-            <w:cnfStyle w:val="001000000000" w:firstRow="0" w:lastRow="0" w:firstColumn="1" w:lastColumn="0" w:oddVBand="0" w:evenVBand="0" w:oddHBand="0" w:evenHBand="0" w:firstRowFirstColumn="0" w:firstRowLastColumn="0" w:lastRowFirstColumn="0" w:lastRowLastColumn="0"/>
-            <w:tcW w:w="918" w:type="dxa"/>
-            <w:tcBorders>
-              <w:top w:val="none" w:sz="0" w:space="0" w:color="auto"/>
-              <w:left w:val="none" w:sz="0" w:space="0" w:color="auto"/>
-              <w:bottom w:val="none" w:sz="0" w:space="0" w:color="auto"/>
-            </w:tcBorders>
-            <w:shd w:val="clear" w:color="auto" w:fill="B8CCE4" w:themeFill="accent1" w:themeFillTint="66"/>
-          </w:tcPr>
-          <w:p>
-            <w:pPr>
-              <w:pStyle w:val="ListParagraph"/>
-            </w:pPr>
-          </w:p>
-        </w:tc>
-        <w:tc>
-          <w:tcPr>
-            <w:tcW w:w="6521" w:type="dxa"/>
-            <w:tcBorders>
-              <w:top w:val="none" w:sz="0" w:space="0" w:color="auto"/>
-              <w:bottom w:val="none" w:sz="0" w:space="0" w:color="auto"/>
-            </w:tcBorders>
-            <w:shd w:val="clear" w:color="auto" w:fill="B8CCE4" w:themeFill="accent1" w:themeFillTint="66"/>
-          </w:tcPr>
-          <w:p>
-            <w:pPr>
-              <w:jc w:val="both"/>
-              <w:cnfStyle w:val="000000100000" w:firstRow="0" w:lastRow="0" w:firstColumn="0" w:lastColumn="0" w:oddVBand="0" w:evenVBand="0" w:oddHBand="1" w:evenHBand="0" w:firstRowFirstColumn="0" w:firstRowLastColumn="0" w:lastRowFirstColumn="0" w:lastRowLastColumn="0"/>
-            </w:pPr>
-            <w:r>
-              <w:rPr>
-                <w:b/>
-              </w:rPr>
-              <w:t>Maintain Training Records</w:t>
-            </w:r>
-            <w:r>
-              <w:rPr>
-                <w:b/>
-              </w:rPr>
-              <w:t xml:space="preserve">, </w:t>
-            </w:r>
-            <w:r>
-              <w:rPr>
-                <w:b/>
-              </w:rPr>
-              <w:t xml:space="preserve">Obtain </w:t>
-            </w:r>
-            <w:r>
-              <w:rPr>
-                <w:b/>
-              </w:rPr>
-              <w:t xml:space="preserve">and Analyze </w:t>
-            </w:r>
-            <w:r>
-              <w:rPr>
-                <w:b/>
-              </w:rPr>
-              <w:t xml:space="preserve">Feedbacks </w:t>
-            </w:r>
-          </w:p>
-        </w:tc>
-        <w:tc>
-          <w:tcPr>
-            <w:tcW w:w="2126" w:type="dxa"/>
-            <w:tcBorders>
-              <w:top w:val="none" w:sz="0" w:space="0" w:color="auto"/>
-              <w:bottom w:val="none" w:sz="0" w:space="0" w:color="auto"/>
-              <w:right w:val="none" w:sz="0" w:space="0" w:color="auto"/>
-            </w:tcBorders>
-            <w:shd w:val="clear" w:color="auto" w:fill="B8CCE4" w:themeFill="accent1" w:themeFillTint="66"/>
-          </w:tcPr>
-          <w:p>
-            <w:pPr>
-              <w:cnfStyle w:val="000000100000" w:firstRow="0" w:lastRow="0" w:firstColumn="0" w:lastColumn="0" w:oddVBand="0" w:evenVBand="0" w:oddHBand="1" w:evenHBand="0" w:firstRowFirstColumn="0" w:firstRowLastColumn="0" w:lastRowFirstColumn="0" w:lastRowLastColumn="0"/>
-            </w:pPr>
-          </w:p>
-        </w:tc>
-      </w:tr>
-      <w:tr>
-        <w:tc>
-          <w:tcPr>
-            <w:cnfStyle w:val="001000000000" w:firstRow="0" w:lastRow="0" w:firstColumn="1" w:lastColumn="0" w:oddVBand="0" w:evenVBand="0" w:oddHBand="0" w:evenHBand="0" w:firstRowFirstColumn="0" w:firstRowLastColumn="0" w:lastRowFirstColumn="0" w:lastRowLastColumn="0"/>
-            <w:tcW w:w="918" w:type="dxa"/>
-          </w:tcPr>
-          <w:p>
-            <w:pPr>
-              <w:pStyle w:val="ListParagraph"/>
-              <w:numPr>
-                <w:ilvl w:val="0"/>
-                <w:numId w:val="3"/>
-              </w:numPr>
-              <w:ind w:hanging="686"/>
-            </w:pPr>
-          </w:p>
-        </w:tc>
-        <w:tc>
-          <w:tcPr>
-            <w:tcW w:w="6521" w:type="dxa"/>
-          </w:tcPr>
-          <w:p>
-            <w:pPr>
-              <w:jc w:val="both"/>
-              <w:cnfStyle w:val="000000000000" w:firstRow="0" w:lastRow="0" w:firstColumn="0" w:lastColumn="0" w:oddVBand="0" w:evenVBand="0" w:oddHBand="0" w:evenHBand="0" w:firstRowFirstColumn="0" w:firstRowLastColumn="0" w:lastRowFirstColumn="0" w:lastRowLastColumn="0"/>
-            </w:pPr>
-            <w:r>
-              <w:t>Maintain Training Attendance Records.</w:t>
-            </w:r>
-            <w:r>
-              <w:t xml:space="preserve"> The training attendance records are stored in line with the configuration management plan section of the annual plan.</w:t>
-            </w:r>
-            <w:r>
-              <w:t xml:space="preserve"> Use “Attendance sheet for Training” (TMPL_ATNSHT) for keeping the records of attendance of training session.</w:t>
-            </w:r>
-          </w:p>
-        </w:tc>
-        <w:tc>
-          <w:tcPr>
-            <w:tcW w:w="2126" w:type="dxa"/>
-          </w:tcPr>
-          <w:p>
-            <w:pPr>
-              <w:cnfStyle w:val="000000000000" w:firstRow="0" w:lastRow="0" w:firstColumn="0" w:lastColumn="0" w:oddVBand="0" w:evenVBand="0" w:oddHBand="0" w:evenHBand="0" w:firstRowFirstColumn="0" w:firstRowLastColumn="0" w:lastRowFirstColumn="0" w:lastRowLastColumn="0"/>
-            </w:pPr>
-            <w:r>
-              <w:t>Training Coordinator</w:t>
-            </w:r>
-          </w:p>
-        </w:tc>
-      </w:tr>
-      <w:tr>
-        <w:trPr>
-          <w:cnfStyle w:val="000000100000" w:firstRow="0" w:lastRow="0" w:firstColumn="0" w:lastColumn="0" w:oddVBand="0" w:evenVBand="0" w:oddHBand="1" w:evenHBand="0" w:firstRowFirstColumn="0" w:firstRowLastColumn="0" w:lastRowFirstColumn="0" w:lastRowLastColumn="0"/>
-        </w:trPr>
-        <w:tc>
-          <w:tcPr>
-            <w:cnfStyle w:val="001000000000" w:firstRow="0" w:lastRow="0" w:firstColumn="1" w:lastColumn="0" w:oddVBand="0" w:evenVBand="0" w:oddHBand="0" w:evenHBand="0" w:firstRowFirstColumn="0" w:firstRowLastColumn="0" w:lastRowFirstColumn="0" w:lastRowLastColumn="0"/>
-            <w:tcW w:w="918" w:type="dxa"/>
-            <w:tcBorders>
-              <w:top w:val="none" w:sz="0" w:space="0" w:color="auto"/>
-              <w:left w:val="none" w:sz="0" w:space="0" w:color="auto"/>
-              <w:bottom w:val="none" w:sz="0" w:space="0" w:color="auto"/>
-            </w:tcBorders>
-          </w:tcPr>
-          <w:p>
-            <w:pPr>
-              <w:pStyle w:val="ListParagraph"/>
-              <w:numPr>
-                <w:ilvl w:val="0"/>
-                <w:numId w:val="3"/>
-              </w:numPr>
-              <w:ind w:hanging="686"/>
-            </w:pPr>
-          </w:p>
-        </w:tc>
-        <w:tc>
-          <w:tcPr>
-            <w:tcW w:w="6521" w:type="dxa"/>
-            <w:tcBorders>
-              <w:top w:val="none" w:sz="0" w:space="0" w:color="auto"/>
-              <w:bottom w:val="none" w:sz="0" w:space="0" w:color="auto"/>
-            </w:tcBorders>
-          </w:tcPr>
-          <w:p>
-            <w:pPr>
-              <w:jc w:val="both"/>
-              <w:cnfStyle w:val="000000100000" w:firstRow="0" w:lastRow="0" w:firstColumn="0" w:lastColumn="0" w:oddVBand="0" w:evenVBand="0" w:oddHBand="1" w:evenHBand="0" w:firstRowFirstColumn="0" w:firstRowLastColumn="0" w:lastRowFirstColumn="0" w:lastRowLastColumn="0"/>
-            </w:pPr>
-            <w:r>
-              <w:t xml:space="preserve">Distribute and </w:t>
-            </w:r>
-            <w:r>
-              <w:t>Collect</w:t>
-            </w:r>
-            <w:r>
-              <w:t xml:space="preserve"> the filled</w:t>
-            </w:r>
-            <w:r>
-              <w:t xml:space="preserve"> “Training Feedback Form”</w:t>
-            </w:r>
-            <w:r>
-              <w:t xml:space="preserve"> (TMPL_FBPRTC)</w:t>
-            </w:r>
-            <w:r>
-              <w:t xml:space="preserve"> from the participants after the Training.</w:t>
-            </w:r>
-            <w:r>
-              <w:t xml:space="preserve"> Store the feedback forms in line with the</w:t>
-            </w:r>
-            <w:r>
-              <w:rPr>
-                <w:color w:val="FF0000"/>
-              </w:rPr>
-              <w:t xml:space="preserve"> </w:t>
-            </w:r>
-            <w:r>
-              <w:t xml:space="preserve">configuration management plan section of the annual plan. This is deemed to be an assessment of Level 1 training </w:t>
-            </w:r>
-            <w:r>
-              <w:t>effectiveness</w:t>
-            </w:r>
-            <w:r>
-              <w:t>.</w:t>
-            </w:r>
-          </w:p>
-          <w:p>
-            <w:pPr>
-              <w:jc w:val="both"/>
-              <w:cnfStyle w:val="000000100000" w:firstRow="0" w:lastRow="0" w:firstColumn="0" w:lastColumn="0" w:oddVBand="0" w:evenVBand="0" w:oddHBand="1" w:evenHBand="0" w:firstRowFirstColumn="0" w:firstRowLastColumn="0" w:lastRowFirstColumn="0" w:lastRowLastColumn="0"/>
-              <w:rPr>
-                <w:color w:val="FF0000"/>
-              </w:rPr>
-            </w:pPr>
-            <w:r>
-              <w:t xml:space="preserve">Collect Trainer’s feedback of training session using “Trainer Feedback Form” (TMPL_FBTRNR). This </w:t>
-            </w:r>
-            <w:r>
-              <w:t>will help to improve the upcoming sessions.</w:t>
-            </w:r>
-            <w:bookmarkStart w:id="6" w:name="_GoBack"/>
-            <w:bookmarkEnd w:id="6"/>
-          </w:p>
-        </w:tc>
-        <w:tc>
-          <w:tcPr>
-            <w:tcW w:w="2126" w:type="dxa"/>
-            <w:tcBorders>
-              <w:top w:val="none" w:sz="0" w:space="0" w:color="auto"/>
-              <w:bottom w:val="none" w:sz="0" w:space="0" w:color="auto"/>
-              <w:right w:val="none" w:sz="0" w:space="0" w:color="auto"/>
-            </w:tcBorders>
-          </w:tcPr>
-          <w:p>
-            <w:pPr>
-              <w:cnfStyle w:val="000000100000" w:firstRow="0" w:lastRow="0" w:firstColumn="0" w:lastColumn="0" w:oddVBand="0" w:evenVBand="0" w:oddHBand="1" w:evenHBand="0" w:firstRowFirstColumn="0" w:firstRowLastColumn="0" w:lastRowFirstColumn="0" w:lastRowLastColumn="0"/>
-            </w:pPr>
-            <w:r>
-              <w:t>Training Coordinator</w:t>
-            </w:r>
-          </w:p>
-        </w:tc>
-      </w:tr>
-      <w:tr>
-        <w:tc>
-          <w:tcPr>
-            <w:cnfStyle w:val="001000000000" w:firstRow="0" w:lastRow="0" w:firstColumn="1" w:lastColumn="0" w:oddVBand="0" w:evenVBand="0" w:oddHBand="0" w:evenHBand="0" w:firstRowFirstColumn="0" w:firstRowLastColumn="0" w:lastRowFirstColumn="0" w:lastRowLastColumn="0"/>
-            <w:tcW w:w="918" w:type="dxa"/>
-          </w:tcPr>
-          <w:p>
-            <w:pPr>
-              <w:pStyle w:val="ListParagraph"/>
-              <w:numPr>
-                <w:ilvl w:val="0"/>
-                <w:numId w:val="3"/>
-              </w:numPr>
-              <w:ind w:hanging="686"/>
-            </w:pPr>
-          </w:p>
-        </w:tc>
-        <w:tc>
-          <w:tcPr>
-            <w:tcW w:w="6521" w:type="dxa"/>
-          </w:tcPr>
-          <w:p>
-            <w:pPr>
-              <w:cnfStyle w:val="000000000000" w:firstRow="0" w:lastRow="0" w:firstColumn="0" w:lastColumn="0" w:oddVBand="0" w:evenVBand="0" w:oddHBand="0" w:evenHBand="0" w:firstRowFirstColumn="0" w:firstRowLastColumn="0" w:lastRowFirstColumn="0" w:lastRowLastColumn="0"/>
-              <w:rPr>
-                <w:color w:val="FF0000"/>
-              </w:rPr>
-            </w:pPr>
-            <w:r>
-              <w:t>Update the Feedback in Training Records.</w:t>
-            </w:r>
-            <w:r>
-              <w:t xml:space="preserve"> Use the Training data analysis tool “</w:t>
-            </w:r>
-            <w:r>
-              <w:t>Training Database</w:t>
-            </w:r>
-            <w:r>
-              <w:t>”</w:t>
-            </w:r>
-            <w:r>
-              <w:rPr>
-                <w:bCs/>
-              </w:rPr>
-              <w:t>.</w:t>
-            </w:r>
-          </w:p>
-        </w:tc>
-        <w:tc>
-          <w:tcPr>
-            <w:tcW w:w="2126" w:type="dxa"/>
-          </w:tcPr>
-          <w:p>
-            <w:pPr>
-              <w:cnfStyle w:val="000000000000" w:firstRow="0" w:lastRow="0" w:firstColumn="0" w:lastColumn="0" w:oddVBand="0" w:evenVBand="0" w:oddHBand="0" w:evenHBand="0" w:firstRowFirstColumn="0" w:firstRowLastColumn="0" w:lastRowFirstColumn="0" w:lastRowLastColumn="0"/>
-            </w:pPr>
-            <w:r>
-              <w:t>Training Coordinator</w:t>
-            </w:r>
-          </w:p>
-        </w:tc>
-      </w:tr>
-      <w:tr>
-        <w:trPr>
-          <w:cnfStyle w:val="000000100000" w:firstRow="0" w:lastRow="0" w:firstColumn="0" w:lastColumn="0" w:oddVBand="0" w:evenVBand="0" w:oddHBand="1" w:evenHBand="0" w:firstRowFirstColumn="0" w:firstRowLastColumn="0" w:lastRowFirstColumn="0" w:lastRowLastColumn="0"/>
-        </w:trPr>
-        <w:tc>
-          <w:tcPr>
-            <w:cnfStyle w:val="001000000000" w:firstRow="0" w:lastRow="0" w:firstColumn="1" w:lastColumn="0" w:oddVBand="0" w:evenVBand="0" w:oddHBand="0" w:evenHBand="0" w:firstRowFirstColumn="0" w:firstRowLastColumn="0" w:lastRowFirstColumn="0" w:lastRowLastColumn="0"/>
-            <w:tcW w:w="918" w:type="dxa"/>
-          </w:tcPr>
-          <w:p>
-            <w:r>
-              <w:t>25.1</w:t>
-            </w:r>
-          </w:p>
-        </w:tc>
-        <w:tc>
-          <w:tcPr>
-            <w:tcW w:w="6521" w:type="dxa"/>
-          </w:tcPr>
-          <w:p>
-            <w:pPr>
-              <w:cnfStyle w:val="000000100000" w:firstRow="0" w:lastRow="0" w:firstColumn="0" w:lastColumn="0" w:oddVBand="0" w:evenVBand="0" w:oddHBand="1" w:evenHBand="0" w:firstRowFirstColumn="0" w:firstRowLastColumn="0" w:lastRowFirstColumn="0" w:lastRowLastColumn="0"/>
-            </w:pPr>
-            <w:r>
-              <w:t>Update the organization’s personnel database</w:t>
-            </w:r>
-            <w:r>
-              <w:t xml:space="preserve">. </w:t>
-            </w:r>
-            <w:r>
-              <w:t xml:space="preserve"> (If any modifications required)</w:t>
-            </w:r>
-            <w:r>
-              <w:t xml:space="preserve">. Review with </w:t>
-            </w:r>
-            <w:r>
-              <w:rPr>
-                <w:bCs/>
-              </w:rPr>
-              <w:t>Senior Management during Monthly Review Meeting</w:t>
-            </w:r>
-            <w:r>
-              <w:rPr>
-                <w:bCs/>
-              </w:rPr>
-              <w:t>.</w:t>
-            </w:r>
-          </w:p>
-        </w:tc>
-        <w:tc>
-          <w:tcPr>
-            <w:tcW w:w="2126" w:type="dxa"/>
-          </w:tcPr>
-          <w:p>
-            <w:pPr>
-              <w:cnfStyle w:val="000000100000" w:firstRow="0" w:lastRow="0" w:firstColumn="0" w:lastColumn="0" w:oddVBand="0" w:evenVBand="0" w:oddHBand="1" w:evenHBand="0" w:firstRowFirstColumn="0" w:firstRowLastColumn="0" w:lastRowFirstColumn="0" w:lastRowLastColumn="0"/>
-            </w:pPr>
-            <w:r>
-              <w:t>Training Coordinator</w:t>
-            </w:r>
-          </w:p>
-        </w:tc>
-      </w:tr>
-      <w:tr>
-        <w:tc>
-          <w:tcPr>
-            <w:cnfStyle w:val="001000000000" w:firstRow="0" w:lastRow="0" w:firstColumn="1" w:lastColumn="0" w:oddVBand="0" w:evenVBand="0" w:oddHBand="0" w:evenHBand="0" w:firstRowFirstColumn="0" w:firstRowLastColumn="0" w:lastRowFirstColumn="0" w:lastRowLastColumn="0"/>
-            <w:tcW w:w="918" w:type="dxa"/>
-          </w:tcPr>
-          <w:p>
-            <w:pPr>
-              <w:pStyle w:val="ListParagraph"/>
-              <w:numPr>
-                <w:ilvl w:val="0"/>
-                <w:numId w:val="3"/>
-              </w:numPr>
-              <w:ind w:hanging="686"/>
-            </w:pPr>
-          </w:p>
-        </w:tc>
-        <w:tc>
-          <w:tcPr>
-            <w:tcW w:w="6521" w:type="dxa"/>
-          </w:tcPr>
-          <w:p>
-            <w:pPr>
-              <w:cnfStyle w:val="000000000000" w:firstRow="0" w:lastRow="0" w:firstColumn="0" w:lastColumn="0" w:oddVBand="0" w:evenVBand="0" w:oddHBand="0" w:evenHBand="0" w:firstRowFirstColumn="0" w:firstRowLastColumn="0" w:lastRowFirstColumn="0" w:lastRowLastColumn="0"/>
-            </w:pPr>
-            <w:r>
-              <w:t xml:space="preserve">Analyze </w:t>
-            </w:r>
-            <w:r>
-              <w:t>the received f</w:t>
-            </w:r>
-            <w:r>
-              <w:t>eedbacks</w:t>
-            </w:r>
-            <w:r>
-              <w:t xml:space="preserve">. </w:t>
-            </w:r>
-            <w:r>
-              <w:t xml:space="preserve"> </w:t>
-            </w:r>
-            <w:r>
-              <w:t xml:space="preserve">If the efficacy is reported to be low, identify the </w:t>
-            </w:r>
-            <w:r>
-              <w:t xml:space="preserve">remedial steps needed to be taken, if any. </w:t>
-            </w:r>
-            <w:r>
-              <w:t>This is deemed to be an assessment of Level 1 training effectiveness.</w:t>
-            </w:r>
-          </w:p>
-        </w:tc>
-        <w:tc>
-          <w:tcPr>
-            <w:tcW w:w="2126" w:type="dxa"/>
-          </w:tcPr>
-          <w:p>
-            <w:pPr>
-              <w:cnfStyle w:val="000000000000" w:firstRow="0" w:lastRow="0" w:firstColumn="0" w:lastColumn="0" w:oddVBand="0" w:evenVBand="0" w:oddHBand="0" w:evenHBand="0" w:firstRowFirstColumn="0" w:firstRowLastColumn="0" w:lastRowFirstColumn="0" w:lastRowLastColumn="0"/>
-            </w:pPr>
-            <w:r>
-              <w:t>Training Coordinator</w:t>
-            </w:r>
-          </w:p>
-        </w:tc>
-      </w:tr>
-      <w:tr>
-        <w:trPr>
-          <w:cnfStyle w:val="000000100000" w:firstRow="0" w:lastRow="0" w:firstColumn="0" w:lastColumn="0" w:oddVBand="0" w:evenVBand="0" w:oddHBand="1" w:evenHBand="0" w:firstRowFirstColumn="0" w:firstRowLastColumn="0" w:lastRowFirstColumn="0" w:lastRowLastColumn="0"/>
-        </w:trPr>
-        <w:tc>
-          <w:tcPr>
-            <w:cnfStyle w:val="001000000000" w:firstRow="0" w:lastRow="0" w:firstColumn="1" w:lastColumn="0" w:oddVBand="0" w:evenVBand="0" w:oddHBand="0" w:evenHBand="0" w:firstRowFirstColumn="0" w:firstRowLastColumn="0" w:lastRowFirstColumn="0" w:lastRowLastColumn="0"/>
-            <w:tcW w:w="918" w:type="dxa"/>
-            <w:shd w:val="clear" w:color="auto" w:fill="B8CCE4" w:themeFill="accent1" w:themeFillTint="66"/>
-          </w:tcPr>
-          <w:p>
-            <w:pPr>
-              <w:pStyle w:val="ListParagraph"/>
-            </w:pPr>
-          </w:p>
-        </w:tc>
-        <w:tc>
-          <w:tcPr>
-            <w:tcW w:w="6521" w:type="dxa"/>
-            <w:shd w:val="clear" w:color="auto" w:fill="B8CCE4" w:themeFill="accent1" w:themeFillTint="66"/>
-          </w:tcPr>
-          <w:p>
-            <w:pPr>
-              <w:cnfStyle w:val="000000100000" w:firstRow="0" w:lastRow="0" w:firstColumn="0" w:lastColumn="0" w:oddVBand="0" w:evenVBand="0" w:oddHBand="1" w:evenHBand="0" w:firstRowFirstColumn="0" w:firstRowLastColumn="0" w:lastRowFirstColumn="0" w:lastRowLastColumn="0"/>
-              <w:rPr>
-                <w:b/>
-              </w:rPr>
-            </w:pPr>
-            <w:r>
-              <w:rPr>
-                <w:b/>
-              </w:rPr>
-              <w:t>Training Reports</w:t>
-            </w:r>
-          </w:p>
-        </w:tc>
-        <w:tc>
-          <w:tcPr>
-            <w:tcW w:w="2126" w:type="dxa"/>
-            <w:shd w:val="clear" w:color="auto" w:fill="B8CCE4" w:themeFill="accent1" w:themeFillTint="66"/>
-          </w:tcPr>
-          <w:p>
-            <w:pPr>
-              <w:ind w:left="1440" w:hanging="1406"/>
-              <w:cnfStyle w:val="000000100000" w:firstRow="0" w:lastRow="0" w:firstColumn="0" w:lastColumn="0" w:oddVBand="0" w:evenVBand="0" w:oddHBand="1" w:evenHBand="0" w:firstRowFirstColumn="0" w:firstRowLastColumn="0" w:lastRowFirstColumn="0" w:lastRowLastColumn="0"/>
-            </w:pPr>
-          </w:p>
-        </w:tc>
-      </w:tr>
-      <w:tr>
-        <w:tc>
-          <w:tcPr>
-            <w:cnfStyle w:val="001000000000" w:firstRow="0" w:lastRow="0" w:firstColumn="1" w:lastColumn="0" w:oddVBand="0" w:evenVBand="0" w:oddHBand="0" w:evenHBand="0" w:firstRowFirstColumn="0" w:firstRowLastColumn="0" w:lastRowFirstColumn="0" w:lastRowLastColumn="0"/>
-            <w:tcW w:w="918" w:type="dxa"/>
-          </w:tcPr>
-          <w:p>
-            <w:pPr>
-              <w:pStyle w:val="ListParagraph"/>
-              <w:numPr>
-                <w:ilvl w:val="0"/>
-                <w:numId w:val="3"/>
-              </w:numPr>
-              <w:ind w:hanging="686"/>
-            </w:pPr>
-          </w:p>
-        </w:tc>
-        <w:tc>
-          <w:tcPr>
-            <w:tcW w:w="6521" w:type="dxa"/>
-          </w:tcPr>
-          <w:p>
-            <w:pPr>
-              <w:cnfStyle w:val="000000000000" w:firstRow="0" w:lastRow="0" w:firstColumn="0" w:lastColumn="0" w:oddVBand="0" w:evenVBand="0" w:oddHBand="0" w:evenHBand="0" w:firstRowFirstColumn="0" w:firstRowLastColumn="0" w:lastRowFirstColumn="0" w:lastRowLastColumn="0"/>
-              <w:rPr>
-                <w:bCs/>
-              </w:rPr>
-            </w:pPr>
-            <w:r>
-              <w:rPr>
-                <w:bCs/>
-              </w:rPr>
-              <w:t>Generate Sess</w:t>
-            </w:r>
-            <w:r>
-              <w:rPr>
-                <w:bCs/>
-              </w:rPr>
-              <w:t>ion Feedback Report and Monthly Feedback R</w:t>
-            </w:r>
-            <w:r>
-              <w:rPr>
-                <w:bCs/>
-              </w:rPr>
-              <w:t xml:space="preserve">eports as applicable. </w:t>
-            </w:r>
-            <w:r>
-              <w:rPr>
-                <w:bCs/>
-              </w:rPr>
-              <w:t xml:space="preserve"> </w:t>
-            </w:r>
-            <w:r>
-              <w:rPr>
-                <w:bCs/>
-              </w:rPr>
-              <w:t>The reports are stored in line with the configuration management plan section of the annual training plan.</w:t>
-            </w:r>
-          </w:p>
-          <w:p>
-            <w:pPr>
-              <w:cnfStyle w:val="000000000000" w:firstRow="0" w:lastRow="0" w:firstColumn="0" w:lastColumn="0" w:oddVBand="0" w:evenVBand="0" w:oddHBand="0" w:evenHBand="0" w:firstRowFirstColumn="0" w:firstRowLastColumn="0" w:lastRowFirstColumn="0" w:lastRowLastColumn="0"/>
-              <w:rPr>
-                <w:bCs/>
-              </w:rPr>
-            </w:pPr>
-            <w:r>
-              <w:rPr>
-                <w:bCs/>
-              </w:rPr>
-              <w:t xml:space="preserve">The session feedback should cover the trainer’s performance as an average of ratings given by trainees in various areas </w:t>
-            </w:r>
-            <w:r>
-              <w:rPr>
-                <w:bCs/>
-              </w:rPr>
-              <w:t>along with major learning achieved during the session and how it will help in improvi</w:t>
-            </w:r>
-            <w:r>
-              <w:rPr>
-                <w:bCs/>
-              </w:rPr>
-              <w:t>ng the participants’ job profile</w:t>
-            </w:r>
-            <w:r>
-              <w:rPr>
-                <w:bCs/>
-              </w:rPr>
-              <w:t xml:space="preserve">. This may also cover the suggestions for improvement. </w:t>
-            </w:r>
-          </w:p>
-          <w:p>
-            <w:pPr>
-              <w:cnfStyle w:val="000000000000" w:firstRow="0" w:lastRow="0" w:firstColumn="0" w:lastColumn="0" w:oddVBand="0" w:evenVBand="0" w:oddHBand="0" w:evenHBand="0" w:firstRowFirstColumn="0" w:firstRowLastColumn="0" w:lastRowFirstColumn="0" w:lastRowLastColumn="0"/>
-              <w:rPr>
-                <w:bCs/>
-              </w:rPr>
-            </w:pPr>
-            <w:r>
-              <w:rPr>
-                <w:bCs/>
-              </w:rPr>
-              <w:t>The monthly feedback report must contain an analysis of all trainings conduced in the month.</w:t>
-            </w:r>
-          </w:p>
-        </w:tc>
-        <w:tc>
-          <w:tcPr>
-            <w:tcW w:w="2126" w:type="dxa"/>
-          </w:tcPr>
-          <w:p>
-            <w:pPr>
-              <w:ind w:left="1440" w:hanging="1406"/>
-              <w:cnfStyle w:val="000000000000" w:firstRow="0" w:lastRow="0" w:firstColumn="0" w:lastColumn="0" w:oddVBand="0" w:evenVBand="0" w:oddHBand="0" w:evenHBand="0" w:firstRowFirstColumn="0" w:firstRowLastColumn="0" w:lastRowFirstColumn="0" w:lastRowLastColumn="0"/>
-            </w:pPr>
-            <w:r>
-              <w:t>Training Coordinator</w:t>
-            </w:r>
-          </w:p>
-        </w:tc>
-      </w:tr>
-      <w:tr>
-        <w:trPr>
-          <w:cnfStyle w:val="000000100000" w:firstRow="0" w:lastRow="0" w:firstColumn="0" w:lastColumn="0" w:oddVBand="0" w:evenVBand="0" w:oddHBand="1" w:evenHBand="0" w:firstRowFirstColumn="0" w:firstRowLastColumn="0" w:lastRowFirstColumn="0" w:lastRowLastColumn="0"/>
-        </w:trPr>
-        <w:tc>
-          <w:tcPr>
-            <w:cnfStyle w:val="001000000000" w:firstRow="0" w:lastRow="0" w:firstColumn="1" w:lastColumn="0" w:oddVBand="0" w:evenVBand="0" w:oddHBand="0" w:evenHBand="0" w:firstRowFirstColumn="0" w:firstRowLastColumn="0" w:lastRowFirstColumn="0" w:lastRowLastColumn="0"/>
-            <w:tcW w:w="918" w:type="dxa"/>
-          </w:tcPr>
-          <w:p>
-            <w:pPr>
-              <w:pStyle w:val="ListParagraph"/>
-              <w:numPr>
-                <w:ilvl w:val="0"/>
-                <w:numId w:val="3"/>
-              </w:numPr>
-              <w:ind w:hanging="686"/>
-            </w:pPr>
-          </w:p>
-        </w:tc>
-        <w:tc>
-          <w:tcPr>
-            <w:tcW w:w="6521" w:type="dxa"/>
-          </w:tcPr>
-          <w:p>
-            <w:pPr>
-              <w:cnfStyle w:val="000000100000" w:firstRow="0" w:lastRow="0" w:firstColumn="0" w:lastColumn="0" w:oddVBand="0" w:evenVBand="0" w:oddHBand="1" w:evenHBand="0" w:firstRowFirstColumn="0" w:firstRowLastColumn="0" w:lastRowFirstColumn="0" w:lastRowLastColumn="0"/>
-            </w:pPr>
-            <w:r>
-              <w:t>Mail the “S</w:t>
-            </w:r>
-            <w:r>
-              <w:t>ession Feedback Report</w:t>
-            </w:r>
-            <w:r>
-              <w:t>”</w:t>
-            </w:r>
-            <w:r>
-              <w:t xml:space="preserve"> to the Trainer </w:t>
-            </w:r>
-            <w:r>
-              <w:t>after the receipt of all feedbacks.</w:t>
-            </w:r>
-            <w:r>
-              <w:t xml:space="preserve"> </w:t>
-            </w:r>
-          </w:p>
-        </w:tc>
-        <w:tc>
-          <w:tcPr>
-            <w:tcW w:w="2126" w:type="dxa"/>
-          </w:tcPr>
-          <w:p>
-            <w:pPr>
-              <w:ind w:left="1440" w:hanging="1406"/>
-              <w:cnfStyle w:val="000000100000" w:firstRow="0" w:lastRow="0" w:firstColumn="0" w:lastColumn="0" w:oddVBand="0" w:evenVBand="0" w:oddHBand="1" w:evenHBand="0" w:firstRowFirstColumn="0" w:firstRowLastColumn="0" w:lastRowFirstColumn="0" w:lastRowLastColumn="0"/>
-            </w:pPr>
-            <w:r>
-              <w:t>Training Coordinator</w:t>
-            </w:r>
-          </w:p>
-        </w:tc>
-      </w:tr>
-      <w:tr>
-        <w:tc>
-          <w:tcPr>
-            <w:cnfStyle w:val="001000000000" w:firstRow="0" w:lastRow="0" w:firstColumn="1" w:lastColumn="0" w:oddVBand="0" w:evenVBand="0" w:oddHBand="0" w:evenHBand="0" w:firstRowFirstColumn="0" w:firstRowLastColumn="0" w:lastRowFirstColumn="0" w:lastRowLastColumn="0"/>
-            <w:tcW w:w="918" w:type="dxa"/>
-          </w:tcPr>
-          <w:p>
-            <w:pPr>
-              <w:pStyle w:val="ListParagraph"/>
-              <w:numPr>
-                <w:ilvl w:val="0"/>
-                <w:numId w:val="3"/>
-              </w:numPr>
-              <w:ind w:hanging="686"/>
-            </w:pPr>
-          </w:p>
-        </w:tc>
-        <w:tc>
-          <w:tcPr>
-            <w:tcW w:w="6521" w:type="dxa"/>
           </w:tcPr>
           <w:p>
             <w:pPr>
@@ -4413,11 +4953,11 @@
       <w:pPr>
         <w:pStyle w:val="Heading1"/>
       </w:pPr>
-      <w:bookmarkStart w:id="7" w:name="_Toc442864761"/>
+      <w:bookmarkStart w:id="90" w:name="_Toc442864761"/>
       <w:r>
         <w:t>Verification</w:t>
       </w:r>
-      <w:bookmarkEnd w:id="7"/>
+      <w:bookmarkEnd w:id="90"/>
     </w:p>
     <w:p>
       <w:pPr>
@@ -4471,13 +5011,14 @@
       <w:pPr>
         <w:pStyle w:val="Heading1"/>
       </w:pPr>
-      <w:bookmarkStart w:id="8" w:name="_Guidelines"/>
-      <w:bookmarkStart w:id="9" w:name="_Toc442864762"/>
-      <w:bookmarkEnd w:id="8"/>
-      <w:r>
+      <w:bookmarkStart w:id="91" w:name="_Guidelines"/>
+      <w:bookmarkStart w:id="92" w:name="_Toc442864762"/>
+      <w:bookmarkEnd w:id="91"/>
+      <w:r>
+        <w:lastRenderedPageBreak/>
         <w:t>Guidelines</w:t>
       </w:r>
-      <w:bookmarkEnd w:id="9"/>
+      <w:bookmarkEnd w:id="92"/>
     </w:p>
     <w:p>
       <w:r>
@@ -4487,18 +5028,23 @@
         <w:t xml:space="preserve">and Release </w:t>
       </w:r>
       <w:r>
-        <w:t xml:space="preserve">Procedure" (PRCD_CONFIG) for Access Rights, location of work products, naming convention and types of controls. </w:t>
+        <w:t>Procedure" (PRCD_CONFIG) for Access Rights, location of work products, naming co</w:t>
+      </w:r>
+      <w:bookmarkStart w:id="93" w:name="_GoBack"/>
+      <w:bookmarkEnd w:id="93"/>
+      <w:r>
+        <w:t xml:space="preserve">nvention and types of controls. </w:t>
       </w:r>
     </w:p>
     <w:p>
       <w:pPr>
         <w:pStyle w:val="Heading1"/>
       </w:pPr>
-      <w:bookmarkStart w:id="10" w:name="_Toc442864763"/>
+      <w:bookmarkStart w:id="94" w:name="_Toc442864763"/>
       <w:r>
         <w:t>Applicable Measurements</w:t>
       </w:r>
-      <w:bookmarkEnd w:id="10"/>
+      <w:bookmarkEnd w:id="94"/>
     </w:p>
     <w:p>
       <w:pPr>
@@ -4587,11 +5133,11 @@
       <w:pPr>
         <w:pStyle w:val="Heading1"/>
       </w:pPr>
-      <w:bookmarkStart w:id="11" w:name="_Toc442864764"/>
+      <w:bookmarkStart w:id="95" w:name="_Toc442864764"/>
       <w:r>
         <w:t>Exit Criteria/Outputs</w:t>
       </w:r>
-      <w:bookmarkEnd w:id="11"/>
+      <w:bookmarkEnd w:id="95"/>
       <w:r>
         <w:br/>
       </w:r>
@@ -4768,45 +5314,22 @@
 <file path=word/header1.xml><?xml version="1.0" encoding="utf-8"?>
 <w:hdr xmlns:wpc="http://schemas.microsoft.com/office/word/2010/wordprocessingCanvas" xmlns:mc="http://schemas.openxmlformats.org/markup-compatibility/2006" xmlns:o="urn:schemas-microsoft-com:office:office" xmlns:r="http://schemas.openxmlformats.org/officeDocument/2006/relationships" xmlns:m="http://schemas.openxmlformats.org/officeDocument/2006/math" xmlns:v="urn:schemas-microsoft-com:vml" xmlns:wp14="http://schemas.microsoft.com/office/word/2010/wordprocessingDrawing" xmlns:wp="http://schemas.openxmlformats.org/drawingml/2006/wordprocessingDrawing" xmlns:w10="urn:schemas-microsoft-com:office:word" xmlns:w="http://schemas.openxmlformats.org/wordprocessingml/2006/main" xmlns:w14="http://schemas.microsoft.com/office/word/2010/wordml" xmlns:wpg="http://schemas.microsoft.com/office/word/2010/wordprocessingGroup" xmlns:wpi="http://schemas.microsoft.com/office/word/2010/wordprocessingInk" xmlns:wne="http://schemas.microsoft.com/office/word/2006/wordml" xmlns:wps="http://schemas.microsoft.com/office/word/2010/wordprocessingShape" mc:Ignorable="w14 wp14">
   <w:p>
-    <w:r>
-      <w:fldChar w:fldCharType="begin"/>
-    </w:r>
-    <w:r>
-      <w:instrText xml:space="preserve"> TITLE   \* MERGEFORMAT </w:instrText>
-    </w:r>
-    <w:r>
-      <w:fldChar w:fldCharType="separate"/>
-    </w:r>
-    <w:r>
-      <w:t>Procedure of Scheduling and Conducting Training</w:t>
-    </w:r>
-    <w:r>
-      <w:fldChar w:fldCharType="end"/>
-    </w:r>
+    <w:fldSimple w:instr=" TITLE   \* MERGEFORMAT ">
+      <w:r>
+        <w:t>Procedure of Scheduling and Conducting Training</w:t>
+      </w:r>
+    </w:fldSimple>
     <w:r>
       <w:br/>
     </w:r>
-    <w:r>
-      <w:fldChar w:fldCharType="begin"/>
-    </w:r>
-    <w:r>
-      <w:instrText xml:space="preserve"> FILENAME   \* MERGEFORMAT </w:instrText>
-    </w:r>
-    <w:r>
-      <w:fldChar w:fldCharType="separate"/>
-    </w:r>
-    <w:r>
-      <w:rPr>
-        <w:noProof/>
-      </w:rPr>
-      <w:t>PRCD_TRAING</w:t>
-    </w:r>
-    <w:r>
-      <w:rPr>
-        <w:noProof/>
-      </w:rPr>
-      <w:fldChar w:fldCharType="end"/>
-    </w:r>
+    <w:fldSimple w:instr=" FILENAME   \* MERGEFORMAT ">
+      <w:r>
+        <w:rPr>
+          <w:noProof/>
+        </w:rPr>
+        <w:t>PRCD_TRAING</w:t>
+      </w:r>
+    </w:fldSimple>
   </w:p>
 </w:hdr>
 </file>
@@ -10369,10 +10892,6 @@
 </file>
 
 <file path=customXml/item2.xml><?xml version="1.0" encoding="utf-8"?>
-<LongProperties xmlns="http://schemas.microsoft.com/office/2006/metadata/longProperties"/>
-</file>
-
-<file path=customXml/item3.xml><?xml version="1.0" encoding="utf-8"?>
 <?mso-contentType ?>
 <FormTemplates xmlns="http://schemas.microsoft.com/sharepoint/v3/contenttype/forms">
   <Display>DocumentLibraryForm</Display>
@@ -10381,13 +10900,11 @@
 </FormTemplates>
 </file>
 
-<file path=customXml/item4.xml><?xml version="1.0" encoding="utf-8"?>
-<p:properties xmlns:p="http://schemas.microsoft.com/office/2006/metadata/properties" xmlns:xsi="http://www.w3.org/2001/XMLSchema-instance">
-  <documentManagement/>
-</p:properties>
+<file path=customXml/item3.xml><?xml version="1.0" encoding="utf-8"?>
+<LongProperties xmlns="http://schemas.microsoft.com/office/2006/metadata/longProperties"/>
 </file>
 
-<file path=customXml/item5.xml><?xml version="1.0" encoding="utf-8"?>
+<file path=customXml/item4.xml><?xml version="1.0" encoding="utf-8"?>
 <ct:contentTypeSchema xmlns:ct="http://schemas.microsoft.com/office/2006/metadata/contentType" xmlns:ma="http://schemas.microsoft.com/office/2006/metadata/properties/metaAttributes" ct:_="" ma:_="" ma:contentTypeName="Document" ma:contentTypeID="0x01010005A068604E74C047BC66B3ED07869872" ma:contentTypeVersion="0" ma:contentTypeDescription="Create a new document." ma:contentTypeScope="" ma:versionID="7d65b694ac3f1c289d6201da35c196e2">
   <xsd:schema xmlns:xsd="http://www.w3.org/2001/XMLSchema" xmlns:p="http://schemas.microsoft.com/office/2006/metadata/properties" targetNamespace="http://schemas.microsoft.com/office/2006/metadata/properties" ma:root="true" ma:fieldsID="4aeb20c0e3442673af7ee10786458764">
     <xsd:element name="properties">
@@ -10436,6 +10953,12 @@
 </ct:contentTypeSchema>
 </file>
 
+<file path=customXml/item5.xml><?xml version="1.0" encoding="utf-8"?>
+<p:properties xmlns:p="http://schemas.microsoft.com/office/2006/metadata/properties" xmlns:xsi="http://www.w3.org/2001/XMLSchema-instance">
+  <documentManagement/>
+</p:properties>
+</file>
+
 <file path=customXml/item6.xml><?xml version="1.0" encoding="utf-8"?>
 <b:Sources xmlns:b="http://schemas.openxmlformats.org/officeDocument/2006/bibliography" xmlns="http://schemas.openxmlformats.org/officeDocument/2006/bibliography" SelectedStyle="\APA.XSL" StyleName="APA"/>
 </file>
@@ -10449,6 +10972,14 @@
 </file>
 
 <file path=customXml/itemProps2.xml><?xml version="1.0" encoding="utf-8"?>
+<ds:datastoreItem xmlns:ds="http://schemas.openxmlformats.org/officeDocument/2006/customXml" ds:itemID="{F17621D5-8118-4296-944B-367BCA2FC84A}">
+  <ds:schemaRefs>
+    <ds:schemaRef ds:uri="http://schemas.microsoft.com/sharepoint/v3/contenttype/forms"/>
+  </ds:schemaRefs>
+</ds:datastoreItem>
+</file>
+
+<file path=customXml/itemProps3.xml><?xml version="1.0" encoding="utf-8"?>
 <ds:datastoreItem xmlns:ds="http://schemas.openxmlformats.org/officeDocument/2006/customXml" ds:itemID="{C160D463-E0A4-43CC-B4FC-6A78BAE7598D}">
   <ds:schemaRefs>
     <ds:schemaRef ds:uri="http://schemas.microsoft.com/office/2006/metadata/longProperties"/>
@@ -10456,23 +10987,7 @@
 </ds:datastoreItem>
 </file>
 
-<file path=customXml/itemProps3.xml><?xml version="1.0" encoding="utf-8"?>
-<ds:datastoreItem xmlns:ds="http://schemas.openxmlformats.org/officeDocument/2006/customXml" ds:itemID="{F17621D5-8118-4296-944B-367BCA2FC84A}">
-  <ds:schemaRefs>
-    <ds:schemaRef ds:uri="http://schemas.microsoft.com/sharepoint/v3/contenttype/forms"/>
-  </ds:schemaRefs>
-</ds:datastoreItem>
-</file>
-
 <file path=customXml/itemProps4.xml><?xml version="1.0" encoding="utf-8"?>
-<ds:datastoreItem xmlns:ds="http://schemas.openxmlformats.org/officeDocument/2006/customXml" ds:itemID="{413EE0B9-61A1-4D97-84E8-9D6D67F97DB6}">
-  <ds:schemaRefs>
-    <ds:schemaRef ds:uri="http://schemas.microsoft.com/office/2006/metadata/properties"/>
-  </ds:schemaRefs>
-</ds:datastoreItem>
-</file>
-
-<file path=customXml/itemProps5.xml><?xml version="1.0" encoding="utf-8"?>
 <ds:datastoreItem xmlns:ds="http://schemas.openxmlformats.org/officeDocument/2006/customXml" ds:itemID="{4C7BB9EC-3876-4814-9282-A4B3164320C7}">
   <ds:schemaRefs>
     <ds:schemaRef ds:uri="http://schemas.microsoft.com/office/2006/metadata/contentType"/>
@@ -10487,8 +11002,16 @@
 </ds:datastoreItem>
 </file>
 
+<file path=customXml/itemProps5.xml><?xml version="1.0" encoding="utf-8"?>
+<ds:datastoreItem xmlns:ds="http://schemas.openxmlformats.org/officeDocument/2006/customXml" ds:itemID="{413EE0B9-61A1-4D97-84E8-9D6D67F97DB6}">
+  <ds:schemaRefs>
+    <ds:schemaRef ds:uri="http://schemas.microsoft.com/office/2006/metadata/properties"/>
+  </ds:schemaRefs>
+</ds:datastoreItem>
+</file>
+
 <file path=customXml/itemProps6.xml><?xml version="1.0" encoding="utf-8"?>
-<ds:datastoreItem xmlns:ds="http://schemas.openxmlformats.org/officeDocument/2006/customXml" ds:itemID="{6E5FD0B1-1F98-49F2-AD7D-E01A9AA3BB22}">
+<ds:datastoreItem xmlns:ds="http://schemas.openxmlformats.org/officeDocument/2006/customXml" ds:itemID="{EBCB7D63-EC29-4D0F-BD88-014B8817DF2D}">
   <ds:schemaRefs>
     <ds:schemaRef ds:uri="http://schemas.openxmlformats.org/officeDocument/2006/bibliography"/>
   </ds:schemaRefs>

</xml_diff>

<commit_message>
Finalized the training procedure.
</commit_message>
<xml_diff>
--- a/Support/Training/PRCD_TRAING.docx
+++ b/Support/Training/PRCD_TRAING.docx
@@ -165,21 +165,34 @@
                     <w:rFonts w:asciiTheme="majorHAnsi" w:eastAsiaTheme="majorEastAsia" w:hAnsiTheme="majorHAnsi" w:cstheme="majorBidi"/>
                   </w:rPr>
                 </w:pPr>
-                <w:fldSimple w:instr=" FILENAME   \* MERGEFORMAT ">
-                  <w:r>
-                    <w:rPr>
-                      <w:rFonts w:asciiTheme="majorHAnsi" w:eastAsiaTheme="majorEastAsia" w:hAnsiTheme="majorHAnsi" w:cstheme="majorBidi"/>
-                      <w:noProof/>
-                    </w:rPr>
-                    <w:t>PRCD_TRAING</w:t>
-                  </w:r>
-                  <w:r>
-                    <w:rPr>
-                      <w:noProof/>
-                    </w:rPr>
-                    <w:t>.docx</w:t>
-                  </w:r>
-                </w:fldSimple>
+                <w:r>
+                  <w:fldChar w:fldCharType="begin"/>
+                </w:r>
+                <w:r>
+                  <w:instrText xml:space="preserve"> FILENAME   \* MERGEFORMAT </w:instrText>
+                </w:r>
+                <w:r>
+                  <w:fldChar w:fldCharType="separate"/>
+                </w:r>
+                <w:r>
+                  <w:rPr>
+                    <w:rFonts w:asciiTheme="majorHAnsi" w:eastAsiaTheme="majorEastAsia" w:hAnsiTheme="majorHAnsi" w:cstheme="majorBidi"/>
+                    <w:noProof/>
+                  </w:rPr>
+                  <w:t>PRCD_TRAING</w:t>
+                </w:r>
+                <w:r>
+                  <w:rPr>
+                    <w:noProof/>
+                  </w:rPr>
+                  <w:t>.docx</w:t>
+                </w:r>
+                <w:r>
+                  <w:rPr>
+                    <w:noProof/>
+                  </w:rPr>
+                  <w:fldChar w:fldCharType="end"/>
+                </w:r>
               </w:p>
             </w:tc>
           </w:tr>
@@ -368,7 +381,7 @@
             <w:rPr>
               <w:rFonts w:asciiTheme="minorHAnsi" w:eastAsiaTheme="minorEastAsia" w:hAnsiTheme="minorHAnsi" w:cstheme="minorBidi"/>
               <w:noProof/>
-              <w:lang w:bidi="ar-SA"/>
+              <w:lang w:val="en-IN" w:eastAsia="en-IN" w:bidi="ar-SA"/>
             </w:rPr>
           </w:pPr>
           <w:r>
@@ -380,7 +393,7 @@
           <w:r>
             <w:fldChar w:fldCharType="separate"/>
           </w:r>
-          <w:hyperlink w:anchor="_Toc442864755" w:history="1">
+          <w:hyperlink w:anchor="_Toc102742646" w:history="1">
             <w:r>
               <w:rPr>
                 <w:rStyle w:val="Hyperlink"/>
@@ -407,7 +420,7 @@
                 <w:noProof/>
                 <w:webHidden/>
               </w:rPr>
-              <w:instrText xml:space="preserve"> PAGEREF _Toc442864755 \h </w:instrText>
+              <w:instrText xml:space="preserve"> PAGEREF _Toc102742646 \h </w:instrText>
             </w:r>
             <w:r>
               <w:rPr>
@@ -447,10 +460,10 @@
             <w:rPr>
               <w:rFonts w:asciiTheme="minorHAnsi" w:eastAsiaTheme="minorEastAsia" w:hAnsiTheme="minorHAnsi" w:cstheme="minorBidi"/>
               <w:noProof/>
-              <w:lang w:bidi="ar-SA"/>
+              <w:lang w:val="en-IN" w:eastAsia="en-IN" w:bidi="ar-SA"/>
             </w:rPr>
           </w:pPr>
-          <w:hyperlink w:anchor="_Toc442864756" w:history="1">
+          <w:hyperlink w:anchor="_Toc102742647" w:history="1">
             <w:r>
               <w:rPr>
                 <w:rStyle w:val="Hyperlink"/>
@@ -477,7 +490,7 @@
                 <w:noProof/>
                 <w:webHidden/>
               </w:rPr>
-              <w:instrText xml:space="preserve"> PAGEREF _Toc442864756 \h </w:instrText>
+              <w:instrText xml:space="preserve"> PAGEREF _Toc102742647 \h </w:instrText>
             </w:r>
             <w:r>
               <w:rPr>
@@ -517,10 +530,10 @@
             <w:rPr>
               <w:rFonts w:asciiTheme="minorHAnsi" w:eastAsiaTheme="minorEastAsia" w:hAnsiTheme="minorHAnsi" w:cstheme="minorBidi"/>
               <w:noProof/>
-              <w:lang w:bidi="ar-SA"/>
+              <w:lang w:val="en-IN" w:eastAsia="en-IN" w:bidi="ar-SA"/>
             </w:rPr>
           </w:pPr>
-          <w:hyperlink w:anchor="_Toc442864757" w:history="1">
+          <w:hyperlink w:anchor="_Toc102742648" w:history="1">
             <w:r>
               <w:rPr>
                 <w:rStyle w:val="Hyperlink"/>
@@ -547,7 +560,7 @@
                 <w:noProof/>
                 <w:webHidden/>
               </w:rPr>
-              <w:instrText xml:space="preserve"> PAGEREF _Toc442864757 \h </w:instrText>
+              <w:instrText xml:space="preserve"> PAGEREF _Toc102742648 \h </w:instrText>
             </w:r>
             <w:r>
               <w:rPr>
@@ -587,10 +600,10 @@
             <w:rPr>
               <w:rFonts w:asciiTheme="minorHAnsi" w:eastAsiaTheme="minorEastAsia" w:hAnsiTheme="minorHAnsi" w:cstheme="minorBidi"/>
               <w:noProof/>
-              <w:lang w:bidi="ar-SA"/>
+              <w:lang w:val="en-IN" w:eastAsia="en-IN" w:bidi="ar-SA"/>
             </w:rPr>
           </w:pPr>
-          <w:hyperlink w:anchor="_Toc442864758" w:history="1">
+          <w:hyperlink w:anchor="_Toc102742649" w:history="1">
             <w:r>
               <w:rPr>
                 <w:rStyle w:val="Hyperlink"/>
@@ -617,7 +630,7 @@
                 <w:noProof/>
                 <w:webHidden/>
               </w:rPr>
-              <w:instrText xml:space="preserve"> PAGEREF _Toc442864758 \h </w:instrText>
+              <w:instrText xml:space="preserve"> PAGEREF _Toc102742649 \h </w:instrText>
             </w:r>
             <w:r>
               <w:rPr>
@@ -657,10 +670,10 @@
             <w:rPr>
               <w:rFonts w:asciiTheme="minorHAnsi" w:eastAsiaTheme="minorEastAsia" w:hAnsiTheme="minorHAnsi" w:cstheme="minorBidi"/>
               <w:noProof/>
-              <w:lang w:bidi="ar-SA"/>
+              <w:lang w:val="en-IN" w:eastAsia="en-IN" w:bidi="ar-SA"/>
             </w:rPr>
           </w:pPr>
-          <w:hyperlink w:anchor="_Toc442864759" w:history="1">
+          <w:hyperlink w:anchor="_Toc102742650" w:history="1">
             <w:r>
               <w:rPr>
                 <w:rStyle w:val="Hyperlink"/>
@@ -687,7 +700,7 @@
                 <w:noProof/>
                 <w:webHidden/>
               </w:rPr>
-              <w:instrText xml:space="preserve"> PAGEREF _Toc442864759 \h </w:instrText>
+              <w:instrText xml:space="preserve"> PAGEREF _Toc102742650 \h </w:instrText>
             </w:r>
             <w:r>
               <w:rPr>
@@ -727,10 +740,10 @@
             <w:rPr>
               <w:rFonts w:asciiTheme="minorHAnsi" w:eastAsiaTheme="minorEastAsia" w:hAnsiTheme="minorHAnsi" w:cstheme="minorBidi"/>
               <w:noProof/>
-              <w:lang w:bidi="ar-SA"/>
+              <w:lang w:val="en-IN" w:eastAsia="en-IN" w:bidi="ar-SA"/>
             </w:rPr>
           </w:pPr>
-          <w:hyperlink w:anchor="_Toc442864760" w:history="1">
+          <w:hyperlink w:anchor="_Toc102742651" w:history="1">
             <w:r>
               <w:rPr>
                 <w:rStyle w:val="Hyperlink"/>
@@ -757,7 +770,7 @@
                 <w:noProof/>
                 <w:webHidden/>
               </w:rPr>
-              <w:instrText xml:space="preserve"> PAGEREF _Toc442864760 \h </w:instrText>
+              <w:instrText xml:space="preserve"> PAGEREF _Toc102742651 \h </w:instrText>
             </w:r>
             <w:r>
               <w:rPr>
@@ -797,10 +810,10 @@
             <w:rPr>
               <w:rFonts w:asciiTheme="minorHAnsi" w:eastAsiaTheme="minorEastAsia" w:hAnsiTheme="minorHAnsi" w:cstheme="minorBidi"/>
               <w:noProof/>
-              <w:lang w:bidi="ar-SA"/>
+              <w:lang w:val="en-IN" w:eastAsia="en-IN" w:bidi="ar-SA"/>
             </w:rPr>
           </w:pPr>
-          <w:hyperlink w:anchor="_Toc442864761" w:history="1">
+          <w:hyperlink w:anchor="_Toc102742652" w:history="1">
             <w:r>
               <w:rPr>
                 <w:rStyle w:val="Hyperlink"/>
@@ -827,7 +840,7 @@
                 <w:noProof/>
                 <w:webHidden/>
               </w:rPr>
-              <w:instrText xml:space="preserve"> PAGEREF _Toc442864761 \h </w:instrText>
+              <w:instrText xml:space="preserve"> PAGEREF _Toc102742652 \h </w:instrText>
             </w:r>
             <w:r>
               <w:rPr>
@@ -867,10 +880,10 @@
             <w:rPr>
               <w:rFonts w:asciiTheme="minorHAnsi" w:eastAsiaTheme="minorEastAsia" w:hAnsiTheme="minorHAnsi" w:cstheme="minorBidi"/>
               <w:noProof/>
-              <w:lang w:bidi="ar-SA"/>
+              <w:lang w:val="en-IN" w:eastAsia="en-IN" w:bidi="ar-SA"/>
             </w:rPr>
           </w:pPr>
-          <w:hyperlink w:anchor="_Toc442864762" w:history="1">
+          <w:hyperlink w:anchor="_Toc102742653" w:history="1">
             <w:r>
               <w:rPr>
                 <w:rStyle w:val="Hyperlink"/>
@@ -897,7 +910,7 @@
                 <w:noProof/>
                 <w:webHidden/>
               </w:rPr>
-              <w:instrText xml:space="preserve"> PAGEREF _Toc442864762 \h </w:instrText>
+              <w:instrText xml:space="preserve"> PAGEREF _Toc102742653 \h </w:instrText>
             </w:r>
             <w:r>
               <w:rPr>
@@ -937,10 +950,10 @@
             <w:rPr>
               <w:rFonts w:asciiTheme="minorHAnsi" w:eastAsiaTheme="minorEastAsia" w:hAnsiTheme="minorHAnsi" w:cstheme="minorBidi"/>
               <w:noProof/>
-              <w:lang w:bidi="ar-SA"/>
+              <w:lang w:val="en-IN" w:eastAsia="en-IN" w:bidi="ar-SA"/>
             </w:rPr>
           </w:pPr>
-          <w:hyperlink w:anchor="_Toc442864763" w:history="1">
+          <w:hyperlink w:anchor="_Toc102742654" w:history="1">
             <w:r>
               <w:rPr>
                 <w:rStyle w:val="Hyperlink"/>
@@ -967,7 +980,7 @@
                 <w:noProof/>
                 <w:webHidden/>
               </w:rPr>
-              <w:instrText xml:space="preserve"> PAGEREF _Toc442864763 \h </w:instrText>
+              <w:instrText xml:space="preserve"> PAGEREF _Toc102742654 \h </w:instrText>
             </w:r>
             <w:r>
               <w:rPr>
@@ -1007,10 +1020,10 @@
             <w:rPr>
               <w:rFonts w:asciiTheme="minorHAnsi" w:eastAsiaTheme="minorEastAsia" w:hAnsiTheme="minorHAnsi" w:cstheme="minorBidi"/>
               <w:noProof/>
-              <w:lang w:bidi="ar-SA"/>
+              <w:lang w:val="en-IN" w:eastAsia="en-IN" w:bidi="ar-SA"/>
             </w:rPr>
           </w:pPr>
-          <w:hyperlink w:anchor="_Toc442864764" w:history="1">
+          <w:hyperlink w:anchor="_Toc102742655" w:history="1">
             <w:r>
               <w:rPr>
                 <w:rStyle w:val="Hyperlink"/>
@@ -1037,7 +1050,7 @@
                 <w:noProof/>
                 <w:webHidden/>
               </w:rPr>
-              <w:instrText xml:space="preserve"> PAGEREF _Toc442864764 \h </w:instrText>
+              <w:instrText xml:space="preserve"> PAGEREF _Toc102742655 \h </w:instrText>
             </w:r>
             <w:r>
               <w:rPr>
@@ -1095,17 +1108,19 @@
       <w:r>
         <w:br w:type="page"/>
       </w:r>
+      <w:bookmarkStart w:id="0" w:name="_GoBack"/>
+      <w:bookmarkEnd w:id="0"/>
     </w:p>
     <w:p>
       <w:pPr>
         <w:pStyle w:val="Heading1"/>
       </w:pPr>
-      <w:bookmarkStart w:id="0" w:name="_Toc442864755"/>
+      <w:bookmarkStart w:id="1" w:name="_Toc102742646"/>
       <w:r>
         <w:lastRenderedPageBreak/>
         <w:t>Overview</w:t>
       </w:r>
-      <w:bookmarkEnd w:id="0"/>
+      <w:bookmarkEnd w:id="1"/>
     </w:p>
     <w:sdt>
       <w:sdtPr>
@@ -1127,11 +1142,11 @@
       <w:pPr>
         <w:pStyle w:val="Heading1"/>
       </w:pPr>
-      <w:bookmarkStart w:id="1" w:name="_Toc442864756"/>
+      <w:bookmarkStart w:id="2" w:name="_Toc102742647"/>
       <w:r>
         <w:t>Objective</w:t>
       </w:r>
-      <w:bookmarkEnd w:id="1"/>
+      <w:bookmarkEnd w:id="2"/>
     </w:p>
     <w:p>
       <w:r>
@@ -1202,11 +1217,11 @@
       <w:pPr>
         <w:pStyle w:val="Heading1"/>
       </w:pPr>
-      <w:bookmarkStart w:id="2" w:name="_Toc442864757"/>
+      <w:bookmarkStart w:id="3" w:name="_Toc102742648"/>
       <w:r>
         <w:t>Scope</w:t>
       </w:r>
-      <w:bookmarkEnd w:id="2"/>
+      <w:bookmarkEnd w:id="3"/>
     </w:p>
     <w:p>
       <w:r>
@@ -1329,19 +1344,33 @@
       <w:r>
         <w:t>Training feedbacks</w:t>
       </w:r>
-      <w:r>
-        <w:br/>
-      </w:r>
     </w:p>
     <w:p>
       <w:pPr>
+        <w:pStyle w:val="ListParagraph"/>
+        <w:numPr>
+          <w:ilvl w:val="0"/>
+          <w:numId w:val="12"/>
+        </w:numPr>
+      </w:pPr>
+      <w:r>
+        <w:t>Maintaining the Talent map for skill inventory</w:t>
+      </w:r>
+    </w:p>
+    <w:p>
+      <w:r>
+        <w:br/>
+      </w:r>
+    </w:p>
+    <w:p>
+      <w:pPr>
         <w:pStyle w:val="Heading1"/>
       </w:pPr>
-      <w:bookmarkStart w:id="3" w:name="_Toc442864758"/>
+      <w:bookmarkStart w:id="4" w:name="_Toc102742649"/>
       <w:r>
         <w:t>Inputs</w:t>
       </w:r>
-      <w:bookmarkEnd w:id="3"/>
+      <w:bookmarkEnd w:id="4"/>
     </w:p>
     <w:p>
       <w:pPr>
@@ -1440,14 +1469,14 @@
       <w:pPr>
         <w:pStyle w:val="Heading1"/>
       </w:pPr>
-      <w:bookmarkStart w:id="4" w:name="_Toc442864759"/>
+      <w:bookmarkStart w:id="5" w:name="_Toc102742650"/>
       <w:r>
         <w:t>Entry Criteria/</w:t>
       </w:r>
       <w:r>
         <w:t>Triggers</w:t>
       </w:r>
-      <w:bookmarkEnd w:id="4"/>
+      <w:bookmarkEnd w:id="5"/>
     </w:p>
     <w:p>
       <w:pPr>
@@ -1485,6 +1514,7 @@
         </w:numPr>
       </w:pPr>
       <w:r>
+        <w:lastRenderedPageBreak/>
         <w:t xml:space="preserve">The </w:t>
       </w:r>
       <w:r>
@@ -1507,12 +1537,11 @@
       <w:pPr>
         <w:pStyle w:val="Heading1"/>
       </w:pPr>
-      <w:bookmarkStart w:id="5" w:name="_Toc442864760"/>
-      <w:r>
-        <w:lastRenderedPageBreak/>
+      <w:bookmarkStart w:id="6" w:name="_Toc102742651"/>
+      <w:r>
         <w:t>Tasks</w:t>
       </w:r>
-      <w:bookmarkEnd w:id="5"/>
+      <w:bookmarkEnd w:id="6"/>
     </w:p>
     <w:tbl>
       <w:tblPr>
@@ -1769,7 +1798,6 @@
       <w:tr>
         <w:trPr>
           <w:cnfStyle w:val="000000100000" w:firstRow="0" w:lastRow="0" w:firstColumn="0" w:lastColumn="0" w:oddVBand="0" w:evenVBand="0" w:oddHBand="1" w:evenHBand="0" w:firstRowFirstColumn="0" w:firstRowLastColumn="0" w:lastRowFirstColumn="0" w:lastRowLastColumn="0"/>
-          <w:ins w:id="6" w:author="Jalaj Mathur" w:date="2022-04-25T12:01:00Z"/>
         </w:trPr>
         <w:tc>
           <w:tcPr>
@@ -1784,9 +1812,6 @@
                 <w:numId w:val="3"/>
               </w:numPr>
               <w:ind w:hanging="686"/>
-              <w:rPr>
-                <w:ins w:id="7" w:author="Jalaj Mathur" w:date="2022-04-25T12:01:00Z"/>
-              </w:rPr>
             </w:pPr>
           </w:p>
         </w:tc>
@@ -1798,62 +1823,43 @@
             <w:pPr>
               <w:cnfStyle w:val="000000100000" w:firstRow="0" w:lastRow="0" w:firstColumn="0" w:lastColumn="0" w:oddVBand="0" w:evenVBand="0" w:oddHBand="1" w:evenHBand="0" w:firstRowFirstColumn="0" w:firstRowLastColumn="0" w:lastRowFirstColumn="0" w:lastRowLastColumn="0"/>
               <w:rPr>
-                <w:ins w:id="8" w:author="Jalaj Mathur" w:date="2022-04-25T12:01:00Z"/>
-                <w:bCs/>
-              </w:rPr>
-            </w:pPr>
-            <w:ins w:id="9" w:author="Jalaj Mathur" w:date="2022-04-25T12:02:00Z">
-              <w:r>
-                <w:rPr>
-                  <w:bCs/>
-                </w:rPr>
-                <w:t xml:space="preserve">Create a project using </w:t>
-              </w:r>
-              <w:proofErr w:type="spellStart"/>
-              <w:r>
-                <w:rPr>
-                  <w:bCs/>
-                </w:rPr>
-                <w:t>GIL.ef</w:t>
-              </w:r>
-              <w:proofErr w:type="spellEnd"/>
-              <w:r>
-                <w:rPr>
-                  <w:bCs/>
-                </w:rPr>
-                <w:t xml:space="preserve"> as the training plan for the year </w:t>
-              </w:r>
-            </w:ins>
-            <w:ins w:id="10" w:author="Jalaj Mathur" w:date="2022-04-25T12:03:00Z">
-              <w:r>
-                <w:rPr>
-                  <w:bCs/>
-                </w:rPr>
-                <w:t xml:space="preserve">named “Annual Training Plan </w:t>
-              </w:r>
-              <w:proofErr w:type="spellStart"/>
-              <w:r>
-                <w:rPr>
-                  <w:bCs/>
-                </w:rPr>
-                <w:t>yyyy-yy</w:t>
-              </w:r>
-              <w:proofErr w:type="spellEnd"/>
-              <w:r>
-                <w:rPr>
-                  <w:bCs/>
-                </w:rPr>
-                <w:t>”.</w:t>
-              </w:r>
-            </w:ins>
-            <w:ins w:id="11" w:author="Jalaj Mathur" w:date="2022-04-25T12:02:00Z">
-              <w:r>
-                <w:rPr>
-                  <w:bCs/>
-                </w:rPr>
-                <w:t xml:space="preserve"> </w:t>
-              </w:r>
-            </w:ins>
+                <w:bCs/>
+              </w:rPr>
+            </w:pPr>
+            <w:r>
+              <w:rPr>
+                <w:bCs/>
+              </w:rPr>
+              <w:t xml:space="preserve">Create a project using </w:t>
+            </w:r>
+            <w:proofErr w:type="spellStart"/>
+            <w:r>
+              <w:rPr>
+                <w:bCs/>
+              </w:rPr>
+              <w:t>GIL.ef</w:t>
+            </w:r>
+            <w:proofErr w:type="spellEnd"/>
+            <w:r>
+              <w:rPr>
+                <w:bCs/>
+              </w:rPr>
+              <w:t xml:space="preserve"> as the training plan for the year named “Annual Training Plan </w:t>
+            </w:r>
+            <w:proofErr w:type="spellStart"/>
+            <w:r>
+              <w:rPr>
+                <w:bCs/>
+              </w:rPr>
+              <w:t>yyyy-yy</w:t>
+            </w:r>
+            <w:proofErr w:type="spellEnd"/>
+            <w:r>
+              <w:rPr>
+                <w:bCs/>
+              </w:rPr>
+              <w:t xml:space="preserve">”. </w:t>
+            </w:r>
           </w:p>
         </w:tc>
         <w:tc>
@@ -1863,9 +1869,6 @@
           <w:p>
             <w:pPr>
               <w:cnfStyle w:val="000000100000" w:firstRow="0" w:lastRow="0" w:firstColumn="0" w:lastColumn="0" w:oddVBand="0" w:evenVBand="0" w:oddHBand="1" w:evenHBand="0" w:firstRowFirstColumn="0" w:firstRowLastColumn="0" w:lastRowFirstColumn="0" w:lastRowLastColumn="0"/>
-              <w:rPr>
-                <w:ins w:id="12" w:author="Jalaj Mathur" w:date="2022-04-25T12:01:00Z"/>
-              </w:rPr>
             </w:pPr>
           </w:p>
         </w:tc>
@@ -1955,33 +1958,7 @@
               <w:rPr>
                 <w:bCs/>
               </w:rPr>
-              <w:t>Identify the list of trainings required for the year</w:t>
-            </w:r>
-            <w:del w:id="13" w:author="Jalaj Mathur" w:date="2022-04-25T12:05:00Z">
-              <w:r>
-                <w:rPr>
-                  <w:bCs/>
-                </w:rPr>
-                <w:delText xml:space="preserve"> and prepare a</w:delText>
-              </w:r>
-              <w:r>
-                <w:rPr>
-                  <w:bCs/>
-                </w:rPr>
-                <w:delText>n</w:delText>
-              </w:r>
-              <w:r>
-                <w:rPr>
-                  <w:bCs/>
-                </w:rPr>
-                <w:delText xml:space="preserve"> annual training calendar</w:delText>
-              </w:r>
-            </w:del>
-            <w:r>
-              <w:rPr>
-                <w:bCs/>
-              </w:rPr>
-              <w:t>.</w:t>
+              <w:t>Identify the list of trainings required for the year.</w:t>
             </w:r>
             <w:r>
               <w:rPr>
@@ -2019,22 +1996,12 @@
                 <w:bCs/>
               </w:rPr>
             </w:pPr>
-            <w:del w:id="14" w:author="Jalaj Mathur" w:date="2022-04-25T12:04:00Z">
-              <w:r>
-                <w:rPr>
-                  <w:bCs/>
-                </w:rPr>
-                <w:delText>Short term</w:delText>
-              </w:r>
-            </w:del>
-            <w:ins w:id="15" w:author="Jalaj Mathur" w:date="2022-04-25T12:04:00Z">
-              <w:r>
-                <w:rPr>
-                  <w:bCs/>
-                </w:rPr>
-                <w:t>Primary</w:t>
-              </w:r>
-            </w:ins>
+            <w:r>
+              <w:rPr>
+                <w:bCs/>
+              </w:rPr>
+              <w:t>Primary</w:t>
+            </w:r>
             <w:r>
               <w:rPr>
                 <w:bCs/>
@@ -2053,28 +2020,18 @@
                 <w:bCs/>
               </w:rPr>
             </w:pPr>
-            <w:del w:id="16" w:author="Jalaj Mathur" w:date="2022-04-25T12:04:00Z">
-              <w:r>
-                <w:rPr>
-                  <w:bCs/>
-                </w:rPr>
-                <w:delText>Medium term</w:delText>
-              </w:r>
-            </w:del>
             <w:r>
               <w:rPr>
                 <w:bCs/>
               </w:rPr>
               <w:t xml:space="preserve"> </w:t>
             </w:r>
-            <w:ins w:id="17" w:author="Jalaj Mathur" w:date="2022-04-25T12:04:00Z">
-              <w:r>
-                <w:rPr>
-                  <w:bCs/>
-                </w:rPr>
-                <w:t xml:space="preserve">Regular </w:t>
-              </w:r>
-            </w:ins>
+            <w:r>
+              <w:rPr>
+                <w:bCs/>
+              </w:rPr>
+              <w:t xml:space="preserve">Regular </w:t>
+            </w:r>
             <w:r>
               <w:rPr>
                 <w:bCs/>
@@ -2093,28 +2050,12 @@
                 <w:bCs/>
               </w:rPr>
             </w:pPr>
-            <w:ins w:id="18" w:author="Jalaj Mathur" w:date="2022-04-25T12:04:00Z">
-              <w:r>
-                <w:rPr>
-                  <w:bCs/>
-                </w:rPr>
-                <w:t>Occasional</w:t>
-              </w:r>
-              <w:r>
-                <w:rPr>
-                  <w:bCs/>
-                </w:rPr>
-                <w:t xml:space="preserve"> </w:t>
-              </w:r>
-            </w:ins>
-            <w:del w:id="19" w:author="Jalaj Mathur" w:date="2022-04-25T12:04:00Z">
-              <w:r>
-                <w:rPr>
-                  <w:bCs/>
-                </w:rPr>
-                <w:delText xml:space="preserve">Long term </w:delText>
-              </w:r>
-            </w:del>
+            <w:r>
+              <w:rPr>
+                <w:bCs/>
+              </w:rPr>
+              <w:t xml:space="preserve">Occasional </w:t>
+            </w:r>
             <w:r>
               <w:rPr>
                 <w:bCs/>
@@ -2126,7 +2067,6 @@
             <w:pPr>
               <w:cnfStyle w:val="000000100000" w:firstRow="0" w:lastRow="0" w:firstColumn="0" w:lastColumn="0" w:oddVBand="0" w:evenVBand="0" w:oddHBand="1" w:evenHBand="0" w:firstRowFirstColumn="0" w:firstRowLastColumn="0" w:lastRowFirstColumn="0" w:lastRowLastColumn="0"/>
               <w:rPr>
-                <w:ins w:id="20" w:author="Jalaj Mathur" w:date="2022-04-25T12:05:00Z"/>
                 <w:bCs/>
               </w:rPr>
             </w:pPr>
@@ -2153,72 +2093,29 @@
             <w:pPr>
               <w:cnfStyle w:val="000000100000" w:firstRow="0" w:lastRow="0" w:firstColumn="0" w:lastColumn="0" w:oddVBand="0" w:evenVBand="0" w:oddHBand="1" w:evenHBand="0" w:firstRowFirstColumn="0" w:firstRowLastColumn="0" w:lastRowFirstColumn="0" w:lastRowLastColumn="0"/>
               <w:rPr>
-                <w:ins w:id="21" w:author="Jalaj Mathur" w:date="2022-04-25T12:07:00Z"/>
-                <w:bCs/>
-              </w:rPr>
-            </w:pPr>
-            <w:ins w:id="22" w:author="Jalaj Mathur" w:date="2022-04-25T12:05:00Z">
-              <w:r>
-                <w:rPr>
-                  <w:bCs/>
-                </w:rPr>
-                <w:t xml:space="preserve">Use </w:t>
-              </w:r>
-              <w:proofErr w:type="spellStart"/>
-              <w:r>
-                <w:rPr>
-                  <w:bCs/>
-                </w:rPr>
-                <w:t>GIL.ef</w:t>
-              </w:r>
-              <w:proofErr w:type="spellEnd"/>
-              <w:r>
-                <w:rPr>
-                  <w:bCs/>
-                </w:rPr>
-                <w:t xml:space="preserve"> “Enterprise Definition&gt;Training Framework” to list the identified trainings, </w:t>
-              </w:r>
-            </w:ins>
-            <w:ins w:id="23" w:author="Jalaj Mathur" w:date="2022-04-25T12:06:00Z">
-              <w:r>
-                <w:rPr>
-                  <w:bCs/>
-                </w:rPr>
-                <w:t>along</w:t>
-              </w:r>
-            </w:ins>
-            <w:ins w:id="24" w:author="Jalaj Mathur" w:date="2022-04-25T12:05:00Z">
-              <w:r>
-                <w:rPr>
-                  <w:bCs/>
-                </w:rPr>
-                <w:t xml:space="preserve"> </w:t>
-              </w:r>
-            </w:ins>
-            <w:ins w:id="25" w:author="Jalaj Mathur" w:date="2022-04-25T12:06:00Z">
-              <w:r>
-                <w:rPr>
-                  <w:bCs/>
-                </w:rPr>
-                <w:t>with all other required information. Map the trainings identified to Grades of the employees in order to create a Trai</w:t>
-              </w:r>
-            </w:ins>
-            <w:ins w:id="26" w:author="Jalaj Mathur" w:date="2022-04-25T12:07:00Z">
-              <w:r>
-                <w:rPr>
-                  <w:bCs/>
-                </w:rPr>
-                <w:t>n</w:t>
-              </w:r>
-            </w:ins>
-            <w:ins w:id="27" w:author="Jalaj Mathur" w:date="2022-04-25T12:06:00Z">
-              <w:r>
-                <w:rPr>
-                  <w:bCs/>
-                </w:rPr>
-                <w:t>ing calendar.</w:t>
-              </w:r>
-            </w:ins>
+                <w:bCs/>
+              </w:rPr>
+            </w:pPr>
+            <w:r>
+              <w:rPr>
+                <w:bCs/>
+              </w:rPr>
+              <w:t xml:space="preserve">Use </w:t>
+            </w:r>
+            <w:proofErr w:type="spellStart"/>
+            <w:r>
+              <w:rPr>
+                <w:bCs/>
+              </w:rPr>
+              <w:t>GIL.ef</w:t>
+            </w:r>
+            <w:proofErr w:type="spellEnd"/>
+            <w:r>
+              <w:rPr>
+                <w:bCs/>
+              </w:rPr>
+              <w:t xml:space="preserve"> “Enterprise Definition&gt;Training Framework” to list the identified trainings, along with all other required information. Map the trainings identified to Grades of the employees in order to create a Training calendar.</w:t>
+            </w:r>
           </w:p>
           <w:p>
             <w:pPr>
@@ -2227,34 +2124,18 @@
                 <w:bCs/>
               </w:rPr>
             </w:pPr>
-            <w:ins w:id="28" w:author="Jalaj Mathur" w:date="2022-04-25T12:07:00Z">
-              <w:r>
-                <w:rPr>
-                  <w:bCs/>
-                </w:rPr>
-                <w:t xml:space="preserve">Make sure that the </w:t>
-              </w:r>
-              <w:proofErr w:type="spellStart"/>
-              <w:r>
-                <w:rPr>
-                  <w:bCs/>
-                </w:rPr>
-                <w:t>the</w:t>
-              </w:r>
-              <w:proofErr w:type="spellEnd"/>
-              <w:r>
-                <w:rPr>
-                  <w:bCs/>
-                </w:rPr>
-                <w:t xml:space="preserve"> trainings that are required by the training personnel themselves for effective conduct of Training and Development activities</w:t>
-              </w:r>
-              <w:r>
-                <w:rPr>
-                  <w:bCs/>
-                </w:rPr>
-                <w:t xml:space="preserve"> are also included.</w:t>
-              </w:r>
-            </w:ins>
+            <w:r>
+              <w:rPr>
+                <w:bCs/>
+              </w:rPr>
+              <w:t>Make sure that the</w:t>
+            </w:r>
+            <w:r>
+              <w:rPr>
+                <w:bCs/>
+              </w:rPr>
+              <w:t xml:space="preserve"> trainings that are required by the training personnel themselves for effective conduct of Training and Development activities are also included.</w:t>
+            </w:r>
           </w:p>
         </w:tc>
         <w:tc>
@@ -2315,6 +2196,7 @@
               <w:rPr>
                 <w:bCs/>
               </w:rPr>
+              <w:lastRenderedPageBreak/>
               <w:t>computing resources such as a Laptop, Project</w:t>
             </w:r>
             <w:r>
@@ -2340,6 +2222,7 @@
               <w:cnfStyle w:val="000000000000" w:firstRow="0" w:lastRow="0" w:firstColumn="0" w:lastColumn="0" w:oddVBand="0" w:evenVBand="0" w:oddHBand="0" w:evenHBand="0" w:firstRowFirstColumn="0" w:firstRowLastColumn="0" w:lastRowFirstColumn="0" w:lastRowLastColumn="0"/>
             </w:pPr>
             <w:r>
+              <w:lastRenderedPageBreak/>
               <w:t>Training Coordinator</w:t>
             </w:r>
           </w:p>
@@ -2376,14 +2259,6 @@
                 <w:bCs/>
               </w:rPr>
             </w:pPr>
-            <w:del w:id="29" w:author="Jalaj Mathur" w:date="2022-04-25T12:07:00Z">
-              <w:r>
-                <w:rPr>
-                  <w:bCs/>
-                </w:rPr>
-                <w:delText xml:space="preserve">Identify the trainings that are required by the training personnel themselves for effective conduct of Training and Development activities. These include process trainings as well as specific skill based trainings.  </w:delText>
-              </w:r>
-            </w:del>
           </w:p>
         </w:tc>
         <w:tc>
@@ -2394,11 +2269,6 @@
             <w:pPr>
               <w:cnfStyle w:val="000000100000" w:firstRow="0" w:lastRow="0" w:firstColumn="0" w:lastColumn="0" w:oddVBand="0" w:evenVBand="0" w:oddHBand="1" w:evenHBand="0" w:firstRowFirstColumn="0" w:firstRowLastColumn="0" w:lastRowFirstColumn="0" w:lastRowLastColumn="0"/>
             </w:pPr>
-            <w:del w:id="30" w:author="Jalaj Mathur" w:date="2022-04-25T12:07:00Z">
-              <w:r>
-                <w:delText>Training Coordinator</w:delText>
-              </w:r>
-            </w:del>
           </w:p>
         </w:tc>
       </w:tr>
@@ -2436,56 +2306,24 @@
               </w:rPr>
               <w:t xml:space="preserve">Plan for the </w:t>
             </w:r>
-            <w:del w:id="31" w:author="Jalaj Mathur" w:date="2022-04-25T12:08:00Z">
-              <w:r>
-                <w:rPr>
-                  <w:bCs/>
-                </w:rPr>
-                <w:delText>Audit</w:delText>
-              </w:r>
-              <w:r>
-                <w:rPr>
-                  <w:bCs/>
-                </w:rPr>
-                <w:delText xml:space="preserve"> </w:delText>
-              </w:r>
-            </w:del>
-            <w:ins w:id="32" w:author="Jalaj Mathur" w:date="2022-04-25T12:08:00Z">
-              <w:r>
-                <w:rPr>
-                  <w:bCs/>
-                </w:rPr>
-                <w:t>Quality</w:t>
-              </w:r>
-              <w:r>
-                <w:rPr>
-                  <w:bCs/>
-                </w:rPr>
-                <w:t xml:space="preserve"> </w:t>
-              </w:r>
-            </w:ins>
+            <w:r>
+              <w:rPr>
+                <w:bCs/>
+              </w:rPr>
+              <w:t xml:space="preserve">Quality </w:t>
+            </w:r>
             <w:r>
               <w:rPr>
                 <w:bCs/>
               </w:rPr>
               <w:t>of the training function</w:t>
             </w:r>
-            <w:ins w:id="33" w:author="Jalaj Mathur" w:date="2022-04-25T12:08:00Z">
-              <w:r>
-                <w:rPr>
-                  <w:bCs/>
-                </w:rPr>
-                <w:t xml:space="preserve"> in the Annual Training Plan.</w:t>
-              </w:r>
-            </w:ins>
-            <w:del w:id="34" w:author="Jalaj Mathur" w:date="2022-04-25T12:08:00Z">
-              <w:r>
-                <w:rPr>
-                  <w:bCs/>
-                </w:rPr>
-                <w:delText>.</w:delText>
-              </w:r>
-            </w:del>
+            <w:r>
+              <w:rPr>
+                <w:bCs/>
+              </w:rPr>
+              <w:t xml:space="preserve"> in the Annual Training Plan.</w:t>
+            </w:r>
           </w:p>
         </w:tc>
         <w:tc>
@@ -2747,28 +2585,12 @@
               </w:rPr>
               <w:t>. This will include the naming conventions used, storage and retrieval mechanisms, change control, backup and restoration planning, access control</w:t>
             </w:r>
-            <w:ins w:id="35" w:author="Jalaj Mathur" w:date="2022-04-25T12:08:00Z">
-              <w:r>
-                <w:rPr>
-                  <w:bCs/>
-                </w:rPr>
-                <w:t xml:space="preserve"> </w:t>
-              </w:r>
-              <w:r>
-                <w:rPr>
-                  <w:bCs/>
-                </w:rPr>
-                <w:t>in the Annual Training Plan.</w:t>
-              </w:r>
-            </w:ins>
-            <w:del w:id="36" w:author="Jalaj Mathur" w:date="2022-04-25T12:08:00Z">
-              <w:r>
-                <w:rPr>
-                  <w:bCs/>
-                </w:rPr>
-                <w:delText>.</w:delText>
-              </w:r>
-            </w:del>
+            <w:r>
+              <w:rPr>
+                <w:bCs/>
+              </w:rPr>
+              <w:t xml:space="preserve"> in the Annual Training Plan.</w:t>
+            </w:r>
           </w:p>
         </w:tc>
         <w:tc>
@@ -2867,28 +2689,12 @@
                 <w:highlight w:val="yellow"/>
               </w:rPr>
             </w:pPr>
-            <w:del w:id="37" w:author="Jalaj Mathur" w:date="2022-04-25T12:09:00Z">
-              <w:r>
-                <w:rPr>
-                  <w:bCs/>
-                </w:rPr>
-                <w:delText xml:space="preserve">Establish </w:delText>
-              </w:r>
-            </w:del>
-            <w:ins w:id="38" w:author="Jalaj Mathur" w:date="2022-04-25T12:09:00Z">
-              <w:r>
-                <w:rPr>
-                  <w:bCs/>
-                </w:rPr>
-                <w:t>Publish</w:t>
-              </w:r>
-              <w:r>
-                <w:rPr>
-                  <w:bCs/>
-                </w:rPr>
-                <w:t xml:space="preserve"> </w:t>
-              </w:r>
-            </w:ins>
+            <w:r>
+              <w:rPr>
+                <w:bCs/>
+              </w:rPr>
+              <w:t xml:space="preserve">Publish </w:t>
+            </w:r>
             <w:r>
               <w:rPr>
                 <w:bCs/>
@@ -2901,79 +2707,12 @@
               </w:rPr>
               <w:t>Training Plan for the year in the beginning of financial year</w:t>
             </w:r>
-            <w:ins w:id="39" w:author="Jalaj Mathur" w:date="2022-04-25T12:09:00Z">
-              <w:r>
-                <w:rPr>
-                  <w:bCs/>
-                </w:rPr>
-                <w:t>.</w:t>
-              </w:r>
-            </w:ins>
-            <w:del w:id="40" w:author="Jalaj Mathur" w:date="2022-04-25T12:09:00Z">
-              <w:r>
-                <w:rPr>
-                  <w:bCs/>
-                </w:rPr>
-                <w:delText xml:space="preserve"> using template “Training</w:delText>
-              </w:r>
-              <w:r>
-                <w:rPr>
-                  <w:bCs/>
-                </w:rPr>
-                <w:delText xml:space="preserve"> </w:delText>
-              </w:r>
-              <w:r>
-                <w:rPr>
-                  <w:bCs/>
-                </w:rPr>
-                <w:delText>Annual</w:delText>
-              </w:r>
-              <w:r>
-                <w:rPr>
-                  <w:bCs/>
-                </w:rPr>
-                <w:delText xml:space="preserve"> Plan Template” (TMPL_TRG</w:delText>
-              </w:r>
-              <w:r>
-                <w:rPr>
-                  <w:bCs/>
-                </w:rPr>
-                <w:delText>STR</w:delText>
-              </w:r>
-              <w:r>
-                <w:rPr>
-                  <w:bCs/>
-                </w:rPr>
-                <w:delText xml:space="preserve">). </w:delText>
-              </w:r>
-              <w:r>
-                <w:rPr>
-                  <w:bCs/>
-                </w:rPr>
-                <w:delText xml:space="preserve"> </w:delText>
-              </w:r>
-              <w:r>
-                <w:rPr>
-                  <w:bCs/>
-                </w:rPr>
-                <w:delText xml:space="preserve">Rename Annual Training Plan </w:delText>
-              </w:r>
-              <w:r>
-                <w:rPr>
-                  <w:bCs/>
-                </w:rPr>
-                <w:delText xml:space="preserve">as </w:delText>
-              </w:r>
-              <w:r>
-                <w:delText>Genus yyyy-yy_TRGSTR where yyyy-yy represents the financial year for the planned period. For eg. Genus 2014-15_TRGSTR</w:delText>
-              </w:r>
-              <w:r>
-                <w:rPr>
-                  <w:bCs/>
-                </w:rPr>
-                <w:delText>.</w:delText>
-              </w:r>
-            </w:del>
+            <w:r>
+              <w:rPr>
+                <w:bCs/>
+              </w:rPr>
+              <w:t>.</w:t>
+            </w:r>
           </w:p>
         </w:tc>
         <w:tc>
@@ -3119,74 +2858,27 @@
                 <w:bCs/>
               </w:rPr>
             </w:pPr>
-            <w:del w:id="41" w:author="Jalaj Mathur" w:date="2022-04-25T12:09:00Z">
-              <w:r>
-                <w:rPr>
-                  <w:b/>
-                  <w:bCs/>
-                </w:rPr>
-                <w:delText xml:space="preserve">Prepare </w:delText>
-              </w:r>
-            </w:del>
-            <w:ins w:id="42" w:author="Jalaj Mathur" w:date="2022-04-25T12:10:00Z">
-              <w:r>
-                <w:rPr>
-                  <w:b/>
-                  <w:bCs/>
-                </w:rPr>
-                <w:t>Schedule</w:t>
-              </w:r>
-            </w:ins>
-            <w:ins w:id="43" w:author="Jalaj Mathur" w:date="2022-04-25T12:09:00Z">
-              <w:r>
-                <w:rPr>
-                  <w:b/>
-                  <w:bCs/>
-                </w:rPr>
-                <w:t xml:space="preserve"> </w:t>
-              </w:r>
-            </w:ins>
-            <w:del w:id="44" w:author="Jalaj Mathur" w:date="2022-04-25T12:09:00Z">
-              <w:r>
-                <w:rPr>
-                  <w:b/>
-                  <w:bCs/>
-                </w:rPr>
-                <w:delText xml:space="preserve">Monthly </w:delText>
-              </w:r>
-            </w:del>
             <w:r>
               <w:rPr>
                 <w:b/>
                 <w:bCs/>
               </w:rPr>
+              <w:t xml:space="preserve">Schedule </w:t>
+            </w:r>
+            <w:r>
+              <w:rPr>
+                <w:b/>
+                <w:bCs/>
+              </w:rPr>
               <w:t xml:space="preserve">Training </w:t>
             </w:r>
-            <w:del w:id="45" w:author="Jalaj Mathur" w:date="2022-04-25T12:10:00Z">
-              <w:r>
-                <w:rPr>
-                  <w:b/>
-                  <w:bCs/>
-                </w:rPr>
-                <w:delText>P</w:delText>
-              </w:r>
-              <w:r>
-                <w:rPr>
-                  <w:b/>
-                  <w:bCs/>
-                </w:rPr>
-                <w:delText>lan</w:delText>
-              </w:r>
-            </w:del>
-            <w:ins w:id="46" w:author="Jalaj Mathur" w:date="2022-04-25T12:10:00Z">
-              <w:r>
-                <w:rPr>
-                  <w:b/>
-                  <w:bCs/>
-                </w:rPr>
-                <w:t>Events</w:t>
-              </w:r>
-            </w:ins>
+            <w:r>
+              <w:rPr>
+                <w:b/>
+                <w:bCs/>
+              </w:rPr>
+              <w:t>Events</w:t>
+            </w:r>
             <w:r>
               <w:rPr>
                 <w:b/>
@@ -3318,27 +3010,24 @@
               </w:rPr>
               <w:t xml:space="preserve">Review the previous month’s </w:t>
             </w:r>
-            <w:del w:id="47" w:author="Jalaj Mathur" w:date="2022-04-25T12:10:00Z">
-              <w:r>
-                <w:rPr>
-                  <w:bCs/>
-                </w:rPr>
-                <w:delText xml:space="preserve">Monthly plan </w:delText>
-              </w:r>
-            </w:del>
-            <w:ins w:id="48" w:author="Jalaj Mathur" w:date="2022-04-25T12:10:00Z">
-              <w:r>
-                <w:rPr>
-                  <w:bCs/>
-                </w:rPr>
-                <w:t xml:space="preserve">event schedule </w:t>
-              </w:r>
-            </w:ins>
-            <w:r>
-              <w:rPr>
-                <w:bCs/>
-              </w:rPr>
-              <w:t>to identify deviations from the plan. Identify the corrective and preventive actions, if any, against the plan.</w:t>
+            <w:r>
+              <w:rPr>
+                <w:bCs/>
+              </w:rPr>
+              <w:t xml:space="preserve">event schedule </w:t>
+            </w:r>
+            <w:r>
+              <w:rPr>
+                <w:bCs/>
+              </w:rPr>
+              <w:t xml:space="preserve">to identify deviations </w:t>
+            </w:r>
+            <w:r>
+              <w:rPr>
+                <w:bCs/>
+              </w:rPr>
+              <w:lastRenderedPageBreak/>
+              <w:t>from the plan. Identify the corrective and preventive actions, if any, against the plan.</w:t>
             </w:r>
           </w:p>
         </w:tc>
@@ -3351,6 +3040,7 @@
               <w:cnfStyle w:val="000000000000" w:firstRow="0" w:lastRow="0" w:firstColumn="0" w:lastColumn="0" w:oddVBand="0" w:evenVBand="0" w:oddHBand="0" w:evenHBand="0" w:firstRowFirstColumn="0" w:firstRowLastColumn="0" w:lastRowFirstColumn="0" w:lastRowLastColumn="0"/>
             </w:pPr>
             <w:r>
+              <w:lastRenderedPageBreak/>
               <w:t>Training Coordinator</w:t>
             </w:r>
           </w:p>
@@ -3393,22 +3083,12 @@
               </w:rPr>
               <w:t xml:space="preserve">Identify the trainings that </w:t>
             </w:r>
-            <w:del w:id="49" w:author="Jalaj Mathur" w:date="2022-04-25T12:10:00Z">
-              <w:r>
-                <w:rPr>
-                  <w:bCs/>
-                </w:rPr>
-                <w:delText>have been</w:delText>
-              </w:r>
-            </w:del>
-            <w:ins w:id="50" w:author="Jalaj Mathur" w:date="2022-04-25T12:10:00Z">
-              <w:r>
-                <w:rPr>
-                  <w:bCs/>
-                </w:rPr>
-                <w:t>should be</w:t>
-              </w:r>
-            </w:ins>
+            <w:r>
+              <w:rPr>
+                <w:bCs/>
+              </w:rPr>
+              <w:t>should be</w:t>
+            </w:r>
             <w:r>
               <w:rPr>
                 <w:bCs/>
@@ -3477,44 +3157,26 @@
               </w:rPr>
               <w:t>the resources, venue and exact Schedule for the identified trainings</w:t>
             </w:r>
-            <w:ins w:id="51" w:author="Jalaj Mathur" w:date="2022-04-25T12:10:00Z">
-              <w:r>
-                <w:rPr>
-                  <w:bCs/>
-                </w:rPr>
-                <w:t xml:space="preserve">. Use </w:t>
-              </w:r>
-              <w:proofErr w:type="spellStart"/>
-              <w:r>
-                <w:rPr>
-                  <w:bCs/>
-                </w:rPr>
-                <w:t>GIL</w:t>
-              </w:r>
-            </w:ins>
-            <w:ins w:id="52" w:author="Jalaj Mathur" w:date="2022-04-25T12:11:00Z">
-              <w:r>
-                <w:rPr>
-                  <w:bCs/>
-                </w:rPr>
-                <w:t>.ef</w:t>
-              </w:r>
-              <w:proofErr w:type="spellEnd"/>
-              <w:r>
-                <w:rPr>
-                  <w:bCs/>
-                </w:rPr>
-                <w:t xml:space="preserve"> “Training Events” for scheduling the event.</w:t>
-              </w:r>
-            </w:ins>
-            <w:del w:id="53" w:author="Jalaj Mathur" w:date="2022-04-25T12:10:00Z">
-              <w:r>
-                <w:rPr>
-                  <w:bCs/>
-                </w:rPr>
-                <w:delText xml:space="preserve">. </w:delText>
-              </w:r>
-            </w:del>
+            <w:r>
+              <w:rPr>
+                <w:bCs/>
+              </w:rPr>
+              <w:t xml:space="preserve">. Use </w:t>
+            </w:r>
+            <w:proofErr w:type="spellStart"/>
+            <w:r>
+              <w:rPr>
+                <w:bCs/>
+              </w:rPr>
+              <w:t>GIL.ef</w:t>
+            </w:r>
+            <w:proofErr w:type="spellEnd"/>
+            <w:r>
+              <w:rPr>
+                <w:bCs/>
+              </w:rPr>
+              <w:t xml:space="preserve"> “Training Events” for scheduling the event.</w:t>
+            </w:r>
           </w:p>
         </w:tc>
         <w:tc>
@@ -3562,26 +3224,6 @@
                 <w:bCs/>
               </w:rPr>
             </w:pPr>
-            <w:del w:id="54" w:author="Jalaj Mathur" w:date="2022-04-25T12:11:00Z">
-              <w:r>
-                <w:rPr>
-                  <w:bCs/>
-                </w:rPr>
-                <w:delText>Review Monthly training plan</w:delText>
-              </w:r>
-              <w:r>
-                <w:rPr>
-                  <w:bCs/>
-                </w:rPr>
-                <w:delText xml:space="preserve"> before publishing</w:delText>
-              </w:r>
-              <w:r>
-                <w:rPr>
-                  <w:bCs/>
-                </w:rPr>
-                <w:delText xml:space="preserve"> </w:delText>
-              </w:r>
-            </w:del>
           </w:p>
         </w:tc>
         <w:tc>
@@ -3592,11 +3234,6 @@
             <w:pPr>
               <w:cnfStyle w:val="000000100000" w:firstRow="0" w:lastRow="0" w:firstColumn="0" w:lastColumn="0" w:oddVBand="0" w:evenVBand="0" w:oddHBand="1" w:evenHBand="0" w:firstRowFirstColumn="0" w:firstRowLastColumn="0" w:lastRowFirstColumn="0" w:lastRowLastColumn="0"/>
             </w:pPr>
-            <w:del w:id="55" w:author="Jalaj Mathur" w:date="2022-04-25T12:11:00Z">
-              <w:r>
-                <w:delText>Training Coordinator</w:delText>
-              </w:r>
-            </w:del>
           </w:p>
         </w:tc>
       </w:tr>
@@ -3634,77 +3271,41 @@
               </w:rPr>
               <w:t xml:space="preserve">Publish the </w:t>
             </w:r>
-            <w:del w:id="56" w:author="Jalaj Mathur" w:date="2022-04-25T12:12:00Z">
-              <w:r>
-                <w:rPr>
-                  <w:bCs/>
-                </w:rPr>
-                <w:delText>Monthly training plan</w:delText>
-              </w:r>
-            </w:del>
-            <w:ins w:id="57" w:author="Jalaj Mathur" w:date="2022-04-25T12:12:00Z">
-              <w:r>
-                <w:rPr>
-                  <w:bCs/>
-                </w:rPr>
-                <w:t>training event</w:t>
-              </w:r>
-            </w:ins>
+            <w:r>
+              <w:rPr>
+                <w:bCs/>
+              </w:rPr>
+              <w:t>training event</w:t>
+            </w:r>
             <w:r>
               <w:rPr>
                 <w:bCs/>
               </w:rPr>
               <w:t xml:space="preserve">. </w:t>
             </w:r>
-            <w:del w:id="58" w:author="Jalaj Mathur" w:date="2022-04-25T12:12:00Z">
-              <w:r>
-                <w:rPr>
-                  <w:bCs/>
-                </w:rPr>
-                <w:delText>Communicate t</w:delText>
-              </w:r>
-            </w:del>
-            <w:ins w:id="59" w:author="Jalaj Mathur" w:date="2022-04-25T12:12:00Z">
-              <w:r>
-                <w:rPr>
-                  <w:bCs/>
-                </w:rPr>
-                <w:t>T</w:t>
-              </w:r>
-            </w:ins>
+            <w:r>
+              <w:rPr>
+                <w:bCs/>
+              </w:rPr>
+              <w:t>T</w:t>
+            </w:r>
             <w:r>
               <w:rPr>
                 <w:bCs/>
               </w:rPr>
               <w:t xml:space="preserve">he same </w:t>
             </w:r>
-            <w:ins w:id="60" w:author="Jalaj Mathur" w:date="2022-04-25T12:12:00Z">
-              <w:r>
-                <w:rPr>
-                  <w:bCs/>
-                </w:rPr>
-                <w:t xml:space="preserve">is communicated </w:t>
-              </w:r>
-            </w:ins>
-            <w:r>
-              <w:rPr>
-                <w:bCs/>
-              </w:rPr>
-              <w:t>to stakeholders using Emails</w:t>
-            </w:r>
-            <w:del w:id="61" w:author="Jalaj Mathur" w:date="2022-04-25T12:12:00Z">
-              <w:r>
-                <w:rPr>
-                  <w:bCs/>
-                </w:rPr>
-                <w:delText xml:space="preserve"> and Notice boards</w:delText>
-              </w:r>
-            </w:del>
-            <w:r>
-              <w:rPr>
-                <w:bCs/>
-              </w:rPr>
-              <w:t xml:space="preserve">. </w:t>
+            <w:r>
+              <w:rPr>
+                <w:bCs/>
+              </w:rPr>
+              <w:t xml:space="preserve">is communicated </w:t>
+            </w:r>
+            <w:r>
+              <w:rPr>
+                <w:bCs/>
+              </w:rPr>
+              <w:t xml:space="preserve">to stakeholders using Emails. </w:t>
             </w:r>
           </w:p>
         </w:tc>
@@ -3821,11 +3422,9 @@
             <w:r>
               <w:t>.</w:t>
             </w:r>
-            <w:ins w:id="62" w:author="Jalaj Mathur" w:date="2022-04-25T12:12:00Z">
-              <w:r>
-                <w:t xml:space="preserve"> Update the event if necessary.</w:t>
-              </w:r>
-            </w:ins>
+            <w:r>
+              <w:t xml:space="preserve"> Update the event if necessary.</w:t>
+            </w:r>
           </w:p>
         </w:tc>
         <w:tc>
@@ -4073,9 +3672,6 @@
         </w:tc>
       </w:tr>
       <w:tr>
-        <w:trPr>
-          <w:ins w:id="63" w:author="Jalaj Mathur" w:date="2022-04-25T12:13:00Z"/>
-        </w:trPr>
         <w:tc>
           <w:tcPr>
             <w:cnfStyle w:val="001000000000" w:firstRow="0" w:lastRow="0" w:firstColumn="1" w:lastColumn="0" w:oddVBand="0" w:evenVBand="0" w:oddHBand="0" w:evenHBand="0" w:firstRowFirstColumn="0" w:firstRowLastColumn="0" w:lastRowFirstColumn="0" w:lastRowLastColumn="0"/>
@@ -4089,9 +3685,6 @@
                 <w:numId w:val="3"/>
               </w:numPr>
               <w:ind w:hanging="686"/>
-              <w:rPr>
-                <w:ins w:id="64" w:author="Jalaj Mathur" w:date="2022-04-25T12:13:00Z"/>
-              </w:rPr>
             </w:pPr>
           </w:p>
         </w:tc>
@@ -4103,19 +3696,10 @@
             <w:pPr>
               <w:jc w:val="both"/>
               <w:cnfStyle w:val="000000000000" w:firstRow="0" w:lastRow="0" w:firstColumn="0" w:lastColumn="0" w:oddVBand="0" w:evenVBand="0" w:oddHBand="0" w:evenHBand="0" w:firstRowFirstColumn="0" w:firstRowLastColumn="0" w:lastRowFirstColumn="0" w:lastRowLastColumn="0"/>
-              <w:rPr>
-                <w:ins w:id="65" w:author="Jalaj Mathur" w:date="2022-04-25T12:13:00Z"/>
-              </w:rPr>
-            </w:pPr>
-            <w:ins w:id="66" w:author="Jalaj Mathur" w:date="2022-04-25T12:13:00Z">
-              <w:r>
-                <w:t xml:space="preserve">Mark the status of the training event as delivered and update the list </w:t>
-              </w:r>
-              <w:r>
-                <w:lastRenderedPageBreak/>
-                <w:t>of participants as per actual attendance status.</w:t>
-              </w:r>
-            </w:ins>
+            </w:pPr>
+            <w:r>
+              <w:t>Mark the status of the training event as delivered and update the list of participants as per actual attendance status.</w:t>
+            </w:r>
           </w:p>
         </w:tc>
         <w:tc>
@@ -4125,10 +3709,10 @@
           <w:p>
             <w:pPr>
               <w:cnfStyle w:val="000000000000" w:firstRow="0" w:lastRow="0" w:firstColumn="0" w:lastColumn="0" w:oddVBand="0" w:evenVBand="0" w:oddHBand="0" w:evenHBand="0" w:firstRowFirstColumn="0" w:firstRowLastColumn="0" w:lastRowFirstColumn="0" w:lastRowLastColumn="0"/>
-              <w:rPr>
-                <w:ins w:id="67" w:author="Jalaj Mathur" w:date="2022-04-25T12:13:00Z"/>
-              </w:rPr>
-            </w:pPr>
+            </w:pPr>
+            <w:r>
+              <w:t>Training Coordinator</w:t>
+            </w:r>
           </w:p>
         </w:tc>
       </w:tr>
@@ -4245,15 +3829,13 @@
             <w:r>
               <w:t>Maintain Training Attendance Records</w:t>
             </w:r>
-            <w:ins w:id="68" w:author="Jalaj Mathur" w:date="2022-04-25T12:14:00Z">
-              <w:r>
-                <w:t xml:space="preserve"> using </w:t>
-              </w:r>
-              <w:proofErr w:type="spellStart"/>
-              <w:r>
-                <w:t>GIL.ef</w:t>
-              </w:r>
-            </w:ins>
+            <w:r>
+              <w:t xml:space="preserve"> using </w:t>
+            </w:r>
+            <w:proofErr w:type="spellStart"/>
+            <w:r>
+              <w:t>GIL.ef</w:t>
+            </w:r>
             <w:proofErr w:type="spellEnd"/>
             <w:r>
               <w:t>.</w:t>
@@ -4318,98 +3900,25 @@
               <w:jc w:val="both"/>
               <w:cnfStyle w:val="000000100000" w:firstRow="0" w:lastRow="0" w:firstColumn="0" w:lastColumn="0" w:oddVBand="0" w:evenVBand="0" w:oddHBand="1" w:evenHBand="0" w:firstRowFirstColumn="0" w:firstRowLastColumn="0" w:lastRowFirstColumn="0" w:lastRowLastColumn="0"/>
               <w:rPr>
-                <w:del w:id="69" w:author="Jalaj Mathur" w:date="2022-04-25T12:20:00Z"/>
-              </w:rPr>
-              <w:pPrChange w:id="70" w:author="Jalaj Mathur" w:date="2022-04-25T12:20:00Z">
-                <w:pPr>
-                  <w:jc w:val="both"/>
-                  <w:cnfStyle w:val="000000100000" w:firstRow="0" w:lastRow="0" w:firstColumn="0" w:lastColumn="0" w:oddVBand="0" w:evenVBand="0" w:oddHBand="1" w:evenHBand="0" w:firstRowFirstColumn="0" w:firstRowLastColumn="0" w:lastRowFirstColumn="0" w:lastRowLastColumn="0"/>
-                </w:pPr>
-              </w:pPrChange>
-            </w:pPr>
-            <w:ins w:id="71" w:author="Jalaj Mathur" w:date="2022-04-25T12:21:00Z">
+                <w:color w:val="FF0000"/>
+              </w:rPr>
+            </w:pPr>
+            <w:r>
+              <w:t>Create feedback form and collect feedback using Surveys module of</w:t>
+            </w:r>
+            <w:ins w:id="7" w:author="Jalaj Mathur" w:date="2022-05-06T15:14:00Z">
               <w:r>
-                <w:t xml:space="preserve">Create feedback form and </w:t>
+                <w:t xml:space="preserve"> </w:t>
               </w:r>
             </w:ins>
-            <w:ins w:id="72" w:author="Jalaj Mathur" w:date="2022-04-25T12:22:00Z">
-              <w:r>
-                <w:t>c</w:t>
-              </w:r>
-            </w:ins>
-            <w:ins w:id="73" w:author="Jalaj Mathur" w:date="2022-04-25T12:21:00Z">
-              <w:r>
-                <w:t xml:space="preserve">ollect feedback using Surveys module </w:t>
-              </w:r>
-              <w:proofErr w:type="spellStart"/>
-              <w:r>
-                <w:t>ofGIL.ef</w:t>
-              </w:r>
-              <w:proofErr w:type="spellEnd"/>
-              <w:r>
-                <w:t>.</w:t>
-              </w:r>
-            </w:ins>
-            <w:del w:id="74" w:author="Jalaj Mathur" w:date="2022-04-25T12:21:00Z">
-              <w:r>
-                <w:delText xml:space="preserve">Distribute and </w:delText>
-              </w:r>
-              <w:r>
-                <w:delText>Collect</w:delText>
-              </w:r>
-              <w:r>
-                <w:delText xml:space="preserve"> the filled</w:delText>
-              </w:r>
-              <w:r>
-                <w:delText xml:space="preserve"> </w:delText>
-              </w:r>
-            </w:del>
-            <w:del w:id="75" w:author="Jalaj Mathur" w:date="2022-04-25T12:20:00Z">
-              <w:r>
-                <w:delText>“Training Feedback Form”</w:delText>
-              </w:r>
-              <w:r>
-                <w:delText xml:space="preserve"> (TMPL_FBPRTC)</w:delText>
-              </w:r>
-              <w:r>
-                <w:delText xml:space="preserve"> from the participants after the Training.</w:delText>
-              </w:r>
-              <w:r>
-                <w:delText xml:space="preserve"> Store the feedback forms in line with the</w:delText>
-              </w:r>
-              <w:r>
-                <w:rPr>
-                  <w:color w:val="FF0000"/>
-                </w:rPr>
-                <w:delText xml:space="preserve"> </w:delText>
-              </w:r>
-              <w:r>
-                <w:delText xml:space="preserve">configuration management plan section of the annual plan. This is deemed to be an assessment of Level 1 training </w:delText>
-              </w:r>
-              <w:r>
-                <w:delText>effectiveness</w:delText>
-              </w:r>
-              <w:r>
-                <w:delText>.</w:delText>
-              </w:r>
-            </w:del>
-          </w:p>
-          <w:p>
-            <w:pPr>
-              <w:jc w:val="both"/>
-              <w:cnfStyle w:val="000000100000" w:firstRow="0" w:lastRow="0" w:firstColumn="0" w:lastColumn="0" w:oddVBand="0" w:evenVBand="0" w:oddHBand="1" w:evenHBand="0" w:firstRowFirstColumn="0" w:firstRowLastColumn="0" w:lastRowFirstColumn="0" w:lastRowLastColumn="0"/>
-              <w:rPr>
-                <w:color w:val="FF0000"/>
-              </w:rPr>
-            </w:pPr>
-            <w:del w:id="76" w:author="Jalaj Mathur" w:date="2022-04-25T12:20:00Z">
-              <w:r>
-                <w:delText xml:space="preserve">Collect Trainer’s feedback of training session using “Trainer Feedback Form” (TMPL_FBTRNR). This </w:delText>
-              </w:r>
-              <w:r>
-                <w:delText>will help to improve the upcoming sessions.</w:delText>
-              </w:r>
-            </w:del>
+            <w:proofErr w:type="spellStart"/>
+            <w:r>
+              <w:t>GIL.ef</w:t>
+            </w:r>
+            <w:proofErr w:type="spellEnd"/>
+            <w:r>
+              <w:t>.</w:t>
+            </w:r>
           </w:p>
         </w:tc>
         <w:tc>
@@ -4455,30 +3964,31 @@
           <w:p>
             <w:pPr>
               <w:cnfStyle w:val="000000000000" w:firstRow="0" w:lastRow="0" w:firstColumn="0" w:lastColumn="0" w:oddVBand="0" w:evenVBand="0" w:oddHBand="0" w:evenHBand="0" w:firstRowFirstColumn="0" w:firstRowLastColumn="0" w:lastRowFirstColumn="0" w:lastRowLastColumn="0"/>
-              <w:rPr>
-                <w:color w:val="FF0000"/>
-              </w:rPr>
-            </w:pPr>
-            <w:del w:id="77" w:author="Jalaj Mathur" w:date="2022-04-25T12:22:00Z">
-              <w:r>
-                <w:delText>Update the Feedback in Training Records.</w:delText>
-              </w:r>
-              <w:r>
-                <w:delText xml:space="preserve"> Use the Training data analysis tool “</w:delText>
-              </w:r>
-              <w:r>
-                <w:delText>Training Database</w:delText>
-              </w:r>
-              <w:r>
-                <w:delText>”</w:delText>
-              </w:r>
-              <w:r>
-                <w:rPr>
-                  <w:bCs/>
-                </w:rPr>
-                <w:delText>.</w:delText>
-              </w:r>
-            </w:del>
+            </w:pPr>
+            <w:r>
+              <w:t xml:space="preserve">Analyze </w:t>
+            </w:r>
+            <w:r>
+              <w:t>the received f</w:t>
+            </w:r>
+            <w:r>
+              <w:t>eedbacks</w:t>
+            </w:r>
+            <w:r>
+              <w:t xml:space="preserve">. </w:t>
+            </w:r>
+            <w:r>
+              <w:t xml:space="preserve"> </w:t>
+            </w:r>
+            <w:r>
+              <w:t xml:space="preserve">If the efficacy is reported to be low, identify the </w:t>
+            </w:r>
+            <w:r>
+              <w:t xml:space="preserve">remedial steps needed to be taken, if any. </w:t>
+            </w:r>
+            <w:r>
+              <w:t>This is deemed to be an assessment of Level 1 training effectiveness.</w:t>
+            </w:r>
           </w:p>
         </w:tc>
         <w:tc>
@@ -4489,11 +3999,9 @@
             <w:pPr>
               <w:cnfStyle w:val="000000000000" w:firstRow="0" w:lastRow="0" w:firstColumn="0" w:lastColumn="0" w:oddVBand="0" w:evenVBand="0" w:oddHBand="0" w:evenHBand="0" w:firstRowFirstColumn="0" w:firstRowLastColumn="0" w:lastRowFirstColumn="0" w:lastRowLastColumn="0"/>
             </w:pPr>
-            <w:del w:id="78" w:author="Jalaj Mathur" w:date="2022-04-25T12:22:00Z">
-              <w:r>
-                <w:delText>Training Coordinator</w:delText>
-              </w:r>
-            </w:del>
+            <w:r>
+              <w:t>Training Coordinator</w:t>
+            </w:r>
           </w:p>
         </w:tc>
       </w:tr>
@@ -4505,73 +4013,44 @@
           <w:tcPr>
             <w:cnfStyle w:val="001000000000" w:firstRow="0" w:lastRow="0" w:firstColumn="1" w:lastColumn="0" w:oddVBand="0" w:evenVBand="0" w:oddHBand="0" w:evenHBand="0" w:firstRowFirstColumn="0" w:firstRowLastColumn="0" w:lastRowFirstColumn="0" w:lastRowLastColumn="0"/>
             <w:tcW w:w="918" w:type="dxa"/>
-          </w:tcPr>
-          <w:p>
-            <w:r>
-              <w:t>25.1</w:t>
-            </w:r>
+            <w:shd w:val="clear" w:color="auto" w:fill="B8CCE4" w:themeFill="accent1" w:themeFillTint="66"/>
+          </w:tcPr>
+          <w:p>
+            <w:pPr>
+              <w:pStyle w:val="ListParagraph"/>
+            </w:pPr>
           </w:p>
         </w:tc>
         <w:tc>
           <w:tcPr>
             <w:tcW w:w="6521" w:type="dxa"/>
+            <w:shd w:val="clear" w:color="auto" w:fill="B8CCE4" w:themeFill="accent1" w:themeFillTint="66"/>
           </w:tcPr>
           <w:p>
             <w:pPr>
               <w:cnfStyle w:val="000000100000" w:firstRow="0" w:lastRow="0" w:firstColumn="0" w:lastColumn="0" w:oddVBand="0" w:evenVBand="0" w:oddHBand="1" w:evenHBand="0" w:firstRowFirstColumn="0" w:firstRowLastColumn="0" w:lastRowFirstColumn="0" w:lastRowLastColumn="0"/>
-            </w:pPr>
-            <w:r>
-              <w:t xml:space="preserve">Update the organization’s </w:t>
-            </w:r>
-            <w:del w:id="79" w:author="Jalaj Mathur" w:date="2022-04-25T12:22:00Z">
-              <w:r>
-                <w:delText>personnel database</w:delText>
-              </w:r>
-            </w:del>
-            <w:ins w:id="80" w:author="Jalaj Mathur" w:date="2022-04-25T12:22:00Z">
-              <w:r>
-                <w:t>Talent Map</w:t>
-              </w:r>
-            </w:ins>
-            <w:r>
-              <w:t xml:space="preserve">. </w:t>
-            </w:r>
-            <w:r>
-              <w:t xml:space="preserve"> </w:t>
-            </w:r>
-            <w:del w:id="81" w:author="Jalaj Mathur" w:date="2022-04-25T12:22:00Z">
-              <w:r>
-                <w:delText>(If any modifications required)</w:delText>
-              </w:r>
-              <w:r>
-                <w:delText xml:space="preserve">. Review with </w:delText>
-              </w:r>
-              <w:r>
-                <w:rPr>
-                  <w:bCs/>
-                </w:rPr>
-                <w:delText>Senior Management during Monthly Review Meeting</w:delText>
-              </w:r>
-              <w:r>
-                <w:rPr>
-                  <w:bCs/>
-                </w:rPr>
-                <w:delText>.</w:delText>
-              </w:r>
-            </w:del>
+              <w:rPr>
+                <w:b/>
+              </w:rPr>
+            </w:pPr>
+            <w:r>
+              <w:rPr>
+                <w:b/>
+              </w:rPr>
+              <w:t>Training Reports</w:t>
+            </w:r>
           </w:p>
         </w:tc>
         <w:tc>
           <w:tcPr>
             <w:tcW w:w="2126" w:type="dxa"/>
-          </w:tcPr>
-          <w:p>
-            <w:pPr>
+            <w:shd w:val="clear" w:color="auto" w:fill="B8CCE4" w:themeFill="accent1" w:themeFillTint="66"/>
+          </w:tcPr>
+          <w:p>
+            <w:pPr>
+              <w:ind w:left="1440" w:hanging="1406"/>
               <w:cnfStyle w:val="000000100000" w:firstRow="0" w:lastRow="0" w:firstColumn="0" w:lastColumn="0" w:oddVBand="0" w:evenVBand="0" w:oddHBand="1" w:evenHBand="0" w:firstRowFirstColumn="0" w:firstRowLastColumn="0" w:lastRowFirstColumn="0" w:lastRowLastColumn="0"/>
             </w:pPr>
-            <w:r>
-              <w:t>Training Coordinator</w:t>
-            </w:r>
           </w:p>
         </w:tc>
       </w:tr>
@@ -4599,30 +4078,15 @@
           <w:p>
             <w:pPr>
               <w:cnfStyle w:val="000000000000" w:firstRow="0" w:lastRow="0" w:firstColumn="0" w:lastColumn="0" w:oddVBand="0" w:evenVBand="0" w:oddHBand="0" w:evenHBand="0" w:firstRowFirstColumn="0" w:firstRowLastColumn="0" w:lastRowFirstColumn="0" w:lastRowLastColumn="0"/>
-            </w:pPr>
-            <w:r>
-              <w:t xml:space="preserve">Analyze </w:t>
-            </w:r>
-            <w:r>
-              <w:t>the received f</w:t>
-            </w:r>
-            <w:r>
-              <w:t>eedbacks</w:t>
-            </w:r>
-            <w:r>
-              <w:t xml:space="preserve">. </w:t>
-            </w:r>
-            <w:r>
-              <w:t xml:space="preserve"> </w:t>
-            </w:r>
-            <w:r>
-              <w:t xml:space="preserve">If the efficacy is reported to be low, identify the </w:t>
-            </w:r>
-            <w:r>
-              <w:t xml:space="preserve">remedial steps needed to be taken, if any. </w:t>
-            </w:r>
-            <w:r>
-              <w:t>This is deemed to be an assessment of Level 1 training effectiveness.</w:t>
+              <w:rPr>
+                <w:color w:val="FF0000"/>
+              </w:rPr>
+            </w:pPr>
+            <w:r>
+              <w:rPr>
+                <w:bCs/>
+              </w:rPr>
+              <w:t>Present the “Monthly Training Report” to Senior Management during Monthly Review Meeting and e-mail the same to PEG.</w:t>
             </w:r>
           </w:p>
         </w:tc>
@@ -4663,16 +4127,19 @@
           </w:tcPr>
           <w:p>
             <w:pPr>
+              <w:pStyle w:val="ListParagraph"/>
               <w:cnfStyle w:val="000000100000" w:firstRow="0" w:lastRow="0" w:firstColumn="0" w:lastColumn="0" w:oddVBand="0" w:evenVBand="0" w:oddHBand="1" w:evenHBand="0" w:firstRowFirstColumn="0" w:firstRowLastColumn="0" w:lastRowFirstColumn="0" w:lastRowLastColumn="0"/>
               <w:rPr>
                 <w:b/>
+                <w:bCs/>
               </w:rPr>
             </w:pPr>
             <w:r>
               <w:rPr>
                 <w:b/>
-              </w:rPr>
-              <w:t>Training Reports</w:t>
+                <w:bCs/>
+              </w:rPr>
+              <w:t>Maintain Talent Map</w:t>
             </w:r>
           </w:p>
         </w:tc>
@@ -4683,8 +4150,12 @@
           </w:tcPr>
           <w:p>
             <w:pPr>
-              <w:ind w:left="1440" w:hanging="1406"/>
+              <w:pStyle w:val="ListParagraph"/>
               <w:cnfStyle w:val="000000100000" w:firstRow="0" w:lastRow="0" w:firstColumn="0" w:lastColumn="0" w:oddVBand="0" w:evenVBand="0" w:oddHBand="1" w:evenHBand="0" w:firstRowFirstColumn="0" w:firstRowLastColumn="0" w:lastRowFirstColumn="0" w:lastRowLastColumn="0"/>
+              <w:rPr>
+                <w:b/>
+                <w:bCs/>
+              </w:rPr>
             </w:pPr>
           </w:p>
         </w:tc>
@@ -4702,7 +4173,6 @@
                 <w:ilvl w:val="0"/>
                 <w:numId w:val="3"/>
               </w:numPr>
-              <w:ind w:hanging="686"/>
             </w:pPr>
           </w:p>
         </w:tc>
@@ -4714,109 +4184,42 @@
             <w:pPr>
               <w:cnfStyle w:val="000000000000" w:firstRow="0" w:lastRow="0" w:firstColumn="0" w:lastColumn="0" w:oddVBand="0" w:evenVBand="0" w:oddHBand="0" w:evenHBand="0" w:firstRowFirstColumn="0" w:firstRowLastColumn="0" w:lastRowFirstColumn="0" w:lastRowLastColumn="0"/>
               <w:rPr>
-                <w:del w:id="82" w:author="Jalaj Mathur" w:date="2022-04-25T12:23:00Z"/>
-                <w:bCs/>
-              </w:rPr>
-            </w:pPr>
-            <w:del w:id="83" w:author="Jalaj Mathur" w:date="2022-04-25T12:23:00Z">
-              <w:r>
-                <w:rPr>
-                  <w:bCs/>
-                </w:rPr>
-                <w:delText>Generate Sess</w:delText>
-              </w:r>
-              <w:r>
-                <w:rPr>
-                  <w:bCs/>
-                </w:rPr>
-                <w:delText>ion Feedback Report and Monthly Feedback R</w:delText>
-              </w:r>
-              <w:r>
-                <w:rPr>
-                  <w:bCs/>
-                </w:rPr>
-                <w:delText xml:space="preserve">eports as applicable. </w:delText>
-              </w:r>
-              <w:r>
-                <w:rPr>
-                  <w:bCs/>
-                </w:rPr>
-                <w:delText xml:space="preserve"> </w:delText>
-              </w:r>
-              <w:r>
-                <w:rPr>
-                  <w:bCs/>
-                </w:rPr>
-                <w:delText>The reports are stored in line with the configuration management plan section of the annual training plan.</w:delText>
-              </w:r>
-            </w:del>
-          </w:p>
+                <w:color w:val="FF0000"/>
+              </w:rPr>
+            </w:pPr>
+            <w:r>
+              <w:rPr>
+                <w:bCs/>
+              </w:rPr>
+              <w:t xml:space="preserve">Update and maintain the individual talent map. Provide the users an option to use the “Individual Development Plan” (IDP) in </w:t>
+            </w:r>
+            <w:proofErr w:type="spellStart"/>
+            <w:r>
+              <w:rPr>
+                <w:bCs/>
+              </w:rPr>
+              <w:t>GIL.ef</w:t>
+            </w:r>
+            <w:proofErr w:type="spellEnd"/>
+            <w:r>
+              <w:rPr>
+                <w:bCs/>
+              </w:rPr>
+              <w:t xml:space="preserve"> and maintain a mapping between the talent map and the IDPs</w:t>
+            </w:r>
+          </w:p>
+        </w:tc>
+        <w:tc>
+          <w:tcPr>
+            <w:tcW w:w="2126" w:type="dxa"/>
+          </w:tcPr>
           <w:p>
             <w:pPr>
               <w:cnfStyle w:val="000000000000" w:firstRow="0" w:lastRow="0" w:firstColumn="0" w:lastColumn="0" w:oddVBand="0" w:evenVBand="0" w:oddHBand="0" w:evenHBand="0" w:firstRowFirstColumn="0" w:firstRowLastColumn="0" w:lastRowFirstColumn="0" w:lastRowLastColumn="0"/>
-              <w:rPr>
-                <w:del w:id="84" w:author="Jalaj Mathur" w:date="2022-04-25T12:23:00Z"/>
-                <w:bCs/>
-              </w:rPr>
-            </w:pPr>
-            <w:del w:id="85" w:author="Jalaj Mathur" w:date="2022-04-25T12:23:00Z">
-              <w:r>
-                <w:rPr>
-                  <w:bCs/>
-                </w:rPr>
-                <w:delText xml:space="preserve">The session feedback should cover the trainer’s performance as an average of ratings given by trainees in various areas </w:delText>
-              </w:r>
-              <w:r>
-                <w:rPr>
-                  <w:bCs/>
-                </w:rPr>
-                <w:delText>along with major learning achieved during the session and how it will help in improvi</w:delText>
-              </w:r>
-              <w:r>
-                <w:rPr>
-                  <w:bCs/>
-                </w:rPr>
-                <w:delText>ng the participants’ job profile</w:delText>
-              </w:r>
-              <w:r>
-                <w:rPr>
-                  <w:bCs/>
-                </w:rPr>
-                <w:delText xml:space="preserve">. This may also cover the suggestions for improvement. </w:delText>
-              </w:r>
-            </w:del>
-          </w:p>
-          <w:p>
-            <w:pPr>
-              <w:cnfStyle w:val="000000000000" w:firstRow="0" w:lastRow="0" w:firstColumn="0" w:lastColumn="0" w:oddVBand="0" w:evenVBand="0" w:oddHBand="0" w:evenHBand="0" w:firstRowFirstColumn="0" w:firstRowLastColumn="0" w:lastRowFirstColumn="0" w:lastRowLastColumn="0"/>
-              <w:rPr>
-                <w:bCs/>
-              </w:rPr>
-            </w:pPr>
-            <w:del w:id="86" w:author="Jalaj Mathur" w:date="2022-04-25T12:23:00Z">
-              <w:r>
-                <w:rPr>
-                  <w:bCs/>
-                </w:rPr>
-                <w:delText>The monthly feedback report must contain an analysis of all trainings conduced in the month.</w:delText>
-              </w:r>
-            </w:del>
-          </w:p>
-        </w:tc>
-        <w:tc>
-          <w:tcPr>
-            <w:tcW w:w="2126" w:type="dxa"/>
-          </w:tcPr>
-          <w:p>
-            <w:pPr>
-              <w:ind w:left="1440" w:hanging="1406"/>
-              <w:cnfStyle w:val="000000000000" w:firstRow="0" w:lastRow="0" w:firstColumn="0" w:lastColumn="0" w:oddVBand="0" w:evenVBand="0" w:oddHBand="0" w:evenHBand="0" w:firstRowFirstColumn="0" w:firstRowLastColumn="0" w:lastRowFirstColumn="0" w:lastRowLastColumn="0"/>
-            </w:pPr>
-            <w:del w:id="87" w:author="Jalaj Mathur" w:date="2022-04-25T12:23:00Z">
-              <w:r>
-                <w:delText>Training Coordinator</w:delText>
-              </w:r>
-            </w:del>
+            </w:pPr>
+            <w:r>
+              <w:t>Training Coordinator</w:t>
+            </w:r>
           </w:p>
         </w:tc>
       </w:tr>
@@ -4832,11 +4235,6 @@
           <w:p>
             <w:pPr>
               <w:pStyle w:val="ListParagraph"/>
-              <w:numPr>
-                <w:ilvl w:val="0"/>
-                <w:numId w:val="3"/>
-              </w:numPr>
-              <w:ind w:hanging="686"/>
             </w:pPr>
           </w:p>
         </w:tc>
@@ -4847,27 +4245,10 @@
           <w:p>
             <w:pPr>
               <w:cnfStyle w:val="000000100000" w:firstRow="0" w:lastRow="0" w:firstColumn="0" w:lastColumn="0" w:oddVBand="0" w:evenVBand="0" w:oddHBand="1" w:evenHBand="0" w:firstRowFirstColumn="0" w:firstRowLastColumn="0" w:lastRowFirstColumn="0" w:lastRowLastColumn="0"/>
-            </w:pPr>
-            <w:del w:id="88" w:author="Jalaj Mathur" w:date="2022-04-25T12:23:00Z">
-              <w:r>
-                <w:delText>Mail the “S</w:delText>
-              </w:r>
-              <w:r>
-                <w:delText>ession Feedback Report</w:delText>
-              </w:r>
-              <w:r>
-                <w:delText>”</w:delText>
-              </w:r>
-              <w:r>
-                <w:delText xml:space="preserve"> to the Trainer </w:delText>
-              </w:r>
-              <w:r>
-                <w:delText>after the receipt of all feedbacks.</w:delText>
-              </w:r>
-              <w:r>
-                <w:delText xml:space="preserve"> </w:delText>
-              </w:r>
-            </w:del>
+              <w:rPr>
+                <w:b/>
+              </w:rPr>
+            </w:pPr>
           </w:p>
         </w:tc>
         <w:tc>
@@ -4876,64 +4257,8 @@
           </w:tcPr>
           <w:p>
             <w:pPr>
-              <w:ind w:left="1440" w:hanging="1406"/>
               <w:cnfStyle w:val="000000100000" w:firstRow="0" w:lastRow="0" w:firstColumn="0" w:lastColumn="0" w:oddVBand="0" w:evenVBand="0" w:oddHBand="1" w:evenHBand="0" w:firstRowFirstColumn="0" w:firstRowLastColumn="0" w:lastRowFirstColumn="0" w:lastRowLastColumn="0"/>
             </w:pPr>
-            <w:del w:id="89" w:author="Jalaj Mathur" w:date="2022-04-25T12:23:00Z">
-              <w:r>
-                <w:delText>Training Coordinator</w:delText>
-              </w:r>
-            </w:del>
-          </w:p>
-        </w:tc>
-      </w:tr>
-      <w:tr>
-        <w:tc>
-          <w:tcPr>
-            <w:cnfStyle w:val="001000000000" w:firstRow="0" w:lastRow="0" w:firstColumn="1" w:lastColumn="0" w:oddVBand="0" w:evenVBand="0" w:oddHBand="0" w:evenHBand="0" w:firstRowFirstColumn="0" w:firstRowLastColumn="0" w:lastRowFirstColumn="0" w:lastRowLastColumn="0"/>
-            <w:tcW w:w="918" w:type="dxa"/>
-          </w:tcPr>
-          <w:p>
-            <w:pPr>
-              <w:pStyle w:val="ListParagraph"/>
-              <w:numPr>
-                <w:ilvl w:val="0"/>
-                <w:numId w:val="3"/>
-              </w:numPr>
-              <w:ind w:hanging="686"/>
-            </w:pPr>
-          </w:p>
-        </w:tc>
-        <w:tc>
-          <w:tcPr>
-            <w:tcW w:w="6521" w:type="dxa"/>
-          </w:tcPr>
-          <w:p>
-            <w:pPr>
-              <w:cnfStyle w:val="000000000000" w:firstRow="0" w:lastRow="0" w:firstColumn="0" w:lastColumn="0" w:oddVBand="0" w:evenVBand="0" w:oddHBand="0" w:evenHBand="0" w:firstRowFirstColumn="0" w:firstRowLastColumn="0" w:lastRowFirstColumn="0" w:lastRowLastColumn="0"/>
-              <w:rPr>
-                <w:color w:val="FF0000"/>
-              </w:rPr>
-            </w:pPr>
-            <w:r>
-              <w:rPr>
-                <w:bCs/>
-              </w:rPr>
-              <w:t>Present the “Monthly Training Report” to Senior Management during Monthly Review Meeting and e-mail the same to PEG.</w:t>
-            </w:r>
-          </w:p>
-        </w:tc>
-        <w:tc>
-          <w:tcPr>
-            <w:tcW w:w="2126" w:type="dxa"/>
-          </w:tcPr>
-          <w:p>
-            <w:pPr>
-              <w:cnfStyle w:val="000000000000" w:firstRow="0" w:lastRow="0" w:firstColumn="0" w:lastColumn="0" w:oddVBand="0" w:evenVBand="0" w:oddHBand="0" w:evenHBand="0" w:firstRowFirstColumn="0" w:firstRowLastColumn="0" w:lastRowFirstColumn="0" w:lastRowLastColumn="0"/>
-            </w:pPr>
-            <w:r>
-              <w:t>Training Coordinator</w:t>
-            </w:r>
           </w:p>
         </w:tc>
       </w:tr>
@@ -4953,11 +4278,11 @@
       <w:pPr>
         <w:pStyle w:val="Heading1"/>
       </w:pPr>
-      <w:bookmarkStart w:id="90" w:name="_Toc442864761"/>
+      <w:bookmarkStart w:id="8" w:name="_Toc102742652"/>
       <w:r>
         <w:t>Verification</w:t>
       </w:r>
-      <w:bookmarkEnd w:id="90"/>
+      <w:bookmarkEnd w:id="8"/>
     </w:p>
     <w:p>
       <w:pPr>
@@ -5011,14 +4336,14 @@
       <w:pPr>
         <w:pStyle w:val="Heading1"/>
       </w:pPr>
-      <w:bookmarkStart w:id="91" w:name="_Guidelines"/>
-      <w:bookmarkStart w:id="92" w:name="_Toc442864762"/>
-      <w:bookmarkEnd w:id="91"/>
+      <w:bookmarkStart w:id="9" w:name="_Guidelines"/>
+      <w:bookmarkStart w:id="10" w:name="_Toc102742653"/>
+      <w:bookmarkEnd w:id="9"/>
       <w:r>
         <w:lastRenderedPageBreak/>
         <w:t>Guidelines</w:t>
       </w:r>
-      <w:bookmarkEnd w:id="92"/>
+      <w:bookmarkEnd w:id="10"/>
     </w:p>
     <w:p>
       <w:r>
@@ -5028,23 +4353,18 @@
         <w:t xml:space="preserve">and Release </w:t>
       </w:r>
       <w:r>
-        <w:t>Procedure" (PRCD_CONFIG) for Access Rights, location of work products, naming co</w:t>
-      </w:r>
-      <w:bookmarkStart w:id="93" w:name="_GoBack"/>
-      <w:bookmarkEnd w:id="93"/>
-      <w:r>
-        <w:t xml:space="preserve">nvention and types of controls. </w:t>
+        <w:t xml:space="preserve">Procedure" (PRCD_CONFIG) for Access Rights, location of work products, naming convention and types of controls. </w:t>
       </w:r>
     </w:p>
     <w:p>
       <w:pPr>
         <w:pStyle w:val="Heading1"/>
       </w:pPr>
-      <w:bookmarkStart w:id="94" w:name="_Toc442864763"/>
+      <w:bookmarkStart w:id="11" w:name="_Toc102742654"/>
       <w:r>
         <w:t>Applicable Measurements</w:t>
       </w:r>
-      <w:bookmarkEnd w:id="94"/>
+      <w:bookmarkEnd w:id="11"/>
     </w:p>
     <w:p>
       <w:pPr>
@@ -5133,11 +4453,11 @@
       <w:pPr>
         <w:pStyle w:val="Heading1"/>
       </w:pPr>
-      <w:bookmarkStart w:id="95" w:name="_Toc442864764"/>
+      <w:bookmarkStart w:id="12" w:name="_Toc102742655"/>
       <w:r>
         <w:t>Exit Criteria/Outputs</w:t>
       </w:r>
-      <w:bookmarkEnd w:id="95"/>
+      <w:bookmarkEnd w:id="12"/>
       <w:r>
         <w:br/>
       </w:r>
@@ -5314,22 +4634,45 @@
 <file path=word/header1.xml><?xml version="1.0" encoding="utf-8"?>
 <w:hdr xmlns:wpc="http://schemas.microsoft.com/office/word/2010/wordprocessingCanvas" xmlns:mc="http://schemas.openxmlformats.org/markup-compatibility/2006" xmlns:o="urn:schemas-microsoft-com:office:office" xmlns:r="http://schemas.openxmlformats.org/officeDocument/2006/relationships" xmlns:m="http://schemas.openxmlformats.org/officeDocument/2006/math" xmlns:v="urn:schemas-microsoft-com:vml" xmlns:wp14="http://schemas.microsoft.com/office/word/2010/wordprocessingDrawing" xmlns:wp="http://schemas.openxmlformats.org/drawingml/2006/wordprocessingDrawing" xmlns:w10="urn:schemas-microsoft-com:office:word" xmlns:w="http://schemas.openxmlformats.org/wordprocessingml/2006/main" xmlns:w14="http://schemas.microsoft.com/office/word/2010/wordml" xmlns:wpg="http://schemas.microsoft.com/office/word/2010/wordprocessingGroup" xmlns:wpi="http://schemas.microsoft.com/office/word/2010/wordprocessingInk" xmlns:wne="http://schemas.microsoft.com/office/word/2006/wordml" xmlns:wps="http://schemas.microsoft.com/office/word/2010/wordprocessingShape" mc:Ignorable="w14 wp14">
   <w:p>
-    <w:fldSimple w:instr=" TITLE   \* MERGEFORMAT ">
-      <w:r>
-        <w:t>Procedure of Scheduling and Conducting Training</w:t>
-      </w:r>
-    </w:fldSimple>
+    <w:r>
+      <w:fldChar w:fldCharType="begin"/>
+    </w:r>
+    <w:r>
+      <w:instrText xml:space="preserve"> TITLE   \* MERGEFORMAT </w:instrText>
+    </w:r>
+    <w:r>
+      <w:fldChar w:fldCharType="separate"/>
+    </w:r>
+    <w:r>
+      <w:t>Procedure of Scheduling and Conducting Training</w:t>
+    </w:r>
+    <w:r>
+      <w:fldChar w:fldCharType="end"/>
+    </w:r>
     <w:r>
       <w:br/>
     </w:r>
-    <w:fldSimple w:instr=" FILENAME   \* MERGEFORMAT ">
-      <w:r>
-        <w:rPr>
-          <w:noProof/>
-        </w:rPr>
-        <w:t>PRCD_TRAING</w:t>
-      </w:r>
-    </w:fldSimple>
+    <w:r>
+      <w:fldChar w:fldCharType="begin"/>
+    </w:r>
+    <w:r>
+      <w:instrText xml:space="preserve"> FILENAME   \* MERGEFORMAT </w:instrText>
+    </w:r>
+    <w:r>
+      <w:fldChar w:fldCharType="separate"/>
+    </w:r>
+    <w:r>
+      <w:rPr>
+        <w:noProof/>
+      </w:rPr>
+      <w:t>PRCD_TRAING</w:t>
+    </w:r>
+    <w:r>
+      <w:rPr>
+        <w:noProof/>
+      </w:rPr>
+      <w:fldChar w:fldCharType="end"/>
+    </w:r>
   </w:p>
 </w:hdr>
 </file>
@@ -5539,6 +4882,129 @@
     </w:lvl>
   </w:abstractNum>
   <w:abstractNum w:abstractNumId="2">
+    <w:nsid w:val="09E24A2D"/>
+    <w:multiLevelType w:val="multilevel"/>
+    <w:tmpl w:val="51C68950"/>
+    <w:lvl w:ilvl="0">
+      <w:start w:val="1"/>
+      <w:numFmt w:val="decimal"/>
+      <w:lvlText w:val="%1."/>
+      <w:lvlJc w:val="left"/>
+      <w:pPr>
+        <w:ind w:left="720" w:hanging="360"/>
+      </w:pPr>
+      <w:rPr>
+        <w:rFonts w:hint="default"/>
+        <w:b/>
+        <w:bCs/>
+      </w:rPr>
+    </w:lvl>
+    <w:lvl w:ilvl="1">
+      <w:start w:val="1"/>
+      <w:numFmt w:val="decimal"/>
+      <w:isLgl/>
+      <w:lvlText w:val="%1.%2."/>
+      <w:lvlJc w:val="left"/>
+      <w:pPr>
+        <w:ind w:left="720" w:hanging="360"/>
+      </w:pPr>
+      <w:rPr>
+        <w:rFonts w:hint="default"/>
+      </w:rPr>
+    </w:lvl>
+    <w:lvl w:ilvl="2">
+      <w:start w:val="1"/>
+      <w:numFmt w:val="decimal"/>
+      <w:isLgl/>
+      <w:lvlText w:val="%1.%2.%3."/>
+      <w:lvlJc w:val="left"/>
+      <w:pPr>
+        <w:ind w:left="1080" w:hanging="720"/>
+      </w:pPr>
+      <w:rPr>
+        <w:rFonts w:hint="default"/>
+      </w:rPr>
+    </w:lvl>
+    <w:lvl w:ilvl="3">
+      <w:start w:val="1"/>
+      <w:numFmt w:val="decimal"/>
+      <w:isLgl/>
+      <w:lvlText w:val="%1.%2.%3.%4."/>
+      <w:lvlJc w:val="left"/>
+      <w:pPr>
+        <w:ind w:left="1080" w:hanging="720"/>
+      </w:pPr>
+      <w:rPr>
+        <w:rFonts w:hint="default"/>
+      </w:rPr>
+    </w:lvl>
+    <w:lvl w:ilvl="4">
+      <w:start w:val="1"/>
+      <w:numFmt w:val="decimal"/>
+      <w:isLgl/>
+      <w:lvlText w:val="%1.%2.%3.%4.%5."/>
+      <w:lvlJc w:val="left"/>
+      <w:pPr>
+        <w:ind w:left="1440" w:hanging="1080"/>
+      </w:pPr>
+      <w:rPr>
+        <w:rFonts w:hint="default"/>
+      </w:rPr>
+    </w:lvl>
+    <w:lvl w:ilvl="5">
+      <w:start w:val="1"/>
+      <w:numFmt w:val="decimal"/>
+      <w:isLgl/>
+      <w:lvlText w:val="%1.%2.%3.%4.%5.%6."/>
+      <w:lvlJc w:val="left"/>
+      <w:pPr>
+        <w:ind w:left="1440" w:hanging="1080"/>
+      </w:pPr>
+      <w:rPr>
+        <w:rFonts w:hint="default"/>
+      </w:rPr>
+    </w:lvl>
+    <w:lvl w:ilvl="6">
+      <w:start w:val="1"/>
+      <w:numFmt w:val="decimal"/>
+      <w:isLgl/>
+      <w:lvlText w:val="%1.%2.%3.%4.%5.%6.%7."/>
+      <w:lvlJc w:val="left"/>
+      <w:pPr>
+        <w:ind w:left="1800" w:hanging="1440"/>
+      </w:pPr>
+      <w:rPr>
+        <w:rFonts w:hint="default"/>
+      </w:rPr>
+    </w:lvl>
+    <w:lvl w:ilvl="7">
+      <w:start w:val="1"/>
+      <w:numFmt w:val="decimal"/>
+      <w:isLgl/>
+      <w:lvlText w:val="%1.%2.%3.%4.%5.%6.%7.%8."/>
+      <w:lvlJc w:val="left"/>
+      <w:pPr>
+        <w:ind w:left="1800" w:hanging="1440"/>
+      </w:pPr>
+      <w:rPr>
+        <w:rFonts w:hint="default"/>
+      </w:rPr>
+    </w:lvl>
+    <w:lvl w:ilvl="8">
+      <w:start w:val="1"/>
+      <w:numFmt w:val="decimal"/>
+      <w:isLgl/>
+      <w:lvlText w:val="%1.%2.%3.%4.%5.%6.%7.%8.%9."/>
+      <w:lvlJc w:val="left"/>
+      <w:pPr>
+        <w:ind w:left="2160" w:hanging="1800"/>
+      </w:pPr>
+      <w:rPr>
+        <w:rFonts w:hint="default"/>
+      </w:rPr>
+    </w:lvl>
+  </w:abstractNum>
+  <w:abstractNum w:abstractNumId="3">
     <w:nsid w:val="19ED5BD8"/>
     <w:multiLevelType w:val="hybridMultilevel"/>
     <w:tmpl w:val="7FA8B118"/>
@@ -5651,7 +5117,7 @@
       </w:rPr>
     </w:lvl>
   </w:abstractNum>
-  <w:abstractNum w:abstractNumId="3">
+  <w:abstractNum w:abstractNumId="4">
     <w:nsid w:val="1F6C3CDD"/>
     <w:multiLevelType w:val="hybridMultilevel"/>
     <w:tmpl w:val="5DB20B72"/>
@@ -5764,7 +5230,7 @@
       </w:rPr>
     </w:lvl>
   </w:abstractNum>
-  <w:abstractNum w:abstractNumId="4">
+  <w:abstractNum w:abstractNumId="5">
     <w:nsid w:val="24B27B19"/>
     <w:multiLevelType w:val="hybridMultilevel"/>
     <w:tmpl w:val="EB3E2F8C"/>
@@ -5856,7 +5322,7 @@
       </w:pPr>
     </w:lvl>
   </w:abstractNum>
-  <w:abstractNum w:abstractNumId="5">
+  <w:abstractNum w:abstractNumId="6">
     <w:nsid w:val="26263758"/>
     <w:multiLevelType w:val="hybridMultilevel"/>
     <w:tmpl w:val="F1DAFF2E"/>
@@ -5945,7 +5411,7 @@
       </w:pPr>
     </w:lvl>
   </w:abstractNum>
-  <w:abstractNum w:abstractNumId="6">
+  <w:abstractNum w:abstractNumId="7">
     <w:nsid w:val="31344743"/>
     <w:multiLevelType w:val="hybridMultilevel"/>
     <w:tmpl w:val="C388DE0A"/>
@@ -6034,7 +5500,7 @@
       </w:pPr>
     </w:lvl>
   </w:abstractNum>
-  <w:abstractNum w:abstractNumId="7">
+  <w:abstractNum w:abstractNumId="8">
     <w:nsid w:val="399C62B2"/>
     <w:multiLevelType w:val="hybridMultilevel"/>
     <w:tmpl w:val="1312DC28"/>
@@ -6147,7 +5613,7 @@
       </w:rPr>
     </w:lvl>
   </w:abstractNum>
-  <w:abstractNum w:abstractNumId="8">
+  <w:abstractNum w:abstractNumId="9">
     <w:nsid w:val="406226D9"/>
     <w:multiLevelType w:val="hybridMultilevel"/>
     <w:tmpl w:val="CEE6C912"/>
@@ -6260,7 +5726,7 @@
       </w:rPr>
     </w:lvl>
   </w:abstractNum>
-  <w:abstractNum w:abstractNumId="9">
+  <w:abstractNum w:abstractNumId="10">
     <w:nsid w:val="46C81D2E"/>
     <w:multiLevelType w:val="hybridMultilevel"/>
     <w:tmpl w:val="27229C18"/>
@@ -6346,7 +5812,7 @@
       </w:pPr>
     </w:lvl>
   </w:abstractNum>
-  <w:abstractNum w:abstractNumId="10">
+  <w:abstractNum w:abstractNumId="11">
     <w:nsid w:val="4A7A7401"/>
     <w:multiLevelType w:val="hybridMultilevel"/>
     <w:tmpl w:val="22EAE054"/>
@@ -6459,7 +5925,7 @@
       </w:rPr>
     </w:lvl>
   </w:abstractNum>
-  <w:abstractNum w:abstractNumId="11">
+  <w:abstractNum w:abstractNumId="12">
     <w:nsid w:val="4BAD0242"/>
     <w:multiLevelType w:val="hybridMultilevel"/>
     <w:tmpl w:val="822440AA"/>
@@ -6572,7 +6038,7 @@
       </w:rPr>
     </w:lvl>
   </w:abstractNum>
-  <w:abstractNum w:abstractNumId="12">
+  <w:abstractNum w:abstractNumId="13">
     <w:nsid w:val="4DE756C3"/>
     <w:multiLevelType w:val="singleLevel"/>
     <w:tmpl w:val="7C02D048"/>
@@ -6595,7 +6061,7 @@
       </w:rPr>
     </w:lvl>
   </w:abstractNum>
-  <w:abstractNum w:abstractNumId="13">
+  <w:abstractNum w:abstractNumId="14">
     <w:nsid w:val="4F0F4573"/>
     <w:multiLevelType w:val="hybridMultilevel"/>
     <w:tmpl w:val="08B0C300"/>
@@ -6708,7 +6174,7 @@
       </w:rPr>
     </w:lvl>
   </w:abstractNum>
-  <w:abstractNum w:abstractNumId="14">
+  <w:abstractNum w:abstractNumId="15">
     <w:nsid w:val="52C22CC6"/>
     <w:multiLevelType w:val="hybridMultilevel"/>
     <w:tmpl w:val="274E4F6E"/>
@@ -6797,7 +6263,7 @@
       </w:pPr>
     </w:lvl>
   </w:abstractNum>
-  <w:abstractNum w:abstractNumId="15">
+  <w:abstractNum w:abstractNumId="16">
     <w:nsid w:val="53BD4239"/>
     <w:multiLevelType w:val="hybridMultilevel"/>
     <w:tmpl w:val="7088991C"/>
@@ -6910,7 +6376,7 @@
       </w:rPr>
     </w:lvl>
   </w:abstractNum>
-  <w:abstractNum w:abstractNumId="16">
+  <w:abstractNum w:abstractNumId="17">
     <w:nsid w:val="58587738"/>
     <w:multiLevelType w:val="hybridMultilevel"/>
     <w:tmpl w:val="8DFED684"/>
@@ -7023,7 +6489,7 @@
       </w:rPr>
     </w:lvl>
   </w:abstractNum>
-  <w:abstractNum w:abstractNumId="17">
+  <w:abstractNum w:abstractNumId="18">
     <w:nsid w:val="58F57A16"/>
     <w:multiLevelType w:val="hybridMultilevel"/>
     <w:tmpl w:val="D6121BA6"/>
@@ -7136,7 +6602,7 @@
       </w:rPr>
     </w:lvl>
   </w:abstractNum>
-  <w:abstractNum w:abstractNumId="18">
+  <w:abstractNum w:abstractNumId="19">
     <w:nsid w:val="6019601F"/>
     <w:multiLevelType w:val="hybridMultilevel"/>
     <w:tmpl w:val="A3F80FEA"/>
@@ -7249,7 +6715,7 @@
       </w:rPr>
     </w:lvl>
   </w:abstractNum>
-  <w:abstractNum w:abstractNumId="19">
+  <w:abstractNum w:abstractNumId="20">
     <w:nsid w:val="60E8672D"/>
     <w:multiLevelType w:val="hybridMultilevel"/>
     <w:tmpl w:val="CA467E10"/>
@@ -7338,7 +6804,7 @@
       </w:pPr>
     </w:lvl>
   </w:abstractNum>
-  <w:abstractNum w:abstractNumId="20">
+  <w:abstractNum w:abstractNumId="21">
     <w:nsid w:val="67880910"/>
     <w:multiLevelType w:val="singleLevel"/>
     <w:tmpl w:val="39D28B10"/>
@@ -7356,7 +6822,7 @@
       </w:pPr>
     </w:lvl>
   </w:abstractNum>
-  <w:abstractNum w:abstractNumId="21">
+  <w:abstractNum w:abstractNumId="22">
     <w:nsid w:val="68F13CC5"/>
     <w:multiLevelType w:val="hybridMultilevel"/>
     <w:tmpl w:val="1A30017E"/>
@@ -7469,7 +6935,7 @@
       </w:rPr>
     </w:lvl>
   </w:abstractNum>
-  <w:abstractNum w:abstractNumId="22">
+  <w:abstractNum w:abstractNumId="23">
     <w:nsid w:val="6AD6587E"/>
     <w:multiLevelType w:val="hybridMultilevel"/>
     <w:tmpl w:val="4498E3B4"/>
@@ -7582,7 +7048,7 @@
       </w:rPr>
     </w:lvl>
   </w:abstractNum>
-  <w:abstractNum w:abstractNumId="23">
+  <w:abstractNum w:abstractNumId="24">
     <w:nsid w:val="76672D82"/>
     <w:multiLevelType w:val="multilevel"/>
     <w:tmpl w:val="51C68950"/>
@@ -7705,7 +7171,7 @@
       </w:rPr>
     </w:lvl>
   </w:abstractNum>
-  <w:abstractNum w:abstractNumId="24">
+  <w:abstractNum w:abstractNumId="25">
     <w:nsid w:val="788E3394"/>
     <w:multiLevelType w:val="hybridMultilevel"/>
     <w:tmpl w:val="CE86751C"/>
@@ -7795,79 +7261,82 @@
     </w:lvl>
   </w:abstractNum>
   <w:num w:numId="1">
-    <w:abstractNumId w:val="20"/>
+    <w:abstractNumId w:val="21"/>
   </w:num>
   <w:num w:numId="2">
-    <w:abstractNumId w:val="8"/>
+    <w:abstractNumId w:val="9"/>
   </w:num>
   <w:num w:numId="3">
-    <w:abstractNumId w:val="23"/>
+    <w:abstractNumId w:val="24"/>
   </w:num>
   <w:num w:numId="4">
-    <w:abstractNumId w:val="12"/>
+    <w:abstractNumId w:val="13"/>
   </w:num>
   <w:num w:numId="5">
     <w:abstractNumId w:val="0"/>
   </w:num>
   <w:num w:numId="6">
-    <w:abstractNumId w:val="10"/>
+    <w:abstractNumId w:val="11"/>
   </w:num>
   <w:num w:numId="7">
-    <w:abstractNumId w:val="2"/>
+    <w:abstractNumId w:val="3"/>
   </w:num>
   <w:num w:numId="8">
+    <w:abstractNumId w:val="5"/>
+  </w:num>
+  <w:num w:numId="9">
+    <w:abstractNumId w:val="25"/>
+  </w:num>
+  <w:num w:numId="10">
+    <w:abstractNumId w:val="15"/>
+  </w:num>
+  <w:num w:numId="11">
+    <w:abstractNumId w:val="6"/>
+  </w:num>
+  <w:num w:numId="12">
+    <w:abstractNumId w:val="20"/>
+  </w:num>
+  <w:num w:numId="13">
+    <w:abstractNumId w:val="16"/>
+  </w:num>
+  <w:num w:numId="14">
+    <w:abstractNumId w:val="18"/>
+  </w:num>
+  <w:num w:numId="15">
+    <w:abstractNumId w:val="12"/>
+  </w:num>
+  <w:num w:numId="16">
+    <w:abstractNumId w:val="22"/>
+  </w:num>
+  <w:num w:numId="17">
+    <w:abstractNumId w:val="17"/>
+  </w:num>
+  <w:num w:numId="18">
+    <w:abstractNumId w:val="23"/>
+  </w:num>
+  <w:num w:numId="19">
+    <w:abstractNumId w:val="8"/>
+  </w:num>
+  <w:num w:numId="20">
+    <w:abstractNumId w:val="19"/>
+  </w:num>
+  <w:num w:numId="21">
+    <w:abstractNumId w:val="14"/>
+  </w:num>
+  <w:num w:numId="22">
     <w:abstractNumId w:val="4"/>
   </w:num>
-  <w:num w:numId="9">
-    <w:abstractNumId w:val="24"/>
-  </w:num>
-  <w:num w:numId="10">
-    <w:abstractNumId w:val="14"/>
-  </w:num>
-  <w:num w:numId="11">
-    <w:abstractNumId w:val="5"/>
-  </w:num>
-  <w:num w:numId="12">
-    <w:abstractNumId w:val="19"/>
-  </w:num>
-  <w:num w:numId="13">
-    <w:abstractNumId w:val="15"/>
-  </w:num>
-  <w:num w:numId="14">
-    <w:abstractNumId w:val="17"/>
-  </w:num>
-  <w:num w:numId="15">
-    <w:abstractNumId w:val="11"/>
-  </w:num>
-  <w:num w:numId="16">
-    <w:abstractNumId w:val="21"/>
-  </w:num>
-  <w:num w:numId="17">
-    <w:abstractNumId w:val="16"/>
-  </w:num>
-  <w:num w:numId="18">
-    <w:abstractNumId w:val="22"/>
-  </w:num>
-  <w:num w:numId="19">
-    <w:abstractNumId w:val="7"/>
-  </w:num>
-  <w:num w:numId="20">
-    <w:abstractNumId w:val="18"/>
-  </w:num>
-  <w:num w:numId="21">
-    <w:abstractNumId w:val="13"/>
-  </w:num>
-  <w:num w:numId="22">
-    <w:abstractNumId w:val="3"/>
-  </w:num>
   <w:num w:numId="23">
-    <w:abstractNumId w:val="9"/>
+    <w:abstractNumId w:val="10"/>
   </w:num>
   <w:num w:numId="24">
     <w:abstractNumId w:val="1"/>
   </w:num>
   <w:num w:numId="25">
-    <w:abstractNumId w:val="6"/>
+    <w:abstractNumId w:val="7"/>
+  </w:num>
+  <w:num w:numId="26">
+    <w:abstractNumId w:val="2"/>
   </w:num>
   <w:numIdMacAtCleanup w:val="19"/>
 </w:numbering>
@@ -10892,6 +10361,10 @@
 </file>
 
 <file path=customXml/item2.xml><?xml version="1.0" encoding="utf-8"?>
+<LongProperties xmlns="http://schemas.microsoft.com/office/2006/metadata/longProperties"/>
+</file>
+
+<file path=customXml/item3.xml><?xml version="1.0" encoding="utf-8"?>
 <?mso-contentType ?>
 <FormTemplates xmlns="http://schemas.microsoft.com/sharepoint/v3/contenttype/forms">
   <Display>DocumentLibraryForm</Display>
@@ -10900,11 +10373,13 @@
 </FormTemplates>
 </file>
 
-<file path=customXml/item3.xml><?xml version="1.0" encoding="utf-8"?>
-<LongProperties xmlns="http://schemas.microsoft.com/office/2006/metadata/longProperties"/>
+<file path=customXml/item4.xml><?xml version="1.0" encoding="utf-8"?>
+<p:properties xmlns:p="http://schemas.microsoft.com/office/2006/metadata/properties" xmlns:xsi="http://www.w3.org/2001/XMLSchema-instance">
+  <documentManagement/>
+</p:properties>
 </file>
 
-<file path=customXml/item4.xml><?xml version="1.0" encoding="utf-8"?>
+<file path=customXml/item5.xml><?xml version="1.0" encoding="utf-8"?>
 <ct:contentTypeSchema xmlns:ct="http://schemas.microsoft.com/office/2006/metadata/contentType" xmlns:ma="http://schemas.microsoft.com/office/2006/metadata/properties/metaAttributes" ct:_="" ma:_="" ma:contentTypeName="Document" ma:contentTypeID="0x01010005A068604E74C047BC66B3ED07869872" ma:contentTypeVersion="0" ma:contentTypeDescription="Create a new document." ma:contentTypeScope="" ma:versionID="7d65b694ac3f1c289d6201da35c196e2">
   <xsd:schema xmlns:xsd="http://www.w3.org/2001/XMLSchema" xmlns:p="http://schemas.microsoft.com/office/2006/metadata/properties" targetNamespace="http://schemas.microsoft.com/office/2006/metadata/properties" ma:root="true" ma:fieldsID="4aeb20c0e3442673af7ee10786458764">
     <xsd:element name="properties">
@@ -10953,12 +10428,6 @@
 </ct:contentTypeSchema>
 </file>
 
-<file path=customXml/item5.xml><?xml version="1.0" encoding="utf-8"?>
-<p:properties xmlns:p="http://schemas.microsoft.com/office/2006/metadata/properties" xmlns:xsi="http://www.w3.org/2001/XMLSchema-instance">
-  <documentManagement/>
-</p:properties>
-</file>
-
 <file path=customXml/item6.xml><?xml version="1.0" encoding="utf-8"?>
 <b:Sources xmlns:b="http://schemas.openxmlformats.org/officeDocument/2006/bibliography" xmlns="http://schemas.openxmlformats.org/officeDocument/2006/bibliography" SelectedStyle="\APA.XSL" StyleName="APA"/>
 </file>
@@ -10972,6 +10441,14 @@
 </file>
 
 <file path=customXml/itemProps2.xml><?xml version="1.0" encoding="utf-8"?>
+<ds:datastoreItem xmlns:ds="http://schemas.openxmlformats.org/officeDocument/2006/customXml" ds:itemID="{C160D463-E0A4-43CC-B4FC-6A78BAE7598D}">
+  <ds:schemaRefs>
+    <ds:schemaRef ds:uri="http://schemas.microsoft.com/office/2006/metadata/longProperties"/>
+  </ds:schemaRefs>
+</ds:datastoreItem>
+</file>
+
+<file path=customXml/itemProps3.xml><?xml version="1.0" encoding="utf-8"?>
 <ds:datastoreItem xmlns:ds="http://schemas.openxmlformats.org/officeDocument/2006/customXml" ds:itemID="{F17621D5-8118-4296-944B-367BCA2FC84A}">
   <ds:schemaRefs>
     <ds:schemaRef ds:uri="http://schemas.microsoft.com/sharepoint/v3/contenttype/forms"/>
@@ -10979,15 +10456,15 @@
 </ds:datastoreItem>
 </file>
 
-<file path=customXml/itemProps3.xml><?xml version="1.0" encoding="utf-8"?>
-<ds:datastoreItem xmlns:ds="http://schemas.openxmlformats.org/officeDocument/2006/customXml" ds:itemID="{C160D463-E0A4-43CC-B4FC-6A78BAE7598D}">
+<file path=customXml/itemProps4.xml><?xml version="1.0" encoding="utf-8"?>
+<ds:datastoreItem xmlns:ds="http://schemas.openxmlformats.org/officeDocument/2006/customXml" ds:itemID="{413EE0B9-61A1-4D97-84E8-9D6D67F97DB6}">
   <ds:schemaRefs>
-    <ds:schemaRef ds:uri="http://schemas.microsoft.com/office/2006/metadata/longProperties"/>
+    <ds:schemaRef ds:uri="http://schemas.microsoft.com/office/2006/metadata/properties"/>
   </ds:schemaRefs>
 </ds:datastoreItem>
 </file>
 
-<file path=customXml/itemProps4.xml><?xml version="1.0" encoding="utf-8"?>
+<file path=customXml/itemProps5.xml><?xml version="1.0" encoding="utf-8"?>
 <ds:datastoreItem xmlns:ds="http://schemas.openxmlformats.org/officeDocument/2006/customXml" ds:itemID="{4C7BB9EC-3876-4814-9282-A4B3164320C7}">
   <ds:schemaRefs>
     <ds:schemaRef ds:uri="http://schemas.microsoft.com/office/2006/metadata/contentType"/>
@@ -11002,16 +10479,8 @@
 </ds:datastoreItem>
 </file>
 
-<file path=customXml/itemProps5.xml><?xml version="1.0" encoding="utf-8"?>
-<ds:datastoreItem xmlns:ds="http://schemas.openxmlformats.org/officeDocument/2006/customXml" ds:itemID="{413EE0B9-61A1-4D97-84E8-9D6D67F97DB6}">
-  <ds:schemaRefs>
-    <ds:schemaRef ds:uri="http://schemas.microsoft.com/office/2006/metadata/properties"/>
-  </ds:schemaRefs>
-</ds:datastoreItem>
-</file>
-
 <file path=customXml/itemProps6.xml><?xml version="1.0" encoding="utf-8"?>
-<ds:datastoreItem xmlns:ds="http://schemas.openxmlformats.org/officeDocument/2006/customXml" ds:itemID="{EBCB7D63-EC29-4D0F-BD88-014B8817DF2D}">
+<ds:datastoreItem xmlns:ds="http://schemas.openxmlformats.org/officeDocument/2006/customXml" ds:itemID="{E01076A7-496F-4352-9E04-3F0FAB2C2D8A}">
   <ds:schemaRefs>
     <ds:schemaRef ds:uri="http://schemas.openxmlformats.org/officeDocument/2006/bibliography"/>
   </ds:schemaRefs>

</xml_diff>

<commit_message>
Google form for feedback link added
</commit_message>
<xml_diff>
--- a/Support/Training/PRCD_TRAING.docx
+++ b/Support/Training/PRCD_TRAING.docx
@@ -165,21 +165,34 @@
                     <w:rFonts w:asciiTheme="majorHAnsi" w:eastAsiaTheme="majorEastAsia" w:hAnsiTheme="majorHAnsi" w:cstheme="majorBidi"/>
                   </w:rPr>
                 </w:pPr>
-                <w:fldSimple w:instr=" FILENAME   \* MERGEFORMAT ">
-                  <w:r>
-                    <w:rPr>
-                      <w:rFonts w:asciiTheme="majorHAnsi" w:eastAsiaTheme="majorEastAsia" w:hAnsiTheme="majorHAnsi" w:cstheme="majorBidi"/>
-                      <w:noProof/>
-                    </w:rPr>
-                    <w:t>PRCD_TRAING</w:t>
-                  </w:r>
-                  <w:r>
-                    <w:rPr>
-                      <w:noProof/>
-                    </w:rPr>
-                    <w:t>.docx</w:t>
-                  </w:r>
-                </w:fldSimple>
+                <w:r>
+                  <w:fldChar w:fldCharType="begin"/>
+                </w:r>
+                <w:r>
+                  <w:instrText xml:space="preserve"> FILENAME   \* MERGEFORMAT </w:instrText>
+                </w:r>
+                <w:r>
+                  <w:fldChar w:fldCharType="separate"/>
+                </w:r>
+                <w:r>
+                  <w:rPr>
+                    <w:rFonts w:asciiTheme="majorHAnsi" w:eastAsiaTheme="majorEastAsia" w:hAnsiTheme="majorHAnsi" w:cstheme="majorBidi"/>
+                    <w:noProof/>
+                  </w:rPr>
+                  <w:t>PRCD_TRAING</w:t>
+                </w:r>
+                <w:r>
+                  <w:rPr>
+                    <w:noProof/>
+                  </w:rPr>
+                  <w:t>.docx</w:t>
+                </w:r>
+                <w:r>
+                  <w:rPr>
+                    <w:noProof/>
+                  </w:rPr>
+                  <w:fldChar w:fldCharType="end"/>
+                </w:r>
               </w:p>
             </w:tc>
           </w:tr>
@@ -366,6 +379,7 @@
               <w:tab w:val="right" w:leader="dot" w:pos="9350"/>
             </w:tabs>
             <w:rPr>
+              <w:ins w:id="0" w:author="Jalaj Mathur" w:date="2022-09-08T14:33:00Z"/>
               <w:rFonts w:asciiTheme="minorHAnsi" w:eastAsiaTheme="minorEastAsia" w:hAnsiTheme="minorHAnsi" w:cstheme="minorBidi"/>
               <w:noProof/>
               <w:lang w:val="en-IN" w:eastAsia="en-IN" w:bidi="ar-SA"/>
@@ -380,82 +394,82 @@
           <w:r>
             <w:fldChar w:fldCharType="separate"/>
           </w:r>
-          <w:bookmarkStart w:id="0" w:name="_GoBack"/>
-          <w:bookmarkEnd w:id="0"/>
-          <w:r>
-            <w:rPr>
-              <w:rStyle w:val="Hyperlink"/>
-              <w:noProof/>
-            </w:rPr>
-            <w:fldChar w:fldCharType="begin"/>
-          </w:r>
-          <w:r>
-            <w:rPr>
-              <w:rStyle w:val="Hyperlink"/>
-              <w:noProof/>
-            </w:rPr>
-            <w:instrText xml:space="preserve"> </w:instrText>
-          </w:r>
-          <w:r>
-            <w:rPr>
-              <w:noProof/>
-            </w:rPr>
-            <w:instrText>HYPERLINK \l "_Toc103001855"</w:instrText>
-          </w:r>
-          <w:r>
-            <w:rPr>
-              <w:rStyle w:val="Hyperlink"/>
-              <w:noProof/>
-            </w:rPr>
-            <w:instrText xml:space="preserve"> </w:instrText>
-          </w:r>
-          <w:r>
-            <w:rPr>
-              <w:rStyle w:val="Hyperlink"/>
-              <w:noProof/>
-            </w:rPr>
-          </w:r>
-          <w:r>
-            <w:rPr>
-              <w:rStyle w:val="Hyperlink"/>
-              <w:noProof/>
-            </w:rPr>
-            <w:fldChar w:fldCharType="separate"/>
-          </w:r>
-          <w:r>
-            <w:rPr>
-              <w:rStyle w:val="Hyperlink"/>
-              <w:noProof/>
-            </w:rPr>
-            <w:t>Overview</w:t>
-          </w:r>
-          <w:r>
-            <w:rPr>
-              <w:noProof/>
-              <w:webHidden/>
-            </w:rPr>
-            <w:tab/>
-          </w:r>
-          <w:r>
-            <w:rPr>
-              <w:noProof/>
-              <w:webHidden/>
-            </w:rPr>
-            <w:fldChar w:fldCharType="begin"/>
-          </w:r>
-          <w:r>
-            <w:rPr>
-              <w:noProof/>
-              <w:webHidden/>
-            </w:rPr>
-            <w:instrText xml:space="preserve"> PAGEREF _Toc103001855 \h </w:instrText>
-          </w:r>
-          <w:r>
-            <w:rPr>
-              <w:noProof/>
-              <w:webHidden/>
-            </w:rPr>
-          </w:r>
+          <w:ins w:id="1" w:author="Jalaj Mathur" w:date="2022-09-08T14:33:00Z">
+            <w:r>
+              <w:rPr>
+                <w:rStyle w:val="Hyperlink"/>
+                <w:noProof/>
+              </w:rPr>
+              <w:fldChar w:fldCharType="begin"/>
+            </w:r>
+            <w:r>
+              <w:rPr>
+                <w:rStyle w:val="Hyperlink"/>
+                <w:noProof/>
+              </w:rPr>
+              <w:instrText xml:space="preserve"> </w:instrText>
+            </w:r>
+            <w:r>
+              <w:rPr>
+                <w:noProof/>
+              </w:rPr>
+              <w:instrText>HYPERLINK \l "_Toc113540044"</w:instrText>
+            </w:r>
+            <w:r>
+              <w:rPr>
+                <w:rStyle w:val="Hyperlink"/>
+                <w:noProof/>
+              </w:rPr>
+              <w:instrText xml:space="preserve"> </w:instrText>
+            </w:r>
+            <w:r>
+              <w:rPr>
+                <w:rStyle w:val="Hyperlink"/>
+                <w:noProof/>
+              </w:rPr>
+            </w:r>
+            <w:r>
+              <w:rPr>
+                <w:rStyle w:val="Hyperlink"/>
+                <w:noProof/>
+              </w:rPr>
+              <w:fldChar w:fldCharType="separate"/>
+            </w:r>
+            <w:r>
+              <w:rPr>
+                <w:rStyle w:val="Hyperlink"/>
+                <w:noProof/>
+              </w:rPr>
+              <w:t>Overview</w:t>
+            </w:r>
+            <w:r>
+              <w:rPr>
+                <w:noProof/>
+                <w:webHidden/>
+              </w:rPr>
+              <w:tab/>
+            </w:r>
+            <w:r>
+              <w:rPr>
+                <w:noProof/>
+                <w:webHidden/>
+              </w:rPr>
+              <w:fldChar w:fldCharType="begin"/>
+            </w:r>
+            <w:r>
+              <w:rPr>
+                <w:noProof/>
+                <w:webHidden/>
+              </w:rPr>
+              <w:instrText xml:space="preserve"> PAGEREF _Toc113540044 \h </w:instrText>
+            </w:r>
+            <w:r>
+              <w:rPr>
+                <w:noProof/>
+                <w:webHidden/>
+              </w:rPr>
+            </w:r>
+          </w:ins>
           <w:r>
             <w:rPr>
               <w:noProof/>
@@ -463,27 +477,29 @@
             </w:rPr>
             <w:fldChar w:fldCharType="separate"/>
           </w:r>
-          <w:r>
-            <w:rPr>
-              <w:noProof/>
-              <w:webHidden/>
-            </w:rPr>
-            <w:t>2</w:t>
-          </w:r>
-          <w:r>
-            <w:rPr>
-              <w:noProof/>
-              <w:webHidden/>
-            </w:rPr>
-            <w:fldChar w:fldCharType="end"/>
-          </w:r>
-          <w:r>
-            <w:rPr>
-              <w:rStyle w:val="Hyperlink"/>
-              <w:noProof/>
-            </w:rPr>
-            <w:fldChar w:fldCharType="end"/>
-          </w:r>
+          <w:ins w:id="2" w:author="Jalaj Mathur" w:date="2022-09-08T14:33:00Z">
+            <w:r>
+              <w:rPr>
+                <w:noProof/>
+                <w:webHidden/>
+              </w:rPr>
+              <w:t>2</w:t>
+            </w:r>
+            <w:r>
+              <w:rPr>
+                <w:noProof/>
+                <w:webHidden/>
+              </w:rPr>
+              <w:fldChar w:fldCharType="end"/>
+            </w:r>
+            <w:r>
+              <w:rPr>
+                <w:rStyle w:val="Hyperlink"/>
+                <w:noProof/>
+              </w:rPr>
+              <w:fldChar w:fldCharType="end"/>
+            </w:r>
+          </w:ins>
         </w:p>
         <w:p>
           <w:pPr>
@@ -492,17 +508,58 @@
               <w:tab w:val="right" w:leader="dot" w:pos="9350"/>
             </w:tabs>
             <w:rPr>
+              <w:ins w:id="3" w:author="Jalaj Mathur" w:date="2022-09-08T14:33:00Z"/>
               <w:rFonts w:asciiTheme="minorHAnsi" w:eastAsiaTheme="minorEastAsia" w:hAnsiTheme="minorHAnsi" w:cstheme="minorBidi"/>
               <w:noProof/>
               <w:lang w:val="en-IN" w:eastAsia="en-IN" w:bidi="ar-SA"/>
             </w:rPr>
           </w:pPr>
-          <w:hyperlink w:anchor="_Toc103001856" w:history="1">
+          <w:ins w:id="4" w:author="Jalaj Mathur" w:date="2022-09-08T14:33:00Z">
             <w:r>
               <w:rPr>
                 <w:rStyle w:val="Hyperlink"/>
                 <w:noProof/>
               </w:rPr>
+              <w:fldChar w:fldCharType="begin"/>
+            </w:r>
+            <w:r>
+              <w:rPr>
+                <w:rStyle w:val="Hyperlink"/>
+                <w:noProof/>
+              </w:rPr>
+              <w:instrText xml:space="preserve"> </w:instrText>
+            </w:r>
+            <w:r>
+              <w:rPr>
+                <w:noProof/>
+              </w:rPr>
+              <w:instrText>HYPERLINK \l "_Toc113540045"</w:instrText>
+            </w:r>
+            <w:r>
+              <w:rPr>
+                <w:rStyle w:val="Hyperlink"/>
+                <w:noProof/>
+              </w:rPr>
+              <w:instrText xml:space="preserve"> </w:instrText>
+            </w:r>
+            <w:r>
+              <w:rPr>
+                <w:rStyle w:val="Hyperlink"/>
+                <w:noProof/>
+              </w:rPr>
+            </w:r>
+            <w:r>
+              <w:rPr>
+                <w:rStyle w:val="Hyperlink"/>
+                <w:noProof/>
+              </w:rPr>
+              <w:fldChar w:fldCharType="separate"/>
+            </w:r>
+            <w:r>
+              <w:rPr>
+                <w:rStyle w:val="Hyperlink"/>
+                <w:noProof/>
+              </w:rPr>
               <w:t>Objective</w:t>
             </w:r>
             <w:r>
@@ -524,7 +581,7 @@
                 <w:noProof/>
                 <w:webHidden/>
               </w:rPr>
-              <w:instrText xml:space="preserve"> PAGEREF _Toc103001856 \h </w:instrText>
+              <w:instrText xml:space="preserve"> PAGEREF _Toc113540045 \h </w:instrText>
             </w:r>
             <w:r>
               <w:rPr>
@@ -532,28 +589,37 @@
                 <w:webHidden/>
               </w:rPr>
             </w:r>
+          </w:ins>
+          <w:r>
+            <w:rPr>
+              <w:noProof/>
+              <w:webHidden/>
+            </w:rPr>
+            <w:fldChar w:fldCharType="separate"/>
+          </w:r>
+          <w:ins w:id="5" w:author="Jalaj Mathur" w:date="2022-09-08T14:33:00Z">
             <w:r>
               <w:rPr>
                 <w:noProof/>
                 <w:webHidden/>
               </w:rPr>
-              <w:fldChar w:fldCharType="separate"/>
+              <w:t>2</w:t>
             </w:r>
             <w:r>
               <w:rPr>
                 <w:noProof/>
                 <w:webHidden/>
               </w:rPr>
-              <w:t>2</w:t>
-            </w:r>
-            <w:r>
-              <w:rPr>
-                <w:noProof/>
-                <w:webHidden/>
-              </w:rPr>
               <w:fldChar w:fldCharType="end"/>
             </w:r>
-          </w:hyperlink>
+            <w:r>
+              <w:rPr>
+                <w:rStyle w:val="Hyperlink"/>
+                <w:noProof/>
+              </w:rPr>
+              <w:fldChar w:fldCharType="end"/>
+            </w:r>
+          </w:ins>
         </w:p>
         <w:p>
           <w:pPr>
@@ -562,17 +628,58 @@
               <w:tab w:val="right" w:leader="dot" w:pos="9350"/>
             </w:tabs>
             <w:rPr>
+              <w:ins w:id="6" w:author="Jalaj Mathur" w:date="2022-09-08T14:33:00Z"/>
               <w:rFonts w:asciiTheme="minorHAnsi" w:eastAsiaTheme="minorEastAsia" w:hAnsiTheme="minorHAnsi" w:cstheme="minorBidi"/>
               <w:noProof/>
               <w:lang w:val="en-IN" w:eastAsia="en-IN" w:bidi="ar-SA"/>
             </w:rPr>
           </w:pPr>
-          <w:hyperlink w:anchor="_Toc103001857" w:history="1">
+          <w:ins w:id="7" w:author="Jalaj Mathur" w:date="2022-09-08T14:33:00Z">
             <w:r>
               <w:rPr>
                 <w:rStyle w:val="Hyperlink"/>
                 <w:noProof/>
               </w:rPr>
+              <w:fldChar w:fldCharType="begin"/>
+            </w:r>
+            <w:r>
+              <w:rPr>
+                <w:rStyle w:val="Hyperlink"/>
+                <w:noProof/>
+              </w:rPr>
+              <w:instrText xml:space="preserve"> </w:instrText>
+            </w:r>
+            <w:r>
+              <w:rPr>
+                <w:noProof/>
+              </w:rPr>
+              <w:instrText>HYPERLINK \l "_Toc113540046"</w:instrText>
+            </w:r>
+            <w:r>
+              <w:rPr>
+                <w:rStyle w:val="Hyperlink"/>
+                <w:noProof/>
+              </w:rPr>
+              <w:instrText xml:space="preserve"> </w:instrText>
+            </w:r>
+            <w:r>
+              <w:rPr>
+                <w:rStyle w:val="Hyperlink"/>
+                <w:noProof/>
+              </w:rPr>
+            </w:r>
+            <w:r>
+              <w:rPr>
+                <w:rStyle w:val="Hyperlink"/>
+                <w:noProof/>
+              </w:rPr>
+              <w:fldChar w:fldCharType="separate"/>
+            </w:r>
+            <w:r>
+              <w:rPr>
+                <w:rStyle w:val="Hyperlink"/>
+                <w:noProof/>
+              </w:rPr>
               <w:t>Scope</w:t>
             </w:r>
             <w:r>
@@ -594,7 +701,7 @@
                 <w:noProof/>
                 <w:webHidden/>
               </w:rPr>
-              <w:instrText xml:space="preserve"> PAGEREF _Toc103001857 \h </w:instrText>
+              <w:instrText xml:space="preserve"> PAGEREF _Toc113540046 \h </w:instrText>
             </w:r>
             <w:r>
               <w:rPr>
@@ -602,28 +709,37 @@
                 <w:webHidden/>
               </w:rPr>
             </w:r>
+          </w:ins>
+          <w:r>
+            <w:rPr>
+              <w:noProof/>
+              <w:webHidden/>
+            </w:rPr>
+            <w:fldChar w:fldCharType="separate"/>
+          </w:r>
+          <w:ins w:id="8" w:author="Jalaj Mathur" w:date="2022-09-08T14:33:00Z">
             <w:r>
               <w:rPr>
                 <w:noProof/>
                 <w:webHidden/>
               </w:rPr>
-              <w:fldChar w:fldCharType="separate"/>
+              <w:t>2</w:t>
             </w:r>
             <w:r>
               <w:rPr>
                 <w:noProof/>
                 <w:webHidden/>
               </w:rPr>
-              <w:t>2</w:t>
-            </w:r>
-            <w:r>
-              <w:rPr>
-                <w:noProof/>
-                <w:webHidden/>
-              </w:rPr>
               <w:fldChar w:fldCharType="end"/>
             </w:r>
-          </w:hyperlink>
+            <w:r>
+              <w:rPr>
+                <w:rStyle w:val="Hyperlink"/>
+                <w:noProof/>
+              </w:rPr>
+              <w:fldChar w:fldCharType="end"/>
+            </w:r>
+          </w:ins>
         </w:p>
         <w:p>
           <w:pPr>
@@ -632,17 +748,58 @@
               <w:tab w:val="right" w:leader="dot" w:pos="9350"/>
             </w:tabs>
             <w:rPr>
+              <w:ins w:id="9" w:author="Jalaj Mathur" w:date="2022-09-08T14:33:00Z"/>
               <w:rFonts w:asciiTheme="minorHAnsi" w:eastAsiaTheme="minorEastAsia" w:hAnsiTheme="minorHAnsi" w:cstheme="minorBidi"/>
               <w:noProof/>
               <w:lang w:val="en-IN" w:eastAsia="en-IN" w:bidi="ar-SA"/>
             </w:rPr>
           </w:pPr>
-          <w:hyperlink w:anchor="_Toc103001858" w:history="1">
+          <w:ins w:id="10" w:author="Jalaj Mathur" w:date="2022-09-08T14:33:00Z">
             <w:r>
               <w:rPr>
                 <w:rStyle w:val="Hyperlink"/>
                 <w:noProof/>
               </w:rPr>
+              <w:fldChar w:fldCharType="begin"/>
+            </w:r>
+            <w:r>
+              <w:rPr>
+                <w:rStyle w:val="Hyperlink"/>
+                <w:noProof/>
+              </w:rPr>
+              <w:instrText xml:space="preserve"> </w:instrText>
+            </w:r>
+            <w:r>
+              <w:rPr>
+                <w:noProof/>
+              </w:rPr>
+              <w:instrText>HYPERLINK \l "_Toc113540047"</w:instrText>
+            </w:r>
+            <w:r>
+              <w:rPr>
+                <w:rStyle w:val="Hyperlink"/>
+                <w:noProof/>
+              </w:rPr>
+              <w:instrText xml:space="preserve"> </w:instrText>
+            </w:r>
+            <w:r>
+              <w:rPr>
+                <w:rStyle w:val="Hyperlink"/>
+                <w:noProof/>
+              </w:rPr>
+            </w:r>
+            <w:r>
+              <w:rPr>
+                <w:rStyle w:val="Hyperlink"/>
+                <w:noProof/>
+              </w:rPr>
+              <w:fldChar w:fldCharType="separate"/>
+            </w:r>
+            <w:r>
+              <w:rPr>
+                <w:rStyle w:val="Hyperlink"/>
+                <w:noProof/>
+              </w:rPr>
               <w:t>Inputs</w:t>
             </w:r>
             <w:r>
@@ -664,7 +821,7 @@
                 <w:noProof/>
                 <w:webHidden/>
               </w:rPr>
-              <w:instrText xml:space="preserve"> PAGEREF _Toc103001858 \h </w:instrText>
+              <w:instrText xml:space="preserve"> PAGEREF _Toc113540047 \h </w:instrText>
             </w:r>
             <w:r>
               <w:rPr>
@@ -672,28 +829,37 @@
                 <w:webHidden/>
               </w:rPr>
             </w:r>
+          </w:ins>
+          <w:r>
+            <w:rPr>
+              <w:noProof/>
+              <w:webHidden/>
+            </w:rPr>
+            <w:fldChar w:fldCharType="separate"/>
+          </w:r>
+          <w:ins w:id="11" w:author="Jalaj Mathur" w:date="2022-09-08T14:33:00Z">
             <w:r>
               <w:rPr>
                 <w:noProof/>
                 <w:webHidden/>
               </w:rPr>
-              <w:fldChar w:fldCharType="separate"/>
+              <w:t>2</w:t>
             </w:r>
             <w:r>
               <w:rPr>
                 <w:noProof/>
                 <w:webHidden/>
               </w:rPr>
-              <w:t>2</w:t>
-            </w:r>
-            <w:r>
-              <w:rPr>
-                <w:noProof/>
-                <w:webHidden/>
-              </w:rPr>
               <w:fldChar w:fldCharType="end"/>
             </w:r>
-          </w:hyperlink>
+            <w:r>
+              <w:rPr>
+                <w:rStyle w:val="Hyperlink"/>
+                <w:noProof/>
+              </w:rPr>
+              <w:fldChar w:fldCharType="end"/>
+            </w:r>
+          </w:ins>
         </w:p>
         <w:p>
           <w:pPr>
@@ -702,17 +868,58 @@
               <w:tab w:val="right" w:leader="dot" w:pos="9350"/>
             </w:tabs>
             <w:rPr>
+              <w:ins w:id="12" w:author="Jalaj Mathur" w:date="2022-09-08T14:33:00Z"/>
               <w:rFonts w:asciiTheme="minorHAnsi" w:eastAsiaTheme="minorEastAsia" w:hAnsiTheme="minorHAnsi" w:cstheme="minorBidi"/>
               <w:noProof/>
               <w:lang w:val="en-IN" w:eastAsia="en-IN" w:bidi="ar-SA"/>
             </w:rPr>
           </w:pPr>
-          <w:hyperlink w:anchor="_Toc103001859" w:history="1">
+          <w:ins w:id="13" w:author="Jalaj Mathur" w:date="2022-09-08T14:33:00Z">
             <w:r>
               <w:rPr>
                 <w:rStyle w:val="Hyperlink"/>
                 <w:noProof/>
               </w:rPr>
+              <w:fldChar w:fldCharType="begin"/>
+            </w:r>
+            <w:r>
+              <w:rPr>
+                <w:rStyle w:val="Hyperlink"/>
+                <w:noProof/>
+              </w:rPr>
+              <w:instrText xml:space="preserve"> </w:instrText>
+            </w:r>
+            <w:r>
+              <w:rPr>
+                <w:noProof/>
+              </w:rPr>
+              <w:instrText>HYPERLINK \l "_Toc113540048"</w:instrText>
+            </w:r>
+            <w:r>
+              <w:rPr>
+                <w:rStyle w:val="Hyperlink"/>
+                <w:noProof/>
+              </w:rPr>
+              <w:instrText xml:space="preserve"> </w:instrText>
+            </w:r>
+            <w:r>
+              <w:rPr>
+                <w:rStyle w:val="Hyperlink"/>
+                <w:noProof/>
+              </w:rPr>
+            </w:r>
+            <w:r>
+              <w:rPr>
+                <w:rStyle w:val="Hyperlink"/>
+                <w:noProof/>
+              </w:rPr>
+              <w:fldChar w:fldCharType="separate"/>
+            </w:r>
+            <w:r>
+              <w:rPr>
+                <w:rStyle w:val="Hyperlink"/>
+                <w:noProof/>
+              </w:rPr>
               <w:t>Entry Criteria/Triggers</w:t>
             </w:r>
             <w:r>
@@ -734,7 +941,7 @@
                 <w:noProof/>
                 <w:webHidden/>
               </w:rPr>
-              <w:instrText xml:space="preserve"> PAGEREF _Toc103001859 \h </w:instrText>
+              <w:instrText xml:space="preserve"> PAGEREF _Toc113540048 \h </w:instrText>
             </w:r>
             <w:r>
               <w:rPr>
@@ -742,28 +949,37 @@
                 <w:webHidden/>
               </w:rPr>
             </w:r>
+          </w:ins>
+          <w:r>
+            <w:rPr>
+              <w:noProof/>
+              <w:webHidden/>
+            </w:rPr>
+            <w:fldChar w:fldCharType="separate"/>
+          </w:r>
+          <w:ins w:id="14" w:author="Jalaj Mathur" w:date="2022-09-08T14:33:00Z">
             <w:r>
               <w:rPr>
                 <w:noProof/>
                 <w:webHidden/>
               </w:rPr>
-              <w:fldChar w:fldCharType="separate"/>
+              <w:t>2</w:t>
             </w:r>
             <w:r>
               <w:rPr>
                 <w:noProof/>
                 <w:webHidden/>
               </w:rPr>
-              <w:t>2</w:t>
-            </w:r>
-            <w:r>
-              <w:rPr>
-                <w:noProof/>
-                <w:webHidden/>
-              </w:rPr>
               <w:fldChar w:fldCharType="end"/>
             </w:r>
-          </w:hyperlink>
+            <w:r>
+              <w:rPr>
+                <w:rStyle w:val="Hyperlink"/>
+                <w:noProof/>
+              </w:rPr>
+              <w:fldChar w:fldCharType="end"/>
+            </w:r>
+          </w:ins>
         </w:p>
         <w:p>
           <w:pPr>
@@ -772,17 +988,58 @@
               <w:tab w:val="right" w:leader="dot" w:pos="9350"/>
             </w:tabs>
             <w:rPr>
+              <w:ins w:id="15" w:author="Jalaj Mathur" w:date="2022-09-08T14:33:00Z"/>
               <w:rFonts w:asciiTheme="minorHAnsi" w:eastAsiaTheme="minorEastAsia" w:hAnsiTheme="minorHAnsi" w:cstheme="minorBidi"/>
               <w:noProof/>
               <w:lang w:val="en-IN" w:eastAsia="en-IN" w:bidi="ar-SA"/>
             </w:rPr>
           </w:pPr>
-          <w:hyperlink w:anchor="_Toc103001860" w:history="1">
+          <w:ins w:id="16" w:author="Jalaj Mathur" w:date="2022-09-08T14:33:00Z">
             <w:r>
               <w:rPr>
                 <w:rStyle w:val="Hyperlink"/>
                 <w:noProof/>
               </w:rPr>
+              <w:fldChar w:fldCharType="begin"/>
+            </w:r>
+            <w:r>
+              <w:rPr>
+                <w:rStyle w:val="Hyperlink"/>
+                <w:noProof/>
+              </w:rPr>
+              <w:instrText xml:space="preserve"> </w:instrText>
+            </w:r>
+            <w:r>
+              <w:rPr>
+                <w:noProof/>
+              </w:rPr>
+              <w:instrText>HYPERLINK \l "_Toc113540049"</w:instrText>
+            </w:r>
+            <w:r>
+              <w:rPr>
+                <w:rStyle w:val="Hyperlink"/>
+                <w:noProof/>
+              </w:rPr>
+              <w:instrText xml:space="preserve"> </w:instrText>
+            </w:r>
+            <w:r>
+              <w:rPr>
+                <w:rStyle w:val="Hyperlink"/>
+                <w:noProof/>
+              </w:rPr>
+            </w:r>
+            <w:r>
+              <w:rPr>
+                <w:rStyle w:val="Hyperlink"/>
+                <w:noProof/>
+              </w:rPr>
+              <w:fldChar w:fldCharType="separate"/>
+            </w:r>
+            <w:r>
+              <w:rPr>
+                <w:rStyle w:val="Hyperlink"/>
+                <w:noProof/>
+              </w:rPr>
               <w:t>Tasks</w:t>
             </w:r>
             <w:r>
@@ -804,7 +1061,7 @@
                 <w:noProof/>
                 <w:webHidden/>
               </w:rPr>
-              <w:instrText xml:space="preserve"> PAGEREF _Toc103001860 \h </w:instrText>
+              <w:instrText xml:space="preserve"> PAGEREF _Toc113540049 \h </w:instrText>
             </w:r>
             <w:r>
               <w:rPr>
@@ -812,28 +1069,37 @@
                 <w:webHidden/>
               </w:rPr>
             </w:r>
+          </w:ins>
+          <w:r>
+            <w:rPr>
+              <w:noProof/>
+              <w:webHidden/>
+            </w:rPr>
+            <w:fldChar w:fldCharType="separate"/>
+          </w:r>
+          <w:ins w:id="17" w:author="Jalaj Mathur" w:date="2022-09-08T14:33:00Z">
             <w:r>
               <w:rPr>
                 <w:noProof/>
                 <w:webHidden/>
               </w:rPr>
-              <w:fldChar w:fldCharType="separate"/>
+              <w:t>3</w:t>
             </w:r>
             <w:r>
               <w:rPr>
                 <w:noProof/>
                 <w:webHidden/>
               </w:rPr>
-              <w:t>3</w:t>
-            </w:r>
-            <w:r>
-              <w:rPr>
-                <w:noProof/>
-                <w:webHidden/>
-              </w:rPr>
               <w:fldChar w:fldCharType="end"/>
             </w:r>
-          </w:hyperlink>
+            <w:r>
+              <w:rPr>
+                <w:rStyle w:val="Hyperlink"/>
+                <w:noProof/>
+              </w:rPr>
+              <w:fldChar w:fldCharType="end"/>
+            </w:r>
+          </w:ins>
         </w:p>
         <w:p>
           <w:pPr>
@@ -842,17 +1108,58 @@
               <w:tab w:val="right" w:leader="dot" w:pos="9350"/>
             </w:tabs>
             <w:rPr>
+              <w:ins w:id="18" w:author="Jalaj Mathur" w:date="2022-09-08T14:33:00Z"/>
               <w:rFonts w:asciiTheme="minorHAnsi" w:eastAsiaTheme="minorEastAsia" w:hAnsiTheme="minorHAnsi" w:cstheme="minorBidi"/>
               <w:noProof/>
               <w:lang w:val="en-IN" w:eastAsia="en-IN" w:bidi="ar-SA"/>
             </w:rPr>
           </w:pPr>
-          <w:hyperlink w:anchor="_Toc103001861" w:history="1">
+          <w:ins w:id="19" w:author="Jalaj Mathur" w:date="2022-09-08T14:33:00Z">
             <w:r>
               <w:rPr>
                 <w:rStyle w:val="Hyperlink"/>
                 <w:noProof/>
               </w:rPr>
+              <w:fldChar w:fldCharType="begin"/>
+            </w:r>
+            <w:r>
+              <w:rPr>
+                <w:rStyle w:val="Hyperlink"/>
+                <w:noProof/>
+              </w:rPr>
+              <w:instrText xml:space="preserve"> </w:instrText>
+            </w:r>
+            <w:r>
+              <w:rPr>
+                <w:noProof/>
+              </w:rPr>
+              <w:instrText>HYPERLINK \l "_Toc113540050"</w:instrText>
+            </w:r>
+            <w:r>
+              <w:rPr>
+                <w:rStyle w:val="Hyperlink"/>
+                <w:noProof/>
+              </w:rPr>
+              <w:instrText xml:space="preserve"> </w:instrText>
+            </w:r>
+            <w:r>
+              <w:rPr>
+                <w:rStyle w:val="Hyperlink"/>
+                <w:noProof/>
+              </w:rPr>
+            </w:r>
+            <w:r>
+              <w:rPr>
+                <w:rStyle w:val="Hyperlink"/>
+                <w:noProof/>
+              </w:rPr>
+              <w:fldChar w:fldCharType="separate"/>
+            </w:r>
+            <w:r>
+              <w:rPr>
+                <w:rStyle w:val="Hyperlink"/>
+                <w:noProof/>
+              </w:rPr>
               <w:t>Verification</w:t>
             </w:r>
             <w:r>
@@ -874,7 +1181,7 @@
                 <w:noProof/>
                 <w:webHidden/>
               </w:rPr>
-              <w:instrText xml:space="preserve"> PAGEREF _Toc103001861 \h </w:instrText>
+              <w:instrText xml:space="preserve"> PAGEREF _Toc113540050 \h </w:instrText>
             </w:r>
             <w:r>
               <w:rPr>
@@ -882,28 +1189,37 @@
                 <w:webHidden/>
               </w:rPr>
             </w:r>
+          </w:ins>
+          <w:r>
+            <w:rPr>
+              <w:noProof/>
+              <w:webHidden/>
+            </w:rPr>
+            <w:fldChar w:fldCharType="separate"/>
+          </w:r>
+          <w:ins w:id="20" w:author="Jalaj Mathur" w:date="2022-09-08T14:33:00Z">
             <w:r>
               <w:rPr>
                 <w:noProof/>
                 <w:webHidden/>
               </w:rPr>
-              <w:fldChar w:fldCharType="separate"/>
+              <w:t>6</w:t>
             </w:r>
             <w:r>
               <w:rPr>
                 <w:noProof/>
                 <w:webHidden/>
               </w:rPr>
-              <w:t>6</w:t>
-            </w:r>
-            <w:r>
-              <w:rPr>
-                <w:noProof/>
-                <w:webHidden/>
-              </w:rPr>
               <w:fldChar w:fldCharType="end"/>
             </w:r>
-          </w:hyperlink>
+            <w:r>
+              <w:rPr>
+                <w:rStyle w:val="Hyperlink"/>
+                <w:noProof/>
+              </w:rPr>
+              <w:fldChar w:fldCharType="end"/>
+            </w:r>
+          </w:ins>
         </w:p>
         <w:p>
           <w:pPr>
@@ -912,17 +1228,58 @@
               <w:tab w:val="right" w:leader="dot" w:pos="9350"/>
             </w:tabs>
             <w:rPr>
+              <w:ins w:id="21" w:author="Jalaj Mathur" w:date="2022-09-08T14:33:00Z"/>
               <w:rFonts w:asciiTheme="minorHAnsi" w:eastAsiaTheme="minorEastAsia" w:hAnsiTheme="minorHAnsi" w:cstheme="minorBidi"/>
               <w:noProof/>
               <w:lang w:val="en-IN" w:eastAsia="en-IN" w:bidi="ar-SA"/>
             </w:rPr>
           </w:pPr>
-          <w:hyperlink w:anchor="_Toc103001862" w:history="1">
+          <w:ins w:id="22" w:author="Jalaj Mathur" w:date="2022-09-08T14:33:00Z">
             <w:r>
               <w:rPr>
                 <w:rStyle w:val="Hyperlink"/>
                 <w:noProof/>
               </w:rPr>
+              <w:fldChar w:fldCharType="begin"/>
+            </w:r>
+            <w:r>
+              <w:rPr>
+                <w:rStyle w:val="Hyperlink"/>
+                <w:noProof/>
+              </w:rPr>
+              <w:instrText xml:space="preserve"> </w:instrText>
+            </w:r>
+            <w:r>
+              <w:rPr>
+                <w:noProof/>
+              </w:rPr>
+              <w:instrText>HYPERLINK \l "_Toc113540051"</w:instrText>
+            </w:r>
+            <w:r>
+              <w:rPr>
+                <w:rStyle w:val="Hyperlink"/>
+                <w:noProof/>
+              </w:rPr>
+              <w:instrText xml:space="preserve"> </w:instrText>
+            </w:r>
+            <w:r>
+              <w:rPr>
+                <w:rStyle w:val="Hyperlink"/>
+                <w:noProof/>
+              </w:rPr>
+            </w:r>
+            <w:r>
+              <w:rPr>
+                <w:rStyle w:val="Hyperlink"/>
+                <w:noProof/>
+              </w:rPr>
+              <w:fldChar w:fldCharType="separate"/>
+            </w:r>
+            <w:r>
+              <w:rPr>
+                <w:rStyle w:val="Hyperlink"/>
+                <w:noProof/>
+              </w:rPr>
               <w:t>Guidelines</w:t>
             </w:r>
             <w:r>
@@ -944,7 +1301,7 @@
                 <w:noProof/>
                 <w:webHidden/>
               </w:rPr>
-              <w:instrText xml:space="preserve"> PAGEREF _Toc103001862 \h </w:instrText>
+              <w:instrText xml:space="preserve"> PAGEREF _Toc113540051 \h </w:instrText>
             </w:r>
             <w:r>
               <w:rPr>
@@ -952,28 +1309,37 @@
                 <w:webHidden/>
               </w:rPr>
             </w:r>
+          </w:ins>
+          <w:r>
+            <w:rPr>
+              <w:noProof/>
+              <w:webHidden/>
+            </w:rPr>
+            <w:fldChar w:fldCharType="separate"/>
+          </w:r>
+          <w:ins w:id="23" w:author="Jalaj Mathur" w:date="2022-09-08T14:33:00Z">
             <w:r>
               <w:rPr>
                 <w:noProof/>
                 <w:webHidden/>
               </w:rPr>
-              <w:fldChar w:fldCharType="separate"/>
+              <w:t>7</w:t>
             </w:r>
             <w:r>
               <w:rPr>
                 <w:noProof/>
                 <w:webHidden/>
               </w:rPr>
-              <w:t>7</w:t>
-            </w:r>
-            <w:r>
-              <w:rPr>
-                <w:noProof/>
-                <w:webHidden/>
-              </w:rPr>
               <w:fldChar w:fldCharType="end"/>
             </w:r>
-          </w:hyperlink>
+            <w:r>
+              <w:rPr>
+                <w:rStyle w:val="Hyperlink"/>
+                <w:noProof/>
+              </w:rPr>
+              <w:fldChar w:fldCharType="end"/>
+            </w:r>
+          </w:ins>
         </w:p>
         <w:p>
           <w:pPr>
@@ -982,17 +1348,58 @@
               <w:tab w:val="right" w:leader="dot" w:pos="9350"/>
             </w:tabs>
             <w:rPr>
+              <w:ins w:id="24" w:author="Jalaj Mathur" w:date="2022-09-08T14:33:00Z"/>
               <w:rFonts w:asciiTheme="minorHAnsi" w:eastAsiaTheme="minorEastAsia" w:hAnsiTheme="minorHAnsi" w:cstheme="minorBidi"/>
               <w:noProof/>
               <w:lang w:val="en-IN" w:eastAsia="en-IN" w:bidi="ar-SA"/>
             </w:rPr>
           </w:pPr>
-          <w:hyperlink w:anchor="_Toc103001863" w:history="1">
+          <w:ins w:id="25" w:author="Jalaj Mathur" w:date="2022-09-08T14:33:00Z">
             <w:r>
               <w:rPr>
                 <w:rStyle w:val="Hyperlink"/>
                 <w:noProof/>
               </w:rPr>
+              <w:fldChar w:fldCharType="begin"/>
+            </w:r>
+            <w:r>
+              <w:rPr>
+                <w:rStyle w:val="Hyperlink"/>
+                <w:noProof/>
+              </w:rPr>
+              <w:instrText xml:space="preserve"> </w:instrText>
+            </w:r>
+            <w:r>
+              <w:rPr>
+                <w:noProof/>
+              </w:rPr>
+              <w:instrText>HYPERLINK \l "_Toc113540052"</w:instrText>
+            </w:r>
+            <w:r>
+              <w:rPr>
+                <w:rStyle w:val="Hyperlink"/>
+                <w:noProof/>
+              </w:rPr>
+              <w:instrText xml:space="preserve"> </w:instrText>
+            </w:r>
+            <w:r>
+              <w:rPr>
+                <w:rStyle w:val="Hyperlink"/>
+                <w:noProof/>
+              </w:rPr>
+            </w:r>
+            <w:r>
+              <w:rPr>
+                <w:rStyle w:val="Hyperlink"/>
+                <w:noProof/>
+              </w:rPr>
+              <w:fldChar w:fldCharType="separate"/>
+            </w:r>
+            <w:r>
+              <w:rPr>
+                <w:rStyle w:val="Hyperlink"/>
+                <w:noProof/>
+              </w:rPr>
               <w:t>Applicable Measurements</w:t>
             </w:r>
             <w:r>
@@ -1014,7 +1421,7 @@
                 <w:noProof/>
                 <w:webHidden/>
               </w:rPr>
-              <w:instrText xml:space="preserve"> PAGEREF _Toc103001863 \h </w:instrText>
+              <w:instrText xml:space="preserve"> PAGEREF _Toc113540052 \h </w:instrText>
             </w:r>
             <w:r>
               <w:rPr>
@@ -1022,28 +1429,37 @@
                 <w:webHidden/>
               </w:rPr>
             </w:r>
+          </w:ins>
+          <w:r>
+            <w:rPr>
+              <w:noProof/>
+              <w:webHidden/>
+            </w:rPr>
+            <w:fldChar w:fldCharType="separate"/>
+          </w:r>
+          <w:ins w:id="26" w:author="Jalaj Mathur" w:date="2022-09-08T14:33:00Z">
             <w:r>
               <w:rPr>
                 <w:noProof/>
                 <w:webHidden/>
               </w:rPr>
-              <w:fldChar w:fldCharType="separate"/>
+              <w:t>7</w:t>
             </w:r>
             <w:r>
               <w:rPr>
                 <w:noProof/>
                 <w:webHidden/>
               </w:rPr>
-              <w:t>7</w:t>
-            </w:r>
-            <w:r>
-              <w:rPr>
-                <w:noProof/>
-                <w:webHidden/>
-              </w:rPr>
               <w:fldChar w:fldCharType="end"/>
             </w:r>
-          </w:hyperlink>
+            <w:r>
+              <w:rPr>
+                <w:rStyle w:val="Hyperlink"/>
+                <w:noProof/>
+              </w:rPr>
+              <w:fldChar w:fldCharType="end"/>
+            </w:r>
+          </w:ins>
         </w:p>
         <w:p>
           <w:pPr>
@@ -1052,17 +1468,58 @@
               <w:tab w:val="right" w:leader="dot" w:pos="9350"/>
             </w:tabs>
             <w:rPr>
+              <w:ins w:id="27" w:author="Jalaj Mathur" w:date="2022-09-08T14:33:00Z"/>
               <w:rFonts w:asciiTheme="minorHAnsi" w:eastAsiaTheme="minorEastAsia" w:hAnsiTheme="minorHAnsi" w:cstheme="minorBidi"/>
               <w:noProof/>
               <w:lang w:val="en-IN" w:eastAsia="en-IN" w:bidi="ar-SA"/>
             </w:rPr>
           </w:pPr>
-          <w:hyperlink w:anchor="_Toc103001864" w:history="1">
+          <w:ins w:id="28" w:author="Jalaj Mathur" w:date="2022-09-08T14:33:00Z">
             <w:r>
               <w:rPr>
                 <w:rStyle w:val="Hyperlink"/>
                 <w:noProof/>
               </w:rPr>
+              <w:fldChar w:fldCharType="begin"/>
+            </w:r>
+            <w:r>
+              <w:rPr>
+                <w:rStyle w:val="Hyperlink"/>
+                <w:noProof/>
+              </w:rPr>
+              <w:instrText xml:space="preserve"> </w:instrText>
+            </w:r>
+            <w:r>
+              <w:rPr>
+                <w:noProof/>
+              </w:rPr>
+              <w:instrText>HYPERLINK \l "_Toc113540053"</w:instrText>
+            </w:r>
+            <w:r>
+              <w:rPr>
+                <w:rStyle w:val="Hyperlink"/>
+                <w:noProof/>
+              </w:rPr>
+              <w:instrText xml:space="preserve"> </w:instrText>
+            </w:r>
+            <w:r>
+              <w:rPr>
+                <w:rStyle w:val="Hyperlink"/>
+                <w:noProof/>
+              </w:rPr>
+            </w:r>
+            <w:r>
+              <w:rPr>
+                <w:rStyle w:val="Hyperlink"/>
+                <w:noProof/>
+              </w:rPr>
+              <w:fldChar w:fldCharType="separate"/>
+            </w:r>
+            <w:r>
+              <w:rPr>
+                <w:rStyle w:val="Hyperlink"/>
+                <w:noProof/>
+              </w:rPr>
               <w:t>Exit Criteria/Outputs</w:t>
             </w:r>
             <w:r>
@@ -1084,7 +1541,7 @@
                 <w:noProof/>
                 <w:webHidden/>
               </w:rPr>
-              <w:instrText xml:space="preserve"> PAGEREF _Toc103001864 \h </w:instrText>
+              <w:instrText xml:space="preserve"> PAGEREF _Toc113540053 \h </w:instrText>
             </w:r>
             <w:r>
               <w:rPr>
@@ -1092,28 +1549,394 @@
                 <w:webHidden/>
               </w:rPr>
             </w:r>
+          </w:ins>
+          <w:r>
+            <w:rPr>
+              <w:noProof/>
+              <w:webHidden/>
+            </w:rPr>
+            <w:fldChar w:fldCharType="separate"/>
+          </w:r>
+          <w:ins w:id="29" w:author="Jalaj Mathur" w:date="2022-09-08T14:33:00Z">
             <w:r>
               <w:rPr>
                 <w:noProof/>
                 <w:webHidden/>
               </w:rPr>
-              <w:fldChar w:fldCharType="separate"/>
+              <w:t>7</w:t>
             </w:r>
             <w:r>
               <w:rPr>
                 <w:noProof/>
                 <w:webHidden/>
               </w:rPr>
-              <w:t>7</w:t>
+              <w:fldChar w:fldCharType="end"/>
+            </w:r>
+            <w:r>
+              <w:rPr>
+                <w:rStyle w:val="Hyperlink"/>
+                <w:noProof/>
+              </w:rPr>
+              <w:fldChar w:fldCharType="end"/>
+            </w:r>
+          </w:ins>
+        </w:p>
+        <w:p>
+          <w:pPr>
+            <w:pStyle w:val="TOC1"/>
+            <w:tabs>
+              <w:tab w:val="right" w:leader="dot" w:pos="9350"/>
+            </w:tabs>
+            <w:rPr>
+              <w:del w:id="30" w:author="Jalaj Mathur" w:date="2022-09-08T14:33:00Z"/>
+              <w:rFonts w:asciiTheme="minorHAnsi" w:eastAsiaTheme="minorEastAsia" w:hAnsiTheme="minorHAnsi" w:cstheme="minorBidi"/>
+              <w:noProof/>
+              <w:lang w:val="en-IN" w:eastAsia="en-IN" w:bidi="ar-SA"/>
+            </w:rPr>
+          </w:pPr>
+          <w:del w:id="31" w:author="Jalaj Mathur" w:date="2022-09-08T14:33:00Z">
+            <w:r>
+              <w:rPr>
+                <w:rStyle w:val="Hyperlink"/>
+                <w:noProof/>
+              </w:rPr>
+              <w:delText>Overview</w:delText>
             </w:r>
             <w:r>
               <w:rPr>
                 <w:noProof/>
                 <w:webHidden/>
               </w:rPr>
-              <w:fldChar w:fldCharType="end"/>
-            </w:r>
-          </w:hyperlink>
+              <w:tab/>
+              <w:delText>2</w:delText>
+            </w:r>
+          </w:del>
+        </w:p>
+        <w:p>
+          <w:pPr>
+            <w:pStyle w:val="TOC1"/>
+            <w:tabs>
+              <w:tab w:val="right" w:leader="dot" w:pos="9350"/>
+            </w:tabs>
+            <w:rPr>
+              <w:del w:id="32" w:author="Jalaj Mathur" w:date="2022-09-08T14:33:00Z"/>
+              <w:rFonts w:asciiTheme="minorHAnsi" w:eastAsiaTheme="minorEastAsia" w:hAnsiTheme="minorHAnsi" w:cstheme="minorBidi"/>
+              <w:noProof/>
+              <w:lang w:val="en-IN" w:eastAsia="en-IN" w:bidi="ar-SA"/>
+            </w:rPr>
+          </w:pPr>
+          <w:del w:id="33" w:author="Jalaj Mathur" w:date="2022-09-08T14:33:00Z">
+            <w:r>
+              <w:rPr>
+                <w:noProof/>
+                <w:rPrChange w:id="34" w:author="Jalaj Mathur" w:date="2022-09-08T14:33:00Z">
+                  <w:rPr>
+                    <w:rStyle w:val="Hyperlink"/>
+                    <w:noProof/>
+                  </w:rPr>
+                </w:rPrChange>
+              </w:rPr>
+              <w:delText>Objective</w:delText>
+            </w:r>
+            <w:r>
+              <w:rPr>
+                <w:noProof/>
+                <w:webHidden/>
+              </w:rPr>
+              <w:tab/>
+              <w:delText>2</w:delText>
+            </w:r>
+          </w:del>
+        </w:p>
+        <w:p>
+          <w:pPr>
+            <w:pStyle w:val="TOC1"/>
+            <w:tabs>
+              <w:tab w:val="right" w:leader="dot" w:pos="9350"/>
+            </w:tabs>
+            <w:rPr>
+              <w:del w:id="35" w:author="Jalaj Mathur" w:date="2022-09-08T14:33:00Z"/>
+              <w:rFonts w:asciiTheme="minorHAnsi" w:eastAsiaTheme="minorEastAsia" w:hAnsiTheme="minorHAnsi" w:cstheme="minorBidi"/>
+              <w:noProof/>
+              <w:lang w:val="en-IN" w:eastAsia="en-IN" w:bidi="ar-SA"/>
+            </w:rPr>
+          </w:pPr>
+          <w:del w:id="36" w:author="Jalaj Mathur" w:date="2022-09-08T14:33:00Z">
+            <w:r>
+              <w:rPr>
+                <w:noProof/>
+                <w:rPrChange w:id="37" w:author="Jalaj Mathur" w:date="2022-09-08T14:33:00Z">
+                  <w:rPr>
+                    <w:rStyle w:val="Hyperlink"/>
+                    <w:noProof/>
+                  </w:rPr>
+                </w:rPrChange>
+              </w:rPr>
+              <w:delText>Scope</w:delText>
+            </w:r>
+            <w:r>
+              <w:rPr>
+                <w:noProof/>
+                <w:webHidden/>
+              </w:rPr>
+              <w:tab/>
+              <w:delText>2</w:delText>
+            </w:r>
+          </w:del>
+        </w:p>
+        <w:p>
+          <w:pPr>
+            <w:pStyle w:val="TOC1"/>
+            <w:tabs>
+              <w:tab w:val="right" w:leader="dot" w:pos="9350"/>
+            </w:tabs>
+            <w:rPr>
+              <w:del w:id="38" w:author="Jalaj Mathur" w:date="2022-09-08T14:33:00Z"/>
+              <w:rFonts w:asciiTheme="minorHAnsi" w:eastAsiaTheme="minorEastAsia" w:hAnsiTheme="minorHAnsi" w:cstheme="minorBidi"/>
+              <w:noProof/>
+              <w:lang w:val="en-IN" w:eastAsia="en-IN" w:bidi="ar-SA"/>
+            </w:rPr>
+          </w:pPr>
+          <w:del w:id="39" w:author="Jalaj Mathur" w:date="2022-09-08T14:33:00Z">
+            <w:r>
+              <w:rPr>
+                <w:noProof/>
+                <w:rPrChange w:id="40" w:author="Jalaj Mathur" w:date="2022-09-08T14:33:00Z">
+                  <w:rPr>
+                    <w:rStyle w:val="Hyperlink"/>
+                    <w:noProof/>
+                  </w:rPr>
+                </w:rPrChange>
+              </w:rPr>
+              <w:delText>Inputs</w:delText>
+            </w:r>
+            <w:r>
+              <w:rPr>
+                <w:noProof/>
+                <w:webHidden/>
+              </w:rPr>
+              <w:tab/>
+              <w:delText>2</w:delText>
+            </w:r>
+          </w:del>
+        </w:p>
+        <w:p>
+          <w:pPr>
+            <w:pStyle w:val="TOC1"/>
+            <w:tabs>
+              <w:tab w:val="right" w:leader="dot" w:pos="9350"/>
+            </w:tabs>
+            <w:rPr>
+              <w:del w:id="41" w:author="Jalaj Mathur" w:date="2022-09-08T14:33:00Z"/>
+              <w:rFonts w:asciiTheme="minorHAnsi" w:eastAsiaTheme="minorEastAsia" w:hAnsiTheme="minorHAnsi" w:cstheme="minorBidi"/>
+              <w:noProof/>
+              <w:lang w:val="en-IN" w:eastAsia="en-IN" w:bidi="ar-SA"/>
+            </w:rPr>
+          </w:pPr>
+          <w:del w:id="42" w:author="Jalaj Mathur" w:date="2022-09-08T14:33:00Z">
+            <w:r>
+              <w:rPr>
+                <w:noProof/>
+                <w:rPrChange w:id="43" w:author="Jalaj Mathur" w:date="2022-09-08T14:33:00Z">
+                  <w:rPr>
+                    <w:rStyle w:val="Hyperlink"/>
+                    <w:noProof/>
+                  </w:rPr>
+                </w:rPrChange>
+              </w:rPr>
+              <w:delText>Entry Criteria/Triggers</w:delText>
+            </w:r>
+            <w:r>
+              <w:rPr>
+                <w:noProof/>
+                <w:webHidden/>
+              </w:rPr>
+              <w:tab/>
+              <w:delText>2</w:delText>
+            </w:r>
+          </w:del>
+        </w:p>
+        <w:p>
+          <w:pPr>
+            <w:pStyle w:val="TOC1"/>
+            <w:tabs>
+              <w:tab w:val="right" w:leader="dot" w:pos="9350"/>
+            </w:tabs>
+            <w:rPr>
+              <w:del w:id="44" w:author="Jalaj Mathur" w:date="2022-09-08T14:33:00Z"/>
+              <w:rFonts w:asciiTheme="minorHAnsi" w:eastAsiaTheme="minorEastAsia" w:hAnsiTheme="minorHAnsi" w:cstheme="minorBidi"/>
+              <w:noProof/>
+              <w:lang w:val="en-IN" w:eastAsia="en-IN" w:bidi="ar-SA"/>
+            </w:rPr>
+          </w:pPr>
+          <w:del w:id="45" w:author="Jalaj Mathur" w:date="2022-09-08T14:33:00Z">
+            <w:r>
+              <w:rPr>
+                <w:noProof/>
+                <w:rPrChange w:id="46" w:author="Jalaj Mathur" w:date="2022-09-08T14:33:00Z">
+                  <w:rPr>
+                    <w:rStyle w:val="Hyperlink"/>
+                    <w:noProof/>
+                  </w:rPr>
+                </w:rPrChange>
+              </w:rPr>
+              <w:delText>Tasks</w:delText>
+            </w:r>
+            <w:r>
+              <w:rPr>
+                <w:noProof/>
+                <w:webHidden/>
+              </w:rPr>
+              <w:tab/>
+              <w:delText>3</w:delText>
+            </w:r>
+          </w:del>
+        </w:p>
+        <w:p>
+          <w:pPr>
+            <w:pStyle w:val="TOC1"/>
+            <w:tabs>
+              <w:tab w:val="right" w:leader="dot" w:pos="9350"/>
+            </w:tabs>
+            <w:rPr>
+              <w:del w:id="47" w:author="Jalaj Mathur" w:date="2022-09-08T14:33:00Z"/>
+              <w:rFonts w:asciiTheme="minorHAnsi" w:eastAsiaTheme="minorEastAsia" w:hAnsiTheme="minorHAnsi" w:cstheme="minorBidi"/>
+              <w:noProof/>
+              <w:lang w:val="en-IN" w:eastAsia="en-IN" w:bidi="ar-SA"/>
+            </w:rPr>
+          </w:pPr>
+          <w:del w:id="48" w:author="Jalaj Mathur" w:date="2022-09-08T14:33:00Z">
+            <w:r>
+              <w:rPr>
+                <w:noProof/>
+                <w:rPrChange w:id="49" w:author="Jalaj Mathur" w:date="2022-09-08T14:33:00Z">
+                  <w:rPr>
+                    <w:rStyle w:val="Hyperlink"/>
+                    <w:noProof/>
+                  </w:rPr>
+                </w:rPrChange>
+              </w:rPr>
+              <w:delText>Verification</w:delText>
+            </w:r>
+            <w:bookmarkStart w:id="50" w:name="_GoBack"/>
+            <w:bookmarkEnd w:id="50"/>
+            <w:r>
+              <w:rPr>
+                <w:noProof/>
+                <w:webHidden/>
+              </w:rPr>
+              <w:tab/>
+              <w:delText>6</w:delText>
+            </w:r>
+          </w:del>
+        </w:p>
+        <w:p>
+          <w:pPr>
+            <w:pStyle w:val="TOC1"/>
+            <w:tabs>
+              <w:tab w:val="right" w:leader="dot" w:pos="9350"/>
+            </w:tabs>
+            <w:rPr>
+              <w:del w:id="51" w:author="Jalaj Mathur" w:date="2022-09-08T14:33:00Z"/>
+              <w:rFonts w:asciiTheme="minorHAnsi" w:eastAsiaTheme="minorEastAsia" w:hAnsiTheme="minorHAnsi" w:cstheme="minorBidi"/>
+              <w:noProof/>
+              <w:lang w:val="en-IN" w:eastAsia="en-IN" w:bidi="ar-SA"/>
+            </w:rPr>
+          </w:pPr>
+          <w:del w:id="52" w:author="Jalaj Mathur" w:date="2022-09-08T14:33:00Z">
+            <w:r>
+              <w:rPr>
+                <w:noProof/>
+                <w:rPrChange w:id="53" w:author="Jalaj Mathur" w:date="2022-09-08T14:33:00Z">
+                  <w:rPr>
+                    <w:rStyle w:val="Hyperlink"/>
+                    <w:noProof/>
+                  </w:rPr>
+                </w:rPrChange>
+              </w:rPr>
+              <w:delText>Guidelines</w:delText>
+            </w:r>
+            <w:r>
+              <w:rPr>
+                <w:noProof/>
+                <w:webHidden/>
+              </w:rPr>
+              <w:tab/>
+              <w:delText>7</w:delText>
+            </w:r>
+          </w:del>
+        </w:p>
+        <w:p>
+          <w:pPr>
+            <w:pStyle w:val="TOC1"/>
+            <w:tabs>
+              <w:tab w:val="right" w:leader="dot" w:pos="9350"/>
+            </w:tabs>
+            <w:rPr>
+              <w:del w:id="54" w:author="Jalaj Mathur" w:date="2022-09-08T14:33:00Z"/>
+              <w:rFonts w:asciiTheme="minorHAnsi" w:eastAsiaTheme="minorEastAsia" w:hAnsiTheme="minorHAnsi" w:cstheme="minorBidi"/>
+              <w:noProof/>
+              <w:lang w:val="en-IN" w:eastAsia="en-IN" w:bidi="ar-SA"/>
+            </w:rPr>
+          </w:pPr>
+          <w:del w:id="55" w:author="Jalaj Mathur" w:date="2022-09-08T14:33:00Z">
+            <w:r>
+              <w:rPr>
+                <w:noProof/>
+                <w:rPrChange w:id="56" w:author="Jalaj Mathur" w:date="2022-09-08T14:33:00Z">
+                  <w:rPr>
+                    <w:rStyle w:val="Hyperlink"/>
+                    <w:noProof/>
+                  </w:rPr>
+                </w:rPrChange>
+              </w:rPr>
+              <w:delText>Applicable Measurements</w:delText>
+            </w:r>
+            <w:r>
+              <w:rPr>
+                <w:noProof/>
+                <w:webHidden/>
+              </w:rPr>
+              <w:tab/>
+              <w:delText>7</w:delText>
+            </w:r>
+          </w:del>
+        </w:p>
+        <w:p>
+          <w:pPr>
+            <w:pStyle w:val="TOC1"/>
+            <w:tabs>
+              <w:tab w:val="right" w:leader="dot" w:pos="9350"/>
+            </w:tabs>
+            <w:rPr>
+              <w:del w:id="57" w:author="Jalaj Mathur" w:date="2022-09-08T14:33:00Z"/>
+              <w:rFonts w:asciiTheme="minorHAnsi" w:eastAsiaTheme="minorEastAsia" w:hAnsiTheme="minorHAnsi" w:cstheme="minorBidi"/>
+              <w:noProof/>
+              <w:lang w:val="en-IN" w:eastAsia="en-IN" w:bidi="ar-SA"/>
+            </w:rPr>
+          </w:pPr>
+          <w:del w:id="58" w:author="Jalaj Mathur" w:date="2022-09-08T14:33:00Z">
+            <w:r>
+              <w:rPr>
+                <w:noProof/>
+                <w:rPrChange w:id="59" w:author="Jalaj Mathur" w:date="2022-09-08T14:33:00Z">
+                  <w:rPr>
+                    <w:rStyle w:val="Hyperlink"/>
+                    <w:noProof/>
+                  </w:rPr>
+                </w:rPrChange>
+              </w:rPr>
+              <w:delText>Exit Criteria/Outputs</w:delText>
+            </w:r>
+            <w:r>
+              <w:rPr>
+                <w:noProof/>
+                <w:webHidden/>
+              </w:rPr>
+              <w:tab/>
+              <w:delText>7</w:delText>
+            </w:r>
+          </w:del>
         </w:p>
         <w:p>
           <w:r>
@@ -1147,12 +1970,12 @@
       <w:pPr>
         <w:pStyle w:val="Heading1"/>
       </w:pPr>
-      <w:bookmarkStart w:id="1" w:name="_Toc103001855"/>
+      <w:bookmarkStart w:id="60" w:name="_Toc113540044"/>
       <w:r>
         <w:lastRenderedPageBreak/>
         <w:t>Overview</w:t>
       </w:r>
-      <w:bookmarkEnd w:id="1"/>
+      <w:bookmarkEnd w:id="60"/>
     </w:p>
     <w:sdt>
       <w:sdtPr>
@@ -1174,11 +1997,11 @@
       <w:pPr>
         <w:pStyle w:val="Heading1"/>
       </w:pPr>
-      <w:bookmarkStart w:id="2" w:name="_Toc103001856"/>
+      <w:bookmarkStart w:id="61" w:name="_Toc113540045"/>
       <w:r>
         <w:t>Objective</w:t>
       </w:r>
-      <w:bookmarkEnd w:id="2"/>
+      <w:bookmarkEnd w:id="61"/>
     </w:p>
     <w:p>
       <w:r>
@@ -1249,11 +2072,11 @@
       <w:pPr>
         <w:pStyle w:val="Heading1"/>
       </w:pPr>
-      <w:bookmarkStart w:id="3" w:name="_Toc103001857"/>
+      <w:bookmarkStart w:id="62" w:name="_Toc113540046"/>
       <w:r>
         <w:t>Scope</w:t>
       </w:r>
-      <w:bookmarkEnd w:id="3"/>
+      <w:bookmarkEnd w:id="62"/>
     </w:p>
     <w:p>
       <w:r>
@@ -1398,11 +2221,11 @@
       <w:pPr>
         <w:pStyle w:val="Heading1"/>
       </w:pPr>
-      <w:bookmarkStart w:id="4" w:name="_Toc103001858"/>
+      <w:bookmarkStart w:id="63" w:name="_Toc113540047"/>
       <w:r>
         <w:t>Inputs</w:t>
       </w:r>
-      <w:bookmarkEnd w:id="4"/>
+      <w:bookmarkEnd w:id="63"/>
     </w:p>
     <w:p>
       <w:pPr>
@@ -1501,14 +2324,14 @@
       <w:pPr>
         <w:pStyle w:val="Heading1"/>
       </w:pPr>
-      <w:bookmarkStart w:id="5" w:name="_Toc103001859"/>
+      <w:bookmarkStart w:id="64" w:name="_Toc113540048"/>
       <w:r>
         <w:t>Entry Criteria/</w:t>
       </w:r>
       <w:r>
         <w:t>Triggers</w:t>
       </w:r>
-      <w:bookmarkEnd w:id="5"/>
+      <w:bookmarkEnd w:id="64"/>
     </w:p>
     <w:p>
       <w:pPr>
@@ -1569,11 +2392,11 @@
       <w:pPr>
         <w:pStyle w:val="Heading1"/>
       </w:pPr>
-      <w:bookmarkStart w:id="6" w:name="_Toc103001860"/>
+      <w:bookmarkStart w:id="65" w:name="_Toc113540049"/>
       <w:r>
         <w:t>Tasks</w:t>
       </w:r>
-      <w:bookmarkEnd w:id="6"/>
+      <w:bookmarkEnd w:id="65"/>
     </w:p>
     <w:tbl>
       <w:tblPr>
@@ -2557,21 +3380,7 @@
               <w:rPr>
                 <w:bCs/>
               </w:rPr>
-              <w:t xml:space="preserve">Plan for configuration management and data management for training </w:t>
-            </w:r>
-            <w:proofErr w:type="spellStart"/>
-            <w:r>
-              <w:rPr>
-                <w:bCs/>
-              </w:rPr>
-              <w:t>artefacts</w:t>
-            </w:r>
-            <w:proofErr w:type="spellEnd"/>
-            <w:r>
-              <w:rPr>
-                <w:bCs/>
-              </w:rPr>
-              <w:t>. This will include the naming conventions used, storage and retrieval mechanisms, change control, backup and restoration planning, access control</w:t>
+              <w:t>Plan for configuration management and data management for training artefacts. This will include the naming conventions used, storage and retrieval mechanisms, change control, backup and restoration planning, access control</w:t>
             </w:r>
             <w:r>
               <w:rPr>
@@ -3852,25 +4661,76 @@
               <w:jc w:val="both"/>
               <w:cnfStyle w:val="000000100000" w:firstRow="0" w:lastRow="0" w:firstColumn="0" w:lastColumn="0" w:oddVBand="0" w:evenVBand="0" w:oddHBand="1" w:evenHBand="0" w:firstRowFirstColumn="0" w:firstRowLastColumn="0" w:lastRowFirstColumn="0" w:lastRowLastColumn="0"/>
               <w:rPr>
-                <w:color w:val="FF0000"/>
-              </w:rPr>
-            </w:pPr>
-            <w:r>
-              <w:t>Create feedback form and collect feedback using Surveys module of</w:t>
-            </w:r>
-            <w:ins w:id="7" w:author="Jalaj Mathur" w:date="2022-05-06T15:14:00Z">
+                <w:ins w:id="66" w:author="Jalaj Mathur" w:date="2022-09-08T14:33:00Z"/>
+              </w:rPr>
+            </w:pPr>
+            <w:del w:id="67" w:author="Jalaj Mathur" w:date="2022-09-08T14:31:00Z">
               <w:r>
-                <w:t xml:space="preserve"> </w:t>
+                <w:delText>Create feedback form and collect feedback using Surveys module ofGIL.ef.</w:delText>
+              </w:r>
+            </w:del>
+            <w:ins w:id="68" w:author="Jalaj Mathur" w:date="2022-09-08T14:31:00Z">
+              <w:r>
+                <w:t xml:space="preserve">Collect feedback via google form </w:t>
               </w:r>
             </w:ins>
-            <w:proofErr w:type="spellStart"/>
-            <w:r>
-              <w:t>GIL.ef</w:t>
-            </w:r>
-            <w:proofErr w:type="spellEnd"/>
-            <w:r>
-              <w:t>.</w:t>
-            </w:r>
+            <w:ins w:id="69" w:author="Jalaj Mathur" w:date="2022-09-08T14:32:00Z">
+              <w:r>
+                <w:t>“</w:t>
+              </w:r>
+              <w:r>
+                <w:t>Training Program Feedback-GIL</w:t>
+              </w:r>
+              <w:r>
+                <w:t>”</w:t>
+              </w:r>
+            </w:ins>
+          </w:p>
+          <w:p>
+            <w:pPr>
+              <w:jc w:val="both"/>
+              <w:cnfStyle w:val="000000100000" w:firstRow="0" w:lastRow="0" w:firstColumn="0" w:lastColumn="0" w:oddVBand="0" w:evenVBand="0" w:oddHBand="1" w:evenHBand="0" w:firstRowFirstColumn="0" w:firstRowLastColumn="0" w:lastRowFirstColumn="0" w:lastRowLastColumn="0"/>
+              <w:rPr>
+                <w:color w:val="FF0000"/>
+              </w:rPr>
+            </w:pPr>
+            <w:ins w:id="70" w:author="Jalaj Mathur" w:date="2022-09-08T14:33:00Z">
+              <w:r>
+                <w:rPr>
+                  <w:color w:val="FF0000"/>
+                </w:rPr>
+                <w:fldChar w:fldCharType="begin"/>
+              </w:r>
+              <w:r>
+                <w:rPr>
+                  <w:color w:val="FF0000"/>
+                </w:rPr>
+                <w:instrText xml:space="preserve"> HYPERLINK "https://docs.google.com/forms/d/e/1FAIpQLScHo7or5iJPz4Ubs94WYmwrMGJ2AtPwZrrn0zf3Q4XHUV3j0Q/viewform" </w:instrText>
+              </w:r>
+              <w:r>
+                <w:rPr>
+                  <w:color w:val="FF0000"/>
+                </w:rPr>
+              </w:r>
+              <w:r>
+                <w:rPr>
+                  <w:color w:val="FF0000"/>
+                </w:rPr>
+                <w:fldChar w:fldCharType="separate"/>
+              </w:r>
+              <w:r>
+                <w:rPr>
+                  <w:rStyle w:val="Hyperlink"/>
+                </w:rPr>
+                <w:t>https://docs.google.com/forms/d/e/1FAIpQLScHo7or5iJPz4Ubs94WYmwrMGJ2AtPwZrrn0zf3Q4XHUV3j0Q/viewform</w:t>
+              </w:r>
+              <w:r>
+                <w:rPr>
+                  <w:color w:val="FF0000"/>
+                </w:rPr>
+                <w:fldChar w:fldCharType="end"/>
+              </w:r>
+            </w:ins>
           </w:p>
         </w:tc>
         <w:tc>
@@ -4178,6 +5038,7 @@
       <w:tr>
         <w:trPr>
           <w:cnfStyle w:val="000000100000" w:firstRow="0" w:lastRow="0" w:firstColumn="0" w:lastColumn="0" w:oddVBand="0" w:evenVBand="0" w:oddHBand="1" w:evenHBand="0" w:firstRowFirstColumn="0" w:firstRowLastColumn="0" w:lastRowFirstColumn="0" w:lastRowLastColumn="0"/>
+          <w:del w:id="71" w:author="Jalaj Mathur" w:date="2022-09-08T14:33:00Z"/>
         </w:trPr>
         <w:tc>
           <w:tcPr>
@@ -4187,6 +5048,9 @@
           <w:p>
             <w:pPr>
               <w:pStyle w:val="ListParagraph"/>
+              <w:rPr>
+                <w:del w:id="72" w:author="Jalaj Mathur" w:date="2022-09-08T14:33:00Z"/>
+              </w:rPr>
             </w:pPr>
           </w:p>
         </w:tc>
@@ -4198,6 +5062,7 @@
             <w:pPr>
               <w:cnfStyle w:val="000000100000" w:firstRow="0" w:lastRow="0" w:firstColumn="0" w:lastColumn="0" w:oddVBand="0" w:evenVBand="0" w:oddHBand="1" w:evenHBand="0" w:firstRowFirstColumn="0" w:firstRowLastColumn="0" w:lastRowFirstColumn="0" w:lastRowLastColumn="0"/>
               <w:rPr>
+                <w:del w:id="73" w:author="Jalaj Mathur" w:date="2022-09-08T14:33:00Z"/>
                 <w:b/>
               </w:rPr>
             </w:pPr>
@@ -4210,6 +5075,9 @@
           <w:p>
             <w:pPr>
               <w:cnfStyle w:val="000000100000" w:firstRow="0" w:lastRow="0" w:firstColumn="0" w:lastColumn="0" w:oddVBand="0" w:evenVBand="0" w:oddHBand="1" w:evenHBand="0" w:firstRowFirstColumn="0" w:firstRowLastColumn="0" w:lastRowFirstColumn="0" w:lastRowLastColumn="0"/>
+              <w:rPr>
+                <w:del w:id="74" w:author="Jalaj Mathur" w:date="2022-09-08T14:33:00Z"/>
+              </w:rPr>
             </w:pPr>
           </w:p>
         </w:tc>
@@ -4230,11 +5098,11 @@
       <w:pPr>
         <w:pStyle w:val="Heading1"/>
       </w:pPr>
-      <w:bookmarkStart w:id="8" w:name="_Toc103001861"/>
+      <w:bookmarkStart w:id="75" w:name="_Toc113540050"/>
       <w:r>
         <w:t>Verification</w:t>
       </w:r>
-      <w:bookmarkEnd w:id="8"/>
+      <w:bookmarkEnd w:id="75"/>
     </w:p>
     <w:p>
       <w:pPr>
@@ -4288,14 +5156,14 @@
       <w:pPr>
         <w:pStyle w:val="Heading1"/>
       </w:pPr>
-      <w:bookmarkStart w:id="9" w:name="_Guidelines"/>
-      <w:bookmarkStart w:id="10" w:name="_Toc103001862"/>
-      <w:bookmarkEnd w:id="9"/>
+      <w:bookmarkStart w:id="76" w:name="_Guidelines"/>
+      <w:bookmarkStart w:id="77" w:name="_Toc113540051"/>
+      <w:bookmarkEnd w:id="76"/>
       <w:r>
         <w:lastRenderedPageBreak/>
         <w:t>Guidelines</w:t>
       </w:r>
-      <w:bookmarkEnd w:id="10"/>
+      <w:bookmarkEnd w:id="77"/>
     </w:p>
     <w:p>
       <w:r>
@@ -4312,11 +5180,11 @@
       <w:pPr>
         <w:pStyle w:val="Heading1"/>
       </w:pPr>
-      <w:bookmarkStart w:id="11" w:name="_Toc103001863"/>
+      <w:bookmarkStart w:id="78" w:name="_Toc113540052"/>
       <w:r>
         <w:t>Applicable Measurements</w:t>
       </w:r>
-      <w:bookmarkEnd w:id="11"/>
+      <w:bookmarkEnd w:id="78"/>
     </w:p>
     <w:p>
       <w:pPr>
@@ -4405,11 +5273,11 @@
       <w:pPr>
         <w:pStyle w:val="Heading1"/>
       </w:pPr>
-      <w:bookmarkStart w:id="12" w:name="_Toc103001864"/>
+      <w:bookmarkStart w:id="79" w:name="_Toc113540053"/>
       <w:r>
         <w:t>Exit Criteria/Outputs</w:t>
       </w:r>
-      <w:bookmarkEnd w:id="12"/>
+      <w:bookmarkEnd w:id="79"/>
       <w:r>
         <w:br/>
       </w:r>
@@ -4586,22 +5454,45 @@
 <file path=word/header1.xml><?xml version="1.0" encoding="utf-8"?>
 <w:hdr xmlns:wpc="http://schemas.microsoft.com/office/word/2010/wordprocessingCanvas" xmlns:mc="http://schemas.openxmlformats.org/markup-compatibility/2006" xmlns:o="urn:schemas-microsoft-com:office:office" xmlns:r="http://schemas.openxmlformats.org/officeDocument/2006/relationships" xmlns:m="http://schemas.openxmlformats.org/officeDocument/2006/math" xmlns:v="urn:schemas-microsoft-com:vml" xmlns:wp14="http://schemas.microsoft.com/office/word/2010/wordprocessingDrawing" xmlns:wp="http://schemas.openxmlformats.org/drawingml/2006/wordprocessingDrawing" xmlns:w10="urn:schemas-microsoft-com:office:word" xmlns:w="http://schemas.openxmlformats.org/wordprocessingml/2006/main" xmlns:w14="http://schemas.microsoft.com/office/word/2010/wordml" xmlns:wpg="http://schemas.microsoft.com/office/word/2010/wordprocessingGroup" xmlns:wpi="http://schemas.microsoft.com/office/word/2010/wordprocessingInk" xmlns:wne="http://schemas.microsoft.com/office/word/2006/wordml" xmlns:wps="http://schemas.microsoft.com/office/word/2010/wordprocessingShape" mc:Ignorable="w14 wp14">
   <w:p>
-    <w:fldSimple w:instr=" TITLE   \* MERGEFORMAT ">
-      <w:r>
-        <w:t>Procedure of Scheduling and Conducting Training</w:t>
-      </w:r>
-    </w:fldSimple>
+    <w:r>
+      <w:fldChar w:fldCharType="begin"/>
+    </w:r>
+    <w:r>
+      <w:instrText xml:space="preserve"> TITLE   \* MERGEFORMAT </w:instrText>
+    </w:r>
+    <w:r>
+      <w:fldChar w:fldCharType="separate"/>
+    </w:r>
+    <w:r>
+      <w:t>Procedure of Scheduling and Conducting Training</w:t>
+    </w:r>
+    <w:r>
+      <w:fldChar w:fldCharType="end"/>
+    </w:r>
     <w:r>
       <w:br/>
     </w:r>
-    <w:fldSimple w:instr=" FILENAME   \* MERGEFORMAT ">
-      <w:r>
-        <w:rPr>
-          <w:noProof/>
-        </w:rPr>
-        <w:t>PRCD_TRAING</w:t>
-      </w:r>
-    </w:fldSimple>
+    <w:r>
+      <w:fldChar w:fldCharType="begin"/>
+    </w:r>
+    <w:r>
+      <w:instrText xml:space="preserve"> FILENAME   \* MERGEFORMAT </w:instrText>
+    </w:r>
+    <w:r>
+      <w:fldChar w:fldCharType="separate"/>
+    </w:r>
+    <w:r>
+      <w:rPr>
+        <w:noProof/>
+      </w:rPr>
+      <w:t>PRCD_TRAING</w:t>
+    </w:r>
+    <w:r>
+      <w:rPr>
+        <w:noProof/>
+      </w:rPr>
+      <w:fldChar w:fldCharType="end"/>
+    </w:r>
   </w:p>
 </w:hdr>
 </file>
@@ -8284,7 +9175,6 @@
     <w:uiPriority w:val="59"/>
     <w:rsid w:val="00260ACF"/>
     <w:tblPr>
-      <w:tblInd w:w="0" w:type="dxa"/>
       <w:tblBorders>
         <w:top w:val="single" w:sz="4" w:space="0" w:color="000000" w:themeColor="text1"/>
         <w:left w:val="single" w:sz="4" w:space="0" w:color="000000" w:themeColor="text1"/>
@@ -8293,12 +9183,6 @@
         <w:insideH w:val="single" w:sz="4" w:space="0" w:color="000000" w:themeColor="text1"/>
         <w:insideV w:val="single" w:sz="4" w:space="0" w:color="000000" w:themeColor="text1"/>
       </w:tblBorders>
-      <w:tblCellMar>
-        <w:top w:w="0" w:type="dxa"/>
-        <w:left w:w="108" w:type="dxa"/>
-        <w:bottom w:w="0" w:type="dxa"/>
-        <w:right w:w="108" w:type="dxa"/>
-      </w:tblCellMar>
     </w:tblPr>
   </w:style>
   <w:style w:type="paragraph" w:customStyle="1" w:styleId="ProcessBody">
@@ -8418,12 +9302,6 @@
         <w:insideH w:val="single" w:sz="4" w:space="0" w:color="auto"/>
         <w:insideV w:val="single" w:sz="4" w:space="0" w:color="auto"/>
       </w:tblBorders>
-      <w:tblCellMar>
-        <w:top w:w="0" w:type="dxa"/>
-        <w:left w:w="108" w:type="dxa"/>
-        <w:bottom w:w="0" w:type="dxa"/>
-        <w:right w:w="108" w:type="dxa"/>
-      </w:tblCellMar>
     </w:tblPr>
     <w:trPr>
       <w:cantSplit/>
@@ -8507,19 +9385,12 @@
     <w:tblPr>
       <w:tblStyleRowBandSize w:val="1"/>
       <w:tblStyleColBandSize w:val="1"/>
-      <w:tblInd w:w="0" w:type="dxa"/>
       <w:tblBorders>
         <w:top w:val="single" w:sz="8" w:space="0" w:color="4F81BD" w:themeColor="accent1"/>
         <w:left w:val="single" w:sz="8" w:space="0" w:color="4F81BD" w:themeColor="accent1"/>
         <w:bottom w:val="single" w:sz="8" w:space="0" w:color="4F81BD" w:themeColor="accent1"/>
         <w:right w:val="single" w:sz="8" w:space="0" w:color="4F81BD" w:themeColor="accent1"/>
       </w:tblBorders>
-      <w:tblCellMar>
-        <w:top w:w="0" w:type="dxa"/>
-        <w:left w:w="108" w:type="dxa"/>
-        <w:bottom w:w="0" w:type="dxa"/>
-        <w:right w:w="108" w:type="dxa"/>
-      </w:tblCellMar>
     </w:tblPr>
     <w:tblStylePr w:type="firstRow">
       <w:pPr>
@@ -9646,7 +10517,6 @@
     <w:uiPriority w:val="59"/>
     <w:rsid w:val="00260ACF"/>
     <w:tblPr>
-      <w:tblInd w:w="0" w:type="dxa"/>
       <w:tblBorders>
         <w:top w:val="single" w:sz="4" w:space="0" w:color="000000" w:themeColor="text1"/>
         <w:left w:val="single" w:sz="4" w:space="0" w:color="000000" w:themeColor="text1"/>
@@ -9655,12 +10525,6 @@
         <w:insideH w:val="single" w:sz="4" w:space="0" w:color="000000" w:themeColor="text1"/>
         <w:insideV w:val="single" w:sz="4" w:space="0" w:color="000000" w:themeColor="text1"/>
       </w:tblBorders>
-      <w:tblCellMar>
-        <w:top w:w="0" w:type="dxa"/>
-        <w:left w:w="108" w:type="dxa"/>
-        <w:bottom w:w="0" w:type="dxa"/>
-        <w:right w:w="108" w:type="dxa"/>
-      </w:tblCellMar>
     </w:tblPr>
   </w:style>
   <w:style w:type="paragraph" w:customStyle="1" w:styleId="ProcessBody">
@@ -9780,12 +10644,6 @@
         <w:insideH w:val="single" w:sz="4" w:space="0" w:color="auto"/>
         <w:insideV w:val="single" w:sz="4" w:space="0" w:color="auto"/>
       </w:tblBorders>
-      <w:tblCellMar>
-        <w:top w:w="0" w:type="dxa"/>
-        <w:left w:w="108" w:type="dxa"/>
-        <w:bottom w:w="0" w:type="dxa"/>
-        <w:right w:w="108" w:type="dxa"/>
-      </w:tblCellMar>
     </w:tblPr>
     <w:trPr>
       <w:cantSplit/>
@@ -9869,19 +10727,12 @@
     <w:tblPr>
       <w:tblStyleRowBandSize w:val="1"/>
       <w:tblStyleColBandSize w:val="1"/>
-      <w:tblInd w:w="0" w:type="dxa"/>
       <w:tblBorders>
         <w:top w:val="single" w:sz="8" w:space="0" w:color="4F81BD" w:themeColor="accent1"/>
         <w:left w:val="single" w:sz="8" w:space="0" w:color="4F81BD" w:themeColor="accent1"/>
         <w:bottom w:val="single" w:sz="8" w:space="0" w:color="4F81BD" w:themeColor="accent1"/>
         <w:right w:val="single" w:sz="8" w:space="0" w:color="4F81BD" w:themeColor="accent1"/>
       </w:tblBorders>
-      <w:tblCellMar>
-        <w:top w:w="0" w:type="dxa"/>
-        <w:left w:w="108" w:type="dxa"/>
-        <w:bottom w:w="0" w:type="dxa"/>
-        <w:right w:w="108" w:type="dxa"/>
-      </w:tblCellMar>
     </w:tblPr>
     <w:tblStylePr w:type="firstRow">
       <w:pPr>
@@ -10290,6 +11141,10 @@
 </file>
 
 <file path=customXml/item2.xml><?xml version="1.0" encoding="utf-8"?>
+<LongProperties xmlns="http://schemas.microsoft.com/office/2006/metadata/longProperties"/>
+</file>
+
+<file path=customXml/item3.xml><?xml version="1.0" encoding="utf-8"?>
 <?mso-contentType ?>
 <FormTemplates xmlns="http://schemas.microsoft.com/sharepoint/v3/contenttype/forms">
   <Display>DocumentLibraryForm</Display>
@@ -10298,11 +11153,13 @@
 </FormTemplates>
 </file>
 
-<file path=customXml/item3.xml><?xml version="1.0" encoding="utf-8"?>
-<LongProperties xmlns="http://schemas.microsoft.com/office/2006/metadata/longProperties"/>
+<file path=customXml/item4.xml><?xml version="1.0" encoding="utf-8"?>
+<p:properties xmlns:p="http://schemas.microsoft.com/office/2006/metadata/properties" xmlns:xsi="http://www.w3.org/2001/XMLSchema-instance">
+  <documentManagement/>
+</p:properties>
 </file>
 
-<file path=customXml/item4.xml><?xml version="1.0" encoding="utf-8"?>
+<file path=customXml/item5.xml><?xml version="1.0" encoding="utf-8"?>
 <ct:contentTypeSchema xmlns:ct="http://schemas.microsoft.com/office/2006/metadata/contentType" xmlns:ma="http://schemas.microsoft.com/office/2006/metadata/properties/metaAttributes" ct:_="" ma:_="" ma:contentTypeName="Document" ma:contentTypeID="0x01010005A068604E74C047BC66B3ED07869872" ma:contentTypeVersion="0" ma:contentTypeDescription="Create a new document." ma:contentTypeScope="" ma:versionID="7d65b694ac3f1c289d6201da35c196e2">
   <xsd:schema xmlns:xsd="http://www.w3.org/2001/XMLSchema" xmlns:p="http://schemas.microsoft.com/office/2006/metadata/properties" targetNamespace="http://schemas.microsoft.com/office/2006/metadata/properties" ma:root="true" ma:fieldsID="4aeb20c0e3442673af7ee10786458764">
     <xsd:element name="properties">
@@ -10351,12 +11208,6 @@
 </ct:contentTypeSchema>
 </file>
 
-<file path=customXml/item5.xml><?xml version="1.0" encoding="utf-8"?>
-<p:properties xmlns:p="http://schemas.microsoft.com/office/2006/metadata/properties" xmlns:xsi="http://www.w3.org/2001/XMLSchema-instance">
-  <documentManagement/>
-</p:properties>
-</file>
-
 <file path=customXml/item6.xml><?xml version="1.0" encoding="utf-8"?>
 <b:Sources xmlns:b="http://schemas.openxmlformats.org/officeDocument/2006/bibliography" xmlns="http://schemas.openxmlformats.org/officeDocument/2006/bibliography" SelectedStyle="\APA.XSL" StyleName="APA"/>
 </file>
@@ -10370,6 +11221,14 @@
 </file>
 
 <file path=customXml/itemProps2.xml><?xml version="1.0" encoding="utf-8"?>
+<ds:datastoreItem xmlns:ds="http://schemas.openxmlformats.org/officeDocument/2006/customXml" ds:itemID="{C160D463-E0A4-43CC-B4FC-6A78BAE7598D}">
+  <ds:schemaRefs>
+    <ds:schemaRef ds:uri="http://schemas.microsoft.com/office/2006/metadata/longProperties"/>
+  </ds:schemaRefs>
+</ds:datastoreItem>
+</file>
+
+<file path=customXml/itemProps3.xml><?xml version="1.0" encoding="utf-8"?>
 <ds:datastoreItem xmlns:ds="http://schemas.openxmlformats.org/officeDocument/2006/customXml" ds:itemID="{F17621D5-8118-4296-944B-367BCA2FC84A}">
   <ds:schemaRefs>
     <ds:schemaRef ds:uri="http://schemas.microsoft.com/sharepoint/v3/contenttype/forms"/>
@@ -10377,15 +11236,15 @@
 </ds:datastoreItem>
 </file>
 
-<file path=customXml/itemProps3.xml><?xml version="1.0" encoding="utf-8"?>
-<ds:datastoreItem xmlns:ds="http://schemas.openxmlformats.org/officeDocument/2006/customXml" ds:itemID="{C160D463-E0A4-43CC-B4FC-6A78BAE7598D}">
+<file path=customXml/itemProps4.xml><?xml version="1.0" encoding="utf-8"?>
+<ds:datastoreItem xmlns:ds="http://schemas.openxmlformats.org/officeDocument/2006/customXml" ds:itemID="{413EE0B9-61A1-4D97-84E8-9D6D67F97DB6}">
   <ds:schemaRefs>
-    <ds:schemaRef ds:uri="http://schemas.microsoft.com/office/2006/metadata/longProperties"/>
+    <ds:schemaRef ds:uri="http://schemas.microsoft.com/office/2006/metadata/properties"/>
   </ds:schemaRefs>
 </ds:datastoreItem>
 </file>
 
-<file path=customXml/itemProps4.xml><?xml version="1.0" encoding="utf-8"?>
+<file path=customXml/itemProps5.xml><?xml version="1.0" encoding="utf-8"?>
 <ds:datastoreItem xmlns:ds="http://schemas.openxmlformats.org/officeDocument/2006/customXml" ds:itemID="{4C7BB9EC-3876-4814-9282-A4B3164320C7}">
   <ds:schemaRefs>
     <ds:schemaRef ds:uri="http://schemas.microsoft.com/office/2006/metadata/contentType"/>
@@ -10400,16 +11259,8 @@
 </ds:datastoreItem>
 </file>
 
-<file path=customXml/itemProps5.xml><?xml version="1.0" encoding="utf-8"?>
-<ds:datastoreItem xmlns:ds="http://schemas.openxmlformats.org/officeDocument/2006/customXml" ds:itemID="{413EE0B9-61A1-4D97-84E8-9D6D67F97DB6}">
-  <ds:schemaRefs>
-    <ds:schemaRef ds:uri="http://schemas.microsoft.com/office/2006/metadata/properties"/>
-  </ds:schemaRefs>
-</ds:datastoreItem>
-</file>
-
 <file path=customXml/itemProps6.xml><?xml version="1.0" encoding="utf-8"?>
-<ds:datastoreItem xmlns:ds="http://schemas.openxmlformats.org/officeDocument/2006/customXml" ds:itemID="{B879A221-311B-4A01-8960-66C6E02924E5}">
+<ds:datastoreItem xmlns:ds="http://schemas.openxmlformats.org/officeDocument/2006/customXml" ds:itemID="{5BF888C6-1C89-4046-B93A-7356BF20D39D}">
   <ds:schemaRefs>
     <ds:schemaRef ds:uri="http://schemas.openxmlformats.org/officeDocument/2006/bibliography"/>
   </ds:schemaRefs>

</xml_diff>

<commit_message>
finalizes the change done
</commit_message>
<xml_diff>
--- a/Support/Training/PRCD_TRAING.docx
+++ b/Support/Training/PRCD_TRAING.docx
@@ -93,6 +93,8 @@
                 </w:tc>
               </w:sdtContent>
             </w:sdt>
+            <w:bookmarkStart w:id="0" w:name="_GoBack"/>
+            <w:bookmarkEnd w:id="0"/>
           </w:tr>
           <w:tr>
             <w:trPr>
@@ -379,7 +381,6 @@
               <w:tab w:val="right" w:leader="dot" w:pos="9350"/>
             </w:tabs>
             <w:rPr>
-              <w:ins w:id="0" w:author="Jalaj Mathur" w:date="2022-09-08T14:33:00Z"/>
               <w:rFonts w:asciiTheme="minorHAnsi" w:eastAsiaTheme="minorEastAsia" w:hAnsiTheme="minorHAnsi" w:cstheme="minorBidi"/>
               <w:noProof/>
               <w:lang w:val="en-IN" w:eastAsia="en-IN" w:bidi="ar-SA"/>
@@ -394,52 +395,12 @@
           <w:r>
             <w:fldChar w:fldCharType="separate"/>
           </w:r>
-          <w:ins w:id="1" w:author="Jalaj Mathur" w:date="2022-09-08T14:33:00Z">
+          <w:hyperlink w:anchor="_Toc113630567" w:history="1">
             <w:r>
               <w:rPr>
                 <w:rStyle w:val="Hyperlink"/>
                 <w:noProof/>
               </w:rPr>
-              <w:fldChar w:fldCharType="begin"/>
-            </w:r>
-            <w:r>
-              <w:rPr>
-                <w:rStyle w:val="Hyperlink"/>
-                <w:noProof/>
-              </w:rPr>
-              <w:instrText xml:space="preserve"> </w:instrText>
-            </w:r>
-            <w:r>
-              <w:rPr>
-                <w:noProof/>
-              </w:rPr>
-              <w:instrText>HYPERLINK \l "_Toc113540044"</w:instrText>
-            </w:r>
-            <w:r>
-              <w:rPr>
-                <w:rStyle w:val="Hyperlink"/>
-                <w:noProof/>
-              </w:rPr>
-              <w:instrText xml:space="preserve"> </w:instrText>
-            </w:r>
-            <w:r>
-              <w:rPr>
-                <w:rStyle w:val="Hyperlink"/>
-                <w:noProof/>
-              </w:rPr>
-            </w:r>
-            <w:r>
-              <w:rPr>
-                <w:rStyle w:val="Hyperlink"/>
-                <w:noProof/>
-              </w:rPr>
-              <w:fldChar w:fldCharType="separate"/>
-            </w:r>
-            <w:r>
-              <w:rPr>
-                <w:rStyle w:val="Hyperlink"/>
-                <w:noProof/>
-              </w:rPr>
               <w:t>Overview</w:t>
             </w:r>
             <w:r>
@@ -461,7 +422,7 @@
                 <w:noProof/>
                 <w:webHidden/>
               </w:rPr>
-              <w:instrText xml:space="preserve"> PAGEREF _Toc113540044 \h </w:instrText>
+              <w:instrText xml:space="preserve"> PAGEREF _Toc113630567 \h </w:instrText>
             </w:r>
             <w:r>
               <w:rPr>
@@ -469,37 +430,28 @@
                 <w:webHidden/>
               </w:rPr>
             </w:r>
-          </w:ins>
-          <w:r>
-            <w:rPr>
-              <w:noProof/>
-              <w:webHidden/>
-            </w:rPr>
-            <w:fldChar w:fldCharType="separate"/>
-          </w:r>
-          <w:ins w:id="2" w:author="Jalaj Mathur" w:date="2022-09-08T14:33:00Z">
             <w:r>
               <w:rPr>
                 <w:noProof/>
                 <w:webHidden/>
               </w:rPr>
-              <w:t>2</w:t>
+              <w:fldChar w:fldCharType="separate"/>
             </w:r>
             <w:r>
               <w:rPr>
                 <w:noProof/>
                 <w:webHidden/>
               </w:rPr>
+              <w:t>2</w:t>
+            </w:r>
+            <w:r>
+              <w:rPr>
+                <w:noProof/>
+                <w:webHidden/>
+              </w:rPr>
               <w:fldChar w:fldCharType="end"/>
             </w:r>
-            <w:r>
-              <w:rPr>
-                <w:rStyle w:val="Hyperlink"/>
-                <w:noProof/>
-              </w:rPr>
-              <w:fldChar w:fldCharType="end"/>
-            </w:r>
-          </w:ins>
+          </w:hyperlink>
         </w:p>
         <w:p>
           <w:pPr>
@@ -508,58 +460,17 @@
               <w:tab w:val="right" w:leader="dot" w:pos="9350"/>
             </w:tabs>
             <w:rPr>
-              <w:ins w:id="3" w:author="Jalaj Mathur" w:date="2022-09-08T14:33:00Z"/>
               <w:rFonts w:asciiTheme="minorHAnsi" w:eastAsiaTheme="minorEastAsia" w:hAnsiTheme="minorHAnsi" w:cstheme="minorBidi"/>
               <w:noProof/>
               <w:lang w:val="en-IN" w:eastAsia="en-IN" w:bidi="ar-SA"/>
             </w:rPr>
           </w:pPr>
-          <w:ins w:id="4" w:author="Jalaj Mathur" w:date="2022-09-08T14:33:00Z">
+          <w:hyperlink w:anchor="_Toc113630568" w:history="1">
             <w:r>
               <w:rPr>
                 <w:rStyle w:val="Hyperlink"/>
                 <w:noProof/>
               </w:rPr>
-              <w:fldChar w:fldCharType="begin"/>
-            </w:r>
-            <w:r>
-              <w:rPr>
-                <w:rStyle w:val="Hyperlink"/>
-                <w:noProof/>
-              </w:rPr>
-              <w:instrText xml:space="preserve"> </w:instrText>
-            </w:r>
-            <w:r>
-              <w:rPr>
-                <w:noProof/>
-              </w:rPr>
-              <w:instrText>HYPERLINK \l "_Toc113540045"</w:instrText>
-            </w:r>
-            <w:r>
-              <w:rPr>
-                <w:rStyle w:val="Hyperlink"/>
-                <w:noProof/>
-              </w:rPr>
-              <w:instrText xml:space="preserve"> </w:instrText>
-            </w:r>
-            <w:r>
-              <w:rPr>
-                <w:rStyle w:val="Hyperlink"/>
-                <w:noProof/>
-              </w:rPr>
-            </w:r>
-            <w:r>
-              <w:rPr>
-                <w:rStyle w:val="Hyperlink"/>
-                <w:noProof/>
-              </w:rPr>
-              <w:fldChar w:fldCharType="separate"/>
-            </w:r>
-            <w:r>
-              <w:rPr>
-                <w:rStyle w:val="Hyperlink"/>
-                <w:noProof/>
-              </w:rPr>
               <w:t>Objective</w:t>
             </w:r>
             <w:r>
@@ -581,7 +492,7 @@
                 <w:noProof/>
                 <w:webHidden/>
               </w:rPr>
-              <w:instrText xml:space="preserve"> PAGEREF _Toc113540045 \h </w:instrText>
+              <w:instrText xml:space="preserve"> PAGEREF _Toc113630568 \h </w:instrText>
             </w:r>
             <w:r>
               <w:rPr>
@@ -589,37 +500,28 @@
                 <w:webHidden/>
               </w:rPr>
             </w:r>
-          </w:ins>
-          <w:r>
-            <w:rPr>
-              <w:noProof/>
-              <w:webHidden/>
-            </w:rPr>
-            <w:fldChar w:fldCharType="separate"/>
-          </w:r>
-          <w:ins w:id="5" w:author="Jalaj Mathur" w:date="2022-09-08T14:33:00Z">
             <w:r>
               <w:rPr>
                 <w:noProof/>
                 <w:webHidden/>
               </w:rPr>
-              <w:t>2</w:t>
+              <w:fldChar w:fldCharType="separate"/>
             </w:r>
             <w:r>
               <w:rPr>
                 <w:noProof/>
                 <w:webHidden/>
               </w:rPr>
+              <w:t>2</w:t>
+            </w:r>
+            <w:r>
+              <w:rPr>
+                <w:noProof/>
+                <w:webHidden/>
+              </w:rPr>
               <w:fldChar w:fldCharType="end"/>
             </w:r>
-            <w:r>
-              <w:rPr>
-                <w:rStyle w:val="Hyperlink"/>
-                <w:noProof/>
-              </w:rPr>
-              <w:fldChar w:fldCharType="end"/>
-            </w:r>
-          </w:ins>
+          </w:hyperlink>
         </w:p>
         <w:p>
           <w:pPr>
@@ -628,58 +530,17 @@
               <w:tab w:val="right" w:leader="dot" w:pos="9350"/>
             </w:tabs>
             <w:rPr>
-              <w:ins w:id="6" w:author="Jalaj Mathur" w:date="2022-09-08T14:33:00Z"/>
               <w:rFonts w:asciiTheme="minorHAnsi" w:eastAsiaTheme="minorEastAsia" w:hAnsiTheme="minorHAnsi" w:cstheme="minorBidi"/>
               <w:noProof/>
               <w:lang w:val="en-IN" w:eastAsia="en-IN" w:bidi="ar-SA"/>
             </w:rPr>
           </w:pPr>
-          <w:ins w:id="7" w:author="Jalaj Mathur" w:date="2022-09-08T14:33:00Z">
+          <w:hyperlink w:anchor="_Toc113630569" w:history="1">
             <w:r>
               <w:rPr>
                 <w:rStyle w:val="Hyperlink"/>
                 <w:noProof/>
               </w:rPr>
-              <w:fldChar w:fldCharType="begin"/>
-            </w:r>
-            <w:r>
-              <w:rPr>
-                <w:rStyle w:val="Hyperlink"/>
-                <w:noProof/>
-              </w:rPr>
-              <w:instrText xml:space="preserve"> </w:instrText>
-            </w:r>
-            <w:r>
-              <w:rPr>
-                <w:noProof/>
-              </w:rPr>
-              <w:instrText>HYPERLINK \l "_Toc113540046"</w:instrText>
-            </w:r>
-            <w:r>
-              <w:rPr>
-                <w:rStyle w:val="Hyperlink"/>
-                <w:noProof/>
-              </w:rPr>
-              <w:instrText xml:space="preserve"> </w:instrText>
-            </w:r>
-            <w:r>
-              <w:rPr>
-                <w:rStyle w:val="Hyperlink"/>
-                <w:noProof/>
-              </w:rPr>
-            </w:r>
-            <w:r>
-              <w:rPr>
-                <w:rStyle w:val="Hyperlink"/>
-                <w:noProof/>
-              </w:rPr>
-              <w:fldChar w:fldCharType="separate"/>
-            </w:r>
-            <w:r>
-              <w:rPr>
-                <w:rStyle w:val="Hyperlink"/>
-                <w:noProof/>
-              </w:rPr>
               <w:t>Scope</w:t>
             </w:r>
             <w:r>
@@ -701,7 +562,7 @@
                 <w:noProof/>
                 <w:webHidden/>
               </w:rPr>
-              <w:instrText xml:space="preserve"> PAGEREF _Toc113540046 \h </w:instrText>
+              <w:instrText xml:space="preserve"> PAGEREF _Toc113630569 \h </w:instrText>
             </w:r>
             <w:r>
               <w:rPr>
@@ -709,37 +570,28 @@
                 <w:webHidden/>
               </w:rPr>
             </w:r>
-          </w:ins>
-          <w:r>
-            <w:rPr>
-              <w:noProof/>
-              <w:webHidden/>
-            </w:rPr>
-            <w:fldChar w:fldCharType="separate"/>
-          </w:r>
-          <w:ins w:id="8" w:author="Jalaj Mathur" w:date="2022-09-08T14:33:00Z">
             <w:r>
               <w:rPr>
                 <w:noProof/>
                 <w:webHidden/>
               </w:rPr>
-              <w:t>2</w:t>
+              <w:fldChar w:fldCharType="separate"/>
             </w:r>
             <w:r>
               <w:rPr>
                 <w:noProof/>
                 <w:webHidden/>
               </w:rPr>
+              <w:t>2</w:t>
+            </w:r>
+            <w:r>
+              <w:rPr>
+                <w:noProof/>
+                <w:webHidden/>
+              </w:rPr>
               <w:fldChar w:fldCharType="end"/>
             </w:r>
-            <w:r>
-              <w:rPr>
-                <w:rStyle w:val="Hyperlink"/>
-                <w:noProof/>
-              </w:rPr>
-              <w:fldChar w:fldCharType="end"/>
-            </w:r>
-          </w:ins>
+          </w:hyperlink>
         </w:p>
         <w:p>
           <w:pPr>
@@ -748,58 +600,17 @@
               <w:tab w:val="right" w:leader="dot" w:pos="9350"/>
             </w:tabs>
             <w:rPr>
-              <w:ins w:id="9" w:author="Jalaj Mathur" w:date="2022-09-08T14:33:00Z"/>
               <w:rFonts w:asciiTheme="minorHAnsi" w:eastAsiaTheme="minorEastAsia" w:hAnsiTheme="minorHAnsi" w:cstheme="minorBidi"/>
               <w:noProof/>
               <w:lang w:val="en-IN" w:eastAsia="en-IN" w:bidi="ar-SA"/>
             </w:rPr>
           </w:pPr>
-          <w:ins w:id="10" w:author="Jalaj Mathur" w:date="2022-09-08T14:33:00Z">
+          <w:hyperlink w:anchor="_Toc113630570" w:history="1">
             <w:r>
               <w:rPr>
                 <w:rStyle w:val="Hyperlink"/>
                 <w:noProof/>
               </w:rPr>
-              <w:fldChar w:fldCharType="begin"/>
-            </w:r>
-            <w:r>
-              <w:rPr>
-                <w:rStyle w:val="Hyperlink"/>
-                <w:noProof/>
-              </w:rPr>
-              <w:instrText xml:space="preserve"> </w:instrText>
-            </w:r>
-            <w:r>
-              <w:rPr>
-                <w:noProof/>
-              </w:rPr>
-              <w:instrText>HYPERLINK \l "_Toc113540047"</w:instrText>
-            </w:r>
-            <w:r>
-              <w:rPr>
-                <w:rStyle w:val="Hyperlink"/>
-                <w:noProof/>
-              </w:rPr>
-              <w:instrText xml:space="preserve"> </w:instrText>
-            </w:r>
-            <w:r>
-              <w:rPr>
-                <w:rStyle w:val="Hyperlink"/>
-                <w:noProof/>
-              </w:rPr>
-            </w:r>
-            <w:r>
-              <w:rPr>
-                <w:rStyle w:val="Hyperlink"/>
-                <w:noProof/>
-              </w:rPr>
-              <w:fldChar w:fldCharType="separate"/>
-            </w:r>
-            <w:r>
-              <w:rPr>
-                <w:rStyle w:val="Hyperlink"/>
-                <w:noProof/>
-              </w:rPr>
               <w:t>Inputs</w:t>
             </w:r>
             <w:r>
@@ -821,7 +632,7 @@
                 <w:noProof/>
                 <w:webHidden/>
               </w:rPr>
-              <w:instrText xml:space="preserve"> PAGEREF _Toc113540047 \h </w:instrText>
+              <w:instrText xml:space="preserve"> PAGEREF _Toc113630570 \h </w:instrText>
             </w:r>
             <w:r>
               <w:rPr>
@@ -829,37 +640,28 @@
                 <w:webHidden/>
               </w:rPr>
             </w:r>
-          </w:ins>
-          <w:r>
-            <w:rPr>
-              <w:noProof/>
-              <w:webHidden/>
-            </w:rPr>
-            <w:fldChar w:fldCharType="separate"/>
-          </w:r>
-          <w:ins w:id="11" w:author="Jalaj Mathur" w:date="2022-09-08T14:33:00Z">
             <w:r>
               <w:rPr>
                 <w:noProof/>
                 <w:webHidden/>
               </w:rPr>
-              <w:t>2</w:t>
+              <w:fldChar w:fldCharType="separate"/>
             </w:r>
             <w:r>
               <w:rPr>
                 <w:noProof/>
                 <w:webHidden/>
               </w:rPr>
+              <w:t>2</w:t>
+            </w:r>
+            <w:r>
+              <w:rPr>
+                <w:noProof/>
+                <w:webHidden/>
+              </w:rPr>
               <w:fldChar w:fldCharType="end"/>
             </w:r>
-            <w:r>
-              <w:rPr>
-                <w:rStyle w:val="Hyperlink"/>
-                <w:noProof/>
-              </w:rPr>
-              <w:fldChar w:fldCharType="end"/>
-            </w:r>
-          </w:ins>
+          </w:hyperlink>
         </w:p>
         <w:p>
           <w:pPr>
@@ -868,58 +670,17 @@
               <w:tab w:val="right" w:leader="dot" w:pos="9350"/>
             </w:tabs>
             <w:rPr>
-              <w:ins w:id="12" w:author="Jalaj Mathur" w:date="2022-09-08T14:33:00Z"/>
               <w:rFonts w:asciiTheme="minorHAnsi" w:eastAsiaTheme="minorEastAsia" w:hAnsiTheme="minorHAnsi" w:cstheme="minorBidi"/>
               <w:noProof/>
               <w:lang w:val="en-IN" w:eastAsia="en-IN" w:bidi="ar-SA"/>
             </w:rPr>
           </w:pPr>
-          <w:ins w:id="13" w:author="Jalaj Mathur" w:date="2022-09-08T14:33:00Z">
+          <w:hyperlink w:anchor="_Toc113630571" w:history="1">
             <w:r>
               <w:rPr>
                 <w:rStyle w:val="Hyperlink"/>
                 <w:noProof/>
               </w:rPr>
-              <w:fldChar w:fldCharType="begin"/>
-            </w:r>
-            <w:r>
-              <w:rPr>
-                <w:rStyle w:val="Hyperlink"/>
-                <w:noProof/>
-              </w:rPr>
-              <w:instrText xml:space="preserve"> </w:instrText>
-            </w:r>
-            <w:r>
-              <w:rPr>
-                <w:noProof/>
-              </w:rPr>
-              <w:instrText>HYPERLINK \l "_Toc113540048"</w:instrText>
-            </w:r>
-            <w:r>
-              <w:rPr>
-                <w:rStyle w:val="Hyperlink"/>
-                <w:noProof/>
-              </w:rPr>
-              <w:instrText xml:space="preserve"> </w:instrText>
-            </w:r>
-            <w:r>
-              <w:rPr>
-                <w:rStyle w:val="Hyperlink"/>
-                <w:noProof/>
-              </w:rPr>
-            </w:r>
-            <w:r>
-              <w:rPr>
-                <w:rStyle w:val="Hyperlink"/>
-                <w:noProof/>
-              </w:rPr>
-              <w:fldChar w:fldCharType="separate"/>
-            </w:r>
-            <w:r>
-              <w:rPr>
-                <w:rStyle w:val="Hyperlink"/>
-                <w:noProof/>
-              </w:rPr>
               <w:t>Entry Criteria/Triggers</w:t>
             </w:r>
             <w:r>
@@ -941,7 +702,7 @@
                 <w:noProof/>
                 <w:webHidden/>
               </w:rPr>
-              <w:instrText xml:space="preserve"> PAGEREF _Toc113540048 \h </w:instrText>
+              <w:instrText xml:space="preserve"> PAGEREF _Toc113630571 \h </w:instrText>
             </w:r>
             <w:r>
               <w:rPr>
@@ -949,37 +710,28 @@
                 <w:webHidden/>
               </w:rPr>
             </w:r>
-          </w:ins>
-          <w:r>
-            <w:rPr>
-              <w:noProof/>
-              <w:webHidden/>
-            </w:rPr>
-            <w:fldChar w:fldCharType="separate"/>
-          </w:r>
-          <w:ins w:id="14" w:author="Jalaj Mathur" w:date="2022-09-08T14:33:00Z">
             <w:r>
               <w:rPr>
                 <w:noProof/>
                 <w:webHidden/>
               </w:rPr>
-              <w:t>2</w:t>
+              <w:fldChar w:fldCharType="separate"/>
             </w:r>
             <w:r>
               <w:rPr>
                 <w:noProof/>
                 <w:webHidden/>
               </w:rPr>
+              <w:t>2</w:t>
+            </w:r>
+            <w:r>
+              <w:rPr>
+                <w:noProof/>
+                <w:webHidden/>
+              </w:rPr>
               <w:fldChar w:fldCharType="end"/>
             </w:r>
-            <w:r>
-              <w:rPr>
-                <w:rStyle w:val="Hyperlink"/>
-                <w:noProof/>
-              </w:rPr>
-              <w:fldChar w:fldCharType="end"/>
-            </w:r>
-          </w:ins>
+          </w:hyperlink>
         </w:p>
         <w:p>
           <w:pPr>
@@ -988,58 +740,17 @@
               <w:tab w:val="right" w:leader="dot" w:pos="9350"/>
             </w:tabs>
             <w:rPr>
-              <w:ins w:id="15" w:author="Jalaj Mathur" w:date="2022-09-08T14:33:00Z"/>
               <w:rFonts w:asciiTheme="minorHAnsi" w:eastAsiaTheme="minorEastAsia" w:hAnsiTheme="minorHAnsi" w:cstheme="minorBidi"/>
               <w:noProof/>
               <w:lang w:val="en-IN" w:eastAsia="en-IN" w:bidi="ar-SA"/>
             </w:rPr>
           </w:pPr>
-          <w:ins w:id="16" w:author="Jalaj Mathur" w:date="2022-09-08T14:33:00Z">
+          <w:hyperlink w:anchor="_Toc113630572" w:history="1">
             <w:r>
               <w:rPr>
                 <w:rStyle w:val="Hyperlink"/>
                 <w:noProof/>
               </w:rPr>
-              <w:fldChar w:fldCharType="begin"/>
-            </w:r>
-            <w:r>
-              <w:rPr>
-                <w:rStyle w:val="Hyperlink"/>
-                <w:noProof/>
-              </w:rPr>
-              <w:instrText xml:space="preserve"> </w:instrText>
-            </w:r>
-            <w:r>
-              <w:rPr>
-                <w:noProof/>
-              </w:rPr>
-              <w:instrText>HYPERLINK \l "_Toc113540049"</w:instrText>
-            </w:r>
-            <w:r>
-              <w:rPr>
-                <w:rStyle w:val="Hyperlink"/>
-                <w:noProof/>
-              </w:rPr>
-              <w:instrText xml:space="preserve"> </w:instrText>
-            </w:r>
-            <w:r>
-              <w:rPr>
-                <w:rStyle w:val="Hyperlink"/>
-                <w:noProof/>
-              </w:rPr>
-            </w:r>
-            <w:r>
-              <w:rPr>
-                <w:rStyle w:val="Hyperlink"/>
-                <w:noProof/>
-              </w:rPr>
-              <w:fldChar w:fldCharType="separate"/>
-            </w:r>
-            <w:r>
-              <w:rPr>
-                <w:rStyle w:val="Hyperlink"/>
-                <w:noProof/>
-              </w:rPr>
               <w:t>Tasks</w:t>
             </w:r>
             <w:r>
@@ -1061,7 +772,7 @@
                 <w:noProof/>
                 <w:webHidden/>
               </w:rPr>
-              <w:instrText xml:space="preserve"> PAGEREF _Toc113540049 \h </w:instrText>
+              <w:instrText xml:space="preserve"> PAGEREF _Toc113630572 \h </w:instrText>
             </w:r>
             <w:r>
               <w:rPr>
@@ -1069,37 +780,28 @@
                 <w:webHidden/>
               </w:rPr>
             </w:r>
-          </w:ins>
-          <w:r>
-            <w:rPr>
-              <w:noProof/>
-              <w:webHidden/>
-            </w:rPr>
-            <w:fldChar w:fldCharType="separate"/>
-          </w:r>
-          <w:ins w:id="17" w:author="Jalaj Mathur" w:date="2022-09-08T14:33:00Z">
             <w:r>
               <w:rPr>
                 <w:noProof/>
                 <w:webHidden/>
               </w:rPr>
-              <w:t>3</w:t>
+              <w:fldChar w:fldCharType="separate"/>
             </w:r>
             <w:r>
               <w:rPr>
                 <w:noProof/>
                 <w:webHidden/>
               </w:rPr>
+              <w:t>3</w:t>
+            </w:r>
+            <w:r>
+              <w:rPr>
+                <w:noProof/>
+                <w:webHidden/>
+              </w:rPr>
               <w:fldChar w:fldCharType="end"/>
             </w:r>
-            <w:r>
-              <w:rPr>
-                <w:rStyle w:val="Hyperlink"/>
-                <w:noProof/>
-              </w:rPr>
-              <w:fldChar w:fldCharType="end"/>
-            </w:r>
-          </w:ins>
+          </w:hyperlink>
         </w:p>
         <w:p>
           <w:pPr>
@@ -1108,58 +810,17 @@
               <w:tab w:val="right" w:leader="dot" w:pos="9350"/>
             </w:tabs>
             <w:rPr>
-              <w:ins w:id="18" w:author="Jalaj Mathur" w:date="2022-09-08T14:33:00Z"/>
               <w:rFonts w:asciiTheme="minorHAnsi" w:eastAsiaTheme="minorEastAsia" w:hAnsiTheme="minorHAnsi" w:cstheme="minorBidi"/>
               <w:noProof/>
               <w:lang w:val="en-IN" w:eastAsia="en-IN" w:bidi="ar-SA"/>
             </w:rPr>
           </w:pPr>
-          <w:ins w:id="19" w:author="Jalaj Mathur" w:date="2022-09-08T14:33:00Z">
+          <w:hyperlink w:anchor="_Toc113630573" w:history="1">
             <w:r>
               <w:rPr>
                 <w:rStyle w:val="Hyperlink"/>
                 <w:noProof/>
               </w:rPr>
-              <w:fldChar w:fldCharType="begin"/>
-            </w:r>
-            <w:r>
-              <w:rPr>
-                <w:rStyle w:val="Hyperlink"/>
-                <w:noProof/>
-              </w:rPr>
-              <w:instrText xml:space="preserve"> </w:instrText>
-            </w:r>
-            <w:r>
-              <w:rPr>
-                <w:noProof/>
-              </w:rPr>
-              <w:instrText>HYPERLINK \l "_Toc113540050"</w:instrText>
-            </w:r>
-            <w:r>
-              <w:rPr>
-                <w:rStyle w:val="Hyperlink"/>
-                <w:noProof/>
-              </w:rPr>
-              <w:instrText xml:space="preserve"> </w:instrText>
-            </w:r>
-            <w:r>
-              <w:rPr>
-                <w:rStyle w:val="Hyperlink"/>
-                <w:noProof/>
-              </w:rPr>
-            </w:r>
-            <w:r>
-              <w:rPr>
-                <w:rStyle w:val="Hyperlink"/>
-                <w:noProof/>
-              </w:rPr>
-              <w:fldChar w:fldCharType="separate"/>
-            </w:r>
-            <w:r>
-              <w:rPr>
-                <w:rStyle w:val="Hyperlink"/>
-                <w:noProof/>
-              </w:rPr>
               <w:t>Verification</w:t>
             </w:r>
             <w:r>
@@ -1181,7 +842,7 @@
                 <w:noProof/>
                 <w:webHidden/>
               </w:rPr>
-              <w:instrText xml:space="preserve"> PAGEREF _Toc113540050 \h </w:instrText>
+              <w:instrText xml:space="preserve"> PAGEREF _Toc113630573 \h </w:instrText>
             </w:r>
             <w:r>
               <w:rPr>
@@ -1189,37 +850,28 @@
                 <w:webHidden/>
               </w:rPr>
             </w:r>
-          </w:ins>
-          <w:r>
-            <w:rPr>
-              <w:noProof/>
-              <w:webHidden/>
-            </w:rPr>
-            <w:fldChar w:fldCharType="separate"/>
-          </w:r>
-          <w:ins w:id="20" w:author="Jalaj Mathur" w:date="2022-09-08T14:33:00Z">
             <w:r>
               <w:rPr>
                 <w:noProof/>
                 <w:webHidden/>
               </w:rPr>
-              <w:t>6</w:t>
+              <w:fldChar w:fldCharType="separate"/>
             </w:r>
             <w:r>
               <w:rPr>
                 <w:noProof/>
                 <w:webHidden/>
               </w:rPr>
+              <w:t>6</w:t>
+            </w:r>
+            <w:r>
+              <w:rPr>
+                <w:noProof/>
+                <w:webHidden/>
+              </w:rPr>
               <w:fldChar w:fldCharType="end"/>
             </w:r>
-            <w:r>
-              <w:rPr>
-                <w:rStyle w:val="Hyperlink"/>
-                <w:noProof/>
-              </w:rPr>
-              <w:fldChar w:fldCharType="end"/>
-            </w:r>
-          </w:ins>
+          </w:hyperlink>
         </w:p>
         <w:p>
           <w:pPr>
@@ -1228,58 +880,17 @@
               <w:tab w:val="right" w:leader="dot" w:pos="9350"/>
             </w:tabs>
             <w:rPr>
-              <w:ins w:id="21" w:author="Jalaj Mathur" w:date="2022-09-08T14:33:00Z"/>
               <w:rFonts w:asciiTheme="minorHAnsi" w:eastAsiaTheme="minorEastAsia" w:hAnsiTheme="minorHAnsi" w:cstheme="minorBidi"/>
               <w:noProof/>
               <w:lang w:val="en-IN" w:eastAsia="en-IN" w:bidi="ar-SA"/>
             </w:rPr>
           </w:pPr>
-          <w:ins w:id="22" w:author="Jalaj Mathur" w:date="2022-09-08T14:33:00Z">
+          <w:hyperlink w:anchor="_Toc113630574" w:history="1">
             <w:r>
               <w:rPr>
                 <w:rStyle w:val="Hyperlink"/>
                 <w:noProof/>
               </w:rPr>
-              <w:fldChar w:fldCharType="begin"/>
-            </w:r>
-            <w:r>
-              <w:rPr>
-                <w:rStyle w:val="Hyperlink"/>
-                <w:noProof/>
-              </w:rPr>
-              <w:instrText xml:space="preserve"> </w:instrText>
-            </w:r>
-            <w:r>
-              <w:rPr>
-                <w:noProof/>
-              </w:rPr>
-              <w:instrText>HYPERLINK \l "_Toc113540051"</w:instrText>
-            </w:r>
-            <w:r>
-              <w:rPr>
-                <w:rStyle w:val="Hyperlink"/>
-                <w:noProof/>
-              </w:rPr>
-              <w:instrText xml:space="preserve"> </w:instrText>
-            </w:r>
-            <w:r>
-              <w:rPr>
-                <w:rStyle w:val="Hyperlink"/>
-                <w:noProof/>
-              </w:rPr>
-            </w:r>
-            <w:r>
-              <w:rPr>
-                <w:rStyle w:val="Hyperlink"/>
-                <w:noProof/>
-              </w:rPr>
-              <w:fldChar w:fldCharType="separate"/>
-            </w:r>
-            <w:r>
-              <w:rPr>
-                <w:rStyle w:val="Hyperlink"/>
-                <w:noProof/>
-              </w:rPr>
               <w:t>Guidelines</w:t>
             </w:r>
             <w:r>
@@ -1301,7 +912,7 @@
                 <w:noProof/>
                 <w:webHidden/>
               </w:rPr>
-              <w:instrText xml:space="preserve"> PAGEREF _Toc113540051 \h </w:instrText>
+              <w:instrText xml:space="preserve"> PAGEREF _Toc113630574 \h </w:instrText>
             </w:r>
             <w:r>
               <w:rPr>
@@ -1309,37 +920,28 @@
                 <w:webHidden/>
               </w:rPr>
             </w:r>
-          </w:ins>
-          <w:r>
-            <w:rPr>
-              <w:noProof/>
-              <w:webHidden/>
-            </w:rPr>
-            <w:fldChar w:fldCharType="separate"/>
-          </w:r>
-          <w:ins w:id="23" w:author="Jalaj Mathur" w:date="2022-09-08T14:33:00Z">
             <w:r>
               <w:rPr>
                 <w:noProof/>
                 <w:webHidden/>
               </w:rPr>
-              <w:t>7</w:t>
+              <w:fldChar w:fldCharType="separate"/>
             </w:r>
             <w:r>
               <w:rPr>
                 <w:noProof/>
                 <w:webHidden/>
               </w:rPr>
+              <w:t>7</w:t>
+            </w:r>
+            <w:r>
+              <w:rPr>
+                <w:noProof/>
+                <w:webHidden/>
+              </w:rPr>
               <w:fldChar w:fldCharType="end"/>
             </w:r>
-            <w:r>
-              <w:rPr>
-                <w:rStyle w:val="Hyperlink"/>
-                <w:noProof/>
-              </w:rPr>
-              <w:fldChar w:fldCharType="end"/>
-            </w:r>
-          </w:ins>
+          </w:hyperlink>
         </w:p>
         <w:p>
           <w:pPr>
@@ -1348,58 +950,17 @@
               <w:tab w:val="right" w:leader="dot" w:pos="9350"/>
             </w:tabs>
             <w:rPr>
-              <w:ins w:id="24" w:author="Jalaj Mathur" w:date="2022-09-08T14:33:00Z"/>
               <w:rFonts w:asciiTheme="minorHAnsi" w:eastAsiaTheme="minorEastAsia" w:hAnsiTheme="minorHAnsi" w:cstheme="minorBidi"/>
               <w:noProof/>
               <w:lang w:val="en-IN" w:eastAsia="en-IN" w:bidi="ar-SA"/>
             </w:rPr>
           </w:pPr>
-          <w:ins w:id="25" w:author="Jalaj Mathur" w:date="2022-09-08T14:33:00Z">
+          <w:hyperlink w:anchor="_Toc113630575" w:history="1">
             <w:r>
               <w:rPr>
                 <w:rStyle w:val="Hyperlink"/>
                 <w:noProof/>
               </w:rPr>
-              <w:fldChar w:fldCharType="begin"/>
-            </w:r>
-            <w:r>
-              <w:rPr>
-                <w:rStyle w:val="Hyperlink"/>
-                <w:noProof/>
-              </w:rPr>
-              <w:instrText xml:space="preserve"> </w:instrText>
-            </w:r>
-            <w:r>
-              <w:rPr>
-                <w:noProof/>
-              </w:rPr>
-              <w:instrText>HYPERLINK \l "_Toc113540052"</w:instrText>
-            </w:r>
-            <w:r>
-              <w:rPr>
-                <w:rStyle w:val="Hyperlink"/>
-                <w:noProof/>
-              </w:rPr>
-              <w:instrText xml:space="preserve"> </w:instrText>
-            </w:r>
-            <w:r>
-              <w:rPr>
-                <w:rStyle w:val="Hyperlink"/>
-                <w:noProof/>
-              </w:rPr>
-            </w:r>
-            <w:r>
-              <w:rPr>
-                <w:rStyle w:val="Hyperlink"/>
-                <w:noProof/>
-              </w:rPr>
-              <w:fldChar w:fldCharType="separate"/>
-            </w:r>
-            <w:r>
-              <w:rPr>
-                <w:rStyle w:val="Hyperlink"/>
-                <w:noProof/>
-              </w:rPr>
               <w:t>Applicable Measurements</w:t>
             </w:r>
             <w:r>
@@ -1421,7 +982,7 @@
                 <w:noProof/>
                 <w:webHidden/>
               </w:rPr>
-              <w:instrText xml:space="preserve"> PAGEREF _Toc113540052 \h </w:instrText>
+              <w:instrText xml:space="preserve"> PAGEREF _Toc113630575 \h </w:instrText>
             </w:r>
             <w:r>
               <w:rPr>
@@ -1429,37 +990,28 @@
                 <w:webHidden/>
               </w:rPr>
             </w:r>
-          </w:ins>
-          <w:r>
-            <w:rPr>
-              <w:noProof/>
-              <w:webHidden/>
-            </w:rPr>
-            <w:fldChar w:fldCharType="separate"/>
-          </w:r>
-          <w:ins w:id="26" w:author="Jalaj Mathur" w:date="2022-09-08T14:33:00Z">
             <w:r>
               <w:rPr>
                 <w:noProof/>
                 <w:webHidden/>
               </w:rPr>
-              <w:t>7</w:t>
+              <w:fldChar w:fldCharType="separate"/>
             </w:r>
             <w:r>
               <w:rPr>
                 <w:noProof/>
                 <w:webHidden/>
               </w:rPr>
+              <w:t>7</w:t>
+            </w:r>
+            <w:r>
+              <w:rPr>
+                <w:noProof/>
+                <w:webHidden/>
+              </w:rPr>
               <w:fldChar w:fldCharType="end"/>
             </w:r>
-            <w:r>
-              <w:rPr>
-                <w:rStyle w:val="Hyperlink"/>
-                <w:noProof/>
-              </w:rPr>
-              <w:fldChar w:fldCharType="end"/>
-            </w:r>
-          </w:ins>
+          </w:hyperlink>
         </w:p>
         <w:p>
           <w:pPr>
@@ -1468,58 +1020,17 @@
               <w:tab w:val="right" w:leader="dot" w:pos="9350"/>
             </w:tabs>
             <w:rPr>
-              <w:ins w:id="27" w:author="Jalaj Mathur" w:date="2022-09-08T14:33:00Z"/>
               <w:rFonts w:asciiTheme="minorHAnsi" w:eastAsiaTheme="minorEastAsia" w:hAnsiTheme="minorHAnsi" w:cstheme="minorBidi"/>
               <w:noProof/>
               <w:lang w:val="en-IN" w:eastAsia="en-IN" w:bidi="ar-SA"/>
             </w:rPr>
           </w:pPr>
-          <w:ins w:id="28" w:author="Jalaj Mathur" w:date="2022-09-08T14:33:00Z">
+          <w:hyperlink w:anchor="_Toc113630576" w:history="1">
             <w:r>
               <w:rPr>
                 <w:rStyle w:val="Hyperlink"/>
                 <w:noProof/>
               </w:rPr>
-              <w:fldChar w:fldCharType="begin"/>
-            </w:r>
-            <w:r>
-              <w:rPr>
-                <w:rStyle w:val="Hyperlink"/>
-                <w:noProof/>
-              </w:rPr>
-              <w:instrText xml:space="preserve"> </w:instrText>
-            </w:r>
-            <w:r>
-              <w:rPr>
-                <w:noProof/>
-              </w:rPr>
-              <w:instrText>HYPERLINK \l "_Toc113540053"</w:instrText>
-            </w:r>
-            <w:r>
-              <w:rPr>
-                <w:rStyle w:val="Hyperlink"/>
-                <w:noProof/>
-              </w:rPr>
-              <w:instrText xml:space="preserve"> </w:instrText>
-            </w:r>
-            <w:r>
-              <w:rPr>
-                <w:rStyle w:val="Hyperlink"/>
-                <w:noProof/>
-              </w:rPr>
-            </w:r>
-            <w:r>
-              <w:rPr>
-                <w:rStyle w:val="Hyperlink"/>
-                <w:noProof/>
-              </w:rPr>
-              <w:fldChar w:fldCharType="separate"/>
-            </w:r>
-            <w:r>
-              <w:rPr>
-                <w:rStyle w:val="Hyperlink"/>
-                <w:noProof/>
-              </w:rPr>
               <w:t>Exit Criteria/Outputs</w:t>
             </w:r>
             <w:r>
@@ -1541,7 +1052,7 @@
                 <w:noProof/>
                 <w:webHidden/>
               </w:rPr>
-              <w:instrText xml:space="preserve"> PAGEREF _Toc113540053 \h </w:instrText>
+              <w:instrText xml:space="preserve"> PAGEREF _Toc113630576 \h </w:instrText>
             </w:r>
             <w:r>
               <w:rPr>
@@ -1549,394 +1060,28 @@
                 <w:webHidden/>
               </w:rPr>
             </w:r>
-          </w:ins>
-          <w:r>
-            <w:rPr>
-              <w:noProof/>
-              <w:webHidden/>
-            </w:rPr>
-            <w:fldChar w:fldCharType="separate"/>
-          </w:r>
-          <w:ins w:id="29" w:author="Jalaj Mathur" w:date="2022-09-08T14:33:00Z">
             <w:r>
               <w:rPr>
                 <w:noProof/>
                 <w:webHidden/>
               </w:rPr>
-              <w:t>7</w:t>
+              <w:fldChar w:fldCharType="separate"/>
             </w:r>
             <w:r>
               <w:rPr>
                 <w:noProof/>
                 <w:webHidden/>
               </w:rPr>
-              <w:fldChar w:fldCharType="end"/>
-            </w:r>
-            <w:r>
-              <w:rPr>
-                <w:rStyle w:val="Hyperlink"/>
-                <w:noProof/>
-              </w:rPr>
-              <w:fldChar w:fldCharType="end"/>
-            </w:r>
-          </w:ins>
-        </w:p>
-        <w:p>
-          <w:pPr>
-            <w:pStyle w:val="TOC1"/>
-            <w:tabs>
-              <w:tab w:val="right" w:leader="dot" w:pos="9350"/>
-            </w:tabs>
-            <w:rPr>
-              <w:del w:id="30" w:author="Jalaj Mathur" w:date="2022-09-08T14:33:00Z"/>
-              <w:rFonts w:asciiTheme="minorHAnsi" w:eastAsiaTheme="minorEastAsia" w:hAnsiTheme="minorHAnsi" w:cstheme="minorBidi"/>
-              <w:noProof/>
-              <w:lang w:val="en-IN" w:eastAsia="en-IN" w:bidi="ar-SA"/>
-            </w:rPr>
-          </w:pPr>
-          <w:del w:id="31" w:author="Jalaj Mathur" w:date="2022-09-08T14:33:00Z">
-            <w:r>
-              <w:rPr>
-                <w:rStyle w:val="Hyperlink"/>
-                <w:noProof/>
-              </w:rPr>
-              <w:delText>Overview</w:delText>
+              <w:t>7</w:t>
             </w:r>
             <w:r>
               <w:rPr>
                 <w:noProof/>
                 <w:webHidden/>
               </w:rPr>
-              <w:tab/>
-              <w:delText>2</w:delText>
-            </w:r>
-          </w:del>
-        </w:p>
-        <w:p>
-          <w:pPr>
-            <w:pStyle w:val="TOC1"/>
-            <w:tabs>
-              <w:tab w:val="right" w:leader="dot" w:pos="9350"/>
-            </w:tabs>
-            <w:rPr>
-              <w:del w:id="32" w:author="Jalaj Mathur" w:date="2022-09-08T14:33:00Z"/>
-              <w:rFonts w:asciiTheme="minorHAnsi" w:eastAsiaTheme="minorEastAsia" w:hAnsiTheme="minorHAnsi" w:cstheme="minorBidi"/>
-              <w:noProof/>
-              <w:lang w:val="en-IN" w:eastAsia="en-IN" w:bidi="ar-SA"/>
-            </w:rPr>
-          </w:pPr>
-          <w:del w:id="33" w:author="Jalaj Mathur" w:date="2022-09-08T14:33:00Z">
-            <w:r>
-              <w:rPr>
-                <w:noProof/>
-                <w:rPrChange w:id="34" w:author="Jalaj Mathur" w:date="2022-09-08T14:33:00Z">
-                  <w:rPr>
-                    <w:rStyle w:val="Hyperlink"/>
-                    <w:noProof/>
-                  </w:rPr>
-                </w:rPrChange>
-              </w:rPr>
-              <w:delText>Objective</w:delText>
-            </w:r>
-            <w:r>
-              <w:rPr>
-                <w:noProof/>
-                <w:webHidden/>
-              </w:rPr>
-              <w:tab/>
-              <w:delText>2</w:delText>
-            </w:r>
-          </w:del>
-        </w:p>
-        <w:p>
-          <w:pPr>
-            <w:pStyle w:val="TOC1"/>
-            <w:tabs>
-              <w:tab w:val="right" w:leader="dot" w:pos="9350"/>
-            </w:tabs>
-            <w:rPr>
-              <w:del w:id="35" w:author="Jalaj Mathur" w:date="2022-09-08T14:33:00Z"/>
-              <w:rFonts w:asciiTheme="minorHAnsi" w:eastAsiaTheme="minorEastAsia" w:hAnsiTheme="minorHAnsi" w:cstheme="minorBidi"/>
-              <w:noProof/>
-              <w:lang w:val="en-IN" w:eastAsia="en-IN" w:bidi="ar-SA"/>
-            </w:rPr>
-          </w:pPr>
-          <w:del w:id="36" w:author="Jalaj Mathur" w:date="2022-09-08T14:33:00Z">
-            <w:r>
-              <w:rPr>
-                <w:noProof/>
-                <w:rPrChange w:id="37" w:author="Jalaj Mathur" w:date="2022-09-08T14:33:00Z">
-                  <w:rPr>
-                    <w:rStyle w:val="Hyperlink"/>
-                    <w:noProof/>
-                  </w:rPr>
-                </w:rPrChange>
-              </w:rPr>
-              <w:delText>Scope</w:delText>
-            </w:r>
-            <w:r>
-              <w:rPr>
-                <w:noProof/>
-                <w:webHidden/>
-              </w:rPr>
-              <w:tab/>
-              <w:delText>2</w:delText>
-            </w:r>
-          </w:del>
-        </w:p>
-        <w:p>
-          <w:pPr>
-            <w:pStyle w:val="TOC1"/>
-            <w:tabs>
-              <w:tab w:val="right" w:leader="dot" w:pos="9350"/>
-            </w:tabs>
-            <w:rPr>
-              <w:del w:id="38" w:author="Jalaj Mathur" w:date="2022-09-08T14:33:00Z"/>
-              <w:rFonts w:asciiTheme="minorHAnsi" w:eastAsiaTheme="minorEastAsia" w:hAnsiTheme="minorHAnsi" w:cstheme="minorBidi"/>
-              <w:noProof/>
-              <w:lang w:val="en-IN" w:eastAsia="en-IN" w:bidi="ar-SA"/>
-            </w:rPr>
-          </w:pPr>
-          <w:del w:id="39" w:author="Jalaj Mathur" w:date="2022-09-08T14:33:00Z">
-            <w:r>
-              <w:rPr>
-                <w:noProof/>
-                <w:rPrChange w:id="40" w:author="Jalaj Mathur" w:date="2022-09-08T14:33:00Z">
-                  <w:rPr>
-                    <w:rStyle w:val="Hyperlink"/>
-                    <w:noProof/>
-                  </w:rPr>
-                </w:rPrChange>
-              </w:rPr>
-              <w:delText>Inputs</w:delText>
-            </w:r>
-            <w:r>
-              <w:rPr>
-                <w:noProof/>
-                <w:webHidden/>
-              </w:rPr>
-              <w:tab/>
-              <w:delText>2</w:delText>
-            </w:r>
-          </w:del>
-        </w:p>
-        <w:p>
-          <w:pPr>
-            <w:pStyle w:val="TOC1"/>
-            <w:tabs>
-              <w:tab w:val="right" w:leader="dot" w:pos="9350"/>
-            </w:tabs>
-            <w:rPr>
-              <w:del w:id="41" w:author="Jalaj Mathur" w:date="2022-09-08T14:33:00Z"/>
-              <w:rFonts w:asciiTheme="minorHAnsi" w:eastAsiaTheme="minorEastAsia" w:hAnsiTheme="minorHAnsi" w:cstheme="minorBidi"/>
-              <w:noProof/>
-              <w:lang w:val="en-IN" w:eastAsia="en-IN" w:bidi="ar-SA"/>
-            </w:rPr>
-          </w:pPr>
-          <w:del w:id="42" w:author="Jalaj Mathur" w:date="2022-09-08T14:33:00Z">
-            <w:r>
-              <w:rPr>
-                <w:noProof/>
-                <w:rPrChange w:id="43" w:author="Jalaj Mathur" w:date="2022-09-08T14:33:00Z">
-                  <w:rPr>
-                    <w:rStyle w:val="Hyperlink"/>
-                    <w:noProof/>
-                  </w:rPr>
-                </w:rPrChange>
-              </w:rPr>
-              <w:delText>Entry Criteria/Triggers</w:delText>
-            </w:r>
-            <w:r>
-              <w:rPr>
-                <w:noProof/>
-                <w:webHidden/>
-              </w:rPr>
-              <w:tab/>
-              <w:delText>2</w:delText>
-            </w:r>
-          </w:del>
-        </w:p>
-        <w:p>
-          <w:pPr>
-            <w:pStyle w:val="TOC1"/>
-            <w:tabs>
-              <w:tab w:val="right" w:leader="dot" w:pos="9350"/>
-            </w:tabs>
-            <w:rPr>
-              <w:del w:id="44" w:author="Jalaj Mathur" w:date="2022-09-08T14:33:00Z"/>
-              <w:rFonts w:asciiTheme="minorHAnsi" w:eastAsiaTheme="minorEastAsia" w:hAnsiTheme="minorHAnsi" w:cstheme="minorBidi"/>
-              <w:noProof/>
-              <w:lang w:val="en-IN" w:eastAsia="en-IN" w:bidi="ar-SA"/>
-            </w:rPr>
-          </w:pPr>
-          <w:del w:id="45" w:author="Jalaj Mathur" w:date="2022-09-08T14:33:00Z">
-            <w:r>
-              <w:rPr>
-                <w:noProof/>
-                <w:rPrChange w:id="46" w:author="Jalaj Mathur" w:date="2022-09-08T14:33:00Z">
-                  <w:rPr>
-                    <w:rStyle w:val="Hyperlink"/>
-                    <w:noProof/>
-                  </w:rPr>
-                </w:rPrChange>
-              </w:rPr>
-              <w:delText>Tasks</w:delText>
-            </w:r>
-            <w:r>
-              <w:rPr>
-                <w:noProof/>
-                <w:webHidden/>
-              </w:rPr>
-              <w:tab/>
-              <w:delText>3</w:delText>
-            </w:r>
-          </w:del>
-        </w:p>
-        <w:p>
-          <w:pPr>
-            <w:pStyle w:val="TOC1"/>
-            <w:tabs>
-              <w:tab w:val="right" w:leader="dot" w:pos="9350"/>
-            </w:tabs>
-            <w:rPr>
-              <w:del w:id="47" w:author="Jalaj Mathur" w:date="2022-09-08T14:33:00Z"/>
-              <w:rFonts w:asciiTheme="minorHAnsi" w:eastAsiaTheme="minorEastAsia" w:hAnsiTheme="minorHAnsi" w:cstheme="minorBidi"/>
-              <w:noProof/>
-              <w:lang w:val="en-IN" w:eastAsia="en-IN" w:bidi="ar-SA"/>
-            </w:rPr>
-          </w:pPr>
-          <w:del w:id="48" w:author="Jalaj Mathur" w:date="2022-09-08T14:33:00Z">
-            <w:r>
-              <w:rPr>
-                <w:noProof/>
-                <w:rPrChange w:id="49" w:author="Jalaj Mathur" w:date="2022-09-08T14:33:00Z">
-                  <w:rPr>
-                    <w:rStyle w:val="Hyperlink"/>
-                    <w:noProof/>
-                  </w:rPr>
-                </w:rPrChange>
-              </w:rPr>
-              <w:delText>Verification</w:delText>
-            </w:r>
-            <w:bookmarkStart w:id="50" w:name="_GoBack"/>
-            <w:bookmarkEnd w:id="50"/>
-            <w:r>
-              <w:rPr>
-                <w:noProof/>
-                <w:webHidden/>
-              </w:rPr>
-              <w:tab/>
-              <w:delText>6</w:delText>
-            </w:r>
-          </w:del>
-        </w:p>
-        <w:p>
-          <w:pPr>
-            <w:pStyle w:val="TOC1"/>
-            <w:tabs>
-              <w:tab w:val="right" w:leader="dot" w:pos="9350"/>
-            </w:tabs>
-            <w:rPr>
-              <w:del w:id="51" w:author="Jalaj Mathur" w:date="2022-09-08T14:33:00Z"/>
-              <w:rFonts w:asciiTheme="minorHAnsi" w:eastAsiaTheme="minorEastAsia" w:hAnsiTheme="minorHAnsi" w:cstheme="minorBidi"/>
-              <w:noProof/>
-              <w:lang w:val="en-IN" w:eastAsia="en-IN" w:bidi="ar-SA"/>
-            </w:rPr>
-          </w:pPr>
-          <w:del w:id="52" w:author="Jalaj Mathur" w:date="2022-09-08T14:33:00Z">
-            <w:r>
-              <w:rPr>
-                <w:noProof/>
-                <w:rPrChange w:id="53" w:author="Jalaj Mathur" w:date="2022-09-08T14:33:00Z">
-                  <w:rPr>
-                    <w:rStyle w:val="Hyperlink"/>
-                    <w:noProof/>
-                  </w:rPr>
-                </w:rPrChange>
-              </w:rPr>
-              <w:delText>Guidelines</w:delText>
-            </w:r>
-            <w:r>
-              <w:rPr>
-                <w:noProof/>
-                <w:webHidden/>
-              </w:rPr>
-              <w:tab/>
-              <w:delText>7</w:delText>
-            </w:r>
-          </w:del>
-        </w:p>
-        <w:p>
-          <w:pPr>
-            <w:pStyle w:val="TOC1"/>
-            <w:tabs>
-              <w:tab w:val="right" w:leader="dot" w:pos="9350"/>
-            </w:tabs>
-            <w:rPr>
-              <w:del w:id="54" w:author="Jalaj Mathur" w:date="2022-09-08T14:33:00Z"/>
-              <w:rFonts w:asciiTheme="minorHAnsi" w:eastAsiaTheme="minorEastAsia" w:hAnsiTheme="minorHAnsi" w:cstheme="minorBidi"/>
-              <w:noProof/>
-              <w:lang w:val="en-IN" w:eastAsia="en-IN" w:bidi="ar-SA"/>
-            </w:rPr>
-          </w:pPr>
-          <w:del w:id="55" w:author="Jalaj Mathur" w:date="2022-09-08T14:33:00Z">
-            <w:r>
-              <w:rPr>
-                <w:noProof/>
-                <w:rPrChange w:id="56" w:author="Jalaj Mathur" w:date="2022-09-08T14:33:00Z">
-                  <w:rPr>
-                    <w:rStyle w:val="Hyperlink"/>
-                    <w:noProof/>
-                  </w:rPr>
-                </w:rPrChange>
-              </w:rPr>
-              <w:delText>Applicable Measurements</w:delText>
-            </w:r>
-            <w:r>
-              <w:rPr>
-                <w:noProof/>
-                <w:webHidden/>
-              </w:rPr>
-              <w:tab/>
-              <w:delText>7</w:delText>
-            </w:r>
-          </w:del>
-        </w:p>
-        <w:p>
-          <w:pPr>
-            <w:pStyle w:val="TOC1"/>
-            <w:tabs>
-              <w:tab w:val="right" w:leader="dot" w:pos="9350"/>
-            </w:tabs>
-            <w:rPr>
-              <w:del w:id="57" w:author="Jalaj Mathur" w:date="2022-09-08T14:33:00Z"/>
-              <w:rFonts w:asciiTheme="minorHAnsi" w:eastAsiaTheme="minorEastAsia" w:hAnsiTheme="minorHAnsi" w:cstheme="minorBidi"/>
-              <w:noProof/>
-              <w:lang w:val="en-IN" w:eastAsia="en-IN" w:bidi="ar-SA"/>
-            </w:rPr>
-          </w:pPr>
-          <w:del w:id="58" w:author="Jalaj Mathur" w:date="2022-09-08T14:33:00Z">
-            <w:r>
-              <w:rPr>
-                <w:noProof/>
-                <w:rPrChange w:id="59" w:author="Jalaj Mathur" w:date="2022-09-08T14:33:00Z">
-                  <w:rPr>
-                    <w:rStyle w:val="Hyperlink"/>
-                    <w:noProof/>
-                  </w:rPr>
-                </w:rPrChange>
-              </w:rPr>
-              <w:delText>Exit Criteria/Outputs</w:delText>
-            </w:r>
-            <w:r>
-              <w:rPr>
-                <w:noProof/>
-                <w:webHidden/>
-              </w:rPr>
-              <w:tab/>
-              <w:delText>7</w:delText>
-            </w:r>
-          </w:del>
+              <w:fldChar w:fldCharType="end"/>
+            </w:r>
+          </w:hyperlink>
         </w:p>
         <w:p>
           <w:r>
@@ -1970,12 +1115,12 @@
       <w:pPr>
         <w:pStyle w:val="Heading1"/>
       </w:pPr>
-      <w:bookmarkStart w:id="60" w:name="_Toc113540044"/>
+      <w:bookmarkStart w:id="1" w:name="_Toc113630567"/>
       <w:r>
         <w:lastRenderedPageBreak/>
         <w:t>Overview</w:t>
       </w:r>
-      <w:bookmarkEnd w:id="60"/>
+      <w:bookmarkEnd w:id="1"/>
     </w:p>
     <w:sdt>
       <w:sdtPr>
@@ -1997,11 +1142,11 @@
       <w:pPr>
         <w:pStyle w:val="Heading1"/>
       </w:pPr>
-      <w:bookmarkStart w:id="61" w:name="_Toc113540045"/>
+      <w:bookmarkStart w:id="2" w:name="_Toc113630568"/>
       <w:r>
         <w:t>Objective</w:t>
       </w:r>
-      <w:bookmarkEnd w:id="61"/>
+      <w:bookmarkEnd w:id="2"/>
     </w:p>
     <w:p>
       <w:r>
@@ -2072,11 +1217,11 @@
       <w:pPr>
         <w:pStyle w:val="Heading1"/>
       </w:pPr>
-      <w:bookmarkStart w:id="62" w:name="_Toc113540046"/>
+      <w:bookmarkStart w:id="3" w:name="_Toc113630569"/>
       <w:r>
         <w:t>Scope</w:t>
       </w:r>
-      <w:bookmarkEnd w:id="62"/>
+      <w:bookmarkEnd w:id="3"/>
     </w:p>
     <w:p>
       <w:r>
@@ -2221,11 +1366,11 @@
       <w:pPr>
         <w:pStyle w:val="Heading1"/>
       </w:pPr>
-      <w:bookmarkStart w:id="63" w:name="_Toc113540047"/>
+      <w:bookmarkStart w:id="4" w:name="_Toc113630570"/>
       <w:r>
         <w:t>Inputs</w:t>
       </w:r>
-      <w:bookmarkEnd w:id="63"/>
+      <w:bookmarkEnd w:id="4"/>
     </w:p>
     <w:p>
       <w:pPr>
@@ -2324,14 +1469,14 @@
       <w:pPr>
         <w:pStyle w:val="Heading1"/>
       </w:pPr>
-      <w:bookmarkStart w:id="64" w:name="_Toc113540048"/>
+      <w:bookmarkStart w:id="5" w:name="_Toc113630571"/>
       <w:r>
         <w:t>Entry Criteria/</w:t>
       </w:r>
       <w:r>
         <w:t>Triggers</w:t>
       </w:r>
-      <w:bookmarkEnd w:id="64"/>
+      <w:bookmarkEnd w:id="5"/>
     </w:p>
     <w:p>
       <w:pPr>
@@ -2392,11 +1537,11 @@
       <w:pPr>
         <w:pStyle w:val="Heading1"/>
       </w:pPr>
-      <w:bookmarkStart w:id="65" w:name="_Toc113540049"/>
+      <w:bookmarkStart w:id="6" w:name="_Toc113630572"/>
       <w:r>
         <w:t>Tasks</w:t>
       </w:r>
-      <w:bookmarkEnd w:id="65"/>
+      <w:bookmarkEnd w:id="6"/>
     </w:p>
     <w:tbl>
       <w:tblPr>
@@ -4660,31 +3805,16 @@
             <w:pPr>
               <w:jc w:val="both"/>
               <w:cnfStyle w:val="000000100000" w:firstRow="0" w:lastRow="0" w:firstColumn="0" w:lastColumn="0" w:oddVBand="0" w:evenVBand="0" w:oddHBand="1" w:evenHBand="0" w:firstRowFirstColumn="0" w:firstRowLastColumn="0" w:lastRowFirstColumn="0" w:lastRowLastColumn="0"/>
-              <w:rPr>
-                <w:ins w:id="66" w:author="Jalaj Mathur" w:date="2022-09-08T14:33:00Z"/>
-              </w:rPr>
-            </w:pPr>
-            <w:del w:id="67" w:author="Jalaj Mathur" w:date="2022-09-08T14:31:00Z">
-              <w:r>
-                <w:delText>Create feedback form and collect feedback using Surveys module ofGIL.ef.</w:delText>
-              </w:r>
-            </w:del>
-            <w:ins w:id="68" w:author="Jalaj Mathur" w:date="2022-09-08T14:31:00Z">
-              <w:r>
-                <w:t xml:space="preserve">Collect feedback via google form </w:t>
-              </w:r>
-            </w:ins>
-            <w:ins w:id="69" w:author="Jalaj Mathur" w:date="2022-09-08T14:32:00Z">
-              <w:r>
-                <w:t>“</w:t>
-              </w:r>
-              <w:r>
-                <w:t>Training Program Feedback-GIL</w:t>
-              </w:r>
-              <w:r>
-                <w:t>”</w:t>
-              </w:r>
-            </w:ins>
+            </w:pPr>
+            <w:r>
+              <w:t>Collect feedback via google form “</w:t>
+            </w:r>
+            <w:r>
+              <w:t>Training Program Feedback-GIL</w:t>
+            </w:r>
+            <w:r>
+              <w:t>”</w:t>
+            </w:r>
           </w:p>
           <w:p>
             <w:pPr>
@@ -4694,43 +3824,14 @@
                 <w:color w:val="FF0000"/>
               </w:rPr>
             </w:pPr>
-            <w:ins w:id="70" w:author="Jalaj Mathur" w:date="2022-09-08T14:33:00Z">
-              <w:r>
-                <w:rPr>
-                  <w:color w:val="FF0000"/>
-                </w:rPr>
-                <w:fldChar w:fldCharType="begin"/>
-              </w:r>
-              <w:r>
-                <w:rPr>
-                  <w:color w:val="FF0000"/>
-                </w:rPr>
-                <w:instrText xml:space="preserve"> HYPERLINK "https://docs.google.com/forms/d/e/1FAIpQLScHo7or5iJPz4Ubs94WYmwrMGJ2AtPwZrrn0zf3Q4XHUV3j0Q/viewform" </w:instrText>
-              </w:r>
-              <w:r>
-                <w:rPr>
-                  <w:color w:val="FF0000"/>
-                </w:rPr>
-              </w:r>
-              <w:r>
-                <w:rPr>
-                  <w:color w:val="FF0000"/>
-                </w:rPr>
-                <w:fldChar w:fldCharType="separate"/>
-              </w:r>
+            <w:hyperlink r:id="rId14" w:history="1">
               <w:r>
                 <w:rPr>
                   <w:rStyle w:val="Hyperlink"/>
                 </w:rPr>
                 <w:t>https://docs.google.com/forms/d/e/1FAIpQLScHo7or5iJPz4Ubs94WYmwrMGJ2AtPwZrrn0zf3Q4XHUV3j0Q/viewform</w:t>
               </w:r>
-              <w:r>
-                <w:rPr>
-                  <w:color w:val="FF0000"/>
-                </w:rPr>
-                <w:fldChar w:fldCharType="end"/>
-              </w:r>
-            </w:ins>
+            </w:hyperlink>
           </w:p>
         </w:tc>
         <w:tc>
@@ -5035,53 +4136,6 @@
           </w:p>
         </w:tc>
       </w:tr>
-      <w:tr>
-        <w:trPr>
-          <w:cnfStyle w:val="000000100000" w:firstRow="0" w:lastRow="0" w:firstColumn="0" w:lastColumn="0" w:oddVBand="0" w:evenVBand="0" w:oddHBand="1" w:evenHBand="0" w:firstRowFirstColumn="0" w:firstRowLastColumn="0" w:lastRowFirstColumn="0" w:lastRowLastColumn="0"/>
-          <w:del w:id="71" w:author="Jalaj Mathur" w:date="2022-09-08T14:33:00Z"/>
-        </w:trPr>
-        <w:tc>
-          <w:tcPr>
-            <w:cnfStyle w:val="001000000000" w:firstRow="0" w:lastRow="0" w:firstColumn="1" w:lastColumn="0" w:oddVBand="0" w:evenVBand="0" w:oddHBand="0" w:evenHBand="0" w:firstRowFirstColumn="0" w:firstRowLastColumn="0" w:lastRowFirstColumn="0" w:lastRowLastColumn="0"/>
-            <w:tcW w:w="918" w:type="dxa"/>
-          </w:tcPr>
-          <w:p>
-            <w:pPr>
-              <w:pStyle w:val="ListParagraph"/>
-              <w:rPr>
-                <w:del w:id="72" w:author="Jalaj Mathur" w:date="2022-09-08T14:33:00Z"/>
-              </w:rPr>
-            </w:pPr>
-          </w:p>
-        </w:tc>
-        <w:tc>
-          <w:tcPr>
-            <w:tcW w:w="6521" w:type="dxa"/>
-          </w:tcPr>
-          <w:p>
-            <w:pPr>
-              <w:cnfStyle w:val="000000100000" w:firstRow="0" w:lastRow="0" w:firstColumn="0" w:lastColumn="0" w:oddVBand="0" w:evenVBand="0" w:oddHBand="1" w:evenHBand="0" w:firstRowFirstColumn="0" w:firstRowLastColumn="0" w:lastRowFirstColumn="0" w:lastRowLastColumn="0"/>
-              <w:rPr>
-                <w:del w:id="73" w:author="Jalaj Mathur" w:date="2022-09-08T14:33:00Z"/>
-                <w:b/>
-              </w:rPr>
-            </w:pPr>
-          </w:p>
-        </w:tc>
-        <w:tc>
-          <w:tcPr>
-            <w:tcW w:w="2126" w:type="dxa"/>
-          </w:tcPr>
-          <w:p>
-            <w:pPr>
-              <w:cnfStyle w:val="000000100000" w:firstRow="0" w:lastRow="0" w:firstColumn="0" w:lastColumn="0" w:oddVBand="0" w:evenVBand="0" w:oddHBand="1" w:evenHBand="0" w:firstRowFirstColumn="0" w:firstRowLastColumn="0" w:lastRowFirstColumn="0" w:lastRowLastColumn="0"/>
-              <w:rPr>
-                <w:del w:id="74" w:author="Jalaj Mathur" w:date="2022-09-08T14:33:00Z"/>
-              </w:rPr>
-            </w:pPr>
-          </w:p>
-        </w:tc>
-      </w:tr>
     </w:tbl>
     <w:p>
       <w:r>
@@ -5098,11 +4152,11 @@
       <w:pPr>
         <w:pStyle w:val="Heading1"/>
       </w:pPr>
-      <w:bookmarkStart w:id="75" w:name="_Toc113540050"/>
+      <w:bookmarkStart w:id="7" w:name="_Toc113630573"/>
       <w:r>
         <w:t>Verification</w:t>
       </w:r>
-      <w:bookmarkEnd w:id="75"/>
+      <w:bookmarkEnd w:id="7"/>
     </w:p>
     <w:p>
       <w:pPr>
@@ -5156,14 +4210,14 @@
       <w:pPr>
         <w:pStyle w:val="Heading1"/>
       </w:pPr>
-      <w:bookmarkStart w:id="76" w:name="_Guidelines"/>
-      <w:bookmarkStart w:id="77" w:name="_Toc113540051"/>
-      <w:bookmarkEnd w:id="76"/>
+      <w:bookmarkStart w:id="8" w:name="_Guidelines"/>
+      <w:bookmarkStart w:id="9" w:name="_Toc113630574"/>
+      <w:bookmarkEnd w:id="8"/>
       <w:r>
         <w:lastRenderedPageBreak/>
         <w:t>Guidelines</w:t>
       </w:r>
-      <w:bookmarkEnd w:id="77"/>
+      <w:bookmarkEnd w:id="9"/>
     </w:p>
     <w:p>
       <w:r>
@@ -5180,11 +4234,11 @@
       <w:pPr>
         <w:pStyle w:val="Heading1"/>
       </w:pPr>
-      <w:bookmarkStart w:id="78" w:name="_Toc113540052"/>
+      <w:bookmarkStart w:id="10" w:name="_Toc113630575"/>
       <w:r>
         <w:t>Applicable Measurements</w:t>
       </w:r>
-      <w:bookmarkEnd w:id="78"/>
+      <w:bookmarkEnd w:id="10"/>
     </w:p>
     <w:p>
       <w:pPr>
@@ -5273,11 +4327,11 @@
       <w:pPr>
         <w:pStyle w:val="Heading1"/>
       </w:pPr>
-      <w:bookmarkStart w:id="79" w:name="_Toc113540053"/>
+      <w:bookmarkStart w:id="11" w:name="_Toc113630576"/>
       <w:r>
         <w:t>Exit Criteria/Outputs</w:t>
       </w:r>
-      <w:bookmarkEnd w:id="79"/>
+      <w:bookmarkEnd w:id="11"/>
       <w:r>
         <w:br/>
       </w:r>
@@ -5376,8 +4430,8 @@
       </w:pPr>
     </w:p>
     <w:sectPr>
-      <w:headerReference w:type="default" r:id="rId14"/>
-      <w:footerReference w:type="default" r:id="rId15"/>
+      <w:headerReference w:type="default" r:id="rId15"/>
+      <w:footerReference w:type="default" r:id="rId16"/>
       <w:pgSz w:w="12240" w:h="15840" w:code="1"/>
       <w:pgMar w:top="1440" w:right="1440" w:bottom="1440" w:left="1440" w:header="720" w:footer="720" w:gutter="0"/>
       <w:pgNumType w:start="0"/>
@@ -5454,45 +4508,22 @@
 <file path=word/header1.xml><?xml version="1.0" encoding="utf-8"?>
 <w:hdr xmlns:wpc="http://schemas.microsoft.com/office/word/2010/wordprocessingCanvas" xmlns:mc="http://schemas.openxmlformats.org/markup-compatibility/2006" xmlns:o="urn:schemas-microsoft-com:office:office" xmlns:r="http://schemas.openxmlformats.org/officeDocument/2006/relationships" xmlns:m="http://schemas.openxmlformats.org/officeDocument/2006/math" xmlns:v="urn:schemas-microsoft-com:vml" xmlns:wp14="http://schemas.microsoft.com/office/word/2010/wordprocessingDrawing" xmlns:wp="http://schemas.openxmlformats.org/drawingml/2006/wordprocessingDrawing" xmlns:w10="urn:schemas-microsoft-com:office:word" xmlns:w="http://schemas.openxmlformats.org/wordprocessingml/2006/main" xmlns:w14="http://schemas.microsoft.com/office/word/2010/wordml" xmlns:wpg="http://schemas.microsoft.com/office/word/2010/wordprocessingGroup" xmlns:wpi="http://schemas.microsoft.com/office/word/2010/wordprocessingInk" xmlns:wne="http://schemas.microsoft.com/office/word/2006/wordml" xmlns:wps="http://schemas.microsoft.com/office/word/2010/wordprocessingShape" mc:Ignorable="w14 wp14">
   <w:p>
-    <w:r>
-      <w:fldChar w:fldCharType="begin"/>
-    </w:r>
-    <w:r>
-      <w:instrText xml:space="preserve"> TITLE   \* MERGEFORMAT </w:instrText>
-    </w:r>
-    <w:r>
-      <w:fldChar w:fldCharType="separate"/>
-    </w:r>
-    <w:r>
-      <w:t>Procedure of Scheduling and Conducting Training</w:t>
-    </w:r>
-    <w:r>
-      <w:fldChar w:fldCharType="end"/>
-    </w:r>
+    <w:fldSimple w:instr=" TITLE   \* MERGEFORMAT ">
+      <w:r>
+        <w:t>Procedure of Scheduling and Conducting Training</w:t>
+      </w:r>
+    </w:fldSimple>
     <w:r>
       <w:br/>
     </w:r>
-    <w:r>
-      <w:fldChar w:fldCharType="begin"/>
-    </w:r>
-    <w:r>
-      <w:instrText xml:space="preserve"> FILENAME   \* MERGEFORMAT </w:instrText>
-    </w:r>
-    <w:r>
-      <w:fldChar w:fldCharType="separate"/>
-    </w:r>
-    <w:r>
-      <w:rPr>
-        <w:noProof/>
-      </w:rPr>
-      <w:t>PRCD_TRAING</w:t>
-    </w:r>
-    <w:r>
-      <w:rPr>
-        <w:noProof/>
-      </w:rPr>
-      <w:fldChar w:fldCharType="end"/>
-    </w:r>
+    <w:fldSimple w:instr=" FILENAME   \* MERGEFORMAT ">
+      <w:r>
+        <w:rPr>
+          <w:noProof/>
+        </w:rPr>
+        <w:t>PRCD_TRAING</w:t>
+      </w:r>
+    </w:fldSimple>
   </w:p>
 </w:hdr>
 </file>
@@ -11141,10 +10172,6 @@
 </file>
 
 <file path=customXml/item2.xml><?xml version="1.0" encoding="utf-8"?>
-<LongProperties xmlns="http://schemas.microsoft.com/office/2006/metadata/longProperties"/>
-</file>
-
-<file path=customXml/item3.xml><?xml version="1.0" encoding="utf-8"?>
 <?mso-contentType ?>
 <FormTemplates xmlns="http://schemas.microsoft.com/sharepoint/v3/contenttype/forms">
   <Display>DocumentLibraryForm</Display>
@@ -11153,13 +10180,11 @@
 </FormTemplates>
 </file>
 
-<file path=customXml/item4.xml><?xml version="1.0" encoding="utf-8"?>
-<p:properties xmlns:p="http://schemas.microsoft.com/office/2006/metadata/properties" xmlns:xsi="http://www.w3.org/2001/XMLSchema-instance">
-  <documentManagement/>
-</p:properties>
+<file path=customXml/item3.xml><?xml version="1.0" encoding="utf-8"?>
+<LongProperties xmlns="http://schemas.microsoft.com/office/2006/metadata/longProperties"/>
 </file>
 
-<file path=customXml/item5.xml><?xml version="1.0" encoding="utf-8"?>
+<file path=customXml/item4.xml><?xml version="1.0" encoding="utf-8"?>
 <ct:contentTypeSchema xmlns:ct="http://schemas.microsoft.com/office/2006/metadata/contentType" xmlns:ma="http://schemas.microsoft.com/office/2006/metadata/properties/metaAttributes" ct:_="" ma:_="" ma:contentTypeName="Document" ma:contentTypeID="0x01010005A068604E74C047BC66B3ED07869872" ma:contentTypeVersion="0" ma:contentTypeDescription="Create a new document." ma:contentTypeScope="" ma:versionID="7d65b694ac3f1c289d6201da35c196e2">
   <xsd:schema xmlns:xsd="http://www.w3.org/2001/XMLSchema" xmlns:p="http://schemas.microsoft.com/office/2006/metadata/properties" targetNamespace="http://schemas.microsoft.com/office/2006/metadata/properties" ma:root="true" ma:fieldsID="4aeb20c0e3442673af7ee10786458764">
     <xsd:element name="properties">
@@ -11208,6 +10233,12 @@
 </ct:contentTypeSchema>
 </file>
 
+<file path=customXml/item5.xml><?xml version="1.0" encoding="utf-8"?>
+<p:properties xmlns:p="http://schemas.microsoft.com/office/2006/metadata/properties" xmlns:xsi="http://www.w3.org/2001/XMLSchema-instance">
+  <documentManagement/>
+</p:properties>
+</file>
+
 <file path=customXml/item6.xml><?xml version="1.0" encoding="utf-8"?>
 <b:Sources xmlns:b="http://schemas.openxmlformats.org/officeDocument/2006/bibliography" xmlns="http://schemas.openxmlformats.org/officeDocument/2006/bibliography" SelectedStyle="\APA.XSL" StyleName="APA"/>
 </file>
@@ -11221,6 +10252,14 @@
 </file>
 
 <file path=customXml/itemProps2.xml><?xml version="1.0" encoding="utf-8"?>
+<ds:datastoreItem xmlns:ds="http://schemas.openxmlformats.org/officeDocument/2006/customXml" ds:itemID="{F17621D5-8118-4296-944B-367BCA2FC84A}">
+  <ds:schemaRefs>
+    <ds:schemaRef ds:uri="http://schemas.microsoft.com/sharepoint/v3/contenttype/forms"/>
+  </ds:schemaRefs>
+</ds:datastoreItem>
+</file>
+
+<file path=customXml/itemProps3.xml><?xml version="1.0" encoding="utf-8"?>
 <ds:datastoreItem xmlns:ds="http://schemas.openxmlformats.org/officeDocument/2006/customXml" ds:itemID="{C160D463-E0A4-43CC-B4FC-6A78BAE7598D}">
   <ds:schemaRefs>
     <ds:schemaRef ds:uri="http://schemas.microsoft.com/office/2006/metadata/longProperties"/>
@@ -11228,23 +10267,7 @@
 </ds:datastoreItem>
 </file>
 
-<file path=customXml/itemProps3.xml><?xml version="1.0" encoding="utf-8"?>
-<ds:datastoreItem xmlns:ds="http://schemas.openxmlformats.org/officeDocument/2006/customXml" ds:itemID="{F17621D5-8118-4296-944B-367BCA2FC84A}">
-  <ds:schemaRefs>
-    <ds:schemaRef ds:uri="http://schemas.microsoft.com/sharepoint/v3/contenttype/forms"/>
-  </ds:schemaRefs>
-</ds:datastoreItem>
-</file>
-
 <file path=customXml/itemProps4.xml><?xml version="1.0" encoding="utf-8"?>
-<ds:datastoreItem xmlns:ds="http://schemas.openxmlformats.org/officeDocument/2006/customXml" ds:itemID="{413EE0B9-61A1-4D97-84E8-9D6D67F97DB6}">
-  <ds:schemaRefs>
-    <ds:schemaRef ds:uri="http://schemas.microsoft.com/office/2006/metadata/properties"/>
-  </ds:schemaRefs>
-</ds:datastoreItem>
-</file>
-
-<file path=customXml/itemProps5.xml><?xml version="1.0" encoding="utf-8"?>
 <ds:datastoreItem xmlns:ds="http://schemas.openxmlformats.org/officeDocument/2006/customXml" ds:itemID="{4C7BB9EC-3876-4814-9282-A4B3164320C7}">
   <ds:schemaRefs>
     <ds:schemaRef ds:uri="http://schemas.microsoft.com/office/2006/metadata/contentType"/>
@@ -11259,8 +10282,16 @@
 </ds:datastoreItem>
 </file>
 
+<file path=customXml/itemProps5.xml><?xml version="1.0" encoding="utf-8"?>
+<ds:datastoreItem xmlns:ds="http://schemas.openxmlformats.org/officeDocument/2006/customXml" ds:itemID="{413EE0B9-61A1-4D97-84E8-9D6D67F97DB6}">
+  <ds:schemaRefs>
+    <ds:schemaRef ds:uri="http://schemas.microsoft.com/office/2006/metadata/properties"/>
+  </ds:schemaRefs>
+</ds:datastoreItem>
+</file>
+
 <file path=customXml/itemProps6.xml><?xml version="1.0" encoding="utf-8"?>
-<ds:datastoreItem xmlns:ds="http://schemas.openxmlformats.org/officeDocument/2006/customXml" ds:itemID="{5BF888C6-1C89-4046-B93A-7356BF20D39D}">
+<ds:datastoreItem xmlns:ds="http://schemas.openxmlformats.org/officeDocument/2006/customXml" ds:itemID="{F7F4D5D5-384B-403D-B64F-0164DE945DD5}">
   <ds:schemaRefs>
     <ds:schemaRef ds:uri="http://schemas.openxmlformats.org/officeDocument/2006/bibliography"/>
   </ds:schemaRefs>

</xml_diff>